<commit_message>
Updated to use Wood branding
</commit_message>
<xml_diff>
--- a/u/UserGuide.docx
+++ b/u/UserGuide.docx
@@ -4,72 +4,7 @@
   <w:body>
     <w:p>
       <w:bookmarkStart w:id="0" w:name="_Hlk513541079"/>
-      <w:r>
-        <w:rPr>
-          <w:noProof/>
-          <w:lang w:eastAsia="en-GB"/>
-        </w:rPr>
-        <w:drawing>
-          <wp:anchor distT="0" distB="0" distL="114300" distR="114300" simplePos="0" relativeHeight="251664896" behindDoc="0" locked="0" layoutInCell="1" allowOverlap="1" wp14:anchorId="1C11A9CD" wp14:editId="6CABCC9A">
-            <wp:simplePos x="0" y="0"/>
-            <wp:positionH relativeFrom="column">
-              <wp:posOffset>4189730</wp:posOffset>
-            </wp:positionH>
-            <wp:positionV relativeFrom="paragraph">
-              <wp:posOffset>-285115</wp:posOffset>
-            </wp:positionV>
-            <wp:extent cx="1667510" cy="1091565"/>
-            <wp:effectExtent l="19050" t="0" r="8890" b="0"/>
-            <wp:wrapNone/>
-            <wp:docPr id="3" name="Picture 9" descr="Qedi_Logos/QEDI_Logo_2_Col_Coated_Positive.eps"/>
-            <wp:cNvGraphicFramePr>
-              <a:graphicFrameLocks xmlns:a="http://schemas.openxmlformats.org/drawingml/2006/main" noChangeAspect="1"/>
-            </wp:cNvGraphicFramePr>
-            <a:graphic xmlns:a="http://schemas.openxmlformats.org/drawingml/2006/main">
-              <a:graphicData uri="http://schemas.openxmlformats.org/drawingml/2006/picture">
-                <pic:pic xmlns:pic="http://schemas.openxmlformats.org/drawingml/2006/picture">
-                  <pic:nvPicPr>
-                    <pic:cNvPr id="0" name="Picture 9" descr="Qedi_Logos/QEDI_Logo_2_Col_Coated_Positive.eps"/>
-                    <pic:cNvPicPr>
-                      <a:picLocks noChangeAspect="1" noChangeArrowheads="1"/>
-                    </pic:cNvPicPr>
-                  </pic:nvPicPr>
-                  <pic:blipFill>
-                    <a:blip r:embed="rId11" cstate="print"/>
-                    <a:srcRect/>
-                    <a:stretch>
-                      <a:fillRect/>
-                    </a:stretch>
-                  </pic:blipFill>
-                  <pic:spPr bwMode="auto">
-                    <a:xfrm>
-                      <a:off x="0" y="0"/>
-                      <a:ext cx="1667510" cy="1091565"/>
-                    </a:xfrm>
-                    <a:prstGeom prst="rect">
-                      <a:avLst/>
-                    </a:prstGeom>
-                    <a:noFill/>
-                    <a:ln w="9525">
-                      <a:noFill/>
-                      <a:miter lim="800000"/>
-                      <a:headEnd/>
-                      <a:tailEnd/>
-                    </a:ln>
-                  </pic:spPr>
-                </pic:pic>
-              </a:graphicData>
-            </a:graphic>
-          </wp:anchor>
-        </w:drawing>
-      </w:r>
-    </w:p>
-    <w:p/>
-    <w:p/>
-    <w:p/>
-    <w:p/>
-    <w:p/>
-    <w:p/>
+    </w:p>
     <w:p>
       <w:pPr>
         <w:tabs>
@@ -78,6 +13,43 @@
         </w:tabs>
         <w:jc w:val="center"/>
         <w:rPr>
+          <w:rStyle w:val="hub2Char"/>
+          <w:rFonts w:ascii="DaxlinePro-Regular" w:hAnsi="DaxlinePro-Regular"/>
+          <w:sz w:val="96"/>
+          <w:szCs w:val="96"/>
+        </w:rPr>
+      </w:pPr>
+      <w:r>
+        <w:rPr>
+          <w:rStyle w:val="hub2Char"/>
+          <w:rFonts w:ascii="DaxlinePro-Regular" w:hAnsi="DaxlinePro-Regular"/>
+          <w:sz w:val="96"/>
+          <w:szCs w:val="96"/>
+        </w:rPr>
+        <w:t>GoTechnology</w:t>
+      </w:r>
+      <w:r>
+        <w:rPr>
+          <w:rStyle w:val="hub2Char"/>
+          <w:rFonts w:ascii="DaxlinePro-Regular" w:hAnsi="DaxlinePro-Regular"/>
+          <w:sz w:val="96"/>
+          <w:szCs w:val="96"/>
+          <w:vertAlign w:val="superscript"/>
+        </w:rPr>
+        <w:t>®</w:t>
+      </w:r>
+    </w:p>
+    <w:p>
+      <w:pPr>
+        <w:tabs>
+          <w:tab w:val="center" w:pos="5245"/>
+          <w:tab w:val="left" w:pos="7649"/>
+          <w:tab w:val="right" w:pos="9026"/>
+          <w:tab w:val="right" w:pos="10490"/>
+        </w:tabs>
+        <w:jc w:val="left"/>
+        <w:rPr>
+          <w:rFonts w:ascii="DaxlinePro-Regular" w:hAnsi="DaxlinePro-Regular"/>
           <w:sz w:val="144"/>
           <w:szCs w:val="144"/>
         </w:rPr>
@@ -85,6 +57,16 @@
       <w:r>
         <w:rPr>
           <w:rStyle w:val="hub2Char"/>
+          <w:rFonts w:ascii="DaxlinePro-Regular" w:hAnsi="DaxlinePro-Regular"/>
+          <w:sz w:val="144"/>
+          <w:szCs w:val="144"/>
+        </w:rPr>
+        <w:tab/>
+      </w:r>
+      <w:r>
+        <w:rPr>
+          <w:rStyle w:val="hub2Char"/>
+          <w:rFonts w:ascii="DaxlinePro-Regular" w:hAnsi="DaxlinePro-Regular"/>
           <w:sz w:val="144"/>
           <w:szCs w:val="144"/>
         </w:rPr>
@@ -92,10 +74,35 @@
       </w:r>
       <w:r>
         <w:rPr>
+          <w:rFonts w:ascii="DaxlinePro-Regular" w:hAnsi="DaxlinePro-Regular"/>
           <w:sz w:val="144"/>
           <w:szCs w:val="144"/>
         </w:rPr>
         <w:t xml:space="preserve"> </w:t>
+      </w:r>
+      <w:r>
+        <w:rPr>
+          <w:rFonts w:ascii="DaxlinePro-Regular" w:hAnsi="DaxlinePro-Regular"/>
+          <w:sz w:val="144"/>
+          <w:szCs w:val="144"/>
+        </w:rPr>
+        <w:tab/>
+      </w:r>
+      <w:r>
+        <w:rPr>
+          <w:rFonts w:ascii="DaxlinePro-Regular" w:hAnsi="DaxlinePro-Regular"/>
+          <w:sz w:val="144"/>
+          <w:szCs w:val="144"/>
+        </w:rPr>
+        <w:tab/>
+      </w:r>
+      <w:r>
+        <w:rPr>
+          <w:rFonts w:ascii="DaxlinePro-Regular" w:hAnsi="DaxlinePro-Regular"/>
+          <w:sz w:val="144"/>
+          <w:szCs w:val="144"/>
+        </w:rPr>
+        <w:tab/>
       </w:r>
     </w:p>
     <w:p>
@@ -106,29 +113,35 @@
         </w:tabs>
         <w:jc w:val="center"/>
         <w:rPr>
+          <w:rFonts w:ascii="DaxlinePro-Regular" w:hAnsi="DaxlinePro-Regular"/>
           <w:sz w:val="96"/>
           <w:szCs w:val="96"/>
         </w:rPr>
       </w:pPr>
       <w:r>
         <w:rPr>
+          <w:rFonts w:ascii="DaxlinePro-Regular" w:hAnsi="DaxlinePro-Regular"/>
           <w:sz w:val="96"/>
           <w:szCs w:val="96"/>
         </w:rPr>
         <w:t>User Guide</w:t>
       </w:r>
     </w:p>
-    <w:p/>
-    <w:p/>
     <w:p>
       <w:pPr>
         <w:pStyle w:val="TableHeader"/>
+        <w:rPr>
+          <w:rFonts w:ascii="DaxlinePro-Regular" w:hAnsi="DaxlinePro-Regular"/>
+        </w:rPr>
       </w:pPr>
       <w:bookmarkStart w:id="1" w:name="_Toc330847520"/>
       <w:bookmarkStart w:id="2" w:name="_Toc330851741"/>
       <w:bookmarkStart w:id="3" w:name="_Toc331098550"/>
       <w:bookmarkStart w:id="4" w:name="_Toc347322471"/>
       <w:r>
+        <w:rPr>
+          <w:rFonts w:ascii="DaxlinePro-Regular" w:hAnsi="DaxlinePro-Regular"/>
+        </w:rPr>
         <w:t>TABLE OF CONTENTS</w:t>
       </w:r>
       <w:bookmarkEnd w:id="1"/>
@@ -136,13 +149,11 @@
       <w:bookmarkEnd w:id="3"/>
       <w:bookmarkEnd w:id="4"/>
     </w:p>
-    <w:bookmarkStart w:id="5" w:name="_GoBack"/>
-    <w:bookmarkEnd w:id="5"/>
     <w:p>
       <w:pPr>
         <w:pStyle w:val="TOC1"/>
         <w:rPr>
-          <w:rFonts w:asciiTheme="minorHAnsi" w:eastAsiaTheme="minorEastAsia" w:hAnsiTheme="minorHAnsi" w:cstheme="minorBidi"/>
+          <w:rFonts w:ascii="DaxlinePro-Regular" w:eastAsiaTheme="minorEastAsia" w:hAnsi="DaxlinePro-Regular" w:cstheme="minorBidi"/>
           <w:b w:val="0"/>
           <w:bCs w:val="0"/>
           <w:noProof/>
@@ -151,25 +162,35 @@
         </w:rPr>
       </w:pPr>
       <w:r>
+        <w:rPr>
+          <w:rFonts w:ascii="DaxlinePro-Regular" w:hAnsi="DaxlinePro-Regular"/>
+        </w:rPr>
         <w:fldChar w:fldCharType="begin"/>
       </w:r>
       <w:r>
+        <w:rPr>
+          <w:rFonts w:ascii="DaxlinePro-Regular" w:hAnsi="DaxlinePro-Regular"/>
+        </w:rPr>
         <w:instrText xml:space="preserve"> TOC \o "1-1" \h \z \u </w:instrText>
       </w:r>
       <w:r>
+        <w:rPr>
+          <w:rFonts w:ascii="DaxlinePro-Regular" w:hAnsi="DaxlinePro-Regular"/>
+        </w:rPr>
         <w:fldChar w:fldCharType="separate"/>
       </w:r>
       <w:hyperlink w:anchor="_Toc532994445" w:history="1">
         <w:r>
           <w:rPr>
             <w:rStyle w:val="Hyperlink"/>
+            <w:rFonts w:ascii="DaxlinePro-Regular" w:hAnsi="DaxlinePro-Regular"/>
             <w:noProof/>
           </w:rPr>
           <w:t>1.</w:t>
         </w:r>
         <w:r>
           <w:rPr>
-            <w:rFonts w:asciiTheme="minorHAnsi" w:eastAsiaTheme="minorEastAsia" w:hAnsiTheme="minorHAnsi" w:cstheme="minorBidi"/>
+            <w:rFonts w:ascii="DaxlinePro-Regular" w:eastAsiaTheme="minorEastAsia" w:hAnsi="DaxlinePro-Regular" w:cstheme="minorBidi"/>
             <w:b w:val="0"/>
             <w:bCs w:val="0"/>
             <w:noProof/>
@@ -181,12 +202,14 @@
         <w:r>
           <w:rPr>
             <w:rStyle w:val="Hyperlink"/>
+            <w:rFonts w:ascii="DaxlinePro-Regular" w:hAnsi="DaxlinePro-Regular"/>
             <w:noProof/>
           </w:rPr>
           <w:t>About</w:t>
         </w:r>
         <w:r>
           <w:rPr>
+            <w:rFonts w:ascii="DaxlinePro-Regular" w:hAnsi="DaxlinePro-Regular"/>
             <w:noProof/>
             <w:webHidden/>
           </w:rPr>
@@ -194,6 +217,7 @@
         </w:r>
         <w:r>
           <w:rPr>
+            <w:rFonts w:ascii="DaxlinePro-Regular" w:hAnsi="DaxlinePro-Regular"/>
             <w:noProof/>
             <w:webHidden/>
           </w:rPr>
@@ -201,6 +225,7 @@
         </w:r>
         <w:r>
           <w:rPr>
+            <w:rFonts w:ascii="DaxlinePro-Regular" w:hAnsi="DaxlinePro-Regular"/>
             <w:noProof/>
             <w:webHidden/>
           </w:rPr>
@@ -208,12 +233,14 @@
         </w:r>
         <w:r>
           <w:rPr>
+            <w:rFonts w:ascii="DaxlinePro-Regular" w:hAnsi="DaxlinePro-Regular"/>
             <w:noProof/>
             <w:webHidden/>
           </w:rPr>
         </w:r>
         <w:r>
           <w:rPr>
+            <w:rFonts w:ascii="DaxlinePro-Regular" w:hAnsi="DaxlinePro-Regular"/>
             <w:noProof/>
             <w:webHidden/>
           </w:rPr>
@@ -221,6 +248,7 @@
         </w:r>
         <w:r>
           <w:rPr>
+            <w:rFonts w:ascii="DaxlinePro-Regular" w:hAnsi="DaxlinePro-Regular"/>
             <w:noProof/>
             <w:webHidden/>
           </w:rPr>
@@ -228,6 +256,7 @@
         </w:r>
         <w:r>
           <w:rPr>
+            <w:rFonts w:ascii="DaxlinePro-Regular" w:hAnsi="DaxlinePro-Regular"/>
             <w:noProof/>
             <w:webHidden/>
           </w:rPr>
@@ -239,7 +268,7 @@
       <w:pPr>
         <w:pStyle w:val="TOC1"/>
         <w:rPr>
-          <w:rFonts w:asciiTheme="minorHAnsi" w:eastAsiaTheme="minorEastAsia" w:hAnsiTheme="minorHAnsi" w:cstheme="minorBidi"/>
+          <w:rFonts w:ascii="DaxlinePro-Regular" w:eastAsiaTheme="minorEastAsia" w:hAnsi="DaxlinePro-Regular" w:cstheme="minorBidi"/>
           <w:b w:val="0"/>
           <w:bCs w:val="0"/>
           <w:noProof/>
@@ -251,13 +280,14 @@
         <w:r>
           <w:rPr>
             <w:rStyle w:val="Hyperlink"/>
+            <w:rFonts w:ascii="DaxlinePro-Regular" w:hAnsi="DaxlinePro-Regular"/>
             <w:noProof/>
           </w:rPr>
           <w:t>2.</w:t>
         </w:r>
         <w:r>
           <w:rPr>
-            <w:rFonts w:asciiTheme="minorHAnsi" w:eastAsiaTheme="minorEastAsia" w:hAnsiTheme="minorHAnsi" w:cstheme="minorBidi"/>
+            <w:rFonts w:ascii="DaxlinePro-Regular" w:eastAsiaTheme="minorEastAsia" w:hAnsi="DaxlinePro-Regular" w:cstheme="minorBidi"/>
             <w:b w:val="0"/>
             <w:bCs w:val="0"/>
             <w:noProof/>
@@ -269,12 +299,14 @@
         <w:r>
           <w:rPr>
             <w:rStyle w:val="Hyperlink"/>
+            <w:rFonts w:ascii="DaxlinePro-Regular" w:hAnsi="DaxlinePro-Regular"/>
             <w:noProof/>
           </w:rPr>
           <w:t>UI</w:t>
         </w:r>
         <w:r>
           <w:rPr>
+            <w:rFonts w:ascii="DaxlinePro-Regular" w:hAnsi="DaxlinePro-Regular"/>
             <w:noProof/>
             <w:webHidden/>
           </w:rPr>
@@ -282,6 +314,7 @@
         </w:r>
         <w:r>
           <w:rPr>
+            <w:rFonts w:ascii="DaxlinePro-Regular" w:hAnsi="DaxlinePro-Regular"/>
             <w:noProof/>
             <w:webHidden/>
           </w:rPr>
@@ -289,6 +322,7 @@
         </w:r>
         <w:r>
           <w:rPr>
+            <w:rFonts w:ascii="DaxlinePro-Regular" w:hAnsi="DaxlinePro-Regular"/>
             <w:noProof/>
             <w:webHidden/>
           </w:rPr>
@@ -296,12 +330,14 @@
         </w:r>
         <w:r>
           <w:rPr>
+            <w:rFonts w:ascii="DaxlinePro-Regular" w:hAnsi="DaxlinePro-Regular"/>
             <w:noProof/>
             <w:webHidden/>
           </w:rPr>
         </w:r>
         <w:r>
           <w:rPr>
+            <w:rFonts w:ascii="DaxlinePro-Regular" w:hAnsi="DaxlinePro-Regular"/>
             <w:noProof/>
             <w:webHidden/>
           </w:rPr>
@@ -309,6 +345,7 @@
         </w:r>
         <w:r>
           <w:rPr>
+            <w:rFonts w:ascii="DaxlinePro-Regular" w:hAnsi="DaxlinePro-Regular"/>
             <w:noProof/>
             <w:webHidden/>
           </w:rPr>
@@ -316,6 +353,7 @@
         </w:r>
         <w:r>
           <w:rPr>
+            <w:rFonts w:ascii="DaxlinePro-Regular" w:hAnsi="DaxlinePro-Regular"/>
             <w:noProof/>
             <w:webHidden/>
           </w:rPr>
@@ -327,7 +365,7 @@
       <w:pPr>
         <w:pStyle w:val="TOC1"/>
         <w:rPr>
-          <w:rFonts w:asciiTheme="minorHAnsi" w:eastAsiaTheme="minorEastAsia" w:hAnsiTheme="minorHAnsi" w:cstheme="minorBidi"/>
+          <w:rFonts w:ascii="DaxlinePro-Regular" w:eastAsiaTheme="minorEastAsia" w:hAnsi="DaxlinePro-Regular" w:cstheme="minorBidi"/>
           <w:b w:val="0"/>
           <w:bCs w:val="0"/>
           <w:noProof/>
@@ -339,13 +377,14 @@
         <w:r>
           <w:rPr>
             <w:rStyle w:val="Hyperlink"/>
+            <w:rFonts w:ascii="DaxlinePro-Regular" w:hAnsi="DaxlinePro-Regular"/>
             <w:noProof/>
           </w:rPr>
           <w:t>3.</w:t>
         </w:r>
         <w:r>
           <w:rPr>
-            <w:rFonts w:asciiTheme="minorHAnsi" w:eastAsiaTheme="minorEastAsia" w:hAnsiTheme="minorHAnsi" w:cstheme="minorBidi"/>
+            <w:rFonts w:ascii="DaxlinePro-Regular" w:eastAsiaTheme="minorEastAsia" w:hAnsi="DaxlinePro-Regular" w:cstheme="minorBidi"/>
             <w:b w:val="0"/>
             <w:bCs w:val="0"/>
             <w:noProof/>
@@ -357,12 +396,14 @@
         <w:r>
           <w:rPr>
             <w:rStyle w:val="Hyperlink"/>
+            <w:rFonts w:ascii="DaxlinePro-Regular" w:hAnsi="DaxlinePro-Regular"/>
             <w:noProof/>
           </w:rPr>
           <w:t>Levels</w:t>
         </w:r>
         <w:r>
           <w:rPr>
+            <w:rFonts w:ascii="DaxlinePro-Regular" w:hAnsi="DaxlinePro-Regular"/>
             <w:noProof/>
             <w:webHidden/>
           </w:rPr>
@@ -370,6 +411,7 @@
         </w:r>
         <w:r>
           <w:rPr>
+            <w:rFonts w:ascii="DaxlinePro-Regular" w:hAnsi="DaxlinePro-Regular"/>
             <w:noProof/>
             <w:webHidden/>
           </w:rPr>
@@ -377,6 +419,7 @@
         </w:r>
         <w:r>
           <w:rPr>
+            <w:rFonts w:ascii="DaxlinePro-Regular" w:hAnsi="DaxlinePro-Regular"/>
             <w:noProof/>
             <w:webHidden/>
           </w:rPr>
@@ -384,12 +427,14 @@
         </w:r>
         <w:r>
           <w:rPr>
+            <w:rFonts w:ascii="DaxlinePro-Regular" w:hAnsi="DaxlinePro-Regular"/>
             <w:noProof/>
             <w:webHidden/>
           </w:rPr>
         </w:r>
         <w:r>
           <w:rPr>
+            <w:rFonts w:ascii="DaxlinePro-Regular" w:hAnsi="DaxlinePro-Regular"/>
             <w:noProof/>
             <w:webHidden/>
           </w:rPr>
@@ -397,6 +442,7 @@
         </w:r>
         <w:r>
           <w:rPr>
+            <w:rFonts w:ascii="DaxlinePro-Regular" w:hAnsi="DaxlinePro-Regular"/>
             <w:noProof/>
             <w:webHidden/>
           </w:rPr>
@@ -404,6 +450,7 @@
         </w:r>
         <w:r>
           <w:rPr>
+            <w:rFonts w:ascii="DaxlinePro-Regular" w:hAnsi="DaxlinePro-Regular"/>
             <w:noProof/>
             <w:webHidden/>
           </w:rPr>
@@ -415,7 +462,7 @@
       <w:pPr>
         <w:pStyle w:val="TOC1"/>
         <w:rPr>
-          <w:rFonts w:asciiTheme="minorHAnsi" w:eastAsiaTheme="minorEastAsia" w:hAnsiTheme="minorHAnsi" w:cstheme="minorBidi"/>
+          <w:rFonts w:ascii="DaxlinePro-Regular" w:eastAsiaTheme="minorEastAsia" w:hAnsi="DaxlinePro-Regular" w:cstheme="minorBidi"/>
           <w:b w:val="0"/>
           <w:bCs w:val="0"/>
           <w:noProof/>
@@ -427,13 +474,14 @@
         <w:r>
           <w:rPr>
             <w:rStyle w:val="Hyperlink"/>
+            <w:rFonts w:ascii="DaxlinePro-Regular" w:hAnsi="DaxlinePro-Regular"/>
             <w:noProof/>
           </w:rPr>
           <w:t>4.</w:t>
         </w:r>
         <w:r>
           <w:rPr>
-            <w:rFonts w:asciiTheme="minorHAnsi" w:eastAsiaTheme="minorEastAsia" w:hAnsiTheme="minorHAnsi" w:cstheme="minorBidi"/>
+            <w:rFonts w:ascii="DaxlinePro-Regular" w:eastAsiaTheme="minorEastAsia" w:hAnsi="DaxlinePro-Regular" w:cstheme="minorBidi"/>
             <w:b w:val="0"/>
             <w:bCs w:val="0"/>
             <w:noProof/>
@@ -445,12 +493,14 @@
         <w:r>
           <w:rPr>
             <w:rStyle w:val="Hyperlink"/>
+            <w:rFonts w:ascii="DaxlinePro-Regular" w:hAnsi="DaxlinePro-Regular"/>
             <w:noProof/>
           </w:rPr>
           <w:t>Permissions</w:t>
         </w:r>
         <w:r>
           <w:rPr>
+            <w:rFonts w:ascii="DaxlinePro-Regular" w:hAnsi="DaxlinePro-Regular"/>
             <w:noProof/>
             <w:webHidden/>
           </w:rPr>
@@ -458,6 +508,7 @@
         </w:r>
         <w:r>
           <w:rPr>
+            <w:rFonts w:ascii="DaxlinePro-Regular" w:hAnsi="DaxlinePro-Regular"/>
             <w:noProof/>
             <w:webHidden/>
           </w:rPr>
@@ -465,6 +516,7 @@
         </w:r>
         <w:r>
           <w:rPr>
+            <w:rFonts w:ascii="DaxlinePro-Regular" w:hAnsi="DaxlinePro-Regular"/>
             <w:noProof/>
             <w:webHidden/>
           </w:rPr>
@@ -472,12 +524,14 @@
         </w:r>
         <w:r>
           <w:rPr>
+            <w:rFonts w:ascii="DaxlinePro-Regular" w:hAnsi="DaxlinePro-Regular"/>
             <w:noProof/>
             <w:webHidden/>
           </w:rPr>
         </w:r>
         <w:r>
           <w:rPr>
+            <w:rFonts w:ascii="DaxlinePro-Regular" w:hAnsi="DaxlinePro-Regular"/>
             <w:noProof/>
             <w:webHidden/>
           </w:rPr>
@@ -485,6 +539,7 @@
         </w:r>
         <w:r>
           <w:rPr>
+            <w:rFonts w:ascii="DaxlinePro-Regular" w:hAnsi="DaxlinePro-Regular"/>
             <w:noProof/>
             <w:webHidden/>
           </w:rPr>
@@ -492,6 +547,7 @@
         </w:r>
         <w:r>
           <w:rPr>
+            <w:rFonts w:ascii="DaxlinePro-Regular" w:hAnsi="DaxlinePro-Regular"/>
             <w:noProof/>
             <w:webHidden/>
           </w:rPr>
@@ -503,7 +559,7 @@
       <w:pPr>
         <w:pStyle w:val="TOC1"/>
         <w:rPr>
-          <w:rFonts w:asciiTheme="minorHAnsi" w:eastAsiaTheme="minorEastAsia" w:hAnsiTheme="minorHAnsi" w:cstheme="minorBidi"/>
+          <w:rFonts w:ascii="DaxlinePro-Regular" w:eastAsiaTheme="minorEastAsia" w:hAnsi="DaxlinePro-Regular" w:cstheme="minorBidi"/>
           <w:b w:val="0"/>
           <w:bCs w:val="0"/>
           <w:noProof/>
@@ -515,13 +571,14 @@
         <w:r>
           <w:rPr>
             <w:rStyle w:val="Hyperlink"/>
+            <w:rFonts w:ascii="DaxlinePro-Regular" w:hAnsi="DaxlinePro-Regular"/>
             <w:noProof/>
           </w:rPr>
           <w:t>5.</w:t>
         </w:r>
         <w:r>
           <w:rPr>
-            <w:rFonts w:asciiTheme="minorHAnsi" w:eastAsiaTheme="minorEastAsia" w:hAnsiTheme="minorHAnsi" w:cstheme="minorBidi"/>
+            <w:rFonts w:ascii="DaxlinePro-Regular" w:eastAsiaTheme="minorEastAsia" w:hAnsi="DaxlinePro-Regular" w:cstheme="minorBidi"/>
             <w:b w:val="0"/>
             <w:bCs w:val="0"/>
             <w:noProof/>
@@ -533,12 +590,14 @@
         <w:r>
           <w:rPr>
             <w:rStyle w:val="Hyperlink"/>
+            <w:rFonts w:ascii="DaxlinePro-Regular" w:hAnsi="DaxlinePro-Regular"/>
             <w:noProof/>
           </w:rPr>
           <w:t>Beyond Levels: The Extended Logical Structure of hub2</w:t>
         </w:r>
         <w:r>
           <w:rPr>
+            <w:rFonts w:ascii="DaxlinePro-Regular" w:hAnsi="DaxlinePro-Regular"/>
             <w:noProof/>
             <w:webHidden/>
           </w:rPr>
@@ -546,6 +605,7 @@
         </w:r>
         <w:r>
           <w:rPr>
+            <w:rFonts w:ascii="DaxlinePro-Regular" w:hAnsi="DaxlinePro-Regular"/>
             <w:noProof/>
             <w:webHidden/>
           </w:rPr>
@@ -553,6 +613,7 @@
         </w:r>
         <w:r>
           <w:rPr>
+            <w:rFonts w:ascii="DaxlinePro-Regular" w:hAnsi="DaxlinePro-Regular"/>
             <w:noProof/>
             <w:webHidden/>
           </w:rPr>
@@ -560,12 +621,14 @@
         </w:r>
         <w:r>
           <w:rPr>
+            <w:rFonts w:ascii="DaxlinePro-Regular" w:hAnsi="DaxlinePro-Regular"/>
             <w:noProof/>
             <w:webHidden/>
           </w:rPr>
         </w:r>
         <w:r>
           <w:rPr>
+            <w:rFonts w:ascii="DaxlinePro-Regular" w:hAnsi="DaxlinePro-Regular"/>
             <w:noProof/>
             <w:webHidden/>
           </w:rPr>
@@ -573,6 +636,7 @@
         </w:r>
         <w:r>
           <w:rPr>
+            <w:rFonts w:ascii="DaxlinePro-Regular" w:hAnsi="DaxlinePro-Regular"/>
             <w:noProof/>
             <w:webHidden/>
           </w:rPr>
@@ -580,6 +644,7 @@
         </w:r>
         <w:r>
           <w:rPr>
+            <w:rFonts w:ascii="DaxlinePro-Regular" w:hAnsi="DaxlinePro-Regular"/>
             <w:noProof/>
             <w:webHidden/>
           </w:rPr>
@@ -591,7 +656,7 @@
       <w:pPr>
         <w:pStyle w:val="TOC1"/>
         <w:rPr>
-          <w:rFonts w:asciiTheme="minorHAnsi" w:eastAsiaTheme="minorEastAsia" w:hAnsiTheme="minorHAnsi" w:cstheme="minorBidi"/>
+          <w:rFonts w:ascii="DaxlinePro-Regular" w:eastAsiaTheme="minorEastAsia" w:hAnsi="DaxlinePro-Regular" w:cstheme="minorBidi"/>
           <w:b w:val="0"/>
           <w:bCs w:val="0"/>
           <w:noProof/>
@@ -603,13 +668,14 @@
         <w:r>
           <w:rPr>
             <w:rStyle w:val="Hyperlink"/>
+            <w:rFonts w:ascii="DaxlinePro-Regular" w:hAnsi="DaxlinePro-Regular"/>
             <w:noProof/>
           </w:rPr>
           <w:t>6.</w:t>
         </w:r>
         <w:r>
           <w:rPr>
-            <w:rFonts w:asciiTheme="minorHAnsi" w:eastAsiaTheme="minorEastAsia" w:hAnsiTheme="minorHAnsi" w:cstheme="minorBidi"/>
+            <w:rFonts w:ascii="DaxlinePro-Regular" w:eastAsiaTheme="minorEastAsia" w:hAnsi="DaxlinePro-Regular" w:cstheme="minorBidi"/>
             <w:b w:val="0"/>
             <w:bCs w:val="0"/>
             <w:noProof/>
@@ -621,12 +687,14 @@
         <w:r>
           <w:rPr>
             <w:rStyle w:val="Hyperlink"/>
+            <w:rFonts w:ascii="DaxlinePro-Regular" w:hAnsi="DaxlinePro-Regular"/>
             <w:noProof/>
           </w:rPr>
           <w:t>Populating Data</w:t>
         </w:r>
         <w:r>
           <w:rPr>
+            <w:rFonts w:ascii="DaxlinePro-Regular" w:hAnsi="DaxlinePro-Regular"/>
             <w:noProof/>
             <w:webHidden/>
           </w:rPr>
@@ -634,6 +702,7 @@
         </w:r>
         <w:r>
           <w:rPr>
+            <w:rFonts w:ascii="DaxlinePro-Regular" w:hAnsi="DaxlinePro-Regular"/>
             <w:noProof/>
             <w:webHidden/>
           </w:rPr>
@@ -641,6 +710,7 @@
         </w:r>
         <w:r>
           <w:rPr>
+            <w:rFonts w:ascii="DaxlinePro-Regular" w:hAnsi="DaxlinePro-Regular"/>
             <w:noProof/>
             <w:webHidden/>
           </w:rPr>
@@ -648,12 +718,14 @@
         </w:r>
         <w:r>
           <w:rPr>
+            <w:rFonts w:ascii="DaxlinePro-Regular" w:hAnsi="DaxlinePro-Regular"/>
             <w:noProof/>
             <w:webHidden/>
           </w:rPr>
         </w:r>
         <w:r>
           <w:rPr>
+            <w:rFonts w:ascii="DaxlinePro-Regular" w:hAnsi="DaxlinePro-Regular"/>
             <w:noProof/>
             <w:webHidden/>
           </w:rPr>
@@ -661,13 +733,15 @@
         </w:r>
         <w:r>
           <w:rPr>
+            <w:rFonts w:ascii="DaxlinePro-Regular" w:hAnsi="DaxlinePro-Regular"/>
             <w:noProof/>
             <w:webHidden/>
           </w:rPr>
-          <w:t>23</w:t>
+          <w:t>24</w:t>
         </w:r>
         <w:r>
           <w:rPr>
+            <w:rFonts w:ascii="DaxlinePro-Regular" w:hAnsi="DaxlinePro-Regular"/>
             <w:noProof/>
             <w:webHidden/>
           </w:rPr>
@@ -679,7 +753,7 @@
       <w:pPr>
         <w:pStyle w:val="TOC1"/>
         <w:rPr>
-          <w:rFonts w:asciiTheme="minorHAnsi" w:eastAsiaTheme="minorEastAsia" w:hAnsiTheme="minorHAnsi" w:cstheme="minorBidi"/>
+          <w:rFonts w:ascii="DaxlinePro-Regular" w:eastAsiaTheme="minorEastAsia" w:hAnsi="DaxlinePro-Regular" w:cstheme="minorBidi"/>
           <w:b w:val="0"/>
           <w:bCs w:val="0"/>
           <w:noProof/>
@@ -691,13 +765,14 @@
         <w:r>
           <w:rPr>
             <w:rStyle w:val="Hyperlink"/>
+            <w:rFonts w:ascii="DaxlinePro-Regular" w:hAnsi="DaxlinePro-Regular"/>
             <w:noProof/>
           </w:rPr>
           <w:t>7.</w:t>
         </w:r>
         <w:r>
           <w:rPr>
-            <w:rFonts w:asciiTheme="minorHAnsi" w:eastAsiaTheme="minorEastAsia" w:hAnsiTheme="minorHAnsi" w:cstheme="minorBidi"/>
+            <w:rFonts w:ascii="DaxlinePro-Regular" w:eastAsiaTheme="minorEastAsia" w:hAnsi="DaxlinePro-Regular" w:cstheme="minorBidi"/>
             <w:b w:val="0"/>
             <w:bCs w:val="0"/>
             <w:noProof/>
@@ -709,12 +784,14 @@
         <w:r>
           <w:rPr>
             <w:rStyle w:val="Hyperlink"/>
+            <w:rFonts w:ascii="DaxlinePro-Regular" w:hAnsi="DaxlinePro-Regular"/>
             <w:noProof/>
           </w:rPr>
           <w:t>Handovers</w:t>
         </w:r>
         <w:r>
           <w:rPr>
+            <w:rFonts w:ascii="DaxlinePro-Regular" w:hAnsi="DaxlinePro-Regular"/>
             <w:noProof/>
             <w:webHidden/>
           </w:rPr>
@@ -722,6 +799,7 @@
         </w:r>
         <w:r>
           <w:rPr>
+            <w:rFonts w:ascii="DaxlinePro-Regular" w:hAnsi="DaxlinePro-Regular"/>
             <w:noProof/>
             <w:webHidden/>
           </w:rPr>
@@ -729,6 +807,7 @@
         </w:r>
         <w:r>
           <w:rPr>
+            <w:rFonts w:ascii="DaxlinePro-Regular" w:hAnsi="DaxlinePro-Regular"/>
             <w:noProof/>
             <w:webHidden/>
           </w:rPr>
@@ -736,12 +815,14 @@
         </w:r>
         <w:r>
           <w:rPr>
+            <w:rFonts w:ascii="DaxlinePro-Regular" w:hAnsi="DaxlinePro-Regular"/>
             <w:noProof/>
             <w:webHidden/>
           </w:rPr>
         </w:r>
         <w:r>
           <w:rPr>
+            <w:rFonts w:ascii="DaxlinePro-Regular" w:hAnsi="DaxlinePro-Regular"/>
             <w:noProof/>
             <w:webHidden/>
           </w:rPr>
@@ -749,13 +830,15 @@
         </w:r>
         <w:r>
           <w:rPr>
+            <w:rFonts w:ascii="DaxlinePro-Regular" w:hAnsi="DaxlinePro-Regular"/>
             <w:noProof/>
             <w:webHidden/>
           </w:rPr>
-          <w:t>26</w:t>
+          <w:t>27</w:t>
         </w:r>
         <w:r>
           <w:rPr>
+            <w:rFonts w:ascii="DaxlinePro-Regular" w:hAnsi="DaxlinePro-Regular"/>
             <w:noProof/>
             <w:webHidden/>
           </w:rPr>
@@ -767,7 +850,7 @@
       <w:pPr>
         <w:pStyle w:val="TOC1"/>
         <w:rPr>
-          <w:rFonts w:asciiTheme="minorHAnsi" w:eastAsiaTheme="minorEastAsia" w:hAnsiTheme="minorHAnsi" w:cstheme="minorBidi"/>
+          <w:rFonts w:ascii="DaxlinePro-Regular" w:eastAsiaTheme="minorEastAsia" w:hAnsi="DaxlinePro-Regular" w:cstheme="minorBidi"/>
           <w:b w:val="0"/>
           <w:bCs w:val="0"/>
           <w:noProof/>
@@ -779,13 +862,14 @@
         <w:r>
           <w:rPr>
             <w:rStyle w:val="Hyperlink"/>
+            <w:rFonts w:ascii="DaxlinePro-Regular" w:hAnsi="DaxlinePro-Regular"/>
             <w:noProof/>
           </w:rPr>
           <w:t>8.</w:t>
         </w:r>
         <w:r>
           <w:rPr>
-            <w:rFonts w:asciiTheme="minorHAnsi" w:eastAsiaTheme="minorEastAsia" w:hAnsiTheme="minorHAnsi" w:cstheme="minorBidi"/>
+            <w:rFonts w:ascii="DaxlinePro-Regular" w:eastAsiaTheme="minorEastAsia" w:hAnsi="DaxlinePro-Regular" w:cstheme="minorBidi"/>
             <w:b w:val="0"/>
             <w:bCs w:val="0"/>
             <w:noProof/>
@@ -797,12 +881,14 @@
         <w:r>
           <w:rPr>
             <w:rStyle w:val="Hyperlink"/>
+            <w:rFonts w:ascii="DaxlinePro-Regular" w:hAnsi="DaxlinePro-Regular"/>
             <w:noProof/>
           </w:rPr>
           <w:t>Preservation</w:t>
         </w:r>
         <w:r>
           <w:rPr>
+            <w:rFonts w:ascii="DaxlinePro-Regular" w:hAnsi="DaxlinePro-Regular"/>
             <w:noProof/>
             <w:webHidden/>
           </w:rPr>
@@ -810,6 +896,7 @@
         </w:r>
         <w:r>
           <w:rPr>
+            <w:rFonts w:ascii="DaxlinePro-Regular" w:hAnsi="DaxlinePro-Regular"/>
             <w:noProof/>
             <w:webHidden/>
           </w:rPr>
@@ -817,6 +904,7 @@
         </w:r>
         <w:r>
           <w:rPr>
+            <w:rFonts w:ascii="DaxlinePro-Regular" w:hAnsi="DaxlinePro-Regular"/>
             <w:noProof/>
             <w:webHidden/>
           </w:rPr>
@@ -824,12 +912,14 @@
         </w:r>
         <w:r>
           <w:rPr>
+            <w:rFonts w:ascii="DaxlinePro-Regular" w:hAnsi="DaxlinePro-Regular"/>
             <w:noProof/>
             <w:webHidden/>
           </w:rPr>
         </w:r>
         <w:r>
           <w:rPr>
+            <w:rFonts w:ascii="DaxlinePro-Regular" w:hAnsi="DaxlinePro-Regular"/>
             <w:noProof/>
             <w:webHidden/>
           </w:rPr>
@@ -837,13 +927,15 @@
         </w:r>
         <w:r>
           <w:rPr>
+            <w:rFonts w:ascii="DaxlinePro-Regular" w:hAnsi="DaxlinePro-Regular"/>
             <w:noProof/>
             <w:webHidden/>
           </w:rPr>
-          <w:t>28</w:t>
+          <w:t>29</w:t>
         </w:r>
         <w:r>
           <w:rPr>
+            <w:rFonts w:ascii="DaxlinePro-Regular" w:hAnsi="DaxlinePro-Regular"/>
             <w:noProof/>
             <w:webHidden/>
           </w:rPr>
@@ -855,7 +947,7 @@
       <w:pPr>
         <w:pStyle w:val="TOC1"/>
         <w:rPr>
-          <w:rFonts w:asciiTheme="minorHAnsi" w:eastAsiaTheme="minorEastAsia" w:hAnsiTheme="minorHAnsi" w:cstheme="minorBidi"/>
+          <w:rFonts w:ascii="DaxlinePro-Regular" w:eastAsiaTheme="minorEastAsia" w:hAnsi="DaxlinePro-Regular" w:cstheme="minorBidi"/>
           <w:b w:val="0"/>
           <w:bCs w:val="0"/>
           <w:noProof/>
@@ -867,13 +959,14 @@
         <w:r>
           <w:rPr>
             <w:rStyle w:val="Hyperlink"/>
+            <w:rFonts w:ascii="DaxlinePro-Regular" w:hAnsi="DaxlinePro-Regular"/>
             <w:noProof/>
           </w:rPr>
           <w:t>9.</w:t>
         </w:r>
         <w:r>
           <w:rPr>
-            <w:rFonts w:asciiTheme="minorHAnsi" w:eastAsiaTheme="minorEastAsia" w:hAnsiTheme="minorHAnsi" w:cstheme="minorBidi"/>
+            <w:rFonts w:ascii="DaxlinePro-Regular" w:eastAsiaTheme="minorEastAsia" w:hAnsi="DaxlinePro-Regular" w:cstheme="minorBidi"/>
             <w:b w:val="0"/>
             <w:bCs w:val="0"/>
             <w:noProof/>
@@ -885,12 +978,14 @@
         <w:r>
           <w:rPr>
             <w:rStyle w:val="Hyperlink"/>
+            <w:rFonts w:ascii="DaxlinePro-Regular" w:hAnsi="DaxlinePro-Regular"/>
             <w:noProof/>
           </w:rPr>
           <w:t>Imports &amp; Exports</w:t>
         </w:r>
         <w:r>
           <w:rPr>
+            <w:rFonts w:ascii="DaxlinePro-Regular" w:hAnsi="DaxlinePro-Regular"/>
             <w:noProof/>
             <w:webHidden/>
           </w:rPr>
@@ -898,6 +993,7 @@
         </w:r>
         <w:r>
           <w:rPr>
+            <w:rFonts w:ascii="DaxlinePro-Regular" w:hAnsi="DaxlinePro-Regular"/>
             <w:noProof/>
             <w:webHidden/>
           </w:rPr>
@@ -905,6 +1001,7 @@
         </w:r>
         <w:r>
           <w:rPr>
+            <w:rFonts w:ascii="DaxlinePro-Regular" w:hAnsi="DaxlinePro-Regular"/>
             <w:noProof/>
             <w:webHidden/>
           </w:rPr>
@@ -912,12 +1009,14 @@
         </w:r>
         <w:r>
           <w:rPr>
+            <w:rFonts w:ascii="DaxlinePro-Regular" w:hAnsi="DaxlinePro-Regular"/>
             <w:noProof/>
             <w:webHidden/>
           </w:rPr>
         </w:r>
         <w:r>
           <w:rPr>
+            <w:rFonts w:ascii="DaxlinePro-Regular" w:hAnsi="DaxlinePro-Regular"/>
             <w:noProof/>
             <w:webHidden/>
           </w:rPr>
@@ -925,13 +1024,15 @@
         </w:r>
         <w:r>
           <w:rPr>
+            <w:rFonts w:ascii="DaxlinePro-Regular" w:hAnsi="DaxlinePro-Regular"/>
             <w:noProof/>
             <w:webHidden/>
           </w:rPr>
-          <w:t>30</w:t>
+          <w:t>32</w:t>
         </w:r>
         <w:r>
           <w:rPr>
+            <w:rFonts w:ascii="DaxlinePro-Regular" w:hAnsi="DaxlinePro-Regular"/>
             <w:noProof/>
             <w:webHidden/>
           </w:rPr>
@@ -943,7 +1044,7 @@
       <w:pPr>
         <w:pStyle w:val="TOC1"/>
         <w:rPr>
-          <w:rFonts w:asciiTheme="minorHAnsi" w:eastAsiaTheme="minorEastAsia" w:hAnsiTheme="minorHAnsi" w:cstheme="minorBidi"/>
+          <w:rFonts w:ascii="DaxlinePro-Regular" w:eastAsiaTheme="minorEastAsia" w:hAnsi="DaxlinePro-Regular" w:cstheme="minorBidi"/>
           <w:b w:val="0"/>
           <w:bCs w:val="0"/>
           <w:noProof/>
@@ -955,13 +1056,14 @@
         <w:r>
           <w:rPr>
             <w:rStyle w:val="Hyperlink"/>
+            <w:rFonts w:ascii="DaxlinePro-Regular" w:hAnsi="DaxlinePro-Regular"/>
             <w:noProof/>
           </w:rPr>
           <w:t>10.</w:t>
         </w:r>
         <w:r>
           <w:rPr>
-            <w:rFonts w:asciiTheme="minorHAnsi" w:eastAsiaTheme="minorEastAsia" w:hAnsiTheme="minorHAnsi" w:cstheme="minorBidi"/>
+            <w:rFonts w:ascii="DaxlinePro-Regular" w:eastAsiaTheme="minorEastAsia" w:hAnsi="DaxlinePro-Regular" w:cstheme="minorBidi"/>
             <w:b w:val="0"/>
             <w:bCs w:val="0"/>
             <w:noProof/>
@@ -973,12 +1075,14 @@
         <w:r>
           <w:rPr>
             <w:rStyle w:val="Hyperlink"/>
+            <w:rFonts w:ascii="DaxlinePro-Regular" w:hAnsi="DaxlinePro-Regular"/>
             <w:noProof/>
           </w:rPr>
           <w:t>Glossary / Listing</w:t>
         </w:r>
         <w:r>
           <w:rPr>
+            <w:rFonts w:ascii="DaxlinePro-Regular" w:hAnsi="DaxlinePro-Regular"/>
             <w:noProof/>
             <w:webHidden/>
           </w:rPr>
@@ -986,6 +1090,7 @@
         </w:r>
         <w:r>
           <w:rPr>
+            <w:rFonts w:ascii="DaxlinePro-Regular" w:hAnsi="DaxlinePro-Regular"/>
             <w:noProof/>
             <w:webHidden/>
           </w:rPr>
@@ -993,6 +1098,7 @@
         </w:r>
         <w:r>
           <w:rPr>
+            <w:rFonts w:ascii="DaxlinePro-Regular" w:hAnsi="DaxlinePro-Regular"/>
             <w:noProof/>
             <w:webHidden/>
           </w:rPr>
@@ -1000,12 +1106,14 @@
         </w:r>
         <w:r>
           <w:rPr>
+            <w:rFonts w:ascii="DaxlinePro-Regular" w:hAnsi="DaxlinePro-Regular"/>
             <w:noProof/>
             <w:webHidden/>
           </w:rPr>
         </w:r>
         <w:r>
           <w:rPr>
+            <w:rFonts w:ascii="DaxlinePro-Regular" w:hAnsi="DaxlinePro-Regular"/>
             <w:noProof/>
             <w:webHidden/>
           </w:rPr>
@@ -1013,13 +1121,15 @@
         </w:r>
         <w:r>
           <w:rPr>
+            <w:rFonts w:ascii="DaxlinePro-Regular" w:hAnsi="DaxlinePro-Regular"/>
             <w:noProof/>
             <w:webHidden/>
           </w:rPr>
-          <w:t>32</w:t>
+          <w:t>33</w:t>
         </w:r>
         <w:r>
           <w:rPr>
+            <w:rFonts w:ascii="DaxlinePro-Regular" w:hAnsi="DaxlinePro-Regular"/>
             <w:noProof/>
             <w:webHidden/>
           </w:rPr>
@@ -1030,7 +1140,7 @@
     <w:p>
       <w:r>
         <w:rPr>
-          <w:rFonts w:cs="Calibri"/>
+          <w:rFonts w:ascii="DaxlinePro-Regular" w:hAnsi="DaxlinePro-Regular" w:cs="Calibri"/>
           <w:szCs w:val="20"/>
         </w:rPr>
         <w:fldChar w:fldCharType="end"/>
@@ -1041,34 +1151,34 @@
       <w:pPr>
         <w:pStyle w:val="Heading1"/>
       </w:pPr>
-      <w:bookmarkStart w:id="6" w:name="_Toc532994445"/>
-      <w:r>
-        <w:lastRenderedPageBreak/>
+      <w:bookmarkStart w:id="5" w:name="_Toc532994445"/>
+      <w:r>
         <w:t>About</w:t>
       </w:r>
+      <w:bookmarkEnd w:id="5"/>
+      <w:r>
+        <w:t xml:space="preserve"> </w:t>
+      </w:r>
+    </w:p>
+    <w:p>
+      <w:pPr>
+        <w:pStyle w:val="Heading3"/>
+      </w:pPr>
+      <w:bookmarkStart w:id="6" w:name="_Toc473020526"/>
+      <w:bookmarkStart w:id="7" w:name="_Toc481569836"/>
+      <w:bookmarkStart w:id="8" w:name="_Toc481590157"/>
+      <w:bookmarkStart w:id="9" w:name="_Toc481593719"/>
+      <w:bookmarkStart w:id="10" w:name="_Toc481595055"/>
+      <w:bookmarkStart w:id="11" w:name="_Toc481668967"/>
+      <w:bookmarkStart w:id="12" w:name="_Toc481673125"/>
+      <w:bookmarkStart w:id="13" w:name="_Toc485810574"/>
+      <w:bookmarkStart w:id="14" w:name="_Toc510709633"/>
+      <w:bookmarkStart w:id="15" w:name="_Toc473020527"/>
+      <w:bookmarkStart w:id="16" w:name="_Toc479337730"/>
+      <w:r>
+        <w:t>Introduction</w:t>
+      </w:r>
       <w:bookmarkEnd w:id="6"/>
-      <w:r>
-        <w:t xml:space="preserve"> </w:t>
-      </w:r>
-    </w:p>
-    <w:p>
-      <w:pPr>
-        <w:pStyle w:val="Heading3"/>
-      </w:pPr>
-      <w:bookmarkStart w:id="7" w:name="_Toc473020526"/>
-      <w:bookmarkStart w:id="8" w:name="_Toc481569836"/>
-      <w:bookmarkStart w:id="9" w:name="_Toc481590157"/>
-      <w:bookmarkStart w:id="10" w:name="_Toc481593719"/>
-      <w:bookmarkStart w:id="11" w:name="_Toc481595055"/>
-      <w:bookmarkStart w:id="12" w:name="_Toc481668967"/>
-      <w:bookmarkStart w:id="13" w:name="_Toc481673125"/>
-      <w:bookmarkStart w:id="14" w:name="_Toc485810574"/>
-      <w:bookmarkStart w:id="15" w:name="_Toc510709633"/>
-      <w:bookmarkStart w:id="16" w:name="_Toc473020527"/>
-      <w:bookmarkStart w:id="17" w:name="_Toc479337730"/>
-      <w:r>
-        <w:t>Introduction</w:t>
-      </w:r>
       <w:bookmarkEnd w:id="7"/>
       <w:bookmarkEnd w:id="8"/>
       <w:bookmarkEnd w:id="9"/>
@@ -1077,31 +1187,19 @@
       <w:bookmarkEnd w:id="12"/>
       <w:bookmarkEnd w:id="13"/>
       <w:bookmarkEnd w:id="14"/>
-      <w:bookmarkEnd w:id="15"/>
-    </w:p>
-    <w:p>
-      <w:pPr>
-        <w:rPr>
-          <w:rFonts w:asciiTheme="minorHAnsi" w:hAnsiTheme="minorHAnsi"/>
-        </w:rPr>
-      </w:pPr>
-      <w:r>
-        <w:rPr>
-          <w:rFonts w:asciiTheme="minorHAnsi" w:hAnsiTheme="minorHAnsi"/>
-        </w:rPr>
+    </w:p>
+    <w:p>
+      <w:r>
         <w:t>This user guide describes</w:t>
       </w:r>
       <w:r>
-        <w:rPr>
-          <w:rFonts w:asciiTheme="minorHAnsi" w:hAnsiTheme="minorHAnsi"/>
-        </w:rPr>
         <w:t xml:space="preserve"> an introduction or reference guide for some of the more complex features of</w:t>
       </w:r>
       <w:r>
-        <w:rPr>
-          <w:rFonts w:asciiTheme="minorHAnsi" w:hAnsiTheme="minorHAnsi"/>
-        </w:rPr>
         <w:t xml:space="preserve"> </w:t>
+      </w:r>
+      <w:r>
+        <w:t xml:space="preserve">GoTechnology </w:t>
       </w:r>
       <w:r>
         <w:rPr>
@@ -1111,23 +1209,19 @@
         <w:t>hub2</w:t>
       </w:r>
       <w:r>
-        <w:rPr>
-          <w:rFonts w:asciiTheme="minorHAnsi" w:hAnsiTheme="minorHAnsi"/>
-        </w:rPr>
         <w:t xml:space="preserve">; </w:t>
       </w:r>
       <w:r>
-        <w:rPr>
-          <w:rFonts w:asciiTheme="minorHAnsi" w:hAnsiTheme="minorHAnsi"/>
-          <w:i/>
-        </w:rPr>
-        <w:t>qedi</w:t>
-      </w:r>
-      <w:r>
-        <w:rPr>
-          <w:rFonts w:asciiTheme="minorHAnsi" w:hAnsiTheme="minorHAnsi"/>
-        </w:rPr>
-        <w:t>’s next generation project management solution.</w:t>
+        <w:t>Wood’s</w:t>
+      </w:r>
+      <w:r>
+        <w:t xml:space="preserve"> next generation </w:t>
+      </w:r>
+      <w:r>
+        <w:t>completions and commissioning</w:t>
+      </w:r>
+      <w:r>
+        <w:t xml:space="preserve"> management solution.</w:t>
       </w:r>
     </w:p>
     <w:p>
@@ -1135,7 +1229,13 @@
         <w:t xml:space="preserve">The document contains </w:t>
       </w:r>
       <w:r>
-        <w:t xml:space="preserve">screen shots and information that were relevant at the time of release. As hub2 is a continuously developed product the actual appearance or function </w:t>
+        <w:t xml:space="preserve">screen shots and information that were relevant at the time of release. As </w:t>
+      </w:r>
+      <w:r>
+        <w:t xml:space="preserve">GoTechnology </w:t>
+      </w:r>
+      <w:r>
+        <w:t xml:space="preserve">hub2 is a continuously developed product the actual appearance or function </w:t>
       </w:r>
       <w:r>
         <w:t xml:space="preserve">may </w:t>
@@ -1157,9 +1257,18 @@
     </w:p>
     <w:p>
       <w:r>
-        <w:t xml:space="preserve">For the latest information on hub2 please visit </w:t>
-      </w:r>
-      <w:hyperlink r:id="rId12" w:history="1">
+        <w:t xml:space="preserve">For the latest information on </w:t>
+      </w:r>
+      <w:r>
+        <w:t>GoTechnology</w:t>
+      </w:r>
+      <w:r>
+        <w:t xml:space="preserve"> </w:t>
+      </w:r>
+      <w:r>
+        <w:t xml:space="preserve">please visit </w:t>
+      </w:r>
+      <w:hyperlink r:id="rId11" w:history="1">
         <w:r>
           <w:rPr>
             <w:rStyle w:val="Hyperlink"/>
@@ -1170,18 +1279,19 @@
       <w:r>
         <w:t xml:space="preserve"> or contact </w:t>
       </w:r>
-      <w:hyperlink r:id="rId13" w:history="1">
+      <w:hyperlink r:id="rId12" w:history="1">
         <w:r>
           <w:rPr>
             <w:rStyle w:val="Hyperlink"/>
           </w:rPr>
-          <w:t>info@qedi.co.uk</w:t>
+          <w:t>commissioning.info@woodplc.com</w:t>
         </w:r>
       </w:hyperlink>
       <w:r>
         <w:t xml:space="preserve"> </w:t>
       </w:r>
     </w:p>
+    <w:p/>
     <w:p>
       <w:pPr>
         <w:pStyle w:val="Heading3"/>
@@ -1189,8 +1299,8 @@
       <w:r>
         <w:t>Intended Audience</w:t>
       </w:r>
+      <w:bookmarkEnd w:id="15"/>
       <w:bookmarkEnd w:id="16"/>
-      <w:bookmarkEnd w:id="17"/>
     </w:p>
     <w:p>
       <w:r>
@@ -1202,10 +1312,7 @@
         <w:t xml:space="preserve">This guide is intended for authorised users only and should not be distributed without the express consent of </w:t>
       </w:r>
       <w:r>
-        <w:rPr>
-          <w:i/>
-        </w:rPr>
-        <w:t>qedi</w:t>
+        <w:t>Wood</w:t>
       </w:r>
       <w:r>
         <w:t>.</w:t>
@@ -1229,7 +1336,19 @@
         <w:rPr>
           <w:lang w:val="en-US"/>
         </w:rPr>
-        <w:t>First released in October 2017, hub2 is the latest generation of qedi’s GoTechnology® family of online, web-accessible completions and commissioning management solutions.</w:t>
+        <w:t xml:space="preserve">First released in October 2017, hub2 is the latest generation of </w:t>
+      </w:r>
+      <w:r>
+        <w:rPr>
+          <w:lang w:val="en-US"/>
+        </w:rPr>
+        <w:t>Wood’s</w:t>
+      </w:r>
+      <w:r>
+        <w:rPr>
+          <w:lang w:val="en-US"/>
+        </w:rPr>
+        <w:t xml:space="preserve"> GoTechnology family of online, web-accessible completions and commissioning management solutions.</w:t>
       </w:r>
     </w:p>
     <w:p>
@@ -1269,7 +1388,16 @@
         <w:rPr>
           <w:lang w:val="en-US"/>
         </w:rPr>
-        <w:t>Details of how to access hub2 will be provided separately. Please note: As hub2 is a primarily online solution, an internet connection and a modern, HTML5 compliant web browser are required.</w:t>
+        <w:t xml:space="preserve">Details of how to access </w:t>
+      </w:r>
+      <w:r>
+        <w:t xml:space="preserve">GoTechnology </w:t>
+      </w:r>
+      <w:r>
+        <w:rPr>
+          <w:lang w:val="en-US"/>
+        </w:rPr>
+        <w:t>hub2 will be provided separately. Please note: As hub2 is a primarily online solution, an internet connection and a modern, HTML5 compliant web browser are required.</w:t>
       </w:r>
       <w:r>
         <w:rPr>
@@ -1355,20 +1483,18 @@
       <w:r>
         <w:t xml:space="preserve">Important Note: This is not a complete </w:t>
       </w:r>
-      <w:proofErr w:type="gramStart"/>
-      <w:r>
-        <w:t>listing, and</w:t>
-      </w:r>
-      <w:proofErr w:type="gramEnd"/>
-      <w:r>
-        <w:t xml:space="preserve"> is intended for basic reference purposes to the most commonly used areas of hub2. Client, industry or process specific information types will be excluded for this reason.</w:t>
-      </w:r>
-    </w:p>
-    <w:p>
-      <w:pPr>
-        <w:spacing w:after="0" w:line="240" w:lineRule="auto"/>
-        <w:jc w:val="left"/>
-      </w:pPr>
+      <w:r>
+        <w:t>listing and</w:t>
+      </w:r>
+      <w:r>
+        <w:t xml:space="preserve"> is intended for basic reference purposes to the most commonly used areas of </w:t>
+      </w:r>
+      <w:r>
+        <w:t xml:space="preserve">GoTechnology </w:t>
+      </w:r>
+      <w:r>
+        <w:t>hub2. Client, industry or process specific information types will be excluded for this reason.</w:t>
+      </w:r>
       <w:r>
         <w:br w:type="page"/>
       </w:r>
@@ -1377,12 +1503,12 @@
       <w:pPr>
         <w:pStyle w:val="Heading1"/>
       </w:pPr>
-      <w:bookmarkStart w:id="18" w:name="_Toc532994446"/>
+      <w:bookmarkStart w:id="17" w:name="_Toc532994446"/>
       <w:r>
         <w:lastRenderedPageBreak/>
         <w:t>UI</w:t>
       </w:r>
-      <w:bookmarkEnd w:id="18"/>
+      <w:bookmarkEnd w:id="17"/>
     </w:p>
     <w:p>
       <w:r>
@@ -1419,7 +1545,7 @@
                     <pic:cNvPicPr/>
                   </pic:nvPicPr>
                   <pic:blipFill>
-                    <a:blip r:embed="rId14"/>
+                    <a:blip r:embed="rId13"/>
                     <a:stretch>
                       <a:fillRect/>
                     </a:stretch>
@@ -1481,7 +1607,7 @@
                     <pic:cNvPicPr/>
                   </pic:nvPicPr>
                   <pic:blipFill>
-                    <a:blip r:embed="rId15">
+                    <a:blip r:embed="rId14">
                       <a:extLst>
                         <a:ext uri="{28A0092B-C50C-407E-A947-70E740481C1C}">
                           <a14:useLocalDpi xmlns:a14="http://schemas.microsoft.com/office/drawing/2010/main" val="0"/>
@@ -1691,7 +1817,7 @@
                           <pic:cNvPicPr/>
                         </pic:nvPicPr>
                         <pic:blipFill>
-                          <a:blip r:embed="rId16"/>
+                          <a:blip r:embed="rId15"/>
                           <a:stretch>
                             <a:fillRect/>
                           </a:stretch>
@@ -1803,7 +1929,7 @@
                           <pic:cNvPicPr/>
                         </pic:nvPicPr>
                         <pic:blipFill>
-                          <a:blip r:embed="rId17"/>
+                          <a:blip r:embed="rId16"/>
                           <a:stretch>
                             <a:fillRect/>
                           </a:stretch>
@@ -1906,7 +2032,7 @@
                           <pic:cNvPicPr/>
                         </pic:nvPicPr>
                         <pic:blipFill>
-                          <a:blip r:embed="rId18"/>
+                          <a:blip r:embed="rId17"/>
                           <a:stretch>
                             <a:fillRect/>
                           </a:stretch>
@@ -2010,7 +2136,7 @@
                           <pic:cNvPicPr/>
                         </pic:nvPicPr>
                         <pic:blipFill>
-                          <a:blip r:embed="rId19"/>
+                          <a:blip r:embed="rId18"/>
                           <a:stretch>
                             <a:fillRect/>
                           </a:stretch>
@@ -2090,7 +2216,7 @@
                           <pic:cNvPicPr/>
                         </pic:nvPicPr>
                         <pic:blipFill>
-                          <a:blip r:embed="rId20"/>
+                          <a:blip r:embed="rId19"/>
                           <a:stretch>
                             <a:fillRect/>
                           </a:stretch>
@@ -2186,7 +2312,7 @@
                           <pic:cNvPicPr/>
                         </pic:nvPicPr>
                         <pic:blipFill>
-                          <a:blip r:embed="rId21"/>
+                          <a:blip r:embed="rId20"/>
                           <a:stretch>
                             <a:fillRect/>
                           </a:stretch>
@@ -2291,7 +2417,7 @@
                           <pic:cNvPicPr/>
                         </pic:nvPicPr>
                         <pic:blipFill>
-                          <a:blip r:embed="rId22"/>
+                          <a:blip r:embed="rId21"/>
                           <a:stretch>
                             <a:fillRect/>
                           </a:stretch>
@@ -2405,7 +2531,7 @@
                           <pic:cNvPicPr/>
                         </pic:nvPicPr>
                         <pic:blipFill>
-                          <a:blip r:embed="rId23"/>
+                          <a:blip r:embed="rId22"/>
                           <a:stretch>
                             <a:fillRect/>
                           </a:stretch>
@@ -2487,7 +2613,7 @@
                           <pic:cNvPicPr/>
                         </pic:nvPicPr>
                         <pic:blipFill>
-                          <a:blip r:embed="rId24"/>
+                          <a:blip r:embed="rId23"/>
                           <a:stretch>
                             <a:fillRect/>
                           </a:stretch>
@@ -2520,6 +2646,7 @@
           </w:p>
           <w:p>
             <w:r>
+              <w:lastRenderedPageBreak/>
               <w:t>Alternatively, a value can be typed in directly as normal.</w:t>
             </w:r>
           </w:p>
@@ -2569,7 +2696,7 @@
                           <pic:cNvPicPr/>
                         </pic:nvPicPr>
                         <pic:blipFill>
-                          <a:blip r:embed="rId25"/>
+                          <a:blip r:embed="rId24"/>
                           <a:stretch>
                             <a:fillRect/>
                           </a:stretch>
@@ -2622,13 +2749,13 @@
       <w:pPr>
         <w:pStyle w:val="Heading1"/>
       </w:pPr>
-      <w:bookmarkStart w:id="19" w:name="_Ref512420894"/>
-      <w:bookmarkStart w:id="20" w:name="_Toc532994447"/>
+      <w:bookmarkStart w:id="18" w:name="_Ref512420894"/>
+      <w:bookmarkStart w:id="19" w:name="_Toc532994447"/>
       <w:r>
         <w:t>Levels</w:t>
       </w:r>
+      <w:bookmarkEnd w:id="18"/>
       <w:bookmarkEnd w:id="19"/>
-      <w:bookmarkEnd w:id="20"/>
     </w:p>
     <w:p>
       <w:r>
@@ -2651,6 +2778,7 @@
         <w:rPr>
           <w:noProof/>
         </w:rPr>
+        <w:lastRenderedPageBreak/>
         <w:drawing>
           <wp:inline distT="0" distB="0" distL="0" distR="0" wp14:anchorId="587812C9" wp14:editId="117593CC">
             <wp:extent cx="6661150" cy="2551430"/>
@@ -2667,7 +2795,7 @@
                     <pic:cNvPicPr/>
                   </pic:nvPicPr>
                   <pic:blipFill>
-                    <a:blip r:embed="rId26">
+                    <a:blip r:embed="rId25">
                       <a:extLst>
                         <a:ext uri="{28A0092B-C50C-407E-A947-70E740481C1C}">
                           <a14:useLocalDpi xmlns:a14="http://schemas.microsoft.com/office/drawing/2010/main" val="0"/>
@@ -2697,11 +2825,7 @@
     <w:p/>
     <w:p>
       <w:r>
-        <w:t xml:space="preserve">As you can see, in the above picture we have a fictional company named “Astro Works”, and a data structure that’s been designed in hub2 to best support their operations. This structure will allow the Astro Works teams to share the </w:t>
-      </w:r>
-      <w:r>
-        <w:lastRenderedPageBreak/>
-        <w:t>information they need, while making it clear who is working on what, and ensuring that any information is only available to the appropriate persons.</w:t>
+        <w:t>As you can see, in the above picture we have a fictional company named “Astro Works”, and a data structure that’s been designed in hub2 to best support their operations. This structure will allow the Astro Works teams to share the information they need, while making it clear who is working on what, and ensuring that any information is only available to the appropriate persons.</w:t>
       </w:r>
     </w:p>
     <w:p>
@@ -2983,7 +3107,7 @@
                     <pic:cNvPicPr/>
                   </pic:nvPicPr>
                   <pic:blipFill>
-                    <a:blip r:embed="rId27"/>
+                    <a:blip r:embed="rId26"/>
                     <a:stretch>
                       <a:fillRect/>
                     </a:stretch>
@@ -3052,6 +3176,7 @@
     </w:p>
     <w:p>
       <w:r>
+        <w:lastRenderedPageBreak/>
         <w:t>For now, let’s assume that there’s just one item in Level A representing the whole company. In our example case, that is Astro Works, our fictional space exploration organisation.</w:t>
       </w:r>
     </w:p>
@@ -3076,7 +3201,7 @@
                     <pic:cNvPicPr/>
                   </pic:nvPicPr>
                   <pic:blipFill>
-                    <a:blip r:embed="rId28">
+                    <a:blip r:embed="rId27">
                       <a:extLst>
                         <a:ext uri="{28A0092B-C50C-407E-A947-70E740481C1C}">
                           <a14:useLocalDpi xmlns:a14="http://schemas.microsoft.com/office/drawing/2010/main" val="0"/>
@@ -3123,7 +3248,6 @@
     </w:p>
     <w:p>
       <w:r>
-        <w:lastRenderedPageBreak/>
         <w:t>Aliases allow us to “rename” certain items on screen. As we’ve mentioned these can include the Levels themselves, as well as other items such as Certification Grouping. When we set an Alias for any field then the default name is replaced by the alias we’ve chosen.</w:t>
       </w:r>
     </w:p>
@@ -3148,7 +3272,7 @@
                     <pic:cNvPicPr/>
                   </pic:nvPicPr>
                   <pic:blipFill>
-                    <a:blip r:embed="rId29">
+                    <a:blip r:embed="rId28">
                       <a:extLst>
                         <a:ext uri="{28A0092B-C50C-407E-A947-70E740481C1C}">
                           <a14:useLocalDpi xmlns:a14="http://schemas.microsoft.com/office/drawing/2010/main" val="0"/>
@@ -3185,7 +3309,12 @@
     </w:p>
     <w:p>
       <w:r>
-        <w:t>In the above screenshot, the orange highlight shows that there are no Alias at present, just the “Add Alias” button. The purple highlight shows that the default “Level A” to “Level E” are shown.</w:t>
+        <w:t>In the above screenshot, the orange highlight shows that there are no Alias at present, just the “Add Alias” button. The purple highlight sh</w:t>
+      </w:r>
+      <w:bookmarkStart w:id="20" w:name="_GoBack"/>
+      <w:bookmarkEnd w:id="20"/>
+      <w:r>
+        <w:t>ows that the default “Level A” to “Level E” are shown.</w:t>
       </w:r>
     </w:p>
     <w:p>
@@ -3215,7 +3344,7 @@
                     <pic:cNvPicPr/>
                   </pic:nvPicPr>
                   <pic:blipFill>
-                    <a:blip r:embed="rId30">
+                    <a:blip r:embed="rId29">
                       <a:extLst>
                         <a:ext uri="{28A0092B-C50C-407E-A947-70E740481C1C}">
                           <a14:useLocalDpi xmlns:a14="http://schemas.microsoft.com/office/drawing/2010/main" val="0"/>
@@ -3298,7 +3427,7 @@
                     <pic:cNvPicPr/>
                   </pic:nvPicPr>
                   <pic:blipFill>
-                    <a:blip r:embed="rId31">
+                    <a:blip r:embed="rId30">
                       <a:extLst>
                         <a:ext uri="{28A0092B-C50C-407E-A947-70E740481C1C}">
                           <a14:useLocalDpi xmlns:a14="http://schemas.microsoft.com/office/drawing/2010/main" val="0"/>
@@ -3367,7 +3496,7 @@
                     <pic:cNvPicPr/>
                   </pic:nvPicPr>
                   <pic:blipFill>
-                    <a:blip r:embed="rId32">
+                    <a:blip r:embed="rId31">
                       <a:extLst>
                         <a:ext uri="{28A0092B-C50C-407E-A947-70E740481C1C}">
                           <a14:useLocalDpi xmlns:a14="http://schemas.microsoft.com/office/drawing/2010/main" val="0"/>
@@ -3517,7 +3646,7 @@
         <w:fldChar w:fldCharType="separate"/>
       </w:r>
       <w:r>
-        <w:t>6</w:t>
+        <w:t>8</w:t>
       </w:r>
       <w:r>
         <w:fldChar w:fldCharType="end"/>
@@ -3583,7 +3712,7 @@
                     <pic:cNvPicPr/>
                   </pic:nvPicPr>
                   <pic:blipFill>
-                    <a:blip r:embed="rId33">
+                    <a:blip r:embed="rId32">
                       <a:extLst>
                         <a:ext uri="{28A0092B-C50C-407E-A947-70E740481C1C}">
                           <a14:useLocalDpi xmlns:a14="http://schemas.microsoft.com/office/drawing/2010/main" val="0"/>
@@ -3645,7 +3774,7 @@
                     <pic:cNvPicPr/>
                   </pic:nvPicPr>
                   <pic:blipFill>
-                    <a:blip r:embed="rId34">
+                    <a:blip r:embed="rId33">
                       <a:extLst>
                         <a:ext uri="{28A0092B-C50C-407E-A947-70E740481C1C}">
                           <a14:useLocalDpi xmlns:a14="http://schemas.microsoft.com/office/drawing/2010/main" val="0"/>
@@ -3731,7 +3860,7 @@
                     <pic:cNvPicPr/>
                   </pic:nvPicPr>
                   <pic:blipFill>
-                    <a:blip r:embed="rId35">
+                    <a:blip r:embed="rId34">
                       <a:extLst>
                         <a:ext uri="{28A0092B-C50C-407E-A947-70E740481C1C}">
                           <a14:useLocalDpi xmlns:a14="http://schemas.microsoft.com/office/drawing/2010/main" val="0"/>
@@ -3784,7 +3913,7 @@
                     <pic:cNvPicPr/>
                   </pic:nvPicPr>
                   <pic:blipFill>
-                    <a:blip r:embed="rId36">
+                    <a:blip r:embed="rId35">
                       <a:extLst>
                         <a:ext uri="{28A0092B-C50C-407E-A947-70E740481C1C}">
                           <a14:useLocalDpi xmlns:a14="http://schemas.microsoft.com/office/drawing/2010/main" val="0"/>
@@ -3859,7 +3988,7 @@
                     <pic:cNvPicPr/>
                   </pic:nvPicPr>
                   <pic:blipFill>
-                    <a:blip r:embed="rId37">
+                    <a:blip r:embed="rId36">
                       <a:extLst>
                         <a:ext uri="{28A0092B-C50C-407E-A947-70E740481C1C}">
                           <a14:useLocalDpi xmlns:a14="http://schemas.microsoft.com/office/drawing/2010/main" val="0"/>
@@ -3904,13 +4033,13 @@
       <w:pPr>
         <w:pStyle w:val="Heading1"/>
       </w:pPr>
-      <w:bookmarkStart w:id="21" w:name="_Ref513209717"/>
-      <w:bookmarkStart w:id="22" w:name="_Toc532994448"/>
+      <w:bookmarkStart w:id="21" w:name="_Toc532994448"/>
+      <w:bookmarkStart w:id="22" w:name="_Ref513209717"/>
       <w:r>
         <w:lastRenderedPageBreak/>
         <w:t>Permissions</w:t>
       </w:r>
-      <w:bookmarkEnd w:id="22"/>
+      <w:bookmarkEnd w:id="21"/>
     </w:p>
     <w:p>
       <w:r>
@@ -4147,15 +4276,7 @@
         <w:t>Permissions within hub</w:t>
       </w:r>
       <w:r>
-        <w:t xml:space="preserve">2 have a high level of flexibility: Authorisation can be fine-tuned for almost every table, to specify if a User </w:t>
-      </w:r>
-      <w:proofErr w:type="gramStart"/>
-      <w:r>
-        <w:t>can</w:t>
-      </w:r>
-      <w:proofErr w:type="gramEnd"/>
-      <w:r>
-        <w:t xml:space="preserve"> Add, Update, Delete or even see it at all. There are also additional special permissions for certain tables, such as the ability to sign-off Tag ITRs or Tag PWLs.</w:t>
+        <w:t>2 have a high level of flexibility: Authorisation can be fine-tuned for almost every table, to specify if a User can Add, Update, Delete or even see it at all. There are also additional special permissions for certain tables, such as the ability to sign-off Tag ITRs or Tag PWLs.</w:t>
       </w:r>
       <w:r>
         <w:rPr>
@@ -4470,6 +4591,7 @@
               <w:rPr>
                 <w:lang w:val="en-US"/>
               </w:rPr>
+              <w:lastRenderedPageBreak/>
               <w:t>Read (View)</w:t>
             </w:r>
           </w:p>
@@ -4508,7 +4630,6 @@
               <w:rPr>
                 <w:lang w:val="en-US"/>
               </w:rPr>
-              <w:lastRenderedPageBreak/>
               <w:t>Delete</w:t>
             </w:r>
           </w:p>
@@ -4582,7 +4703,6 @@
               <w:rPr>
                 <w:lang w:val="en-US"/>
               </w:rPr>
-              <w:lastRenderedPageBreak/>
               <w:t>Punch List Raise</w:t>
             </w:r>
           </w:p>
@@ -5128,6 +5248,7 @@
               <w:rPr>
                 <w:lang w:val="en-US"/>
               </w:rPr>
+              <w:lastRenderedPageBreak/>
               <w:t>Full Write Access</w:t>
             </w:r>
           </w:p>
@@ -5178,7 +5299,6 @@
               <w:rPr>
                 <w:lang w:val="en-US"/>
               </w:rPr>
-              <w:lastRenderedPageBreak/>
               <w:t>Importer</w:t>
             </w:r>
           </w:p>
@@ -5640,6 +5760,7 @@
         <w:rPr>
           <w:noProof/>
         </w:rPr>
+        <w:lastRenderedPageBreak/>
         <w:drawing>
           <wp:inline distT="0" distB="0" distL="0" distR="0" wp14:anchorId="55B9D453" wp14:editId="69CBFC4F">
             <wp:extent cx="6661150" cy="2551650"/>
@@ -5658,7 +5779,7 @@
                     </pic:cNvPicPr>
                   </pic:nvPicPr>
                   <pic:blipFill>
-                    <a:blip r:embed="rId26">
+                    <a:blip r:embed="rId25">
                       <a:extLst>
                         <a:ext uri="{28A0092B-C50C-407E-A947-70E740481C1C}">
                           <a14:useLocalDpi xmlns:a14="http://schemas.microsoft.com/office/drawing/2010/main" val="0"/>
@@ -5692,7 +5813,6 @@
     </w:p>
     <w:p>
       <w:r>
-        <w:lastRenderedPageBreak/>
         <w:t>So,</w:t>
       </w:r>
       <w:r>
@@ -5809,6 +5929,7 @@
         <w:rPr>
           <w:noProof/>
         </w:rPr>
+        <w:lastRenderedPageBreak/>
         <w:drawing>
           <wp:inline distT="0" distB="0" distL="0" distR="0" wp14:anchorId="2F0972D5" wp14:editId="6CCA3EF3">
             <wp:extent cx="6661150" cy="2605405"/>
@@ -5825,7 +5946,7 @@
                     <pic:cNvPicPr/>
                   </pic:nvPicPr>
                   <pic:blipFill>
-                    <a:blip r:embed="rId38">
+                    <a:blip r:embed="rId37">
                       <a:extLst>
                         <a:ext uri="{28A0092B-C50C-407E-A947-70E740481C1C}">
                           <a14:useLocalDpi xmlns:a14="http://schemas.microsoft.com/office/drawing/2010/main" val="0"/>
@@ -5884,7 +6005,6 @@
         <w:rPr>
           <w:noProof/>
         </w:rPr>
-        <w:lastRenderedPageBreak/>
         <w:drawing>
           <wp:inline distT="0" distB="0" distL="0" distR="0" wp14:anchorId="38DB320F" wp14:editId="4D17BF2C">
             <wp:extent cx="6661150" cy="3088640"/>
@@ -5901,7 +6021,7 @@
                     <pic:cNvPicPr/>
                   </pic:nvPicPr>
                   <pic:blipFill>
-                    <a:blip r:embed="rId39">
+                    <a:blip r:embed="rId38">
                       <a:extLst>
                         <a:ext uri="{28A0092B-C50C-407E-A947-70E740481C1C}">
                           <a14:useLocalDpi xmlns:a14="http://schemas.microsoft.com/office/drawing/2010/main" val="0"/>
@@ -5953,6 +6073,7 @@
     </w:p>
     <w:p>
       <w:r>
+        <w:lastRenderedPageBreak/>
         <w:t>Understanding this can help us grasp how the Permissions system works.</w:t>
       </w:r>
     </w:p>
@@ -6171,7 +6292,6 @@
         <w:rPr>
           <w:noProof/>
         </w:rPr>
-        <w:lastRenderedPageBreak/>
         <w:drawing>
           <wp:inline distT="0" distB="0" distL="0" distR="0" wp14:anchorId="6551D202" wp14:editId="18DFFFFF">
             <wp:extent cx="6661150" cy="2658745"/>
@@ -6188,7 +6308,7 @@
                     <pic:cNvPicPr/>
                   </pic:nvPicPr>
                   <pic:blipFill>
-                    <a:blip r:embed="rId40">
+                    <a:blip r:embed="rId39">
                       <a:extLst>
                         <a:ext uri="{28A0092B-C50C-407E-A947-70E740481C1C}">
                           <a14:useLocalDpi xmlns:a14="http://schemas.microsoft.com/office/drawing/2010/main" val="0"/>
@@ -6239,6 +6359,7 @@
         <w:rPr>
           <w:noProof/>
         </w:rPr>
+        <w:lastRenderedPageBreak/>
         <w:drawing>
           <wp:inline distT="0" distB="0" distL="0" distR="0" wp14:anchorId="3E3204ED" wp14:editId="646C88EA">
             <wp:extent cx="6661150" cy="2854960"/>
@@ -6255,7 +6376,7 @@
                     <pic:cNvPicPr/>
                   </pic:nvPicPr>
                   <pic:blipFill>
-                    <a:blip r:embed="rId41">
+                    <a:blip r:embed="rId40">
                       <a:extLst>
                         <a:ext uri="{28A0092B-C50C-407E-A947-70E740481C1C}">
                           <a14:useLocalDpi xmlns:a14="http://schemas.microsoft.com/office/drawing/2010/main" val="0"/>
@@ -6331,7 +6452,6 @@
       </w:pPr>
       <w:bookmarkStart w:id="23" w:name="_Toc532994449"/>
       <w:r>
-        <w:lastRenderedPageBreak/>
         <w:t xml:space="preserve">Beyond Levels: The </w:t>
       </w:r>
       <w:r>
@@ -6365,6 +6485,7 @@
         <w:rPr>
           <w:noProof/>
         </w:rPr>
+        <w:lastRenderedPageBreak/>
         <w:drawing>
           <wp:inline distT="0" distB="0" distL="0" distR="0" wp14:anchorId="5056A9DF" wp14:editId="00812E5C">
             <wp:extent cx="6661150" cy="7241540"/>
@@ -6381,7 +6502,7 @@
                     <pic:cNvPicPr/>
                   </pic:nvPicPr>
                   <pic:blipFill>
-                    <a:blip r:embed="rId42">
+                    <a:blip r:embed="rId41">
                       <a:extLst>
                         <a:ext uri="{28A0092B-C50C-407E-A947-70E740481C1C}">
                           <a14:useLocalDpi xmlns:a14="http://schemas.microsoft.com/office/drawing/2010/main" val="0"/>
@@ -6410,7 +6531,6 @@
     </w:p>
     <w:p>
       <w:r>
-        <w:lastRenderedPageBreak/>
         <w:t>While this might seem complicated, the m</w:t>
       </w:r>
       <w:r>
@@ -6462,6 +6582,7 @@
         </w:numPr>
       </w:pPr>
       <w:r>
+        <w:lastRenderedPageBreak/>
         <w:t xml:space="preserve">Beneath this, comes Job Cards which represent both physical documentation </w:t>
       </w:r>
       <w:r>
@@ -6578,7 +6699,7 @@
                     </pic:cNvPicPr>
                   </pic:nvPicPr>
                   <pic:blipFill>
-                    <a:blip r:embed="rId43">
+                    <a:blip r:embed="rId42">
                       <a:extLst>
                         <a:ext uri="{28A0092B-C50C-407E-A947-70E740481C1C}">
                           <a14:useLocalDpi xmlns:a14="http://schemas.microsoft.com/office/drawing/2010/main" val="0"/>
@@ -6964,7 +7085,7 @@
                     </pic:cNvPicPr>
                   </pic:nvPicPr>
                   <pic:blipFill>
-                    <a:blip r:embed="rId44">
+                    <a:blip r:embed="rId43">
                       <a:extLst>
                         <a:ext uri="{28A0092B-C50C-407E-A947-70E740481C1C}">
                           <a14:useLocalDpi xmlns:a14="http://schemas.microsoft.com/office/drawing/2010/main" val="0"/>
@@ -7045,7 +7166,7 @@
                     <pic:cNvPicPr/>
                   </pic:nvPicPr>
                   <pic:blipFill>
-                    <a:blip r:embed="rId45"/>
+                    <a:blip r:embed="rId44"/>
                     <a:stretch>
                       <a:fillRect/>
                     </a:stretch>
@@ -7110,7 +7231,7 @@
                     <pic:cNvPicPr/>
                   </pic:nvPicPr>
                   <pic:blipFill>
-                    <a:blip r:embed="rId46"/>
+                    <a:blip r:embed="rId45"/>
                     <a:stretch>
                       <a:fillRect/>
                     </a:stretch>
@@ -7174,7 +7295,7 @@
                     <pic:cNvPicPr/>
                   </pic:nvPicPr>
                   <pic:blipFill>
-                    <a:blip r:embed="rId47"/>
+                    <a:blip r:embed="rId46"/>
                     <a:stretch>
                       <a:fillRect/>
                     </a:stretch>
@@ -7231,7 +7352,7 @@
                     <pic:cNvPicPr/>
                   </pic:nvPicPr>
                   <pic:blipFill>
-                    <a:blip r:embed="rId48"/>
+                    <a:blip r:embed="rId47"/>
                     <a:stretch>
                       <a:fillRect/>
                     </a:stretch>
@@ -7273,7 +7394,7 @@
       <w:r>
         <w:t>Handovers</w:t>
       </w:r>
-      <w:bookmarkEnd w:id="21"/>
+      <w:bookmarkEnd w:id="22"/>
       <w:bookmarkEnd w:id="25"/>
     </w:p>
     <w:p>
@@ -7394,6 +7515,7 @@
       <w:bookmarkStart w:id="34" w:name="_Toc485810906"/>
       <w:bookmarkStart w:id="35" w:name="_Toc503452418"/>
       <w:r>
+        <w:lastRenderedPageBreak/>
         <w:t>Grouping</w:t>
       </w:r>
       <w:bookmarkEnd w:id="26"/>
@@ -7424,7 +7546,6 @@
         <w:t xml:space="preserve"> </w:t>
       </w:r>
       <w:r>
-        <w:lastRenderedPageBreak/>
         <w:t>it represents a statement that responsibility for that Subsystem can be transferred onwards</w:t>
       </w:r>
       <w:r>
@@ -7625,7 +7746,7 @@
         <w:tblLook w:val="04A0" w:firstRow="1" w:lastRow="0" w:firstColumn="1" w:lastColumn="0" w:noHBand="0" w:noVBand="1"/>
       </w:tblPr>
       <w:tblGrid>
-        <w:gridCol w:w="1221"/>
+        <w:gridCol w:w="1233"/>
         <w:gridCol w:w="928"/>
       </w:tblGrid>
       <w:tr>
@@ -7786,7 +7907,7 @@
         <w:tblLook w:val="04A0" w:firstRow="1" w:lastRow="0" w:firstColumn="1" w:lastColumn="0" w:noHBand="0" w:noVBand="1"/>
       </w:tblPr>
       <w:tblGrid>
-        <w:gridCol w:w="1221"/>
+        <w:gridCol w:w="1233"/>
         <w:gridCol w:w="928"/>
       </w:tblGrid>
       <w:tr>
@@ -7838,6 +7959,7 @@
               <w:jc w:val="center"/>
             </w:pPr>
             <w:r>
+              <w:lastRenderedPageBreak/>
               <w:t>CCC</w:t>
             </w:r>
           </w:p>
@@ -7960,7 +8082,6 @@
     </w:tbl>
     <w:p>
       <w:r>
-        <w:lastRenderedPageBreak/>
         <w:t>Now we can see that both the CCC and the MCDAC are to be completed first, followed by the PCDAC and HOC.</w:t>
       </w:r>
     </w:p>
@@ -8201,6 +8322,7 @@
       <w:bookmarkStart w:id="59" w:name="_Toc485811055"/>
       <w:bookmarkStart w:id="60" w:name="_Toc503452612"/>
       <w:r>
+        <w:lastRenderedPageBreak/>
         <w:t>Preservation Work List (PWL)</w:t>
       </w:r>
       <w:bookmarkEnd w:id="53"/>
@@ -8253,7 +8375,6 @@
     </w:p>
     <w:p>
       <w:r>
-        <w:lastRenderedPageBreak/>
         <w:t xml:space="preserve">However, any one of these PWLs may be assigned multiple times to many different tags. This is where the Tag PWL entity comes into play; storing the details of each Work List the user creates and assigns. </w:t>
       </w:r>
     </w:p>
@@ -8395,6 +8516,7 @@
       <w:bookmarkStart w:id="92" w:name="_Toc485811060"/>
       <w:bookmarkStart w:id="93" w:name="_Toc503452617"/>
       <w:r>
+        <w:lastRenderedPageBreak/>
         <w:t>Examples</w:t>
       </w:r>
       <w:bookmarkEnd w:id="87"/>
@@ -9088,7 +9210,6 @@
           </w:tcPr>
           <w:p>
             <w:r>
-              <w:lastRenderedPageBreak/>
               <w:t>20 March 2049</w:t>
             </w:r>
           </w:p>
@@ -9610,7 +9731,6 @@
         <w:rPr>
           <w:lang w:val="fr-FR"/>
         </w:rPr>
-        <w:lastRenderedPageBreak/>
         <w:t>Test</w:t>
       </w:r>
       <w:r>
@@ -9839,6 +9959,7 @@
         </w:numPr>
       </w:pPr>
       <w:r>
+        <w:lastRenderedPageBreak/>
         <w:t>Tag ITR</w:t>
       </w:r>
     </w:p>
@@ -10199,7 +10320,6 @@
         </w:numPr>
       </w:pPr>
       <w:r>
-        <w:lastRenderedPageBreak/>
         <w:t>MOC System</w:t>
       </w:r>
     </w:p>
@@ -10256,10 +10376,10 @@
         <w:tblLook w:val="04A0" w:firstRow="1" w:lastRow="0" w:firstColumn="1" w:lastColumn="0" w:noHBand="0" w:noVBand="1"/>
       </w:tblPr>
       <w:tblGrid>
-        <w:gridCol w:w="1396"/>
-        <w:gridCol w:w="7159"/>
-        <w:gridCol w:w="1349"/>
-        <w:gridCol w:w="689"/>
+        <w:gridCol w:w="1495"/>
+        <w:gridCol w:w="6934"/>
+        <w:gridCol w:w="1415"/>
+        <w:gridCol w:w="749"/>
       </w:tblGrid>
       <w:tr>
         <w:trPr>
@@ -10368,6 +10488,7 @@
               <w:cnfStyle w:val="000000100000" w:firstRow="0" w:lastRow="0" w:firstColumn="0" w:lastColumn="0" w:oddVBand="0" w:evenVBand="0" w:oddHBand="1" w:evenHBand="0" w:firstRowFirstColumn="0" w:firstRowLastColumn="0" w:lastRowFirstColumn="0" w:lastRowLastColumn="0"/>
             </w:pPr>
             <w:r>
+              <w:lastRenderedPageBreak/>
               <w:t>The term “Activity” is often used interchangeably with Work Pack or Work Package, however hub2 treats them as separate but equivalent.</w:t>
             </w:r>
           </w:p>
@@ -10410,6 +10531,7 @@
               <w:cnfStyle w:val="000000100000" w:firstRow="0" w:lastRow="0" w:firstColumn="0" w:lastColumn="0" w:oddVBand="0" w:evenVBand="0" w:oddHBand="1" w:evenHBand="0" w:firstRowFirstColumn="0" w:firstRowLastColumn="0" w:lastRowFirstColumn="0" w:lastRowLastColumn="0"/>
             </w:pPr>
             <w:r>
+              <w:lastRenderedPageBreak/>
               <w:t>Reference Table</w:t>
             </w:r>
           </w:p>
@@ -10640,15 +10762,13 @@
               <w:cnfStyle w:val="000000100000" w:firstRow="0" w:lastRow="0" w:firstColumn="0" w:lastColumn="0" w:oddVBand="0" w:evenVBand="0" w:oddHBand="1" w:evenHBand="0" w:firstRowFirstColumn="0" w:firstRowLastColumn="0" w:lastRowFirstColumn="0" w:lastRowLastColumn="0"/>
             </w:pPr>
             <w:r>
-              <w:t xml:space="preserve">An entry in the Authorised Person reference table represents an individual who is authorised to perform certain activities on a work scope. Within hub2 Authorised Person is used to record information regarding the sign-off of a certification such as an ITR or PWL. Each one can be linked to a user in </w:t>
-            </w:r>
-            <w:proofErr w:type="spellStart"/>
-            <w:r>
-              <w:t>qedID</w:t>
-            </w:r>
-            <w:proofErr w:type="spellEnd"/>
-            <w:r>
-              <w:t xml:space="preserve"> through the Hub User ID field.</w:t>
+              <w:t xml:space="preserve">An entry in the Authorised Person reference table represents an individual who is authorised to perform certain activities on a work scope. Within hub2 Authorised Person is used to record information regarding the sign-off of a certification such as an ITR or PWL. Each one can be linked to a user </w:t>
+            </w:r>
+            <w:r>
+              <w:t xml:space="preserve">account </w:t>
+            </w:r>
+            <w:r>
+              <w:t>through the Hub User ID field.</w:t>
             </w:r>
           </w:p>
           <w:p>
@@ -10740,7 +10860,6 @@
               <w:cnfStyle w:val="000000000000" w:firstRow="0" w:lastRow="0" w:firstColumn="0" w:lastColumn="0" w:oddVBand="0" w:evenVBand="0" w:oddHBand="0" w:evenHBand="0" w:firstRowFirstColumn="0" w:firstRowLastColumn="0" w:lastRowFirstColumn="0" w:lastRowLastColumn="0"/>
             </w:pPr>
             <w:r>
-              <w:lastRenderedPageBreak/>
               <w:t>Tagged Items</w:t>
             </w:r>
           </w:p>
@@ -10841,6 +10960,7 @@
               <w:jc w:val="center"/>
             </w:pPr>
             <w:r>
+              <w:lastRenderedPageBreak/>
               <w:t>Discipline</w:t>
             </w:r>
           </w:p>
@@ -11196,7 +11316,6 @@
               <w:jc w:val="center"/>
             </w:pPr>
             <w:r>
-              <w:lastRenderedPageBreak/>
               <w:t>ITR</w:t>
             </w:r>
           </w:p>
@@ -11212,7 +11331,11 @@
               <w:cnfStyle w:val="000000100000" w:firstRow="0" w:lastRow="0" w:firstColumn="0" w:lastColumn="0" w:oddVBand="0" w:evenVBand="0" w:oddHBand="1" w:evenHBand="0" w:firstRowFirstColumn="0" w:firstRowLastColumn="0" w:lastRowFirstColumn="0" w:lastRowLastColumn="0"/>
             </w:pPr>
             <w:r>
-              <w:t>Inspection and Test Records (ITRs) are records (traditionally paper-based checklists, but increasingly available digitally) used to certify that tagged equipment has been properly built and tested in line with agreed processes and procedures by approved and competent personnel.</w:t>
+              <w:t xml:space="preserve">Inspection and Test Records (ITRs) are records (traditionally paper-based checklists, but increasingly available digitally) used to certify that tagged equipment has been properly built and tested in line </w:t>
+            </w:r>
+            <w:r>
+              <w:lastRenderedPageBreak/>
+              <w:t>with agreed processes and procedures by approved and competent personnel.</w:t>
             </w:r>
           </w:p>
           <w:p>
@@ -11249,6 +11372,7 @@
               <w:cnfStyle w:val="000000100000" w:firstRow="0" w:lastRow="0" w:firstColumn="0" w:lastColumn="0" w:oddVBand="0" w:evenVBand="0" w:oddHBand="1" w:evenHBand="0" w:firstRowFirstColumn="0" w:firstRowLastColumn="0" w:lastRowFirstColumn="0" w:lastRowLastColumn="0"/>
             </w:pPr>
             <w:r>
+              <w:lastRenderedPageBreak/>
               <w:t>Reference Tables</w:t>
             </w:r>
           </w:p>
@@ -11575,6 +11699,7 @@
               <w:cnfStyle w:val="000000000000" w:firstRow="0" w:lastRow="0" w:firstColumn="0" w:lastColumn="0" w:oddVBand="0" w:evenVBand="0" w:oddHBand="0" w:evenHBand="0" w:firstRowFirstColumn="0" w:firstRowLastColumn="0" w:lastRowFirstColumn="0" w:lastRowLastColumn="0"/>
             </w:pPr>
             <w:r>
+              <w:lastRenderedPageBreak/>
               <w:t>Tagged Items</w:t>
             </w:r>
           </w:p>
@@ -11632,7 +11757,6 @@
               <w:cnfStyle w:val="000000100000" w:firstRow="0" w:lastRow="0" w:firstColumn="0" w:lastColumn="0" w:oddVBand="0" w:evenVBand="0" w:oddHBand="1" w:evenHBand="0" w:firstRowFirstColumn="0" w:firstRowLastColumn="0" w:lastRowFirstColumn="0" w:lastRowLastColumn="0"/>
             </w:pPr>
             <w:r>
-              <w:lastRenderedPageBreak/>
               <w:t>The MOC section may record queries being raised by site personnel about deviations (e.g. if a piece of equipment is different than expected) or instructions from the site (e.g. expect the equipment to be different).</w:t>
             </w:r>
           </w:p>
@@ -11661,7 +11785,6 @@
               <w:cnfStyle w:val="000000100000" w:firstRow="0" w:lastRow="0" w:firstColumn="0" w:lastColumn="0" w:oddVBand="0" w:evenVBand="0" w:oddHBand="1" w:evenHBand="0" w:firstRowFirstColumn="0" w:firstRowLastColumn="0" w:lastRowFirstColumn="0" w:lastRowLastColumn="0"/>
             </w:pPr>
             <w:r>
-              <w:lastRenderedPageBreak/>
               <w:t>Changes</w:t>
             </w:r>
           </w:p>
@@ -12063,6 +12186,7 @@
               <w:jc w:val="center"/>
             </w:pPr>
             <w:r>
+              <w:lastRenderedPageBreak/>
               <w:t>Procedure Section</w:t>
             </w:r>
           </w:p>
@@ -12258,11 +12382,7 @@
               <w:cnfStyle w:val="000000100000" w:firstRow="0" w:lastRow="0" w:firstColumn="0" w:lastColumn="0" w:oddVBand="0" w:evenVBand="0" w:oddHBand="1" w:evenHBand="0" w:firstRowFirstColumn="0" w:firstRowLastColumn="0" w:lastRowFirstColumn="0" w:lastRowLastColumn="0"/>
             </w:pPr>
             <w:r>
-              <w:t xml:space="preserve">Punch Lists Items are used to record items of outstanding work which should have been completed previously. This could include examples such as missing </w:t>
-            </w:r>
-            <w:r>
-              <w:lastRenderedPageBreak/>
-              <w:t>insulation or trace heating on pipework, painting not complete or paint touch-ups required, outstanding earthing of instruments or junction boxes, amongst many others. Each of these examples could be raised as a Punch List Item (PLI)</w:t>
+              <w:t>Punch Lists Items are used to record items of outstanding work which should have been completed previously. This could include examples such as missing insulation or trace heating on pipework, painting not complete or paint touch-ups required, outstanding earthing of instruments or junction boxes, amongst many others. Each of these examples could be raised as a Punch List Item (PLI)</w:t>
             </w:r>
             <w:r>
               <w:t>.</w:t>
@@ -12366,7 +12486,6 @@
               <w:cnfStyle w:val="000000100000" w:firstRow="0" w:lastRow="0" w:firstColumn="0" w:lastColumn="0" w:oddVBand="0" w:evenVBand="0" w:oddHBand="1" w:evenHBand="0" w:firstRowFirstColumn="0" w:firstRowLastColumn="0" w:lastRowFirstColumn="0" w:lastRowLastColumn="0"/>
             </w:pPr>
             <w:r>
-              <w:lastRenderedPageBreak/>
               <w:t>Punch List</w:t>
             </w:r>
           </w:p>
@@ -12421,6 +12540,7 @@
               <w:cnfStyle w:val="000000000000" w:firstRow="0" w:lastRow="0" w:firstColumn="0" w:lastColumn="0" w:oddVBand="0" w:evenVBand="0" w:oddHBand="0" w:evenHBand="0" w:firstRowFirstColumn="0" w:firstRowLastColumn="0" w:lastRowFirstColumn="0" w:lastRowLastColumn="0"/>
             </w:pPr>
             <w:r>
+              <w:lastRenderedPageBreak/>
               <w:t xml:space="preserve">Preservation is described in more detail in </w:t>
             </w:r>
             <w:r>
@@ -12433,7 +12553,7 @@
               <w:fldChar w:fldCharType="separate"/>
             </w:r>
             <w:r>
-              <w:t>6</w:t>
+              <w:t>8</w:t>
             </w:r>
             <w:r>
               <w:fldChar w:fldCharType="end"/>
@@ -12467,6 +12587,7 @@
               <w:cnfStyle w:val="000000000000" w:firstRow="0" w:lastRow="0" w:firstColumn="0" w:lastColumn="0" w:oddVBand="0" w:evenVBand="0" w:oddHBand="0" w:evenHBand="0" w:firstRowFirstColumn="0" w:firstRowLastColumn="0" w:lastRowFirstColumn="0" w:lastRowLastColumn="0"/>
             </w:pPr>
             <w:r>
+              <w:lastRenderedPageBreak/>
               <w:t>Reference Tables</w:t>
             </w:r>
           </w:p>
@@ -12663,11 +12784,7 @@
             </w:r>
             <w:proofErr w:type="gramEnd"/>
             <w:r>
-              <w:t xml:space="preserve"> serve a </w:t>
-            </w:r>
-            <w:r>
-              <w:lastRenderedPageBreak/>
-              <w:t>common purpose. It’s worth noting that the objects within a System do not have to be physically connected</w:t>
+              <w:t xml:space="preserve"> serve a common purpose. It’s worth noting that the objects within a System do not have to be physically connected</w:t>
             </w:r>
             <w:r>
               <w:footnoteReference w:id="1"/>
@@ -12692,7 +12809,6 @@
               <w:cnfStyle w:val="000000100000" w:firstRow="0" w:lastRow="0" w:firstColumn="0" w:lastColumn="0" w:oddVBand="0" w:evenVBand="0" w:oddHBand="1" w:evenHBand="0" w:firstRowFirstColumn="0" w:firstRowLastColumn="0" w:lastRowFirstColumn="0" w:lastRowLastColumn="0"/>
             </w:pPr>
             <w:r>
-              <w:lastRenderedPageBreak/>
               <w:t>Reference Tables</w:t>
             </w:r>
           </w:p>
@@ -12831,7 +12947,11 @@
             </w:r>
             <w:proofErr w:type="spellEnd"/>
             <w:r>
-              <w:t xml:space="preserve"> type of ITR called QED-E01A (an Electrical Check Sheet). When a user assigns an E01A type ITR to a Tag then a new Tag ITR is created. If the user were to mark it as complete, that Tag ITR would be updated, and if the user were to remove it then the Tag ITR would be deleted. None of this would affect that actual ITR itself, no matter what, QED-E01As would still be available to assign to Tags.</w:t>
+              <w:t xml:space="preserve"> type of ITR called QED-E01A (an Electrical Check Sheet). When a user assigns an E01A type ITR to a Tag then a new Tag ITR is created. If the user were to mark it </w:t>
+            </w:r>
+            <w:r>
+              <w:lastRenderedPageBreak/>
+              <w:t>as complete, that Tag ITR would be updated, and if the user were to remove it then the Tag ITR would be deleted. None of this would affect that actual ITR itself, no matter what, QED-E01As would still be available to assign to Tags.</w:t>
             </w:r>
           </w:p>
           <w:p>
@@ -12859,6 +12979,7 @@
               <w:cnfStyle w:val="000000100000" w:firstRow="0" w:lastRow="0" w:firstColumn="0" w:lastColumn="0" w:oddVBand="0" w:evenVBand="0" w:oddHBand="1" w:evenHBand="0" w:firstRowFirstColumn="0" w:firstRowLastColumn="0" w:lastRowFirstColumn="0" w:lastRowLastColumn="0"/>
             </w:pPr>
             <w:r>
+              <w:lastRenderedPageBreak/>
               <w:t>Certification</w:t>
             </w:r>
           </w:p>
@@ -12925,7 +13046,7 @@
               <w:fldChar w:fldCharType="separate"/>
             </w:r>
             <w:r>
-              <w:t>6</w:t>
+              <w:t>8</w:t>
             </w:r>
             <w:r>
               <w:fldChar w:fldCharType="end"/>
@@ -13080,11 +13201,7 @@
               <w:cnfStyle w:val="000000000000" w:firstRow="0" w:lastRow="0" w:firstColumn="0" w:lastColumn="0" w:oddVBand="0" w:evenVBand="0" w:oddHBand="0" w:evenHBand="0" w:firstRowFirstColumn="0" w:firstRowLastColumn="0" w:lastRowFirstColumn="0" w:lastRowLastColumn="0"/>
             </w:pPr>
             <w:r>
-              <w:t xml:space="preserve">Work Packs (also called Work Packages, Construction Work Packs and Construction Work Packages) are the lowest level represented on a project’s Work Break Down structure (WBS) and are used as a way of grouping tasks </w:t>
-            </w:r>
-            <w:r>
-              <w:lastRenderedPageBreak/>
-              <w:t>within a Work Scope (which, when following recommended data population guidelines, maps to Level E of the hub2 data structure).</w:t>
+              <w:t>Work Packs (also called Work Packages, Construction Work Packs and Construction Work Packages) are the lowest level represented on a project’s Work Break Down structure (WBS) and are used as a way of grouping tasks within a Work Scope (which, when following recommended data population guidelines, maps to Level E of the hub2 data structure).</w:t>
             </w:r>
           </w:p>
           <w:p>
@@ -13130,7 +13247,6 @@
               <w:cnfStyle w:val="000000000000" w:firstRow="0" w:lastRow="0" w:firstColumn="0" w:lastColumn="0" w:oddVBand="0" w:evenVBand="0" w:oddHBand="0" w:evenHBand="0" w:firstRowFirstColumn="0" w:firstRowLastColumn="0" w:lastRowFirstColumn="0" w:lastRowLastColumn="0"/>
             </w:pPr>
             <w:r>
-              <w:lastRenderedPageBreak/>
               <w:t>Reference Tables</w:t>
             </w:r>
           </w:p>
@@ -13154,8 +13270,9 @@
     <w:bookmarkEnd w:id="0"/>
     <w:p/>
     <w:sectPr>
-      <w:headerReference w:type="default" r:id="rId49"/>
-      <w:footerReference w:type="default" r:id="rId50"/>
+      <w:headerReference w:type="default" r:id="rId48"/>
+      <w:footerReference w:type="default" r:id="rId49"/>
+      <w:headerReference w:type="first" r:id="rId50"/>
       <w:footerReference w:type="first" r:id="rId51"/>
       <w:pgSz w:w="11906" w:h="16838"/>
       <w:pgMar w:top="1560" w:right="707" w:bottom="1276" w:left="709" w:header="709" w:footer="856" w:gutter="0"/>
@@ -13204,8 +13321,8 @@
     </w:sdtPr>
     <w:sdtEndPr>
       <w:rPr>
-        <w:rFonts w:ascii="DaxlinePro-Regular" w:hAnsi="DaxlinePro-Regular"/>
-        <w:color w:val="808080" w:themeColor="background1" w:themeShade="80"/>
+        <w:rFonts w:ascii="Segoe UI" w:hAnsi="Segoe UI" w:cs="Segoe UI"/>
+        <w:color w:val="BFBFBF" w:themeColor="background1" w:themeShade="BF"/>
       </w:rPr>
     </w:sdtEndPr>
     <w:sdtContent>
@@ -13213,14 +13330,14 @@
         <w:pPr>
           <w:pStyle w:val="Footer"/>
           <w:rPr>
-            <w:rFonts w:ascii="DaxlinePro-Regular" w:hAnsi="DaxlinePro-Regular"/>
-            <w:color w:val="808080" w:themeColor="background1" w:themeShade="80"/>
+            <w:rFonts w:ascii="Segoe UI" w:hAnsi="Segoe UI" w:cs="Segoe UI"/>
+            <w:color w:val="BFBFBF" w:themeColor="background1" w:themeShade="BF"/>
           </w:rPr>
         </w:pPr>
         <w:r>
           <w:rPr>
-            <w:rFonts w:ascii="DaxlinePro-Regular" w:hAnsi="DaxlinePro-Regular"/>
-            <w:color w:val="808080" w:themeColor="background1" w:themeShade="80"/>
+            <w:rFonts w:ascii="Segoe UI" w:hAnsi="Segoe UI" w:cs="Segoe UI"/>
+            <w:color w:val="BFBFBF" w:themeColor="background1" w:themeShade="BF"/>
           </w:rPr>
           <mc:AlternateContent>
             <mc:Choice Requires="wps">
@@ -13409,15 +13526,22 @@
         </w:r>
         <w:r>
           <w:rPr>
-            <w:rFonts w:ascii="DaxlinePro-Regular" w:hAnsi="DaxlinePro-Regular"/>
-            <w:color w:val="808080" w:themeColor="background1" w:themeShade="80"/>
+            <w:rFonts w:ascii="Segoe UI" w:hAnsi="Segoe UI" w:cs="Segoe UI"/>
+            <w:color w:val="BFBFBF" w:themeColor="background1" w:themeShade="BF"/>
+          </w:rPr>
+          <w:t xml:space="preserve">GoTechnology </w:t>
+        </w:r>
+        <w:r>
+          <w:rPr>
+            <w:rFonts w:ascii="Segoe UI" w:hAnsi="Segoe UI" w:cs="Segoe UI"/>
+            <w:color w:val="BFBFBF" w:themeColor="background1" w:themeShade="BF"/>
           </w:rPr>
           <w:t>hub2 User Guide</w:t>
         </w:r>
         <w:r>
           <w:rPr>
-            <w:rFonts w:ascii="DaxlinePro-Regular" w:hAnsi="DaxlinePro-Regular"/>
-            <w:color w:val="808080" w:themeColor="background1" w:themeShade="80"/>
+            <w:rFonts w:ascii="Segoe UI" w:hAnsi="Segoe UI" w:cs="Segoe UI"/>
+            <w:color w:val="BFBFBF" w:themeColor="background1" w:themeShade="BF"/>
           </w:rPr>
           <w:tab/>
           <w:t>For Authorised Users Ony. Do not distribute.</w:t>
@@ -13494,15 +13618,13 @@
     </w:pPr>
     <w:r>
       <w:rPr>
-        <w:rFonts w:ascii="Arial" w:hAnsi="Arial" w:cs="Arial"/>
         <w:noProof/>
-        <w:lang w:eastAsia="en-GB"/>
       </w:rPr>
       <w:drawing>
-        <wp:inline distT="0" distB="0" distL="0" distR="0" wp14:anchorId="24F87FDD" wp14:editId="6C4E1474">
-          <wp:extent cx="819150" cy="524510"/>
-          <wp:effectExtent l="19050" t="0" r="0" b="0"/>
-          <wp:docPr id="2" name="Picture 28" descr="Qedi_Logos/QEDI_Logo_2_Col_Coated_Positive.eps"/>
+        <wp:inline distT="0" distB="0" distL="0" distR="0" wp14:anchorId="3CFBE3E7" wp14:editId="76BACD24">
+          <wp:extent cx="1066485" cy="497693"/>
+          <wp:effectExtent l="0" t="0" r="0" b="0"/>
+          <wp:docPr id="16" name="Picture 16"/>
           <wp:cNvGraphicFramePr>
             <a:graphicFrameLocks xmlns:a="http://schemas.openxmlformats.org/drawingml/2006/main" noChangeAspect="1"/>
           </wp:cNvGraphicFramePr>
@@ -13510,33 +13632,86 @@
             <a:graphicData uri="http://schemas.openxmlformats.org/drawingml/2006/picture">
               <pic:pic xmlns:pic="http://schemas.openxmlformats.org/drawingml/2006/picture">
                 <pic:nvPicPr>
-                  <pic:cNvPr id="0" name="Picture 28" descr="Qedi_Logos/QEDI_Logo_2_Col_Coated_Positive.eps"/>
-                  <pic:cNvPicPr>
-                    <a:picLocks noChangeAspect="1" noChangeArrowheads="1"/>
-                  </pic:cNvPicPr>
+                  <pic:cNvPr id="16" name="Wood_logo_300px.png"/>
+                  <pic:cNvPicPr/>
                 </pic:nvPicPr>
                 <pic:blipFill>
-                  <a:blip r:embed="rId1"/>
-                  <a:srcRect/>
+                  <a:blip r:embed="rId1">
+                    <a:extLst>
+                      <a:ext uri="{28A0092B-C50C-407E-A947-70E740481C1C}">
+                        <a14:useLocalDpi xmlns:a14="http://schemas.microsoft.com/office/drawing/2010/main" val="0"/>
+                      </a:ext>
+                    </a:extLst>
+                  </a:blip>
                   <a:stretch>
                     <a:fillRect/>
                   </a:stretch>
                 </pic:blipFill>
-                <pic:spPr bwMode="auto">
+                <pic:spPr>
                   <a:xfrm>
                     <a:off x="0" y="0"/>
-                    <a:ext cx="819150" cy="524510"/>
+                    <a:ext cx="1096789" cy="511835"/>
                   </a:xfrm>
                   <a:prstGeom prst="rect">
                     <a:avLst/>
                   </a:prstGeom>
-                  <a:noFill/>
-                  <a:ln w="9525">
-                    <a:noFill/>
-                    <a:miter lim="800000"/>
-                    <a:headEnd/>
-                    <a:tailEnd/>
-                  </a:ln>
+                </pic:spPr>
+              </pic:pic>
+            </a:graphicData>
+          </a:graphic>
+        </wp:inline>
+      </w:drawing>
+    </w:r>
+  </w:p>
+</w:hdr>
+</file>
+
+<file path=word/header2.xml><?xml version="1.0" encoding="utf-8"?>
+<w:hdr xmlns:wpc="http://schemas.microsoft.com/office/word/2010/wordprocessingCanvas" xmlns:cx="http://schemas.microsoft.com/office/drawing/2014/chartex" xmlns:cx1="http://schemas.microsoft.com/office/drawing/2015/9/8/chartex" xmlns:cx2="http://schemas.microsoft.com/office/drawing/2015/10/21/chartex" xmlns:cx3="http://schemas.microsoft.com/office/drawing/2016/5/9/chartex" xmlns:cx4="http://schemas.microsoft.com/office/drawing/2016/5/10/chartex" xmlns:cx5="http://schemas.microsoft.com/office/drawing/2016/5/11/chartex" xmlns:cx6="http://schemas.microsoft.com/office/drawing/2016/5/12/chartex" xmlns:cx7="http://schemas.microsoft.com/office/drawing/2016/5/13/chartex" xmlns:cx8="http://schemas.microsoft.com/office/drawing/2016/5/14/chartex" xmlns:mc="http://schemas.openxmlformats.org/markup-compatibility/2006" xmlns:aink="http://schemas.microsoft.com/office/drawing/2016/ink" xmlns:am3d="http://schemas.microsoft.com/office/drawing/2017/model3d" xmlns:o="urn:schemas-microsoft-com:office:office" xmlns:r="http://schemas.openxmlformats.org/officeDocument/2006/relationships" xmlns:m="http://schemas.openxmlformats.org/officeDocument/2006/math" xmlns:v="urn:schemas-microsoft-com:vml" xmlns:wp14="http://schemas.microsoft.com/office/word/2010/wordprocessingDrawing" xmlns:wp="http://schemas.openxmlformats.org/drawingml/2006/wordprocessingDrawing" xmlns:w10="urn:schemas-microsoft-com:office:word" xmlns:w="http://schemas.openxmlformats.org/wordprocessingml/2006/main" xmlns:w14="http://schemas.microsoft.com/office/word/2010/wordml" xmlns:w15="http://schemas.microsoft.com/office/word/2012/wordml" xmlns:w16cid="http://schemas.microsoft.com/office/word/2016/wordml/cid" xmlns:w16se="http://schemas.microsoft.com/office/word/2015/wordml/symex" xmlns:wpg="http://schemas.microsoft.com/office/word/2010/wordprocessingGroup" xmlns:wpi="http://schemas.microsoft.com/office/word/2010/wordprocessingInk" xmlns:wne="http://schemas.microsoft.com/office/word/2006/wordml" xmlns:wps="http://schemas.microsoft.com/office/word/2010/wordprocessingShape" mc:Ignorable="w14 w15 w16se w16cid wp14">
+  <w:p>
+    <w:pPr>
+      <w:pStyle w:val="Header"/>
+      <w:jc w:val="right"/>
+    </w:pPr>
+    <w:r>
+      <w:rPr>
+        <w:noProof/>
+      </w:rPr>
+      <w:drawing>
+        <wp:inline distT="0" distB="0" distL="0" distR="0" wp14:anchorId="332B76AB" wp14:editId="25745ABC">
+          <wp:extent cx="1425600" cy="666000"/>
+          <wp:effectExtent l="0" t="0" r="0" b="0"/>
+          <wp:docPr id="15" name="Picture 15"/>
+          <wp:cNvGraphicFramePr>
+            <a:graphicFrameLocks xmlns:a="http://schemas.openxmlformats.org/drawingml/2006/main" noChangeAspect="1"/>
+          </wp:cNvGraphicFramePr>
+          <a:graphic xmlns:a="http://schemas.openxmlformats.org/drawingml/2006/main">
+            <a:graphicData uri="http://schemas.openxmlformats.org/drawingml/2006/picture">
+              <pic:pic xmlns:pic="http://schemas.openxmlformats.org/drawingml/2006/picture">
+                <pic:nvPicPr>
+                  <pic:cNvPr id="15" name="Wood_logo_300px.png"/>
+                  <pic:cNvPicPr/>
+                </pic:nvPicPr>
+                <pic:blipFill>
+                  <a:blip r:embed="rId1">
+                    <a:extLst>
+                      <a:ext uri="{28A0092B-C50C-407E-A947-70E740481C1C}">
+                        <a14:useLocalDpi xmlns:a14="http://schemas.microsoft.com/office/drawing/2010/main" val="0"/>
+                      </a:ext>
+                    </a:extLst>
+                  </a:blip>
+                  <a:stretch>
+                    <a:fillRect/>
+                  </a:stretch>
+                </pic:blipFill>
+                <pic:spPr>
+                  <a:xfrm>
+                    <a:off x="0" y="0"/>
+                    <a:ext cx="1425600" cy="666000"/>
+                  </a:xfrm>
+                  <a:prstGeom prst="rect">
+                    <a:avLst/>
+                  </a:prstGeom>
                 </pic:spPr>
               </pic:pic>
             </a:graphicData>
@@ -15312,7 +15487,7 @@
   <w:abstractNum w:abstractNumId="18" w15:restartNumberingAfterBreak="0">
     <w:nsid w:val="4C0777F3"/>
     <w:multiLevelType w:val="multilevel"/>
-    <w:tmpl w:val="3CC817BA"/>
+    <w:tmpl w:val="FCA02338"/>
     <w:lvl w:ilvl="0">
       <w:start w:val="1"/>
       <w:numFmt w:val="decimal"/>
@@ -17359,12 +17534,13 @@
     <w:name w:val="Normal"/>
     <w:uiPriority w:val="5"/>
     <w:qFormat/>
-    <w:rsid w:val="0038395C"/>
+    <w:rsid w:val="004166A9"/>
     <w:pPr>
       <w:spacing w:after="120" w:line="276" w:lineRule="auto"/>
       <w:jc w:val="both"/>
     </w:pPr>
     <w:rPr>
+      <w:rFonts w:ascii="Segoe UI" w:hAnsi="Segoe UI"/>
       <w:sz w:val="22"/>
       <w:szCs w:val="22"/>
       <w:lang w:val="en-GB"/>
@@ -17378,7 +17554,7 @@
     <w:autoRedefine/>
     <w:uiPriority w:val="9"/>
     <w:qFormat/>
-    <w:rsid w:val="00D55801"/>
+    <w:rsid w:val="00B73640"/>
     <w:pPr>
       <w:keepNext/>
       <w:numPr>
@@ -17407,7 +17583,7 @@
     <w:autoRedefine/>
     <w:uiPriority w:val="1"/>
     <w:qFormat/>
-    <w:rsid w:val="00203459"/>
+    <w:rsid w:val="00B73640"/>
     <w:pPr>
       <w:numPr>
         <w:ilvl w:val="1"/>
@@ -17418,6 +17594,7 @@
       <w:outlineLvl w:val="1"/>
     </w:pPr>
     <w:rPr>
+      <w:rFonts w:ascii="DaxlinePro-Regular" w:hAnsi="DaxlinePro-Regular"/>
       <w:bCs w:val="0"/>
       <w:iCs/>
       <w:sz w:val="28"/>
@@ -17628,7 +17805,7 @@
     <w:name w:val="Heading 1 Char"/>
     <w:link w:val="Heading1"/>
     <w:uiPriority w:val="9"/>
-    <w:rsid w:val="00D55801"/>
+    <w:rsid w:val="00B73640"/>
     <w:rPr>
       <w:rFonts w:eastAsia="Times New Roman"/>
       <w:b/>
@@ -17643,9 +17820,9 @@
     <w:name w:val="Heading 2 Char"/>
     <w:link w:val="Heading2"/>
     <w:uiPriority w:val="1"/>
-    <w:rsid w:val="00203459"/>
+    <w:rsid w:val="00B73640"/>
     <w:rPr>
-      <w:rFonts w:eastAsia="Times New Roman"/>
+      <w:rFonts w:ascii="DaxlinePro-Regular" w:eastAsia="Times New Roman" w:hAnsi="DaxlinePro-Regular"/>
       <w:b/>
       <w:iCs/>
       <w:color w:val="595959" w:themeColor="text1" w:themeTint="A6"/>
@@ -20206,6 +20383,15 @@
 </file>
 
 <file path=customXml/item1.xml><?xml version="1.0" encoding="utf-8"?>
+<?mso-contentType ?>
+<FormTemplates xmlns="http://schemas.microsoft.com/sharepoint/v3/contenttype/forms">
+  <Display>DocumentLibraryForm</Display>
+  <Edit>DocumentLibraryForm</Edit>
+  <New>DocumentLibraryForm</New>
+</FormTemplates>
+</file>
+
+<file path=customXml/item2.xml><?xml version="1.0" encoding="utf-8"?>
 <ct:contentTypeSchema xmlns:ct="http://schemas.microsoft.com/office/2006/metadata/contentType" xmlns:ma="http://schemas.microsoft.com/office/2006/metadata/properties/metaAttributes" ct:_="" ma:_="" ma:contentTypeName="Document" ma:contentTypeID="0x010100DB157BD05F2440419AB1FD48A2378BAB" ma:contentTypeVersion="5" ma:contentTypeDescription="Create a new document." ma:contentTypeScope="" ma:versionID="24d9f2d07237264d120e5209cc111244">
   <xsd:schema xmlns:xsd="http://www.w3.org/2001/XMLSchema" xmlns:xs="http://www.w3.org/2001/XMLSchema" xmlns:p="http://schemas.microsoft.com/office/2006/metadata/properties" xmlns:ns2="http://schemas.microsoft.com/sharepoint/v3/fields" targetNamespace="http://schemas.microsoft.com/office/2006/metadata/properties" ma:root="true" ma:fieldsID="ea0a8a0456d8961372683f4f1f16e3ef" ns2:_="">
     <xsd:import namespace="http://schemas.microsoft.com/sharepoint/v3/fields"/>
@@ -20331,15 +20517,6 @@
 </ct:contentTypeSchema>
 </file>
 
-<file path=customXml/item2.xml><?xml version="1.0" encoding="utf-8"?>
-<?mso-contentType ?>
-<FormTemplates xmlns="http://schemas.microsoft.com/sharepoint/v3/contenttype/forms">
-  <Display>DocumentLibraryForm</Display>
-  <Edit>DocumentLibraryForm</Edit>
-  <New>DocumentLibraryForm</New>
-</FormTemplates>
-</file>
-
 <file path=customXml/item3.xml><?xml version="1.0" encoding="utf-8"?>
 <p:properties xmlns:p="http://schemas.microsoft.com/office/2006/metadata/properties" xmlns:xsi="http://www.w3.org/2001/XMLSchema-instance" xmlns:pc="http://schemas.microsoft.com/office/infopath/2007/PartnerControls">
   <documentManagement>
@@ -20377,6 +20554,14 @@
 </file>
 
 <file path=customXml/itemProps1.xml><?xml version="1.0" encoding="utf-8"?>
+<ds:datastoreItem xmlns:ds="http://schemas.openxmlformats.org/officeDocument/2006/customXml" ds:itemID="{AC602F26-C48F-403A-BEF1-BCDAF7782CCF}">
+  <ds:schemaRefs>
+    <ds:schemaRef ds:uri="http://schemas.microsoft.com/sharepoint/v3/contenttype/forms"/>
+  </ds:schemaRefs>
+</ds:datastoreItem>
+</file>
+
+<file path=customXml/itemProps2.xml><?xml version="1.0" encoding="utf-8"?>
 <ds:datastoreItem xmlns:ds="http://schemas.openxmlformats.org/officeDocument/2006/customXml" ds:itemID="{A2B0FB2E-D025-46DE-B266-EBD95209A551}">
   <ds:schemaRefs>
     <ds:schemaRef ds:uri="http://schemas.microsoft.com/office/2006/metadata/contentType"/>
@@ -20394,32 +20579,18 @@
 </ds:datastoreItem>
 </file>
 
-<file path=customXml/itemProps2.xml><?xml version="1.0" encoding="utf-8"?>
-<ds:datastoreItem xmlns:ds="http://schemas.openxmlformats.org/officeDocument/2006/customXml" ds:itemID="{AC602F26-C48F-403A-BEF1-BCDAF7782CCF}">
-  <ds:schemaRefs>
-    <ds:schemaRef ds:uri="http://schemas.microsoft.com/sharepoint/v3/contenttype/forms"/>
-  </ds:schemaRefs>
-</ds:datastoreItem>
-</file>
-
 <file path=customXml/itemProps3.xml><?xml version="1.0" encoding="utf-8"?>
 <ds:datastoreItem xmlns:ds="http://schemas.openxmlformats.org/officeDocument/2006/customXml" ds:itemID="{1762D7BF-66F4-45FB-AE58-76937C0BFE2A}">
   <ds:schemaRefs>
-    <ds:schemaRef ds:uri="http://www.w3.org/XML/1998/namespace"/>
-    <ds:schemaRef ds:uri="http://purl.org/dc/elements/1.1/"/>
-    <ds:schemaRef ds:uri="http://schemas.microsoft.com/office/2006/documentManagement/types"/>
-    <ds:schemaRef ds:uri="http://schemas.openxmlformats.org/package/2006/metadata/core-properties"/>
-    <ds:schemaRef ds:uri="http://purl.org/dc/dcmitype/"/>
+    <ds:schemaRef ds:uri="http://schemas.microsoft.com/office/2006/metadata/properties"/>
     <ds:schemaRef ds:uri="http://schemas.microsoft.com/office/infopath/2007/PartnerControls"/>
-    <ds:schemaRef ds:uri="http://purl.org/dc/terms/"/>
     <ds:schemaRef ds:uri="http://schemas.microsoft.com/sharepoint/v3/fields"/>
-    <ds:schemaRef ds:uri="http://schemas.microsoft.com/office/2006/metadata/properties"/>
   </ds:schemaRefs>
 </ds:datastoreItem>
 </file>
 
 <file path=customXml/itemProps4.xml><?xml version="1.0" encoding="utf-8"?>
-<ds:datastoreItem xmlns:ds="http://schemas.openxmlformats.org/officeDocument/2006/customXml" ds:itemID="{5F337846-0376-4EAA-830C-EF40A1848FA0}">
+<ds:datastoreItem xmlns:ds="http://schemas.openxmlformats.org/officeDocument/2006/customXml" ds:itemID="{3C68133B-0959-47D9-B23F-091649AD3BA6}">
   <ds:schemaRefs>
     <ds:schemaRef ds:uri="http://schemas.openxmlformats.org/officeDocument/2006/bibliography"/>
   </ds:schemaRefs>

</xml_diff>

<commit_message>
Updating to use Wood branding
</commit_message>
<xml_diff>
--- a/u/UserGuide.docx
+++ b/u/UserGuide.docx
@@ -144,16 +144,18 @@
         </w:rPr>
         <w:t>TABLE OF CONTENTS</w:t>
       </w:r>
+      <w:bookmarkStart w:id="5" w:name="_GoBack"/>
       <w:bookmarkEnd w:id="1"/>
       <w:bookmarkEnd w:id="2"/>
       <w:bookmarkEnd w:id="3"/>
       <w:bookmarkEnd w:id="4"/>
+      <w:bookmarkEnd w:id="5"/>
     </w:p>
     <w:p>
       <w:pPr>
         <w:pStyle w:val="TOC1"/>
         <w:rPr>
-          <w:rFonts w:ascii="DaxlinePro-Regular" w:eastAsiaTheme="minorEastAsia" w:hAnsi="DaxlinePro-Regular" w:cstheme="minorBidi"/>
+          <w:rFonts w:asciiTheme="minorHAnsi" w:eastAsiaTheme="minorEastAsia" w:hAnsiTheme="minorHAnsi" w:cstheme="minorBidi"/>
           <w:b w:val="0"/>
           <w:bCs w:val="0"/>
           <w:noProof/>
@@ -179,18 +181,17 @@
         </w:rPr>
         <w:fldChar w:fldCharType="separate"/>
       </w:r>
-      <w:hyperlink w:anchor="_Toc532994445" w:history="1">
+      <w:hyperlink w:anchor="_Toc865335" w:history="1">
         <w:r>
           <w:rPr>
             <w:rStyle w:val="Hyperlink"/>
-            <w:rFonts w:ascii="DaxlinePro-Regular" w:hAnsi="DaxlinePro-Regular"/>
             <w:noProof/>
           </w:rPr>
           <w:t>1.</w:t>
         </w:r>
         <w:r>
           <w:rPr>
-            <w:rFonts w:ascii="DaxlinePro-Regular" w:eastAsiaTheme="minorEastAsia" w:hAnsi="DaxlinePro-Regular" w:cstheme="minorBidi"/>
+            <w:rFonts w:asciiTheme="minorHAnsi" w:eastAsiaTheme="minorEastAsia" w:hAnsiTheme="minorHAnsi" w:cstheme="minorBidi"/>
             <w:b w:val="0"/>
             <w:bCs w:val="0"/>
             <w:noProof/>
@@ -202,14 +203,12 @@
         <w:r>
           <w:rPr>
             <w:rStyle w:val="Hyperlink"/>
-            <w:rFonts w:ascii="DaxlinePro-Regular" w:hAnsi="DaxlinePro-Regular"/>
             <w:noProof/>
           </w:rPr>
           <w:t>About</w:t>
         </w:r>
         <w:r>
           <w:rPr>
-            <w:rFonts w:ascii="DaxlinePro-Regular" w:hAnsi="DaxlinePro-Regular"/>
             <w:noProof/>
             <w:webHidden/>
           </w:rPr>
@@ -217,7 +216,6 @@
         </w:r>
         <w:r>
           <w:rPr>
-            <w:rFonts w:ascii="DaxlinePro-Regular" w:hAnsi="DaxlinePro-Regular"/>
             <w:noProof/>
             <w:webHidden/>
           </w:rPr>
@@ -225,22 +223,19 @@
         </w:r>
         <w:r>
           <w:rPr>
-            <w:rFonts w:ascii="DaxlinePro-Regular" w:hAnsi="DaxlinePro-Regular"/>
             <w:noProof/>
             <w:webHidden/>
           </w:rPr>
-          <w:instrText xml:space="preserve"> PAGEREF _Toc532994445 \h </w:instrText>
+          <w:instrText xml:space="preserve"> PAGEREF _Toc865335 \h </w:instrText>
         </w:r>
         <w:r>
           <w:rPr>
-            <w:rFonts w:ascii="DaxlinePro-Regular" w:hAnsi="DaxlinePro-Regular"/>
             <w:noProof/>
             <w:webHidden/>
           </w:rPr>
         </w:r>
         <w:r>
           <w:rPr>
-            <w:rFonts w:ascii="DaxlinePro-Regular" w:hAnsi="DaxlinePro-Regular"/>
             <w:noProof/>
             <w:webHidden/>
           </w:rPr>
@@ -248,7 +243,6 @@
         </w:r>
         <w:r>
           <w:rPr>
-            <w:rFonts w:ascii="DaxlinePro-Regular" w:hAnsi="DaxlinePro-Regular"/>
             <w:noProof/>
             <w:webHidden/>
           </w:rPr>
@@ -256,7 +250,6 @@
         </w:r>
         <w:r>
           <w:rPr>
-            <w:rFonts w:ascii="DaxlinePro-Regular" w:hAnsi="DaxlinePro-Regular"/>
             <w:noProof/>
             <w:webHidden/>
           </w:rPr>
@@ -268,7 +261,7 @@
       <w:pPr>
         <w:pStyle w:val="TOC1"/>
         <w:rPr>
-          <w:rFonts w:ascii="DaxlinePro-Regular" w:eastAsiaTheme="minorEastAsia" w:hAnsi="DaxlinePro-Regular" w:cstheme="minorBidi"/>
+          <w:rFonts w:asciiTheme="minorHAnsi" w:eastAsiaTheme="minorEastAsia" w:hAnsiTheme="minorHAnsi" w:cstheme="minorBidi"/>
           <w:b w:val="0"/>
           <w:bCs w:val="0"/>
           <w:noProof/>
@@ -276,18 +269,17 @@
           <w:lang w:eastAsia="en-GB"/>
         </w:rPr>
       </w:pPr>
-      <w:hyperlink w:anchor="_Toc532994446" w:history="1">
+      <w:hyperlink w:anchor="_Toc865336" w:history="1">
         <w:r>
           <w:rPr>
             <w:rStyle w:val="Hyperlink"/>
-            <w:rFonts w:ascii="DaxlinePro-Regular" w:hAnsi="DaxlinePro-Regular"/>
             <w:noProof/>
           </w:rPr>
           <w:t>2.</w:t>
         </w:r>
         <w:r>
           <w:rPr>
-            <w:rFonts w:ascii="DaxlinePro-Regular" w:eastAsiaTheme="minorEastAsia" w:hAnsi="DaxlinePro-Regular" w:cstheme="minorBidi"/>
+            <w:rFonts w:asciiTheme="minorHAnsi" w:eastAsiaTheme="minorEastAsia" w:hAnsiTheme="minorHAnsi" w:cstheme="minorBidi"/>
             <w:b w:val="0"/>
             <w:bCs w:val="0"/>
             <w:noProof/>
@@ -299,14 +291,12 @@
         <w:r>
           <w:rPr>
             <w:rStyle w:val="Hyperlink"/>
-            <w:rFonts w:ascii="DaxlinePro-Regular" w:hAnsi="DaxlinePro-Regular"/>
             <w:noProof/>
           </w:rPr>
           <w:t>UI</w:t>
         </w:r>
         <w:r>
           <w:rPr>
-            <w:rFonts w:ascii="DaxlinePro-Regular" w:hAnsi="DaxlinePro-Regular"/>
             <w:noProof/>
             <w:webHidden/>
           </w:rPr>
@@ -314,7 +304,6 @@
         </w:r>
         <w:r>
           <w:rPr>
-            <w:rFonts w:ascii="DaxlinePro-Regular" w:hAnsi="DaxlinePro-Regular"/>
             <w:noProof/>
             <w:webHidden/>
           </w:rPr>
@@ -322,22 +311,19 @@
         </w:r>
         <w:r>
           <w:rPr>
-            <w:rFonts w:ascii="DaxlinePro-Regular" w:hAnsi="DaxlinePro-Regular"/>
             <w:noProof/>
             <w:webHidden/>
           </w:rPr>
-          <w:instrText xml:space="preserve"> PAGEREF _Toc532994446 \h </w:instrText>
+          <w:instrText xml:space="preserve"> PAGEREF _Toc865336 \h </w:instrText>
         </w:r>
         <w:r>
           <w:rPr>
-            <w:rFonts w:ascii="DaxlinePro-Regular" w:hAnsi="DaxlinePro-Regular"/>
             <w:noProof/>
             <w:webHidden/>
           </w:rPr>
         </w:r>
         <w:r>
           <w:rPr>
-            <w:rFonts w:ascii="DaxlinePro-Regular" w:hAnsi="DaxlinePro-Regular"/>
             <w:noProof/>
             <w:webHidden/>
           </w:rPr>
@@ -345,7 +331,6 @@
         </w:r>
         <w:r>
           <w:rPr>
-            <w:rFonts w:ascii="DaxlinePro-Regular" w:hAnsi="DaxlinePro-Regular"/>
             <w:noProof/>
             <w:webHidden/>
           </w:rPr>
@@ -353,7 +338,6 @@
         </w:r>
         <w:r>
           <w:rPr>
-            <w:rFonts w:ascii="DaxlinePro-Regular" w:hAnsi="DaxlinePro-Regular"/>
             <w:noProof/>
             <w:webHidden/>
           </w:rPr>
@@ -365,7 +349,7 @@
       <w:pPr>
         <w:pStyle w:val="TOC1"/>
         <w:rPr>
-          <w:rFonts w:ascii="DaxlinePro-Regular" w:eastAsiaTheme="minorEastAsia" w:hAnsi="DaxlinePro-Regular" w:cstheme="minorBidi"/>
+          <w:rFonts w:asciiTheme="minorHAnsi" w:eastAsiaTheme="minorEastAsia" w:hAnsiTheme="minorHAnsi" w:cstheme="minorBidi"/>
           <w:b w:val="0"/>
           <w:bCs w:val="0"/>
           <w:noProof/>
@@ -373,18 +357,17 @@
           <w:lang w:eastAsia="en-GB"/>
         </w:rPr>
       </w:pPr>
-      <w:hyperlink w:anchor="_Toc532994447" w:history="1">
+      <w:hyperlink w:anchor="_Toc865337" w:history="1">
         <w:r>
           <w:rPr>
             <w:rStyle w:val="Hyperlink"/>
-            <w:rFonts w:ascii="DaxlinePro-Regular" w:hAnsi="DaxlinePro-Regular"/>
             <w:noProof/>
           </w:rPr>
           <w:t>3.</w:t>
         </w:r>
         <w:r>
           <w:rPr>
-            <w:rFonts w:ascii="DaxlinePro-Regular" w:eastAsiaTheme="minorEastAsia" w:hAnsi="DaxlinePro-Regular" w:cstheme="minorBidi"/>
+            <w:rFonts w:asciiTheme="minorHAnsi" w:eastAsiaTheme="minorEastAsia" w:hAnsiTheme="minorHAnsi" w:cstheme="minorBidi"/>
             <w:b w:val="0"/>
             <w:bCs w:val="0"/>
             <w:noProof/>
@@ -396,14 +379,12 @@
         <w:r>
           <w:rPr>
             <w:rStyle w:val="Hyperlink"/>
-            <w:rFonts w:ascii="DaxlinePro-Regular" w:hAnsi="DaxlinePro-Regular"/>
             <w:noProof/>
           </w:rPr>
           <w:t>Levels</w:t>
         </w:r>
         <w:r>
           <w:rPr>
-            <w:rFonts w:ascii="DaxlinePro-Regular" w:hAnsi="DaxlinePro-Regular"/>
             <w:noProof/>
             <w:webHidden/>
           </w:rPr>
@@ -411,7 +392,6 @@
         </w:r>
         <w:r>
           <w:rPr>
-            <w:rFonts w:ascii="DaxlinePro-Regular" w:hAnsi="DaxlinePro-Regular"/>
             <w:noProof/>
             <w:webHidden/>
           </w:rPr>
@@ -419,22 +399,19 @@
         </w:r>
         <w:r>
           <w:rPr>
-            <w:rFonts w:ascii="DaxlinePro-Regular" w:hAnsi="DaxlinePro-Regular"/>
             <w:noProof/>
             <w:webHidden/>
           </w:rPr>
-          <w:instrText xml:space="preserve"> PAGEREF _Toc532994447 \h </w:instrText>
+          <w:instrText xml:space="preserve"> PAGEREF _Toc865337 \h </w:instrText>
         </w:r>
         <w:r>
           <w:rPr>
-            <w:rFonts w:ascii="DaxlinePro-Regular" w:hAnsi="DaxlinePro-Regular"/>
             <w:noProof/>
             <w:webHidden/>
           </w:rPr>
         </w:r>
         <w:r>
           <w:rPr>
-            <w:rFonts w:ascii="DaxlinePro-Regular" w:hAnsi="DaxlinePro-Regular"/>
             <w:noProof/>
             <w:webHidden/>
           </w:rPr>
@@ -442,7 +419,6 @@
         </w:r>
         <w:r>
           <w:rPr>
-            <w:rFonts w:ascii="DaxlinePro-Regular" w:hAnsi="DaxlinePro-Regular"/>
             <w:noProof/>
             <w:webHidden/>
           </w:rPr>
@@ -450,7 +426,6 @@
         </w:r>
         <w:r>
           <w:rPr>
-            <w:rFonts w:ascii="DaxlinePro-Regular" w:hAnsi="DaxlinePro-Regular"/>
             <w:noProof/>
             <w:webHidden/>
           </w:rPr>
@@ -462,7 +437,7 @@
       <w:pPr>
         <w:pStyle w:val="TOC1"/>
         <w:rPr>
-          <w:rFonts w:ascii="DaxlinePro-Regular" w:eastAsiaTheme="minorEastAsia" w:hAnsi="DaxlinePro-Regular" w:cstheme="minorBidi"/>
+          <w:rFonts w:asciiTheme="minorHAnsi" w:eastAsiaTheme="minorEastAsia" w:hAnsiTheme="minorHAnsi" w:cstheme="minorBidi"/>
           <w:b w:val="0"/>
           <w:bCs w:val="0"/>
           <w:noProof/>
@@ -470,18 +445,17 @@
           <w:lang w:eastAsia="en-GB"/>
         </w:rPr>
       </w:pPr>
-      <w:hyperlink w:anchor="_Toc532994448" w:history="1">
+      <w:hyperlink w:anchor="_Toc865338" w:history="1">
         <w:r>
           <w:rPr>
             <w:rStyle w:val="Hyperlink"/>
-            <w:rFonts w:ascii="DaxlinePro-Regular" w:hAnsi="DaxlinePro-Regular"/>
             <w:noProof/>
           </w:rPr>
           <w:t>4.</w:t>
         </w:r>
         <w:r>
           <w:rPr>
-            <w:rFonts w:ascii="DaxlinePro-Regular" w:eastAsiaTheme="minorEastAsia" w:hAnsi="DaxlinePro-Regular" w:cstheme="minorBidi"/>
+            <w:rFonts w:asciiTheme="minorHAnsi" w:eastAsiaTheme="minorEastAsia" w:hAnsiTheme="minorHAnsi" w:cstheme="minorBidi"/>
             <w:b w:val="0"/>
             <w:bCs w:val="0"/>
             <w:noProof/>
@@ -493,14 +467,12 @@
         <w:r>
           <w:rPr>
             <w:rStyle w:val="Hyperlink"/>
-            <w:rFonts w:ascii="DaxlinePro-Regular" w:hAnsi="DaxlinePro-Regular"/>
             <w:noProof/>
           </w:rPr>
           <w:t>Permissions</w:t>
         </w:r>
         <w:r>
           <w:rPr>
-            <w:rFonts w:ascii="DaxlinePro-Regular" w:hAnsi="DaxlinePro-Regular"/>
             <w:noProof/>
             <w:webHidden/>
           </w:rPr>
@@ -508,7 +480,6 @@
         </w:r>
         <w:r>
           <w:rPr>
-            <w:rFonts w:ascii="DaxlinePro-Regular" w:hAnsi="DaxlinePro-Regular"/>
             <w:noProof/>
             <w:webHidden/>
           </w:rPr>
@@ -516,22 +487,19 @@
         </w:r>
         <w:r>
           <w:rPr>
-            <w:rFonts w:ascii="DaxlinePro-Regular" w:hAnsi="DaxlinePro-Regular"/>
             <w:noProof/>
             <w:webHidden/>
           </w:rPr>
-          <w:instrText xml:space="preserve"> PAGEREF _Toc532994448 \h </w:instrText>
+          <w:instrText xml:space="preserve"> PAGEREF _Toc865338 \h </w:instrText>
         </w:r>
         <w:r>
           <w:rPr>
-            <w:rFonts w:ascii="DaxlinePro-Regular" w:hAnsi="DaxlinePro-Regular"/>
             <w:noProof/>
             <w:webHidden/>
           </w:rPr>
         </w:r>
         <w:r>
           <w:rPr>
-            <w:rFonts w:ascii="DaxlinePro-Regular" w:hAnsi="DaxlinePro-Regular"/>
             <w:noProof/>
             <w:webHidden/>
           </w:rPr>
@@ -539,7 +507,6 @@
         </w:r>
         <w:r>
           <w:rPr>
-            <w:rFonts w:ascii="DaxlinePro-Regular" w:hAnsi="DaxlinePro-Regular"/>
             <w:noProof/>
             <w:webHidden/>
           </w:rPr>
@@ -547,7 +514,6 @@
         </w:r>
         <w:r>
           <w:rPr>
-            <w:rFonts w:ascii="DaxlinePro-Regular" w:hAnsi="DaxlinePro-Regular"/>
             <w:noProof/>
             <w:webHidden/>
           </w:rPr>
@@ -559,7 +525,7 @@
       <w:pPr>
         <w:pStyle w:val="TOC1"/>
         <w:rPr>
-          <w:rFonts w:ascii="DaxlinePro-Regular" w:eastAsiaTheme="minorEastAsia" w:hAnsi="DaxlinePro-Regular" w:cstheme="minorBidi"/>
+          <w:rFonts w:asciiTheme="minorHAnsi" w:eastAsiaTheme="minorEastAsia" w:hAnsiTheme="minorHAnsi" w:cstheme="minorBidi"/>
           <w:b w:val="0"/>
           <w:bCs w:val="0"/>
           <w:noProof/>
@@ -567,18 +533,17 @@
           <w:lang w:eastAsia="en-GB"/>
         </w:rPr>
       </w:pPr>
-      <w:hyperlink w:anchor="_Toc532994449" w:history="1">
+      <w:hyperlink w:anchor="_Toc865339" w:history="1">
         <w:r>
           <w:rPr>
             <w:rStyle w:val="Hyperlink"/>
-            <w:rFonts w:ascii="DaxlinePro-Regular" w:hAnsi="DaxlinePro-Regular"/>
             <w:noProof/>
           </w:rPr>
           <w:t>5.</w:t>
         </w:r>
         <w:r>
           <w:rPr>
-            <w:rFonts w:ascii="DaxlinePro-Regular" w:eastAsiaTheme="minorEastAsia" w:hAnsi="DaxlinePro-Regular" w:cstheme="minorBidi"/>
+            <w:rFonts w:asciiTheme="minorHAnsi" w:eastAsiaTheme="minorEastAsia" w:hAnsiTheme="minorHAnsi" w:cstheme="minorBidi"/>
             <w:b w:val="0"/>
             <w:bCs w:val="0"/>
             <w:noProof/>
@@ -590,14 +555,12 @@
         <w:r>
           <w:rPr>
             <w:rStyle w:val="Hyperlink"/>
-            <w:rFonts w:ascii="DaxlinePro-Regular" w:hAnsi="DaxlinePro-Regular"/>
             <w:noProof/>
           </w:rPr>
           <w:t>Beyond Levels: The Extended Logical Structure of hub2</w:t>
         </w:r>
         <w:r>
           <w:rPr>
-            <w:rFonts w:ascii="DaxlinePro-Regular" w:hAnsi="DaxlinePro-Regular"/>
             <w:noProof/>
             <w:webHidden/>
           </w:rPr>
@@ -605,7 +568,6 @@
         </w:r>
         <w:r>
           <w:rPr>
-            <w:rFonts w:ascii="DaxlinePro-Regular" w:hAnsi="DaxlinePro-Regular"/>
             <w:noProof/>
             <w:webHidden/>
           </w:rPr>
@@ -613,22 +575,19 @@
         </w:r>
         <w:r>
           <w:rPr>
-            <w:rFonts w:ascii="DaxlinePro-Regular" w:hAnsi="DaxlinePro-Regular"/>
             <w:noProof/>
             <w:webHidden/>
           </w:rPr>
-          <w:instrText xml:space="preserve"> PAGEREF _Toc532994449 \h </w:instrText>
+          <w:instrText xml:space="preserve"> PAGEREF _Toc865339 \h </w:instrText>
         </w:r>
         <w:r>
           <w:rPr>
-            <w:rFonts w:ascii="DaxlinePro-Regular" w:hAnsi="DaxlinePro-Regular"/>
             <w:noProof/>
             <w:webHidden/>
           </w:rPr>
         </w:r>
         <w:r>
           <w:rPr>
-            <w:rFonts w:ascii="DaxlinePro-Regular" w:hAnsi="DaxlinePro-Regular"/>
             <w:noProof/>
             <w:webHidden/>
           </w:rPr>
@@ -636,7 +595,6 @@
         </w:r>
         <w:r>
           <w:rPr>
-            <w:rFonts w:ascii="DaxlinePro-Regular" w:hAnsi="DaxlinePro-Regular"/>
             <w:noProof/>
             <w:webHidden/>
           </w:rPr>
@@ -644,7 +602,6 @@
         </w:r>
         <w:r>
           <w:rPr>
-            <w:rFonts w:ascii="DaxlinePro-Regular" w:hAnsi="DaxlinePro-Regular"/>
             <w:noProof/>
             <w:webHidden/>
           </w:rPr>
@@ -656,7 +613,7 @@
       <w:pPr>
         <w:pStyle w:val="TOC1"/>
         <w:rPr>
-          <w:rFonts w:ascii="DaxlinePro-Regular" w:eastAsiaTheme="minorEastAsia" w:hAnsi="DaxlinePro-Regular" w:cstheme="minorBidi"/>
+          <w:rFonts w:asciiTheme="minorHAnsi" w:eastAsiaTheme="minorEastAsia" w:hAnsiTheme="minorHAnsi" w:cstheme="minorBidi"/>
           <w:b w:val="0"/>
           <w:bCs w:val="0"/>
           <w:noProof/>
@@ -664,18 +621,17 @@
           <w:lang w:eastAsia="en-GB"/>
         </w:rPr>
       </w:pPr>
-      <w:hyperlink w:anchor="_Toc532994450" w:history="1">
+      <w:hyperlink w:anchor="_Toc865340" w:history="1">
         <w:r>
           <w:rPr>
             <w:rStyle w:val="Hyperlink"/>
-            <w:rFonts w:ascii="DaxlinePro-Regular" w:hAnsi="DaxlinePro-Regular"/>
             <w:noProof/>
           </w:rPr>
           <w:t>6.</w:t>
         </w:r>
         <w:r>
           <w:rPr>
-            <w:rFonts w:ascii="DaxlinePro-Regular" w:eastAsiaTheme="minorEastAsia" w:hAnsi="DaxlinePro-Regular" w:cstheme="minorBidi"/>
+            <w:rFonts w:asciiTheme="minorHAnsi" w:eastAsiaTheme="minorEastAsia" w:hAnsiTheme="minorHAnsi" w:cstheme="minorBidi"/>
             <w:b w:val="0"/>
             <w:bCs w:val="0"/>
             <w:noProof/>
@@ -687,14 +643,12 @@
         <w:r>
           <w:rPr>
             <w:rStyle w:val="Hyperlink"/>
-            <w:rFonts w:ascii="DaxlinePro-Regular" w:hAnsi="DaxlinePro-Regular"/>
             <w:noProof/>
           </w:rPr>
           <w:t>Populating Data</w:t>
         </w:r>
         <w:r>
           <w:rPr>
-            <w:rFonts w:ascii="DaxlinePro-Regular" w:hAnsi="DaxlinePro-Regular"/>
             <w:noProof/>
             <w:webHidden/>
           </w:rPr>
@@ -702,7 +656,6 @@
         </w:r>
         <w:r>
           <w:rPr>
-            <w:rFonts w:ascii="DaxlinePro-Regular" w:hAnsi="DaxlinePro-Regular"/>
             <w:noProof/>
             <w:webHidden/>
           </w:rPr>
@@ -710,22 +663,19 @@
         </w:r>
         <w:r>
           <w:rPr>
-            <w:rFonts w:ascii="DaxlinePro-Regular" w:hAnsi="DaxlinePro-Regular"/>
             <w:noProof/>
             <w:webHidden/>
           </w:rPr>
-          <w:instrText xml:space="preserve"> PAGEREF _Toc532994450 \h </w:instrText>
+          <w:instrText xml:space="preserve"> PAGEREF _Toc865340 \h </w:instrText>
         </w:r>
         <w:r>
           <w:rPr>
-            <w:rFonts w:ascii="DaxlinePro-Regular" w:hAnsi="DaxlinePro-Regular"/>
             <w:noProof/>
             <w:webHidden/>
           </w:rPr>
         </w:r>
         <w:r>
           <w:rPr>
-            <w:rFonts w:ascii="DaxlinePro-Regular" w:hAnsi="DaxlinePro-Regular"/>
             <w:noProof/>
             <w:webHidden/>
           </w:rPr>
@@ -733,7 +683,6 @@
         </w:r>
         <w:r>
           <w:rPr>
-            <w:rFonts w:ascii="DaxlinePro-Regular" w:hAnsi="DaxlinePro-Regular"/>
             <w:noProof/>
             <w:webHidden/>
           </w:rPr>
@@ -741,7 +690,6 @@
         </w:r>
         <w:r>
           <w:rPr>
-            <w:rFonts w:ascii="DaxlinePro-Regular" w:hAnsi="DaxlinePro-Regular"/>
             <w:noProof/>
             <w:webHidden/>
           </w:rPr>
@@ -753,7 +701,7 @@
       <w:pPr>
         <w:pStyle w:val="TOC1"/>
         <w:rPr>
-          <w:rFonts w:ascii="DaxlinePro-Regular" w:eastAsiaTheme="minorEastAsia" w:hAnsi="DaxlinePro-Regular" w:cstheme="minorBidi"/>
+          <w:rFonts w:asciiTheme="minorHAnsi" w:eastAsiaTheme="minorEastAsia" w:hAnsiTheme="minorHAnsi" w:cstheme="minorBidi"/>
           <w:b w:val="0"/>
           <w:bCs w:val="0"/>
           <w:noProof/>
@@ -761,18 +709,17 @@
           <w:lang w:eastAsia="en-GB"/>
         </w:rPr>
       </w:pPr>
-      <w:hyperlink w:anchor="_Toc532994451" w:history="1">
+      <w:hyperlink w:anchor="_Toc865341" w:history="1">
         <w:r>
           <w:rPr>
             <w:rStyle w:val="Hyperlink"/>
-            <w:rFonts w:ascii="DaxlinePro-Regular" w:hAnsi="DaxlinePro-Regular"/>
             <w:noProof/>
           </w:rPr>
           <w:t>7.</w:t>
         </w:r>
         <w:r>
           <w:rPr>
-            <w:rFonts w:ascii="DaxlinePro-Regular" w:eastAsiaTheme="minorEastAsia" w:hAnsi="DaxlinePro-Regular" w:cstheme="minorBidi"/>
+            <w:rFonts w:asciiTheme="minorHAnsi" w:eastAsiaTheme="minorEastAsia" w:hAnsiTheme="minorHAnsi" w:cstheme="minorBidi"/>
             <w:b w:val="0"/>
             <w:bCs w:val="0"/>
             <w:noProof/>
@@ -784,14 +731,12 @@
         <w:r>
           <w:rPr>
             <w:rStyle w:val="Hyperlink"/>
-            <w:rFonts w:ascii="DaxlinePro-Regular" w:hAnsi="DaxlinePro-Regular"/>
             <w:noProof/>
           </w:rPr>
           <w:t>Handovers</w:t>
         </w:r>
         <w:r>
           <w:rPr>
-            <w:rFonts w:ascii="DaxlinePro-Regular" w:hAnsi="DaxlinePro-Regular"/>
             <w:noProof/>
             <w:webHidden/>
           </w:rPr>
@@ -799,7 +744,6 @@
         </w:r>
         <w:r>
           <w:rPr>
-            <w:rFonts w:ascii="DaxlinePro-Regular" w:hAnsi="DaxlinePro-Regular"/>
             <w:noProof/>
             <w:webHidden/>
           </w:rPr>
@@ -807,22 +751,19 @@
         </w:r>
         <w:r>
           <w:rPr>
-            <w:rFonts w:ascii="DaxlinePro-Regular" w:hAnsi="DaxlinePro-Regular"/>
             <w:noProof/>
             <w:webHidden/>
           </w:rPr>
-          <w:instrText xml:space="preserve"> PAGEREF _Toc532994451 \h </w:instrText>
+          <w:instrText xml:space="preserve"> PAGEREF _Toc865341 \h </w:instrText>
         </w:r>
         <w:r>
           <w:rPr>
-            <w:rFonts w:ascii="DaxlinePro-Regular" w:hAnsi="DaxlinePro-Regular"/>
             <w:noProof/>
             <w:webHidden/>
           </w:rPr>
         </w:r>
         <w:r>
           <w:rPr>
-            <w:rFonts w:ascii="DaxlinePro-Regular" w:hAnsi="DaxlinePro-Regular"/>
             <w:noProof/>
             <w:webHidden/>
           </w:rPr>
@@ -830,7 +771,6 @@
         </w:r>
         <w:r>
           <w:rPr>
-            <w:rFonts w:ascii="DaxlinePro-Regular" w:hAnsi="DaxlinePro-Regular"/>
             <w:noProof/>
             <w:webHidden/>
           </w:rPr>
@@ -838,7 +778,6 @@
         </w:r>
         <w:r>
           <w:rPr>
-            <w:rFonts w:ascii="DaxlinePro-Regular" w:hAnsi="DaxlinePro-Regular"/>
             <w:noProof/>
             <w:webHidden/>
           </w:rPr>
@@ -850,7 +789,7 @@
       <w:pPr>
         <w:pStyle w:val="TOC1"/>
         <w:rPr>
-          <w:rFonts w:ascii="DaxlinePro-Regular" w:eastAsiaTheme="minorEastAsia" w:hAnsi="DaxlinePro-Regular" w:cstheme="minorBidi"/>
+          <w:rFonts w:asciiTheme="minorHAnsi" w:eastAsiaTheme="minorEastAsia" w:hAnsiTheme="minorHAnsi" w:cstheme="minorBidi"/>
           <w:b w:val="0"/>
           <w:bCs w:val="0"/>
           <w:noProof/>
@@ -858,18 +797,17 @@
           <w:lang w:eastAsia="en-GB"/>
         </w:rPr>
       </w:pPr>
-      <w:hyperlink w:anchor="_Toc532994452" w:history="1">
+      <w:hyperlink w:anchor="_Toc865342" w:history="1">
         <w:r>
           <w:rPr>
             <w:rStyle w:val="Hyperlink"/>
-            <w:rFonts w:ascii="DaxlinePro-Regular" w:hAnsi="DaxlinePro-Regular"/>
             <w:noProof/>
           </w:rPr>
           <w:t>8.</w:t>
         </w:r>
         <w:r>
           <w:rPr>
-            <w:rFonts w:ascii="DaxlinePro-Regular" w:eastAsiaTheme="minorEastAsia" w:hAnsi="DaxlinePro-Regular" w:cstheme="minorBidi"/>
+            <w:rFonts w:asciiTheme="minorHAnsi" w:eastAsiaTheme="minorEastAsia" w:hAnsiTheme="minorHAnsi" w:cstheme="minorBidi"/>
             <w:b w:val="0"/>
             <w:bCs w:val="0"/>
             <w:noProof/>
@@ -881,14 +819,12 @@
         <w:r>
           <w:rPr>
             <w:rStyle w:val="Hyperlink"/>
-            <w:rFonts w:ascii="DaxlinePro-Regular" w:hAnsi="DaxlinePro-Regular"/>
             <w:noProof/>
           </w:rPr>
           <w:t>Preservation</w:t>
         </w:r>
         <w:r>
           <w:rPr>
-            <w:rFonts w:ascii="DaxlinePro-Regular" w:hAnsi="DaxlinePro-Regular"/>
             <w:noProof/>
             <w:webHidden/>
           </w:rPr>
@@ -896,7 +832,6 @@
         </w:r>
         <w:r>
           <w:rPr>
-            <w:rFonts w:ascii="DaxlinePro-Regular" w:hAnsi="DaxlinePro-Regular"/>
             <w:noProof/>
             <w:webHidden/>
           </w:rPr>
@@ -904,22 +839,19 @@
         </w:r>
         <w:r>
           <w:rPr>
-            <w:rFonts w:ascii="DaxlinePro-Regular" w:hAnsi="DaxlinePro-Regular"/>
             <w:noProof/>
             <w:webHidden/>
           </w:rPr>
-          <w:instrText xml:space="preserve"> PAGEREF _Toc532994452 \h </w:instrText>
+          <w:instrText xml:space="preserve"> PAGEREF _Toc865342 \h </w:instrText>
         </w:r>
         <w:r>
           <w:rPr>
-            <w:rFonts w:ascii="DaxlinePro-Regular" w:hAnsi="DaxlinePro-Regular"/>
             <w:noProof/>
             <w:webHidden/>
           </w:rPr>
         </w:r>
         <w:r>
           <w:rPr>
-            <w:rFonts w:ascii="DaxlinePro-Regular" w:hAnsi="DaxlinePro-Regular"/>
             <w:noProof/>
             <w:webHidden/>
           </w:rPr>
@@ -927,7 +859,6 @@
         </w:r>
         <w:r>
           <w:rPr>
-            <w:rFonts w:ascii="DaxlinePro-Regular" w:hAnsi="DaxlinePro-Regular"/>
             <w:noProof/>
             <w:webHidden/>
           </w:rPr>
@@ -935,7 +866,6 @@
         </w:r>
         <w:r>
           <w:rPr>
-            <w:rFonts w:ascii="DaxlinePro-Regular" w:hAnsi="DaxlinePro-Regular"/>
             <w:noProof/>
             <w:webHidden/>
           </w:rPr>
@@ -947,7 +877,7 @@
       <w:pPr>
         <w:pStyle w:val="TOC1"/>
         <w:rPr>
-          <w:rFonts w:ascii="DaxlinePro-Regular" w:eastAsiaTheme="minorEastAsia" w:hAnsi="DaxlinePro-Regular" w:cstheme="minorBidi"/>
+          <w:rFonts w:asciiTheme="minorHAnsi" w:eastAsiaTheme="minorEastAsia" w:hAnsiTheme="minorHAnsi" w:cstheme="minorBidi"/>
           <w:b w:val="0"/>
           <w:bCs w:val="0"/>
           <w:noProof/>
@@ -955,18 +885,17 @@
           <w:lang w:eastAsia="en-GB"/>
         </w:rPr>
       </w:pPr>
-      <w:hyperlink w:anchor="_Toc532994453" w:history="1">
+      <w:hyperlink w:anchor="_Toc865343" w:history="1">
         <w:r>
           <w:rPr>
             <w:rStyle w:val="Hyperlink"/>
-            <w:rFonts w:ascii="DaxlinePro-Regular" w:hAnsi="DaxlinePro-Regular"/>
             <w:noProof/>
           </w:rPr>
           <w:t>9.</w:t>
         </w:r>
         <w:r>
           <w:rPr>
-            <w:rFonts w:ascii="DaxlinePro-Regular" w:eastAsiaTheme="minorEastAsia" w:hAnsi="DaxlinePro-Regular" w:cstheme="minorBidi"/>
+            <w:rFonts w:asciiTheme="minorHAnsi" w:eastAsiaTheme="minorEastAsia" w:hAnsiTheme="minorHAnsi" w:cstheme="minorBidi"/>
             <w:b w:val="0"/>
             <w:bCs w:val="0"/>
             <w:noProof/>
@@ -978,14 +907,12 @@
         <w:r>
           <w:rPr>
             <w:rStyle w:val="Hyperlink"/>
-            <w:rFonts w:ascii="DaxlinePro-Regular" w:hAnsi="DaxlinePro-Regular"/>
             <w:noProof/>
           </w:rPr>
           <w:t>Imports &amp; Exports</w:t>
         </w:r>
         <w:r>
           <w:rPr>
-            <w:rFonts w:ascii="DaxlinePro-Regular" w:hAnsi="DaxlinePro-Regular"/>
             <w:noProof/>
             <w:webHidden/>
           </w:rPr>
@@ -993,7 +920,6 @@
         </w:r>
         <w:r>
           <w:rPr>
-            <w:rFonts w:ascii="DaxlinePro-Regular" w:hAnsi="DaxlinePro-Regular"/>
             <w:noProof/>
             <w:webHidden/>
           </w:rPr>
@@ -1001,22 +927,19 @@
         </w:r>
         <w:r>
           <w:rPr>
-            <w:rFonts w:ascii="DaxlinePro-Regular" w:hAnsi="DaxlinePro-Regular"/>
             <w:noProof/>
             <w:webHidden/>
           </w:rPr>
-          <w:instrText xml:space="preserve"> PAGEREF _Toc532994453 \h </w:instrText>
+          <w:instrText xml:space="preserve"> PAGEREF _Toc865343 \h </w:instrText>
         </w:r>
         <w:r>
           <w:rPr>
-            <w:rFonts w:ascii="DaxlinePro-Regular" w:hAnsi="DaxlinePro-Regular"/>
             <w:noProof/>
             <w:webHidden/>
           </w:rPr>
         </w:r>
         <w:r>
           <w:rPr>
-            <w:rFonts w:ascii="DaxlinePro-Regular" w:hAnsi="DaxlinePro-Regular"/>
             <w:noProof/>
             <w:webHidden/>
           </w:rPr>
@@ -1024,7 +947,6 @@
         </w:r>
         <w:r>
           <w:rPr>
-            <w:rFonts w:ascii="DaxlinePro-Regular" w:hAnsi="DaxlinePro-Regular"/>
             <w:noProof/>
             <w:webHidden/>
           </w:rPr>
@@ -1032,7 +954,6 @@
         </w:r>
         <w:r>
           <w:rPr>
-            <w:rFonts w:ascii="DaxlinePro-Regular" w:hAnsi="DaxlinePro-Regular"/>
             <w:noProof/>
             <w:webHidden/>
           </w:rPr>
@@ -1044,7 +965,7 @@
       <w:pPr>
         <w:pStyle w:val="TOC1"/>
         <w:rPr>
-          <w:rFonts w:ascii="DaxlinePro-Regular" w:eastAsiaTheme="minorEastAsia" w:hAnsi="DaxlinePro-Regular" w:cstheme="minorBidi"/>
+          <w:rFonts w:asciiTheme="minorHAnsi" w:eastAsiaTheme="minorEastAsia" w:hAnsiTheme="minorHAnsi" w:cstheme="minorBidi"/>
           <w:b w:val="0"/>
           <w:bCs w:val="0"/>
           <w:noProof/>
@@ -1052,18 +973,17 @@
           <w:lang w:eastAsia="en-GB"/>
         </w:rPr>
       </w:pPr>
-      <w:hyperlink w:anchor="_Toc532994454" w:history="1">
+      <w:hyperlink w:anchor="_Toc865344" w:history="1">
         <w:r>
           <w:rPr>
             <w:rStyle w:val="Hyperlink"/>
-            <w:rFonts w:ascii="DaxlinePro-Regular" w:hAnsi="DaxlinePro-Regular"/>
             <w:noProof/>
           </w:rPr>
           <w:t>10.</w:t>
         </w:r>
         <w:r>
           <w:rPr>
-            <w:rFonts w:ascii="DaxlinePro-Regular" w:eastAsiaTheme="minorEastAsia" w:hAnsi="DaxlinePro-Regular" w:cstheme="minorBidi"/>
+            <w:rFonts w:asciiTheme="minorHAnsi" w:eastAsiaTheme="minorEastAsia" w:hAnsiTheme="minorHAnsi" w:cstheme="minorBidi"/>
             <w:b w:val="0"/>
             <w:bCs w:val="0"/>
             <w:noProof/>
@@ -1075,14 +995,12 @@
         <w:r>
           <w:rPr>
             <w:rStyle w:val="Hyperlink"/>
-            <w:rFonts w:ascii="DaxlinePro-Regular" w:hAnsi="DaxlinePro-Regular"/>
             <w:noProof/>
           </w:rPr>
           <w:t>Glossary / Listing</w:t>
         </w:r>
         <w:r>
           <w:rPr>
-            <w:rFonts w:ascii="DaxlinePro-Regular" w:hAnsi="DaxlinePro-Regular"/>
             <w:noProof/>
             <w:webHidden/>
           </w:rPr>
@@ -1090,7 +1008,6 @@
         </w:r>
         <w:r>
           <w:rPr>
-            <w:rFonts w:ascii="DaxlinePro-Regular" w:hAnsi="DaxlinePro-Regular"/>
             <w:noProof/>
             <w:webHidden/>
           </w:rPr>
@@ -1098,22 +1015,19 @@
         </w:r>
         <w:r>
           <w:rPr>
-            <w:rFonts w:ascii="DaxlinePro-Regular" w:hAnsi="DaxlinePro-Regular"/>
             <w:noProof/>
             <w:webHidden/>
           </w:rPr>
-          <w:instrText xml:space="preserve"> PAGEREF _Toc532994454 \h </w:instrText>
+          <w:instrText xml:space="preserve"> PAGEREF _Toc865344 \h </w:instrText>
         </w:r>
         <w:r>
           <w:rPr>
-            <w:rFonts w:ascii="DaxlinePro-Regular" w:hAnsi="DaxlinePro-Regular"/>
             <w:noProof/>
             <w:webHidden/>
           </w:rPr>
         </w:r>
         <w:r>
           <w:rPr>
-            <w:rFonts w:ascii="DaxlinePro-Regular" w:hAnsi="DaxlinePro-Regular"/>
             <w:noProof/>
             <w:webHidden/>
           </w:rPr>
@@ -1121,7 +1035,6 @@
         </w:r>
         <w:r>
           <w:rPr>
-            <w:rFonts w:ascii="DaxlinePro-Regular" w:hAnsi="DaxlinePro-Regular"/>
             <w:noProof/>
             <w:webHidden/>
           </w:rPr>
@@ -1129,7 +1042,6 @@
         </w:r>
         <w:r>
           <w:rPr>
-            <w:rFonts w:ascii="DaxlinePro-Regular" w:hAnsi="DaxlinePro-Regular"/>
             <w:noProof/>
             <w:webHidden/>
           </w:rPr>
@@ -1151,11 +1063,12 @@
       <w:pPr>
         <w:pStyle w:val="Heading1"/>
       </w:pPr>
-      <w:bookmarkStart w:id="5" w:name="_Toc532994445"/>
-      <w:r>
+      <w:bookmarkStart w:id="6" w:name="_Toc865335"/>
+      <w:r>
+        <w:lastRenderedPageBreak/>
         <w:t>About</w:t>
       </w:r>
-      <w:bookmarkEnd w:id="5"/>
+      <w:bookmarkEnd w:id="6"/>
       <w:r>
         <w:t xml:space="preserve"> </w:t>
       </w:r>
@@ -1164,21 +1077,20 @@
       <w:pPr>
         <w:pStyle w:val="Heading3"/>
       </w:pPr>
-      <w:bookmarkStart w:id="6" w:name="_Toc473020526"/>
-      <w:bookmarkStart w:id="7" w:name="_Toc481569836"/>
-      <w:bookmarkStart w:id="8" w:name="_Toc481590157"/>
-      <w:bookmarkStart w:id="9" w:name="_Toc481593719"/>
-      <w:bookmarkStart w:id="10" w:name="_Toc481595055"/>
-      <w:bookmarkStart w:id="11" w:name="_Toc481668967"/>
-      <w:bookmarkStart w:id="12" w:name="_Toc481673125"/>
-      <w:bookmarkStart w:id="13" w:name="_Toc485810574"/>
-      <w:bookmarkStart w:id="14" w:name="_Toc510709633"/>
-      <w:bookmarkStart w:id="15" w:name="_Toc473020527"/>
-      <w:bookmarkStart w:id="16" w:name="_Toc479337730"/>
+      <w:bookmarkStart w:id="7" w:name="_Toc473020526"/>
+      <w:bookmarkStart w:id="8" w:name="_Toc481569836"/>
+      <w:bookmarkStart w:id="9" w:name="_Toc481590157"/>
+      <w:bookmarkStart w:id="10" w:name="_Toc481593719"/>
+      <w:bookmarkStart w:id="11" w:name="_Toc481595055"/>
+      <w:bookmarkStart w:id="12" w:name="_Toc481668967"/>
+      <w:bookmarkStart w:id="13" w:name="_Toc481673125"/>
+      <w:bookmarkStart w:id="14" w:name="_Toc485810574"/>
+      <w:bookmarkStart w:id="15" w:name="_Toc510709633"/>
+      <w:bookmarkStart w:id="16" w:name="_Toc473020527"/>
+      <w:bookmarkStart w:id="17" w:name="_Toc479337730"/>
       <w:r>
         <w:t>Introduction</w:t>
       </w:r>
-      <w:bookmarkEnd w:id="6"/>
       <w:bookmarkEnd w:id="7"/>
       <w:bookmarkEnd w:id="8"/>
       <w:bookmarkEnd w:id="9"/>
@@ -1187,6 +1099,7 @@
       <w:bookmarkEnd w:id="12"/>
       <w:bookmarkEnd w:id="13"/>
       <w:bookmarkEnd w:id="14"/>
+      <w:bookmarkEnd w:id="15"/>
     </w:p>
     <w:p>
       <w:r>
@@ -1260,10 +1173,7 @@
         <w:t xml:space="preserve">For the latest information on </w:t>
       </w:r>
       <w:r>
-        <w:t>GoTechnology</w:t>
-      </w:r>
-      <w:r>
-        <w:t xml:space="preserve"> </w:t>
+        <w:t xml:space="preserve">GoTechnology </w:t>
       </w:r>
       <w:r>
         <w:t xml:space="preserve">please visit </w:t>
@@ -1299,8 +1209,8 @@
       <w:r>
         <w:t>Intended Audience</w:t>
       </w:r>
-      <w:bookmarkEnd w:id="15"/>
       <w:bookmarkEnd w:id="16"/>
+      <w:bookmarkEnd w:id="17"/>
     </w:p>
     <w:p>
       <w:r>
@@ -1503,12 +1413,12 @@
       <w:pPr>
         <w:pStyle w:val="Heading1"/>
       </w:pPr>
-      <w:bookmarkStart w:id="17" w:name="_Toc532994446"/>
+      <w:bookmarkStart w:id="18" w:name="_Toc865336"/>
       <w:r>
         <w:lastRenderedPageBreak/>
         <w:t>UI</w:t>
       </w:r>
-      <w:bookmarkEnd w:id="17"/>
+      <w:bookmarkEnd w:id="18"/>
     </w:p>
     <w:p>
       <w:r>
@@ -2749,13 +2659,13 @@
       <w:pPr>
         <w:pStyle w:val="Heading1"/>
       </w:pPr>
-      <w:bookmarkStart w:id="18" w:name="_Ref512420894"/>
-      <w:bookmarkStart w:id="19" w:name="_Toc532994447"/>
+      <w:bookmarkStart w:id="19" w:name="_Ref512420894"/>
+      <w:bookmarkStart w:id="20" w:name="_Toc865337"/>
       <w:r>
         <w:t>Levels</w:t>
       </w:r>
-      <w:bookmarkEnd w:id="18"/>
       <w:bookmarkEnd w:id="19"/>
+      <w:bookmarkEnd w:id="20"/>
     </w:p>
     <w:p>
       <w:r>
@@ -3309,12 +3219,7 @@
     </w:p>
     <w:p>
       <w:r>
-        <w:t>In the above screenshot, the orange highlight shows that there are no Alias at present, just the “Add Alias” button. The purple highlight sh</w:t>
-      </w:r>
-      <w:bookmarkStart w:id="20" w:name="_GoBack"/>
-      <w:bookmarkEnd w:id="20"/>
-      <w:r>
-        <w:t>ows that the default “Level A” to “Level E” are shown.</w:t>
+        <w:t>In the above screenshot, the orange highlight shows that there are no Alias at present, just the “Add Alias” button. The purple highlight shows that the default “Level A” to “Level E” are shown.</w:t>
       </w:r>
     </w:p>
     <w:p>
@@ -4033,13 +3938,13 @@
       <w:pPr>
         <w:pStyle w:val="Heading1"/>
       </w:pPr>
-      <w:bookmarkStart w:id="21" w:name="_Toc532994448"/>
-      <w:bookmarkStart w:id="22" w:name="_Ref513209717"/>
+      <w:bookmarkStart w:id="21" w:name="_Ref513209717"/>
+      <w:bookmarkStart w:id="22" w:name="_Toc865338"/>
       <w:r>
         <w:lastRenderedPageBreak/>
         <w:t>Permissions</w:t>
       </w:r>
-      <w:bookmarkEnd w:id="21"/>
+      <w:bookmarkEnd w:id="22"/>
     </w:p>
     <w:p>
       <w:r>
@@ -4149,23 +4054,13 @@
                                 <w:szCs w:val="18"/>
                               </w:rPr>
                             </w:pPr>
-                            <w:proofErr w:type="gramStart"/>
                             <w:r>
                               <w:rPr>
                                 <w:rFonts w:ascii="DaxlinePro-Regular" w:hAnsi="DaxlinePro-Regular"/>
                                 <w:color w:val="595959" w:themeColor="text1" w:themeTint="A6"/>
                                 <w:szCs w:val="18"/>
                               </w:rPr>
-                              <w:t>So</w:t>
-                            </w:r>
-                            <w:proofErr w:type="gramEnd"/>
-                            <w:r>
-                              <w:rPr>
-                                <w:rFonts w:ascii="DaxlinePro-Regular" w:hAnsi="DaxlinePro-Regular"/>
-                                <w:color w:val="595959" w:themeColor="text1" w:themeTint="A6"/>
-                                <w:szCs w:val="18"/>
-                              </w:rPr>
-                              <w:t xml:space="preserve"> no need to worry! Just treat this as a little background about how hub2 works.</w:t>
+                              <w:t>So no need to worry! Just treat this as a little background about how hub2 works.</w:t>
                             </w:r>
                           </w:p>
                         </w:txbxContent>
@@ -4243,23 +4138,13 @@
                           <w:szCs w:val="18"/>
                         </w:rPr>
                       </w:pPr>
-                      <w:proofErr w:type="gramStart"/>
                       <w:r>
                         <w:rPr>
                           <w:rFonts w:ascii="DaxlinePro-Regular" w:hAnsi="DaxlinePro-Regular"/>
                           <w:color w:val="595959" w:themeColor="text1" w:themeTint="A6"/>
                           <w:szCs w:val="18"/>
                         </w:rPr>
-                        <w:t>So</w:t>
-                      </w:r>
-                      <w:proofErr w:type="gramEnd"/>
-                      <w:r>
-                        <w:rPr>
-                          <w:rFonts w:ascii="DaxlinePro-Regular" w:hAnsi="DaxlinePro-Regular"/>
-                          <w:color w:val="595959" w:themeColor="text1" w:themeTint="A6"/>
-                          <w:szCs w:val="18"/>
-                        </w:rPr>
-                        <w:t xml:space="preserve"> no need to worry! Just treat this as a little background about how hub2 works.</w:t>
+                        <w:t>So no need to worry! Just treat this as a little background about how hub2 works.</w:t>
                       </w:r>
                     </w:p>
                   </w:txbxContent>
@@ -4703,6 +4588,7 @@
               <w:rPr>
                 <w:lang w:val="en-US"/>
               </w:rPr>
+              <w:lastRenderedPageBreak/>
               <w:t>Punch List Raise</w:t>
             </w:r>
           </w:p>
@@ -6450,7 +6336,7 @@
       <w:pPr>
         <w:pStyle w:val="Heading1"/>
       </w:pPr>
-      <w:bookmarkStart w:id="23" w:name="_Toc532994449"/>
+      <w:bookmarkStart w:id="23" w:name="_Toc865339"/>
       <w:r>
         <w:t xml:space="preserve">Beyond Levels: The </w:t>
       </w:r>
@@ -6638,7 +6524,7 @@
       <w:pPr>
         <w:pStyle w:val="Heading1"/>
       </w:pPr>
-      <w:bookmarkStart w:id="24" w:name="_Toc532994450"/>
+      <w:bookmarkStart w:id="24" w:name="_Toc865340"/>
       <w:r>
         <w:t>Populating Data</w:t>
       </w:r>
@@ -7390,11 +7276,11 @@
       <w:pPr>
         <w:pStyle w:val="Heading1"/>
       </w:pPr>
-      <w:bookmarkStart w:id="25" w:name="_Toc532994451"/>
+      <w:bookmarkStart w:id="25" w:name="_Toc865341"/>
       <w:r>
         <w:t>Handovers</w:t>
       </w:r>
-      <w:bookmarkEnd w:id="22"/>
+      <w:bookmarkEnd w:id="21"/>
       <w:bookmarkEnd w:id="25"/>
     </w:p>
     <w:p>
@@ -8292,7 +8178,7 @@
         <w:pStyle w:val="Heading1"/>
       </w:pPr>
       <w:bookmarkStart w:id="51" w:name="_Ref513214589"/>
-      <w:bookmarkStart w:id="52" w:name="_Toc532994452"/>
+      <w:bookmarkStart w:id="52" w:name="_Toc865342"/>
       <w:r>
         <w:t>Preservation</w:t>
       </w:r>
@@ -9520,7 +9406,7 @@
       <w:pPr>
         <w:pStyle w:val="Heading1"/>
       </w:pPr>
-      <w:bookmarkStart w:id="108" w:name="_Toc532994453"/>
+      <w:bookmarkStart w:id="108" w:name="_Toc865343"/>
       <w:r>
         <w:t>Imports &amp; Exports</w:t>
       </w:r>
@@ -10363,7 +10249,7 @@
       <w:pPr>
         <w:pStyle w:val="Heading1"/>
       </w:pPr>
-      <w:bookmarkStart w:id="109" w:name="_Toc532994454"/>
+      <w:bookmarkStart w:id="109" w:name="_Toc865344"/>
       <w:r>
         <w:t>Glossary / Listing</w:t>
       </w:r>
@@ -20383,12 +20269,11 @@
 </file>
 
 <file path=customXml/item1.xml><?xml version="1.0" encoding="utf-8"?>
-<?mso-contentType ?>
-<FormTemplates xmlns="http://schemas.microsoft.com/sharepoint/v3/contenttype/forms">
-  <Display>DocumentLibraryForm</Display>
-  <Edit>DocumentLibraryForm</Edit>
-  <New>DocumentLibraryForm</New>
-</FormTemplates>
+<p:properties xmlns:p="http://schemas.microsoft.com/office/2006/metadata/properties" xmlns:xsi="http://www.w3.org/2001/XMLSchema-instance" xmlns:pc="http://schemas.microsoft.com/office/infopath/2007/PartnerControls">
+  <documentManagement>
+    <_Version xmlns="http://schemas.microsoft.com/sharepoint/v3/fields" xsi:nil="true"/>
+  </documentManagement>
+</p:properties>
 </file>
 
 <file path=customXml/item2.xml><?xml version="1.0" encoding="utf-8"?>
@@ -20518,11 +20403,12 @@
 </file>
 
 <file path=customXml/item3.xml><?xml version="1.0" encoding="utf-8"?>
-<p:properties xmlns:p="http://schemas.microsoft.com/office/2006/metadata/properties" xmlns:xsi="http://www.w3.org/2001/XMLSchema-instance" xmlns:pc="http://schemas.microsoft.com/office/infopath/2007/PartnerControls">
-  <documentManagement>
-    <_Version xmlns="http://schemas.microsoft.com/sharepoint/v3/fields" xsi:nil="true"/>
-  </documentManagement>
-</p:properties>
+<?mso-contentType ?>
+<FormTemplates xmlns="http://schemas.microsoft.com/sharepoint/v3/contenttype/forms">
+  <Display>DocumentLibraryForm</Display>
+  <Edit>DocumentLibraryForm</Edit>
+  <New>DocumentLibraryForm</New>
+</FormTemplates>
 </file>
 
 <file path=customXml/item4.xml><?xml version="1.0" encoding="utf-8"?>
@@ -20554,9 +20440,11 @@
 </file>
 
 <file path=customXml/itemProps1.xml><?xml version="1.0" encoding="utf-8"?>
-<ds:datastoreItem xmlns:ds="http://schemas.openxmlformats.org/officeDocument/2006/customXml" ds:itemID="{AC602F26-C48F-403A-BEF1-BCDAF7782CCF}">
+<ds:datastoreItem xmlns:ds="http://schemas.openxmlformats.org/officeDocument/2006/customXml" ds:itemID="{1762D7BF-66F4-45FB-AE58-76937C0BFE2A}">
   <ds:schemaRefs>
-    <ds:schemaRef ds:uri="http://schemas.microsoft.com/sharepoint/v3/contenttype/forms"/>
+    <ds:schemaRef ds:uri="http://schemas.microsoft.com/office/2006/metadata/properties"/>
+    <ds:schemaRef ds:uri="http://schemas.microsoft.com/office/infopath/2007/PartnerControls"/>
+    <ds:schemaRef ds:uri="http://schemas.microsoft.com/sharepoint/v3/fields"/>
   </ds:schemaRefs>
 </ds:datastoreItem>
 </file>
@@ -20580,17 +20468,15 @@
 </file>
 
 <file path=customXml/itemProps3.xml><?xml version="1.0" encoding="utf-8"?>
-<ds:datastoreItem xmlns:ds="http://schemas.openxmlformats.org/officeDocument/2006/customXml" ds:itemID="{1762D7BF-66F4-45FB-AE58-76937C0BFE2A}">
+<ds:datastoreItem xmlns:ds="http://schemas.openxmlformats.org/officeDocument/2006/customXml" ds:itemID="{AC602F26-C48F-403A-BEF1-BCDAF7782CCF}">
   <ds:schemaRefs>
-    <ds:schemaRef ds:uri="http://schemas.microsoft.com/office/2006/metadata/properties"/>
-    <ds:schemaRef ds:uri="http://schemas.microsoft.com/office/infopath/2007/PartnerControls"/>
-    <ds:schemaRef ds:uri="http://schemas.microsoft.com/sharepoint/v3/fields"/>
+    <ds:schemaRef ds:uri="http://schemas.microsoft.com/sharepoint/v3/contenttype/forms"/>
   </ds:schemaRefs>
 </ds:datastoreItem>
 </file>
 
 <file path=customXml/itemProps4.xml><?xml version="1.0" encoding="utf-8"?>
-<ds:datastoreItem xmlns:ds="http://schemas.openxmlformats.org/officeDocument/2006/customXml" ds:itemID="{3C68133B-0959-47D9-B23F-091649AD3BA6}">
+<ds:datastoreItem xmlns:ds="http://schemas.openxmlformats.org/officeDocument/2006/customXml" ds:itemID="{D0090120-D50A-44E5-BE58-9E933E1E67E7}">
   <ds:schemaRefs>
     <ds:schemaRef ds:uri="http://schemas.openxmlformats.org/officeDocument/2006/bibliography"/>
   </ds:schemaRefs>

</xml_diff>

<commit_message>
Updating src, adding solution information sheet
</commit_message>
<xml_diff>
--- a/u/UserGuide.docx
+++ b/u/UserGuide.docx
@@ -13557,14 +13557,7 @@
             <w:rFonts w:ascii="Segoe UI" w:hAnsi="Segoe UI" w:cs="Segoe UI"/>
             <w:color w:val="BFBFBF" w:themeColor="background1" w:themeShade="BF"/>
           </w:rPr>
-          <w:t xml:space="preserve">GoTechnology </w:t>
-        </w:r>
-        <w:r>
-          <w:rPr>
-            <w:rFonts w:ascii="Segoe UI" w:hAnsi="Segoe UI" w:cs="Segoe UI"/>
-            <w:color w:val="BFBFBF" w:themeColor="background1" w:themeShade="BF"/>
-          </w:rPr>
-          <w:t>hub2 User Guide</w:t>
+          <w:t>GoTechnology hub2 User Guide</w:t>
         </w:r>
         <w:r>
           <w:rPr>
@@ -20618,7 +20611,7 @@
 </file>
 
 <file path=customXml/itemProps4.xml><?xml version="1.0" encoding="utf-8"?>
-<ds:datastoreItem xmlns:ds="http://schemas.openxmlformats.org/officeDocument/2006/customXml" ds:itemID="{19878CC2-EF8F-485C-AA4D-6A846ED344BD}">
+<ds:datastoreItem xmlns:ds="http://schemas.openxmlformats.org/officeDocument/2006/customXml" ds:itemID="{7DACFCAD-59CD-4C51-9161-9EA7DBEB8D34}">
   <ds:schemaRefs>
     <ds:schemaRef ds:uri="http://schemas.openxmlformats.org/officeDocument/2006/bibliography"/>
   </ds:schemaRefs>

</xml_diff>

<commit_message>
Adding standard user level grid
</commit_message>
<xml_diff>
--- a/u/UserGuide.docx
+++ b/u/UserGuide.docx
@@ -158,7 +158,7 @@
       <w:pPr>
         <w:pStyle w:val="TOC1"/>
         <w:rPr>
-          <w:rFonts w:eastAsiaTheme="minorEastAsia" w:cs="Segoe UI"/>
+          <w:rFonts w:asciiTheme="minorHAnsi" w:eastAsiaTheme="minorEastAsia" w:hAnsiTheme="minorHAnsi" w:cstheme="minorBidi"/>
           <w:b w:val="0"/>
           <w:bCs w:val="0"/>
           <w:noProof/>
@@ -184,7 +184,7 @@
         </w:rPr>
         <w:fldChar w:fldCharType="separate"/>
       </w:r>
-      <w:hyperlink w:anchor="_Toc865335" w:history="1">
+      <w:hyperlink w:anchor="_Toc13573942" w:history="1">
         <w:r>
           <w:rPr>
             <w:rStyle w:val="Hyperlink"/>
@@ -195,7 +195,7 @@
         </w:r>
         <w:r>
           <w:rPr>
-            <w:rFonts w:eastAsiaTheme="minorEastAsia" w:cs="Segoe UI"/>
+            <w:rFonts w:asciiTheme="minorHAnsi" w:eastAsiaTheme="minorEastAsia" w:hAnsiTheme="minorHAnsi" w:cstheme="minorBidi"/>
             <w:b w:val="0"/>
             <w:bCs w:val="0"/>
             <w:noProof/>
@@ -214,7 +214,6 @@
         </w:r>
         <w:r>
           <w:rPr>
-            <w:rFonts w:cs="Segoe UI"/>
             <w:noProof/>
             <w:webHidden/>
           </w:rPr>
@@ -222,7 +221,6 @@
         </w:r>
         <w:r>
           <w:rPr>
-            <w:rFonts w:cs="Segoe UI"/>
             <w:noProof/>
             <w:webHidden/>
           </w:rPr>
@@ -230,22 +228,19 @@
         </w:r>
         <w:r>
           <w:rPr>
-            <w:rFonts w:cs="Segoe UI"/>
             <w:noProof/>
             <w:webHidden/>
           </w:rPr>
-          <w:instrText xml:space="preserve"> PAGEREF _Toc865335 \h </w:instrText>
+          <w:instrText xml:space="preserve"> PAGEREF _Toc13573942 \h </w:instrText>
         </w:r>
         <w:r>
           <w:rPr>
-            <w:rFonts w:cs="Segoe UI"/>
             <w:noProof/>
             <w:webHidden/>
           </w:rPr>
         </w:r>
         <w:r>
           <w:rPr>
-            <w:rFonts w:cs="Segoe UI"/>
             <w:noProof/>
             <w:webHidden/>
           </w:rPr>
@@ -253,7 +248,6 @@
         </w:r>
         <w:r>
           <w:rPr>
-            <w:rFonts w:cs="Segoe UI"/>
             <w:noProof/>
             <w:webHidden/>
           </w:rPr>
@@ -261,7 +255,6 @@
         </w:r>
         <w:r>
           <w:rPr>
-            <w:rFonts w:cs="Segoe UI"/>
             <w:noProof/>
             <w:webHidden/>
           </w:rPr>
@@ -273,7 +266,7 @@
       <w:pPr>
         <w:pStyle w:val="TOC1"/>
         <w:rPr>
-          <w:rFonts w:eastAsiaTheme="minorEastAsia" w:cs="Segoe UI"/>
+          <w:rFonts w:asciiTheme="minorHAnsi" w:eastAsiaTheme="minorEastAsia" w:hAnsiTheme="minorHAnsi" w:cstheme="minorBidi"/>
           <w:b w:val="0"/>
           <w:bCs w:val="0"/>
           <w:noProof/>
@@ -281,7 +274,7 @@
           <w:lang w:eastAsia="en-GB"/>
         </w:rPr>
       </w:pPr>
-      <w:hyperlink w:anchor="_Toc865336" w:history="1">
+      <w:hyperlink w:anchor="_Toc13573943" w:history="1">
         <w:r>
           <w:rPr>
             <w:rStyle w:val="Hyperlink"/>
@@ -292,7 +285,7 @@
         </w:r>
         <w:r>
           <w:rPr>
-            <w:rFonts w:eastAsiaTheme="minorEastAsia" w:cs="Segoe UI"/>
+            <w:rFonts w:asciiTheme="minorHAnsi" w:eastAsiaTheme="minorEastAsia" w:hAnsiTheme="minorHAnsi" w:cstheme="minorBidi"/>
             <w:b w:val="0"/>
             <w:bCs w:val="0"/>
             <w:noProof/>
@@ -311,7 +304,6 @@
         </w:r>
         <w:r>
           <w:rPr>
-            <w:rFonts w:cs="Segoe UI"/>
             <w:noProof/>
             <w:webHidden/>
           </w:rPr>
@@ -319,7 +311,6 @@
         </w:r>
         <w:r>
           <w:rPr>
-            <w:rFonts w:cs="Segoe UI"/>
             <w:noProof/>
             <w:webHidden/>
           </w:rPr>
@@ -327,22 +318,19 @@
         </w:r>
         <w:r>
           <w:rPr>
-            <w:rFonts w:cs="Segoe UI"/>
             <w:noProof/>
             <w:webHidden/>
           </w:rPr>
-          <w:instrText xml:space="preserve"> PAGEREF _Toc865336 \h </w:instrText>
+          <w:instrText xml:space="preserve"> PAGEREF _Toc13573943 \h </w:instrText>
         </w:r>
         <w:r>
           <w:rPr>
-            <w:rFonts w:cs="Segoe UI"/>
             <w:noProof/>
             <w:webHidden/>
           </w:rPr>
         </w:r>
         <w:r>
           <w:rPr>
-            <w:rFonts w:cs="Segoe UI"/>
             <w:noProof/>
             <w:webHidden/>
           </w:rPr>
@@ -350,7 +338,6 @@
         </w:r>
         <w:r>
           <w:rPr>
-            <w:rFonts w:cs="Segoe UI"/>
             <w:noProof/>
             <w:webHidden/>
           </w:rPr>
@@ -358,7 +345,6 @@
         </w:r>
         <w:r>
           <w:rPr>
-            <w:rFonts w:cs="Segoe UI"/>
             <w:noProof/>
             <w:webHidden/>
           </w:rPr>
@@ -370,7 +356,7 @@
       <w:pPr>
         <w:pStyle w:val="TOC1"/>
         <w:rPr>
-          <w:rFonts w:eastAsiaTheme="minorEastAsia" w:cs="Segoe UI"/>
+          <w:rFonts w:asciiTheme="minorHAnsi" w:eastAsiaTheme="minorEastAsia" w:hAnsiTheme="minorHAnsi" w:cstheme="minorBidi"/>
           <w:b w:val="0"/>
           <w:bCs w:val="0"/>
           <w:noProof/>
@@ -378,7 +364,7 @@
           <w:lang w:eastAsia="en-GB"/>
         </w:rPr>
       </w:pPr>
-      <w:hyperlink w:anchor="_Toc865337" w:history="1">
+      <w:hyperlink w:anchor="_Toc13573944" w:history="1">
         <w:r>
           <w:rPr>
             <w:rStyle w:val="Hyperlink"/>
@@ -389,7 +375,7 @@
         </w:r>
         <w:r>
           <w:rPr>
-            <w:rFonts w:eastAsiaTheme="minorEastAsia" w:cs="Segoe UI"/>
+            <w:rFonts w:asciiTheme="minorHAnsi" w:eastAsiaTheme="minorEastAsia" w:hAnsiTheme="minorHAnsi" w:cstheme="minorBidi"/>
             <w:b w:val="0"/>
             <w:bCs w:val="0"/>
             <w:noProof/>
@@ -408,7 +394,6 @@
         </w:r>
         <w:r>
           <w:rPr>
-            <w:rFonts w:cs="Segoe UI"/>
             <w:noProof/>
             <w:webHidden/>
           </w:rPr>
@@ -416,7 +401,6 @@
         </w:r>
         <w:r>
           <w:rPr>
-            <w:rFonts w:cs="Segoe UI"/>
             <w:noProof/>
             <w:webHidden/>
           </w:rPr>
@@ -424,22 +408,19 @@
         </w:r>
         <w:r>
           <w:rPr>
-            <w:rFonts w:cs="Segoe UI"/>
             <w:noProof/>
             <w:webHidden/>
           </w:rPr>
-          <w:instrText xml:space="preserve"> PAGEREF _Toc865337 \h </w:instrText>
+          <w:instrText xml:space="preserve"> PAGEREF _Toc13573944 \h </w:instrText>
         </w:r>
         <w:r>
           <w:rPr>
-            <w:rFonts w:cs="Segoe UI"/>
             <w:noProof/>
             <w:webHidden/>
           </w:rPr>
         </w:r>
         <w:r>
           <w:rPr>
-            <w:rFonts w:cs="Segoe UI"/>
             <w:noProof/>
             <w:webHidden/>
           </w:rPr>
@@ -447,7 +428,6 @@
         </w:r>
         <w:r>
           <w:rPr>
-            <w:rFonts w:cs="Segoe UI"/>
             <w:noProof/>
             <w:webHidden/>
           </w:rPr>
@@ -455,7 +435,6 @@
         </w:r>
         <w:r>
           <w:rPr>
-            <w:rFonts w:cs="Segoe UI"/>
             <w:noProof/>
             <w:webHidden/>
           </w:rPr>
@@ -467,7 +446,7 @@
       <w:pPr>
         <w:pStyle w:val="TOC1"/>
         <w:rPr>
-          <w:rFonts w:eastAsiaTheme="minorEastAsia" w:cs="Segoe UI"/>
+          <w:rFonts w:asciiTheme="minorHAnsi" w:eastAsiaTheme="minorEastAsia" w:hAnsiTheme="minorHAnsi" w:cstheme="minorBidi"/>
           <w:b w:val="0"/>
           <w:bCs w:val="0"/>
           <w:noProof/>
@@ -475,7 +454,7 @@
           <w:lang w:eastAsia="en-GB"/>
         </w:rPr>
       </w:pPr>
-      <w:hyperlink w:anchor="_Toc865338" w:history="1">
+      <w:hyperlink w:anchor="_Toc13573945" w:history="1">
         <w:r>
           <w:rPr>
             <w:rStyle w:val="Hyperlink"/>
@@ -486,7 +465,7 @@
         </w:r>
         <w:r>
           <w:rPr>
-            <w:rFonts w:eastAsiaTheme="minorEastAsia" w:cs="Segoe UI"/>
+            <w:rFonts w:asciiTheme="minorHAnsi" w:eastAsiaTheme="minorEastAsia" w:hAnsiTheme="minorHAnsi" w:cstheme="minorBidi"/>
             <w:b w:val="0"/>
             <w:bCs w:val="0"/>
             <w:noProof/>
@@ -505,7 +484,6 @@
         </w:r>
         <w:r>
           <w:rPr>
-            <w:rFonts w:cs="Segoe UI"/>
             <w:noProof/>
             <w:webHidden/>
           </w:rPr>
@@ -513,7 +491,6 @@
         </w:r>
         <w:r>
           <w:rPr>
-            <w:rFonts w:cs="Segoe UI"/>
             <w:noProof/>
             <w:webHidden/>
           </w:rPr>
@@ -521,22 +498,19 @@
         </w:r>
         <w:r>
           <w:rPr>
-            <w:rFonts w:cs="Segoe UI"/>
             <w:noProof/>
             <w:webHidden/>
           </w:rPr>
-          <w:instrText xml:space="preserve"> PAGEREF _Toc865338 \h </w:instrText>
+          <w:instrText xml:space="preserve"> PAGEREF _Toc13573945 \h </w:instrText>
         </w:r>
         <w:r>
           <w:rPr>
-            <w:rFonts w:cs="Segoe UI"/>
             <w:noProof/>
             <w:webHidden/>
           </w:rPr>
         </w:r>
         <w:r>
           <w:rPr>
-            <w:rFonts w:cs="Segoe UI"/>
             <w:noProof/>
             <w:webHidden/>
           </w:rPr>
@@ -544,7 +518,6 @@
         </w:r>
         <w:r>
           <w:rPr>
-            <w:rFonts w:cs="Segoe UI"/>
             <w:noProof/>
             <w:webHidden/>
           </w:rPr>
@@ -552,7 +525,6 @@
         </w:r>
         <w:r>
           <w:rPr>
-            <w:rFonts w:cs="Segoe UI"/>
             <w:noProof/>
             <w:webHidden/>
           </w:rPr>
@@ -564,7 +536,7 @@
       <w:pPr>
         <w:pStyle w:val="TOC1"/>
         <w:rPr>
-          <w:rFonts w:eastAsiaTheme="minorEastAsia" w:cs="Segoe UI"/>
+          <w:rFonts w:asciiTheme="minorHAnsi" w:eastAsiaTheme="minorEastAsia" w:hAnsiTheme="minorHAnsi" w:cstheme="minorBidi"/>
           <w:b w:val="0"/>
           <w:bCs w:val="0"/>
           <w:noProof/>
@@ -572,7 +544,7 @@
           <w:lang w:eastAsia="en-GB"/>
         </w:rPr>
       </w:pPr>
-      <w:hyperlink w:anchor="_Toc865339" w:history="1">
+      <w:hyperlink w:anchor="_Toc13573946" w:history="1">
         <w:r>
           <w:rPr>
             <w:rStyle w:val="Hyperlink"/>
@@ -583,7 +555,7 @@
         </w:r>
         <w:r>
           <w:rPr>
-            <w:rFonts w:eastAsiaTheme="minorEastAsia" w:cs="Segoe UI"/>
+            <w:rFonts w:asciiTheme="minorHAnsi" w:eastAsiaTheme="minorEastAsia" w:hAnsiTheme="minorHAnsi" w:cstheme="minorBidi"/>
             <w:b w:val="0"/>
             <w:bCs w:val="0"/>
             <w:noProof/>
@@ -602,7 +574,6 @@
         </w:r>
         <w:r>
           <w:rPr>
-            <w:rFonts w:cs="Segoe UI"/>
             <w:noProof/>
             <w:webHidden/>
           </w:rPr>
@@ -610,7 +581,6 @@
         </w:r>
         <w:r>
           <w:rPr>
-            <w:rFonts w:cs="Segoe UI"/>
             <w:noProof/>
             <w:webHidden/>
           </w:rPr>
@@ -618,22 +588,19 @@
         </w:r>
         <w:r>
           <w:rPr>
-            <w:rFonts w:cs="Segoe UI"/>
             <w:noProof/>
             <w:webHidden/>
           </w:rPr>
-          <w:instrText xml:space="preserve"> PAGEREF _Toc865339 \h </w:instrText>
+          <w:instrText xml:space="preserve"> PAGEREF _Toc13573946 \h </w:instrText>
         </w:r>
         <w:r>
           <w:rPr>
-            <w:rFonts w:cs="Segoe UI"/>
             <w:noProof/>
             <w:webHidden/>
           </w:rPr>
         </w:r>
         <w:r>
           <w:rPr>
-            <w:rFonts w:cs="Segoe UI"/>
             <w:noProof/>
             <w:webHidden/>
           </w:rPr>
@@ -641,7 +608,6 @@
         </w:r>
         <w:r>
           <w:rPr>
-            <w:rFonts w:cs="Segoe UI"/>
             <w:noProof/>
             <w:webHidden/>
           </w:rPr>
@@ -649,7 +615,6 @@
         </w:r>
         <w:r>
           <w:rPr>
-            <w:rFonts w:cs="Segoe UI"/>
             <w:noProof/>
             <w:webHidden/>
           </w:rPr>
@@ -661,7 +626,7 @@
       <w:pPr>
         <w:pStyle w:val="TOC1"/>
         <w:rPr>
-          <w:rFonts w:eastAsiaTheme="minorEastAsia" w:cs="Segoe UI"/>
+          <w:rFonts w:asciiTheme="minorHAnsi" w:eastAsiaTheme="minorEastAsia" w:hAnsiTheme="minorHAnsi" w:cstheme="minorBidi"/>
           <w:b w:val="0"/>
           <w:bCs w:val="0"/>
           <w:noProof/>
@@ -669,7 +634,7 @@
           <w:lang w:eastAsia="en-GB"/>
         </w:rPr>
       </w:pPr>
-      <w:hyperlink w:anchor="_Toc865340" w:history="1">
+      <w:hyperlink w:anchor="_Toc13573947" w:history="1">
         <w:r>
           <w:rPr>
             <w:rStyle w:val="Hyperlink"/>
@@ -680,7 +645,7 @@
         </w:r>
         <w:r>
           <w:rPr>
-            <w:rFonts w:eastAsiaTheme="minorEastAsia" w:cs="Segoe UI"/>
+            <w:rFonts w:asciiTheme="minorHAnsi" w:eastAsiaTheme="minorEastAsia" w:hAnsiTheme="minorHAnsi" w:cstheme="minorBidi"/>
             <w:b w:val="0"/>
             <w:bCs w:val="0"/>
             <w:noProof/>
@@ -699,7 +664,6 @@
         </w:r>
         <w:r>
           <w:rPr>
-            <w:rFonts w:cs="Segoe UI"/>
             <w:noProof/>
             <w:webHidden/>
           </w:rPr>
@@ -707,7 +671,6 @@
         </w:r>
         <w:r>
           <w:rPr>
-            <w:rFonts w:cs="Segoe UI"/>
             <w:noProof/>
             <w:webHidden/>
           </w:rPr>
@@ -715,22 +678,19 @@
         </w:r>
         <w:r>
           <w:rPr>
-            <w:rFonts w:cs="Segoe UI"/>
             <w:noProof/>
             <w:webHidden/>
           </w:rPr>
-          <w:instrText xml:space="preserve"> PAGEREF _Toc865340 \h </w:instrText>
+          <w:instrText xml:space="preserve"> PAGEREF _Toc13573947 \h </w:instrText>
         </w:r>
         <w:r>
           <w:rPr>
-            <w:rFonts w:cs="Segoe UI"/>
             <w:noProof/>
             <w:webHidden/>
           </w:rPr>
         </w:r>
         <w:r>
           <w:rPr>
-            <w:rFonts w:cs="Segoe UI"/>
             <w:noProof/>
             <w:webHidden/>
           </w:rPr>
@@ -738,7 +698,6 @@
         </w:r>
         <w:r>
           <w:rPr>
-            <w:rFonts w:cs="Segoe UI"/>
             <w:noProof/>
             <w:webHidden/>
           </w:rPr>
@@ -746,7 +705,6 @@
         </w:r>
         <w:r>
           <w:rPr>
-            <w:rFonts w:cs="Segoe UI"/>
             <w:noProof/>
             <w:webHidden/>
           </w:rPr>
@@ -758,7 +716,7 @@
       <w:pPr>
         <w:pStyle w:val="TOC1"/>
         <w:rPr>
-          <w:rFonts w:eastAsiaTheme="minorEastAsia" w:cs="Segoe UI"/>
+          <w:rFonts w:asciiTheme="minorHAnsi" w:eastAsiaTheme="minorEastAsia" w:hAnsiTheme="minorHAnsi" w:cstheme="minorBidi"/>
           <w:b w:val="0"/>
           <w:bCs w:val="0"/>
           <w:noProof/>
@@ -766,7 +724,7 @@
           <w:lang w:eastAsia="en-GB"/>
         </w:rPr>
       </w:pPr>
-      <w:hyperlink w:anchor="_Toc865341" w:history="1">
+      <w:hyperlink w:anchor="_Toc13573948" w:history="1">
         <w:r>
           <w:rPr>
             <w:rStyle w:val="Hyperlink"/>
@@ -777,7 +735,7 @@
         </w:r>
         <w:r>
           <w:rPr>
-            <w:rFonts w:eastAsiaTheme="minorEastAsia" w:cs="Segoe UI"/>
+            <w:rFonts w:asciiTheme="minorHAnsi" w:eastAsiaTheme="minorEastAsia" w:hAnsiTheme="minorHAnsi" w:cstheme="minorBidi"/>
             <w:b w:val="0"/>
             <w:bCs w:val="0"/>
             <w:noProof/>
@@ -796,7 +754,6 @@
         </w:r>
         <w:r>
           <w:rPr>
-            <w:rFonts w:cs="Segoe UI"/>
             <w:noProof/>
             <w:webHidden/>
           </w:rPr>
@@ -804,7 +761,6 @@
         </w:r>
         <w:r>
           <w:rPr>
-            <w:rFonts w:cs="Segoe UI"/>
             <w:noProof/>
             <w:webHidden/>
           </w:rPr>
@@ -812,22 +768,19 @@
         </w:r>
         <w:r>
           <w:rPr>
-            <w:rFonts w:cs="Segoe UI"/>
             <w:noProof/>
             <w:webHidden/>
           </w:rPr>
-          <w:instrText xml:space="preserve"> PAGEREF _Toc865341 \h </w:instrText>
+          <w:instrText xml:space="preserve"> PAGEREF _Toc13573948 \h </w:instrText>
         </w:r>
         <w:r>
           <w:rPr>
-            <w:rFonts w:cs="Segoe UI"/>
             <w:noProof/>
             <w:webHidden/>
           </w:rPr>
         </w:r>
         <w:r>
           <w:rPr>
-            <w:rFonts w:cs="Segoe UI"/>
             <w:noProof/>
             <w:webHidden/>
           </w:rPr>
@@ -835,15 +788,13 @@
         </w:r>
         <w:r>
           <w:rPr>
-            <w:rFonts w:cs="Segoe UI"/>
             <w:noProof/>
             <w:webHidden/>
           </w:rPr>
-          <w:t>27</w:t>
+          <w:t>31</w:t>
         </w:r>
         <w:r>
           <w:rPr>
-            <w:rFonts w:cs="Segoe UI"/>
             <w:noProof/>
             <w:webHidden/>
           </w:rPr>
@@ -855,7 +806,7 @@
       <w:pPr>
         <w:pStyle w:val="TOC1"/>
         <w:rPr>
-          <w:rFonts w:eastAsiaTheme="minorEastAsia" w:cs="Segoe UI"/>
+          <w:rFonts w:asciiTheme="minorHAnsi" w:eastAsiaTheme="minorEastAsia" w:hAnsiTheme="minorHAnsi" w:cstheme="minorBidi"/>
           <w:b w:val="0"/>
           <w:bCs w:val="0"/>
           <w:noProof/>
@@ -863,7 +814,7 @@
           <w:lang w:eastAsia="en-GB"/>
         </w:rPr>
       </w:pPr>
-      <w:hyperlink w:anchor="_Toc865342" w:history="1">
+      <w:hyperlink w:anchor="_Toc13573949" w:history="1">
         <w:r>
           <w:rPr>
             <w:rStyle w:val="Hyperlink"/>
@@ -874,7 +825,7 @@
         </w:r>
         <w:r>
           <w:rPr>
-            <w:rFonts w:eastAsiaTheme="minorEastAsia" w:cs="Segoe UI"/>
+            <w:rFonts w:asciiTheme="minorHAnsi" w:eastAsiaTheme="minorEastAsia" w:hAnsiTheme="minorHAnsi" w:cstheme="minorBidi"/>
             <w:b w:val="0"/>
             <w:bCs w:val="0"/>
             <w:noProof/>
@@ -893,7 +844,6 @@
         </w:r>
         <w:r>
           <w:rPr>
-            <w:rFonts w:cs="Segoe UI"/>
             <w:noProof/>
             <w:webHidden/>
           </w:rPr>
@@ -901,7 +851,6 @@
         </w:r>
         <w:r>
           <w:rPr>
-            <w:rFonts w:cs="Segoe UI"/>
             <w:noProof/>
             <w:webHidden/>
           </w:rPr>
@@ -909,22 +858,19 @@
         </w:r>
         <w:r>
           <w:rPr>
-            <w:rFonts w:cs="Segoe UI"/>
             <w:noProof/>
             <w:webHidden/>
           </w:rPr>
-          <w:instrText xml:space="preserve"> PAGEREF _Toc865342 \h </w:instrText>
+          <w:instrText xml:space="preserve"> PAGEREF _Toc13573949 \h </w:instrText>
         </w:r>
         <w:r>
           <w:rPr>
-            <w:rFonts w:cs="Segoe UI"/>
             <w:noProof/>
             <w:webHidden/>
           </w:rPr>
         </w:r>
         <w:r>
           <w:rPr>
-            <w:rFonts w:cs="Segoe UI"/>
             <w:noProof/>
             <w:webHidden/>
           </w:rPr>
@@ -932,15 +878,13 @@
         </w:r>
         <w:r>
           <w:rPr>
-            <w:rFonts w:cs="Segoe UI"/>
             <w:noProof/>
             <w:webHidden/>
           </w:rPr>
-          <w:t>29</w:t>
+          <w:t>34</w:t>
         </w:r>
         <w:r>
           <w:rPr>
-            <w:rFonts w:cs="Segoe UI"/>
             <w:noProof/>
             <w:webHidden/>
           </w:rPr>
@@ -952,7 +896,7 @@
       <w:pPr>
         <w:pStyle w:val="TOC1"/>
         <w:rPr>
-          <w:rFonts w:eastAsiaTheme="minorEastAsia" w:cs="Segoe UI"/>
+          <w:rFonts w:asciiTheme="minorHAnsi" w:eastAsiaTheme="minorEastAsia" w:hAnsiTheme="minorHAnsi" w:cstheme="minorBidi"/>
           <w:b w:val="0"/>
           <w:bCs w:val="0"/>
           <w:noProof/>
@@ -960,7 +904,7 @@
           <w:lang w:eastAsia="en-GB"/>
         </w:rPr>
       </w:pPr>
-      <w:hyperlink w:anchor="_Toc865343" w:history="1">
+      <w:hyperlink w:anchor="_Toc13573950" w:history="1">
         <w:r>
           <w:rPr>
             <w:rStyle w:val="Hyperlink"/>
@@ -971,7 +915,7 @@
         </w:r>
         <w:r>
           <w:rPr>
-            <w:rFonts w:eastAsiaTheme="minorEastAsia" w:cs="Segoe UI"/>
+            <w:rFonts w:asciiTheme="minorHAnsi" w:eastAsiaTheme="minorEastAsia" w:hAnsiTheme="minorHAnsi" w:cstheme="minorBidi"/>
             <w:b w:val="0"/>
             <w:bCs w:val="0"/>
             <w:noProof/>
@@ -990,7 +934,6 @@
         </w:r>
         <w:r>
           <w:rPr>
-            <w:rFonts w:cs="Segoe UI"/>
             <w:noProof/>
             <w:webHidden/>
           </w:rPr>
@@ -998,7 +941,6 @@
         </w:r>
         <w:r>
           <w:rPr>
-            <w:rFonts w:cs="Segoe UI"/>
             <w:noProof/>
             <w:webHidden/>
           </w:rPr>
@@ -1006,22 +948,19 @@
         </w:r>
         <w:r>
           <w:rPr>
-            <w:rFonts w:cs="Segoe UI"/>
             <w:noProof/>
             <w:webHidden/>
           </w:rPr>
-          <w:instrText xml:space="preserve"> PAGEREF _Toc865343 \h </w:instrText>
+          <w:instrText xml:space="preserve"> PAGEREF _Toc13573950 \h </w:instrText>
         </w:r>
         <w:r>
           <w:rPr>
-            <w:rFonts w:cs="Segoe UI"/>
             <w:noProof/>
             <w:webHidden/>
           </w:rPr>
         </w:r>
         <w:r>
           <w:rPr>
-            <w:rFonts w:cs="Segoe UI"/>
             <w:noProof/>
             <w:webHidden/>
           </w:rPr>
@@ -1029,15 +968,13 @@
         </w:r>
         <w:r>
           <w:rPr>
-            <w:rFonts w:cs="Segoe UI"/>
             <w:noProof/>
             <w:webHidden/>
           </w:rPr>
-          <w:t>32</w:t>
+          <w:t>36</w:t>
         </w:r>
         <w:r>
           <w:rPr>
-            <w:rFonts w:cs="Segoe UI"/>
             <w:noProof/>
             <w:webHidden/>
           </w:rPr>
@@ -1049,7 +986,7 @@
       <w:pPr>
         <w:pStyle w:val="TOC1"/>
         <w:rPr>
-          <w:rFonts w:eastAsiaTheme="minorEastAsia" w:cs="Segoe UI"/>
+          <w:rFonts w:asciiTheme="minorHAnsi" w:eastAsiaTheme="minorEastAsia" w:hAnsiTheme="minorHAnsi" w:cstheme="minorBidi"/>
           <w:b w:val="0"/>
           <w:bCs w:val="0"/>
           <w:noProof/>
@@ -1057,7 +994,7 @@
           <w:lang w:eastAsia="en-GB"/>
         </w:rPr>
       </w:pPr>
-      <w:hyperlink w:anchor="_Toc865344" w:history="1">
+      <w:hyperlink w:anchor="_Toc13573951" w:history="1">
         <w:r>
           <w:rPr>
             <w:rStyle w:val="Hyperlink"/>
@@ -1068,7 +1005,7 @@
         </w:r>
         <w:r>
           <w:rPr>
-            <w:rFonts w:eastAsiaTheme="minorEastAsia" w:cs="Segoe UI"/>
+            <w:rFonts w:asciiTheme="minorHAnsi" w:eastAsiaTheme="minorEastAsia" w:hAnsiTheme="minorHAnsi" w:cstheme="minorBidi"/>
             <w:b w:val="0"/>
             <w:bCs w:val="0"/>
             <w:noProof/>
@@ -1087,7 +1024,6 @@
         </w:r>
         <w:r>
           <w:rPr>
-            <w:rFonts w:cs="Segoe UI"/>
             <w:noProof/>
             <w:webHidden/>
           </w:rPr>
@@ -1095,7 +1031,6 @@
         </w:r>
         <w:r>
           <w:rPr>
-            <w:rFonts w:cs="Segoe UI"/>
             <w:noProof/>
             <w:webHidden/>
           </w:rPr>
@@ -1103,22 +1038,19 @@
         </w:r>
         <w:r>
           <w:rPr>
-            <w:rFonts w:cs="Segoe UI"/>
             <w:noProof/>
             <w:webHidden/>
           </w:rPr>
-          <w:instrText xml:space="preserve"> PAGEREF _Toc865344 \h </w:instrText>
+          <w:instrText xml:space="preserve"> PAGEREF _Toc13573951 \h </w:instrText>
         </w:r>
         <w:r>
           <w:rPr>
-            <w:rFonts w:cs="Segoe UI"/>
             <w:noProof/>
             <w:webHidden/>
           </w:rPr>
         </w:r>
         <w:r>
           <w:rPr>
-            <w:rFonts w:cs="Segoe UI"/>
             <w:noProof/>
             <w:webHidden/>
           </w:rPr>
@@ -1126,15 +1058,13 @@
         </w:r>
         <w:r>
           <w:rPr>
-            <w:rFonts w:cs="Segoe UI"/>
             <w:noProof/>
             <w:webHidden/>
           </w:rPr>
-          <w:t>33</w:t>
+          <w:t>38</w:t>
         </w:r>
         <w:r>
           <w:rPr>
-            <w:rFonts w:cs="Segoe UI"/>
             <w:noProof/>
             <w:webHidden/>
           </w:rPr>
@@ -1170,7 +1100,7 @@
           <w:rFonts w:cs="Segoe UI"/>
         </w:rPr>
       </w:pPr>
-      <w:bookmarkStart w:id="5" w:name="_Toc865335"/>
+      <w:bookmarkStart w:id="5" w:name="_Toc13573942"/>
       <w:r>
         <w:rPr>
           <w:rFonts w:cs="Segoe UI"/>
@@ -1798,7 +1728,7 @@
           <w:rFonts w:cs="Segoe UI"/>
         </w:rPr>
       </w:pPr>
-      <w:bookmarkStart w:id="17" w:name="_Toc865336"/>
+      <w:bookmarkStart w:id="17" w:name="_Toc13573943"/>
       <w:r>
         <w:rPr>
           <w:rFonts w:cs="Segoe UI"/>
@@ -3385,7 +3315,7 @@
         </w:rPr>
       </w:pPr>
       <w:bookmarkStart w:id="18" w:name="_Ref512420894"/>
-      <w:bookmarkStart w:id="19" w:name="_Toc865337"/>
+      <w:bookmarkStart w:id="19" w:name="_Toc13573944"/>
       <w:r>
         <w:rPr>
           <w:rFonts w:cs="Segoe UI"/>
@@ -5226,7 +5156,7 @@
           <w:rFonts w:cs="Segoe UI"/>
         </w:rPr>
       </w:pPr>
-      <w:bookmarkStart w:id="20" w:name="_Toc865338"/>
+      <w:bookmarkStart w:id="20" w:name="_Toc13573945"/>
       <w:bookmarkStart w:id="21" w:name="_Ref513209717"/>
       <w:r>
         <w:rPr>
@@ -5236,6 +5166,2757 @@
         <w:t>Permissions</w:t>
       </w:r>
       <w:bookmarkEnd w:id="20"/>
+    </w:p>
+    <w:p>
+      <w:r>
+        <w:t>Certain standard levels are provided in GoTechnology hub2, however we can also create Custom Permissions for you too.</w:t>
+      </w:r>
+    </w:p>
+    <w:p>
+      <w:pPr>
+        <w:pStyle w:val="Heading2"/>
+      </w:pPr>
+      <w:r>
+        <w:t>Standard User Levels</w:t>
+      </w:r>
+    </w:p>
+    <w:p>
+      <w:r>
+        <w:t>The following Standard User Levels are</w:t>
+      </w:r>
+      <w:bookmarkStart w:id="22" w:name="_GoBack"/>
+      <w:bookmarkEnd w:id="22"/>
+      <w:r>
+        <w:t xml:space="preserve"> available within GoTechnology hub2:</w:t>
+      </w:r>
+    </w:p>
+    <w:p>
+      <w:pPr>
+        <w:rPr>
+          <w:b/>
+        </w:rPr>
+      </w:pPr>
+      <w:r>
+        <w:rPr>
+          <w:b/>
+        </w:rPr>
+        <w:t>NOTE: It is possible for you or your focal point to restrict sign-off by discipline (for example a Commissioning Tech that can only sign off Electrical Tag ITRs)</w:t>
+      </w:r>
+    </w:p>
+    <w:tbl>
+      <w:tblPr>
+        <w:tblStyle w:val="GridTable5Dark"/>
+        <w:tblW w:w="10593" w:type="dxa"/>
+        <w:jc w:val="center"/>
+        <w:tblLook w:val="04A0" w:firstRow="1" w:lastRow="0" w:firstColumn="1" w:lastColumn="0" w:noHBand="0" w:noVBand="1"/>
+      </w:tblPr>
+      <w:tblGrid>
+        <w:gridCol w:w="2570"/>
+        <w:gridCol w:w="1411"/>
+        <w:gridCol w:w="1186"/>
+        <w:gridCol w:w="1223"/>
+        <w:gridCol w:w="1347"/>
+        <w:gridCol w:w="2856"/>
+      </w:tblGrid>
+      <w:tr>
+        <w:trPr>
+          <w:cnfStyle w:val="100000000000" w:firstRow="1" w:lastRow="0" w:firstColumn="0" w:lastColumn="0" w:oddVBand="0" w:evenVBand="0" w:oddHBand="0" w:evenHBand="0" w:firstRowFirstColumn="0" w:firstRowLastColumn="0" w:lastRowFirstColumn="0" w:lastRowLastColumn="0"/>
+          <w:jc w:val="center"/>
+        </w:trPr>
+        <w:tc>
+          <w:tcPr>
+            <w:cnfStyle w:val="001000000000" w:firstRow="0" w:lastRow="0" w:firstColumn="1" w:lastColumn="0" w:oddVBand="0" w:evenVBand="0" w:oddHBand="0" w:evenHBand="0" w:firstRowFirstColumn="0" w:firstRowLastColumn="0" w:lastRowFirstColumn="0" w:lastRowLastColumn="0"/>
+            <w:tcW w:w="2570" w:type="dxa"/>
+          </w:tcPr>
+          <w:p>
+            <w:pPr>
+              <w:jc w:val="center"/>
+              <w:rPr>
+                <w:rFonts w:cs="Segoe UI"/>
+                <w:sz w:val="18"/>
+                <w:szCs w:val="18"/>
+              </w:rPr>
+            </w:pPr>
+          </w:p>
+        </w:tc>
+        <w:tc>
+          <w:tcPr>
+            <w:tcW w:w="1411" w:type="dxa"/>
+          </w:tcPr>
+          <w:p>
+            <w:pPr>
+              <w:jc w:val="center"/>
+              <w:cnfStyle w:val="100000000000" w:firstRow="1" w:lastRow="0" w:firstColumn="0" w:lastColumn="0" w:oddVBand="0" w:evenVBand="0" w:oddHBand="0" w:evenHBand="0" w:firstRowFirstColumn="0" w:firstRowLastColumn="0" w:lastRowFirstColumn="0" w:lastRowLastColumn="0"/>
+              <w:rPr>
+                <w:rFonts w:cs="Segoe UI"/>
+                <w:sz w:val="18"/>
+                <w:szCs w:val="18"/>
+              </w:rPr>
+            </w:pPr>
+            <w:r>
+              <w:rPr>
+                <w:rFonts w:cs="Segoe UI"/>
+                <w:sz w:val="18"/>
+                <w:szCs w:val="18"/>
+              </w:rPr>
+              <w:t>Can Add:</w:t>
+            </w:r>
+          </w:p>
+        </w:tc>
+        <w:tc>
+          <w:tcPr>
+            <w:tcW w:w="1186" w:type="dxa"/>
+          </w:tcPr>
+          <w:p>
+            <w:pPr>
+              <w:jc w:val="center"/>
+              <w:cnfStyle w:val="100000000000" w:firstRow="1" w:lastRow="0" w:firstColumn="0" w:lastColumn="0" w:oddVBand="0" w:evenVBand="0" w:oddHBand="0" w:evenHBand="0" w:firstRowFirstColumn="0" w:firstRowLastColumn="0" w:lastRowFirstColumn="0" w:lastRowLastColumn="0"/>
+              <w:rPr>
+                <w:rFonts w:cs="Segoe UI"/>
+                <w:sz w:val="18"/>
+                <w:szCs w:val="18"/>
+              </w:rPr>
+            </w:pPr>
+            <w:r>
+              <w:rPr>
+                <w:rFonts w:cs="Segoe UI"/>
+                <w:sz w:val="18"/>
+                <w:szCs w:val="18"/>
+              </w:rPr>
+              <w:t>Can Edit:</w:t>
+            </w:r>
+          </w:p>
+        </w:tc>
+        <w:tc>
+          <w:tcPr>
+            <w:tcW w:w="1223" w:type="dxa"/>
+          </w:tcPr>
+          <w:p>
+            <w:pPr>
+              <w:jc w:val="center"/>
+              <w:cnfStyle w:val="100000000000" w:firstRow="1" w:lastRow="0" w:firstColumn="0" w:lastColumn="0" w:oddVBand="0" w:evenVBand="0" w:oddHBand="0" w:evenHBand="0" w:firstRowFirstColumn="0" w:firstRowLastColumn="0" w:lastRowFirstColumn="0" w:lastRowLastColumn="0"/>
+              <w:rPr>
+                <w:rFonts w:cs="Segoe UI"/>
+                <w:sz w:val="18"/>
+                <w:szCs w:val="18"/>
+              </w:rPr>
+            </w:pPr>
+            <w:r>
+              <w:rPr>
+                <w:rFonts w:cs="Segoe UI"/>
+                <w:sz w:val="18"/>
+                <w:szCs w:val="18"/>
+              </w:rPr>
+              <w:t>Can Delete:</w:t>
+            </w:r>
+          </w:p>
+        </w:tc>
+        <w:tc>
+          <w:tcPr>
+            <w:tcW w:w="1347" w:type="dxa"/>
+          </w:tcPr>
+          <w:p>
+            <w:pPr>
+              <w:jc w:val="center"/>
+              <w:cnfStyle w:val="100000000000" w:firstRow="1" w:lastRow="0" w:firstColumn="0" w:lastColumn="0" w:oddVBand="0" w:evenVBand="0" w:oddHBand="0" w:evenHBand="0" w:firstRowFirstColumn="0" w:firstRowLastColumn="0" w:lastRowFirstColumn="0" w:lastRowLastColumn="0"/>
+              <w:rPr>
+                <w:rFonts w:cs="Segoe UI"/>
+                <w:sz w:val="18"/>
+                <w:szCs w:val="18"/>
+              </w:rPr>
+            </w:pPr>
+            <w:r>
+              <w:rPr>
+                <w:rFonts w:cs="Segoe UI"/>
+                <w:sz w:val="18"/>
+                <w:szCs w:val="18"/>
+              </w:rPr>
+              <w:t>Can Sign-off:</w:t>
+            </w:r>
+          </w:p>
+        </w:tc>
+        <w:tc>
+          <w:tcPr>
+            <w:tcW w:w="2856" w:type="dxa"/>
+          </w:tcPr>
+          <w:p>
+            <w:pPr>
+              <w:jc w:val="center"/>
+              <w:cnfStyle w:val="100000000000" w:firstRow="1" w:lastRow="0" w:firstColumn="0" w:lastColumn="0" w:oddVBand="0" w:evenVBand="0" w:oddHBand="0" w:evenHBand="0" w:firstRowFirstColumn="0" w:firstRowLastColumn="0" w:lastRowFirstColumn="0" w:lastRowLastColumn="0"/>
+              <w:rPr>
+                <w:rFonts w:cs="Segoe UI"/>
+                <w:sz w:val="18"/>
+                <w:szCs w:val="18"/>
+              </w:rPr>
+            </w:pPr>
+            <w:r>
+              <w:rPr>
+                <w:rFonts w:cs="Segoe UI"/>
+                <w:sz w:val="18"/>
+                <w:szCs w:val="18"/>
+              </w:rPr>
+              <w:t>Special abilities:</w:t>
+            </w:r>
+          </w:p>
+        </w:tc>
+      </w:tr>
+      <w:tr>
+        <w:trPr>
+          <w:cnfStyle w:val="000000100000" w:firstRow="0" w:lastRow="0" w:firstColumn="0" w:lastColumn="0" w:oddVBand="0" w:evenVBand="0" w:oddHBand="1" w:evenHBand="0" w:firstRowFirstColumn="0" w:firstRowLastColumn="0" w:lastRowFirstColumn="0" w:lastRowLastColumn="0"/>
+          <w:jc w:val="center"/>
+        </w:trPr>
+        <w:tc>
+          <w:tcPr>
+            <w:cnfStyle w:val="001000000000" w:firstRow="0" w:lastRow="0" w:firstColumn="1" w:lastColumn="0" w:oddVBand="0" w:evenVBand="0" w:oddHBand="0" w:evenHBand="0" w:firstRowFirstColumn="0" w:firstRowLastColumn="0" w:lastRowFirstColumn="0" w:lastRowLastColumn="0"/>
+            <w:tcW w:w="2570" w:type="dxa"/>
+          </w:tcPr>
+          <w:p>
+            <w:pPr>
+              <w:jc w:val="center"/>
+              <w:rPr>
+                <w:rFonts w:cs="Segoe UI"/>
+                <w:sz w:val="18"/>
+                <w:szCs w:val="18"/>
+              </w:rPr>
+            </w:pPr>
+            <w:r>
+              <w:rPr>
+                <w:rFonts w:cs="Segoe UI"/>
+                <w:sz w:val="18"/>
+                <w:szCs w:val="18"/>
+              </w:rPr>
+              <w:t>Admin</w:t>
+            </w:r>
+          </w:p>
+        </w:tc>
+        <w:tc>
+          <w:tcPr>
+            <w:tcW w:w="1411" w:type="dxa"/>
+            <w:shd w:val="clear" w:color="auto" w:fill="92D050"/>
+          </w:tcPr>
+          <w:p>
+            <w:pPr>
+              <w:jc w:val="center"/>
+              <w:cnfStyle w:val="000000100000" w:firstRow="0" w:lastRow="0" w:firstColumn="0" w:lastColumn="0" w:oddVBand="0" w:evenVBand="0" w:oddHBand="1" w:evenHBand="0" w:firstRowFirstColumn="0" w:firstRowLastColumn="0" w:lastRowFirstColumn="0" w:lastRowLastColumn="0"/>
+              <w:rPr>
+                <w:rFonts w:cs="Segoe UI"/>
+                <w:sz w:val="18"/>
+                <w:szCs w:val="18"/>
+              </w:rPr>
+            </w:pPr>
+            <w:r>
+              <w:rPr>
+                <w:rFonts w:cs="Segoe UI"/>
+                <w:sz w:val="18"/>
+                <w:szCs w:val="18"/>
+              </w:rPr>
+              <w:t>All</w:t>
+            </w:r>
+          </w:p>
+        </w:tc>
+        <w:tc>
+          <w:tcPr>
+            <w:tcW w:w="1186" w:type="dxa"/>
+            <w:shd w:val="clear" w:color="auto" w:fill="92D050"/>
+          </w:tcPr>
+          <w:p>
+            <w:pPr>
+              <w:jc w:val="center"/>
+              <w:cnfStyle w:val="000000100000" w:firstRow="0" w:lastRow="0" w:firstColumn="0" w:lastColumn="0" w:oddVBand="0" w:evenVBand="0" w:oddHBand="1" w:evenHBand="0" w:firstRowFirstColumn="0" w:firstRowLastColumn="0" w:lastRowFirstColumn="0" w:lastRowLastColumn="0"/>
+              <w:rPr>
+                <w:rFonts w:cs="Segoe UI"/>
+                <w:sz w:val="18"/>
+                <w:szCs w:val="18"/>
+              </w:rPr>
+            </w:pPr>
+            <w:r>
+              <w:rPr>
+                <w:rFonts w:cs="Segoe UI"/>
+                <w:sz w:val="18"/>
+                <w:szCs w:val="18"/>
+              </w:rPr>
+              <w:t>All</w:t>
+            </w:r>
+          </w:p>
+        </w:tc>
+        <w:tc>
+          <w:tcPr>
+            <w:tcW w:w="1223" w:type="dxa"/>
+            <w:shd w:val="clear" w:color="auto" w:fill="92D050"/>
+          </w:tcPr>
+          <w:p>
+            <w:pPr>
+              <w:jc w:val="center"/>
+              <w:cnfStyle w:val="000000100000" w:firstRow="0" w:lastRow="0" w:firstColumn="0" w:lastColumn="0" w:oddVBand="0" w:evenVBand="0" w:oddHBand="1" w:evenHBand="0" w:firstRowFirstColumn="0" w:firstRowLastColumn="0" w:lastRowFirstColumn="0" w:lastRowLastColumn="0"/>
+              <w:rPr>
+                <w:rFonts w:cs="Segoe UI"/>
+                <w:sz w:val="18"/>
+                <w:szCs w:val="18"/>
+              </w:rPr>
+            </w:pPr>
+            <w:r>
+              <w:rPr>
+                <w:rFonts w:cs="Segoe UI"/>
+                <w:sz w:val="18"/>
+                <w:szCs w:val="18"/>
+              </w:rPr>
+              <w:t>All</w:t>
+            </w:r>
+          </w:p>
+        </w:tc>
+        <w:tc>
+          <w:tcPr>
+            <w:tcW w:w="1347" w:type="dxa"/>
+            <w:shd w:val="clear" w:color="auto" w:fill="92D050"/>
+          </w:tcPr>
+          <w:p>
+            <w:pPr>
+              <w:jc w:val="center"/>
+              <w:cnfStyle w:val="000000100000" w:firstRow="0" w:lastRow="0" w:firstColumn="0" w:lastColumn="0" w:oddVBand="0" w:evenVBand="0" w:oddHBand="1" w:evenHBand="0" w:firstRowFirstColumn="0" w:firstRowLastColumn="0" w:lastRowFirstColumn="0" w:lastRowLastColumn="0"/>
+              <w:rPr>
+                <w:rFonts w:cs="Segoe UI"/>
+                <w:sz w:val="18"/>
+                <w:szCs w:val="18"/>
+              </w:rPr>
+            </w:pPr>
+            <w:r>
+              <w:rPr>
+                <w:rFonts w:cs="Segoe UI"/>
+                <w:sz w:val="18"/>
+                <w:szCs w:val="18"/>
+              </w:rPr>
+              <w:t>All</w:t>
+            </w:r>
+          </w:p>
+        </w:tc>
+        <w:tc>
+          <w:tcPr>
+            <w:tcW w:w="2856" w:type="dxa"/>
+            <w:shd w:val="clear" w:color="auto" w:fill="DDDDDD" w:themeFill="accent1"/>
+          </w:tcPr>
+          <w:p>
+            <w:pPr>
+              <w:cnfStyle w:val="000000100000" w:firstRow="0" w:lastRow="0" w:firstColumn="0" w:lastColumn="0" w:oddVBand="0" w:evenVBand="0" w:oddHBand="1" w:evenHBand="0" w:firstRowFirstColumn="0" w:firstRowLastColumn="0" w:lastRowFirstColumn="0" w:lastRowLastColumn="0"/>
+              <w:rPr>
+                <w:rFonts w:cs="Segoe UI"/>
+                <w:sz w:val="18"/>
+                <w:szCs w:val="18"/>
+              </w:rPr>
+            </w:pPr>
+            <w:r>
+              <w:rPr>
+                <w:rFonts w:cs="Segoe UI"/>
+                <w:sz w:val="18"/>
+                <w:szCs w:val="18"/>
+              </w:rPr>
+              <w:t>Custom Fields</w:t>
+            </w:r>
+          </w:p>
+          <w:p>
+            <w:pPr>
+              <w:cnfStyle w:val="000000100000" w:firstRow="0" w:lastRow="0" w:firstColumn="0" w:lastColumn="0" w:oddVBand="0" w:evenVBand="0" w:oddHBand="1" w:evenHBand="0" w:firstRowFirstColumn="0" w:firstRowLastColumn="0" w:lastRowFirstColumn="0" w:lastRowLastColumn="0"/>
+              <w:rPr>
+                <w:rFonts w:cs="Segoe UI"/>
+                <w:sz w:val="18"/>
+                <w:szCs w:val="18"/>
+              </w:rPr>
+            </w:pPr>
+            <w:r>
+              <w:rPr>
+                <w:rFonts w:cs="Segoe UI"/>
+                <w:sz w:val="18"/>
+                <w:szCs w:val="18"/>
+              </w:rPr>
+              <w:t>Digital Document Templates</w:t>
+            </w:r>
+          </w:p>
+          <w:p>
+            <w:pPr>
+              <w:cnfStyle w:val="000000100000" w:firstRow="0" w:lastRow="0" w:firstColumn="0" w:lastColumn="0" w:oddVBand="0" w:evenVBand="0" w:oddHBand="1" w:evenHBand="0" w:firstRowFirstColumn="0" w:firstRowLastColumn="0" w:lastRowFirstColumn="0" w:lastRowLastColumn="0"/>
+              <w:rPr>
+                <w:sz w:val="18"/>
+              </w:rPr>
+            </w:pPr>
+            <w:r>
+              <w:rPr>
+                <w:sz w:val="18"/>
+              </w:rPr>
+              <w:t xml:space="preserve">Enter any name against Sign-Off </w:t>
+            </w:r>
+          </w:p>
+          <w:p>
+            <w:pPr>
+              <w:cnfStyle w:val="000000100000" w:firstRow="0" w:lastRow="0" w:firstColumn="0" w:lastColumn="0" w:oddVBand="0" w:evenVBand="0" w:oddHBand="1" w:evenHBand="0" w:firstRowFirstColumn="0" w:firstRowLastColumn="0" w:lastRowFirstColumn="0" w:lastRowLastColumn="0"/>
+            </w:pPr>
+            <w:r>
+              <w:rPr>
+                <w:sz w:val="18"/>
+              </w:rPr>
+              <w:t>Import</w:t>
+            </w:r>
+          </w:p>
+        </w:tc>
+      </w:tr>
+      <w:tr>
+        <w:trPr>
+          <w:jc w:val="center"/>
+        </w:trPr>
+        <w:tc>
+          <w:tcPr>
+            <w:cnfStyle w:val="001000000000" w:firstRow="0" w:lastRow="0" w:firstColumn="1" w:lastColumn="0" w:oddVBand="0" w:evenVBand="0" w:oddHBand="0" w:evenHBand="0" w:firstRowFirstColumn="0" w:firstRowLastColumn="0" w:lastRowFirstColumn="0" w:lastRowLastColumn="0"/>
+            <w:tcW w:w="2570" w:type="dxa"/>
+          </w:tcPr>
+          <w:p>
+            <w:pPr>
+              <w:jc w:val="center"/>
+              <w:rPr>
+                <w:rFonts w:cs="Segoe UI"/>
+                <w:sz w:val="18"/>
+                <w:szCs w:val="18"/>
+              </w:rPr>
+            </w:pPr>
+            <w:r>
+              <w:rPr>
+                <w:rFonts w:cs="Segoe UI"/>
+                <w:sz w:val="18"/>
+                <w:szCs w:val="18"/>
+              </w:rPr>
+              <w:t>Commissioning Engineer</w:t>
+            </w:r>
+          </w:p>
+        </w:tc>
+        <w:tc>
+          <w:tcPr>
+            <w:tcW w:w="1411" w:type="dxa"/>
+            <w:shd w:val="clear" w:color="auto" w:fill="FFC000"/>
+          </w:tcPr>
+          <w:p>
+            <w:pPr>
+              <w:jc w:val="center"/>
+              <w:cnfStyle w:val="000000000000" w:firstRow="0" w:lastRow="0" w:firstColumn="0" w:lastColumn="0" w:oddVBand="0" w:evenVBand="0" w:oddHBand="0" w:evenHBand="0" w:firstRowFirstColumn="0" w:firstRowLastColumn="0" w:lastRowFirstColumn="0" w:lastRowLastColumn="0"/>
+              <w:rPr>
+                <w:rFonts w:cs="Segoe UI"/>
+                <w:sz w:val="18"/>
+                <w:szCs w:val="18"/>
+              </w:rPr>
+            </w:pPr>
+            <w:r>
+              <w:rPr>
+                <w:rFonts w:cs="Segoe UI"/>
+                <w:sz w:val="18"/>
+                <w:szCs w:val="18"/>
+              </w:rPr>
+              <w:t>Attachments</w:t>
+            </w:r>
+          </w:p>
+          <w:p>
+            <w:pPr>
+              <w:jc w:val="center"/>
+              <w:cnfStyle w:val="000000000000" w:firstRow="0" w:lastRow="0" w:firstColumn="0" w:lastColumn="0" w:oddVBand="0" w:evenVBand="0" w:oddHBand="0" w:evenHBand="0" w:firstRowFirstColumn="0" w:firstRowLastColumn="0" w:lastRowFirstColumn="0" w:lastRowLastColumn="0"/>
+              <w:rPr>
+                <w:rFonts w:cs="Segoe UI"/>
+                <w:sz w:val="18"/>
+                <w:szCs w:val="18"/>
+              </w:rPr>
+            </w:pPr>
+            <w:r>
+              <w:rPr>
+                <w:rFonts w:cs="Segoe UI"/>
+                <w:sz w:val="18"/>
+                <w:szCs w:val="18"/>
+              </w:rPr>
+              <w:t>Procedures</w:t>
+            </w:r>
+          </w:p>
+          <w:p>
+            <w:pPr>
+              <w:jc w:val="center"/>
+              <w:cnfStyle w:val="000000000000" w:firstRow="0" w:lastRow="0" w:firstColumn="0" w:lastColumn="0" w:oddVBand="0" w:evenVBand="0" w:oddHBand="0" w:evenHBand="0" w:firstRowFirstColumn="0" w:firstRowLastColumn="0" w:lastRowFirstColumn="0" w:lastRowLastColumn="0"/>
+              <w:rPr>
+                <w:rFonts w:cs="Segoe UI"/>
+                <w:sz w:val="18"/>
+                <w:szCs w:val="18"/>
+              </w:rPr>
+            </w:pPr>
+            <w:r>
+              <w:rPr>
+                <w:rFonts w:cs="Segoe UI"/>
+                <w:sz w:val="18"/>
+                <w:szCs w:val="18"/>
+              </w:rPr>
+              <w:t>Punch Lists</w:t>
+            </w:r>
+          </w:p>
+          <w:p>
+            <w:pPr>
+              <w:jc w:val="center"/>
+              <w:cnfStyle w:val="000000000000" w:firstRow="0" w:lastRow="0" w:firstColumn="0" w:lastColumn="0" w:oddVBand="0" w:evenVBand="0" w:oddHBand="0" w:evenHBand="0" w:firstRowFirstColumn="0" w:firstRowLastColumn="0" w:lastRowFirstColumn="0" w:lastRowLastColumn="0"/>
+              <w:rPr>
+                <w:rFonts w:cs="Segoe UI"/>
+                <w:sz w:val="18"/>
+                <w:szCs w:val="18"/>
+              </w:rPr>
+            </w:pPr>
+            <w:r>
+              <w:rPr>
+                <w:rFonts w:cs="Segoe UI"/>
+                <w:sz w:val="18"/>
+                <w:szCs w:val="18"/>
+              </w:rPr>
+              <w:t>Tag ITRs</w:t>
+            </w:r>
+          </w:p>
+        </w:tc>
+        <w:tc>
+          <w:tcPr>
+            <w:tcW w:w="1186" w:type="dxa"/>
+            <w:shd w:val="clear" w:color="auto" w:fill="FFC000"/>
+          </w:tcPr>
+          <w:p>
+            <w:pPr>
+              <w:jc w:val="center"/>
+              <w:cnfStyle w:val="000000000000" w:firstRow="0" w:lastRow="0" w:firstColumn="0" w:lastColumn="0" w:oddVBand="0" w:evenVBand="0" w:oddHBand="0" w:evenHBand="0" w:firstRowFirstColumn="0" w:firstRowLastColumn="0" w:lastRowFirstColumn="0" w:lastRowLastColumn="0"/>
+              <w:rPr>
+                <w:rFonts w:cs="Segoe UI"/>
+                <w:sz w:val="18"/>
+                <w:szCs w:val="18"/>
+              </w:rPr>
+            </w:pPr>
+            <w:r>
+              <w:rPr>
+                <w:rFonts w:cs="Segoe UI"/>
+                <w:sz w:val="18"/>
+                <w:szCs w:val="18"/>
+              </w:rPr>
+              <w:t>Procedures</w:t>
+            </w:r>
+          </w:p>
+          <w:p>
+            <w:pPr>
+              <w:jc w:val="center"/>
+              <w:cnfStyle w:val="000000000000" w:firstRow="0" w:lastRow="0" w:firstColumn="0" w:lastColumn="0" w:oddVBand="0" w:evenVBand="0" w:oddHBand="0" w:evenHBand="0" w:firstRowFirstColumn="0" w:firstRowLastColumn="0" w:lastRowFirstColumn="0" w:lastRowLastColumn="0"/>
+              <w:rPr>
+                <w:rFonts w:cs="Segoe UI"/>
+                <w:sz w:val="18"/>
+                <w:szCs w:val="18"/>
+              </w:rPr>
+            </w:pPr>
+            <w:r>
+              <w:rPr>
+                <w:rFonts w:cs="Segoe UI"/>
+                <w:sz w:val="18"/>
+                <w:szCs w:val="18"/>
+              </w:rPr>
+              <w:t>Tag ITRs</w:t>
+            </w:r>
+          </w:p>
+        </w:tc>
+        <w:tc>
+          <w:tcPr>
+            <w:tcW w:w="1223" w:type="dxa"/>
+            <w:shd w:val="clear" w:color="auto" w:fill="FFC000"/>
+          </w:tcPr>
+          <w:p>
+            <w:pPr>
+              <w:jc w:val="center"/>
+              <w:cnfStyle w:val="000000000000" w:firstRow="0" w:lastRow="0" w:firstColumn="0" w:lastColumn="0" w:oddVBand="0" w:evenVBand="0" w:oddHBand="0" w:evenHBand="0" w:firstRowFirstColumn="0" w:firstRowLastColumn="0" w:lastRowFirstColumn="0" w:lastRowLastColumn="0"/>
+              <w:rPr>
+                <w:rFonts w:cs="Segoe UI"/>
+                <w:sz w:val="18"/>
+                <w:szCs w:val="18"/>
+              </w:rPr>
+            </w:pPr>
+            <w:r>
+              <w:rPr>
+                <w:rFonts w:cs="Segoe UI"/>
+                <w:sz w:val="18"/>
+                <w:szCs w:val="18"/>
+              </w:rPr>
+              <w:t>Procedures</w:t>
+            </w:r>
+          </w:p>
+          <w:p>
+            <w:pPr>
+              <w:jc w:val="center"/>
+              <w:cnfStyle w:val="000000000000" w:firstRow="0" w:lastRow="0" w:firstColumn="0" w:lastColumn="0" w:oddVBand="0" w:evenVBand="0" w:oddHBand="0" w:evenHBand="0" w:firstRowFirstColumn="0" w:firstRowLastColumn="0" w:lastRowFirstColumn="0" w:lastRowLastColumn="0"/>
+              <w:rPr>
+                <w:rFonts w:cs="Segoe UI"/>
+                <w:sz w:val="18"/>
+                <w:szCs w:val="18"/>
+              </w:rPr>
+            </w:pPr>
+            <w:r>
+              <w:rPr>
+                <w:rFonts w:cs="Segoe UI"/>
+                <w:sz w:val="18"/>
+                <w:szCs w:val="18"/>
+              </w:rPr>
+              <w:t>Tag ITRs</w:t>
+            </w:r>
+          </w:p>
+        </w:tc>
+        <w:tc>
+          <w:tcPr>
+            <w:tcW w:w="1347" w:type="dxa"/>
+            <w:shd w:val="clear" w:color="auto" w:fill="92D050"/>
+          </w:tcPr>
+          <w:p>
+            <w:pPr>
+              <w:jc w:val="center"/>
+              <w:cnfStyle w:val="000000000000" w:firstRow="0" w:lastRow="0" w:firstColumn="0" w:lastColumn="0" w:oddVBand="0" w:evenVBand="0" w:oddHBand="0" w:evenHBand="0" w:firstRowFirstColumn="0" w:firstRowLastColumn="0" w:lastRowFirstColumn="0" w:lastRowLastColumn="0"/>
+              <w:rPr>
+                <w:rFonts w:cs="Segoe UI"/>
+                <w:sz w:val="18"/>
+                <w:szCs w:val="18"/>
+              </w:rPr>
+            </w:pPr>
+            <w:r>
+              <w:rPr>
+                <w:rFonts w:cs="Segoe UI"/>
+                <w:sz w:val="18"/>
+                <w:szCs w:val="18"/>
+              </w:rPr>
+              <w:t>All</w:t>
+            </w:r>
+          </w:p>
+        </w:tc>
+        <w:tc>
+          <w:tcPr>
+            <w:tcW w:w="2856" w:type="dxa"/>
+            <w:shd w:val="clear" w:color="auto" w:fill="DDDDDD" w:themeFill="accent1"/>
+          </w:tcPr>
+          <w:p>
+            <w:pPr>
+              <w:cnfStyle w:val="000000000000" w:firstRow="0" w:lastRow="0" w:firstColumn="0" w:lastColumn="0" w:oddVBand="0" w:evenVBand="0" w:oddHBand="0" w:evenHBand="0" w:firstRowFirstColumn="0" w:firstRowLastColumn="0" w:lastRowFirstColumn="0" w:lastRowLastColumn="0"/>
+              <w:rPr>
+                <w:rFonts w:cs="Segoe UI"/>
+                <w:sz w:val="18"/>
+                <w:szCs w:val="18"/>
+              </w:rPr>
+            </w:pPr>
+            <w:r>
+              <w:rPr>
+                <w:rFonts w:cs="Segoe UI"/>
+                <w:sz w:val="18"/>
+                <w:szCs w:val="18"/>
+              </w:rPr>
+              <w:t>Custom Fields</w:t>
+            </w:r>
+          </w:p>
+          <w:p>
+            <w:pPr>
+              <w:cnfStyle w:val="000000000000" w:firstRow="0" w:lastRow="0" w:firstColumn="0" w:lastColumn="0" w:oddVBand="0" w:evenVBand="0" w:oddHBand="0" w:evenHBand="0" w:firstRowFirstColumn="0" w:firstRowLastColumn="0" w:lastRowFirstColumn="0" w:lastRowLastColumn="0"/>
+              <w:rPr>
+                <w:rFonts w:cs="Segoe UI"/>
+                <w:sz w:val="18"/>
+                <w:szCs w:val="18"/>
+              </w:rPr>
+            </w:pPr>
+            <w:r>
+              <w:rPr>
+                <w:rFonts w:cs="Segoe UI"/>
+                <w:sz w:val="18"/>
+                <w:szCs w:val="18"/>
+              </w:rPr>
+              <w:t>Digital Document Templates</w:t>
+            </w:r>
+          </w:p>
+          <w:p>
+            <w:pPr>
+              <w:cnfStyle w:val="000000000000" w:firstRow="0" w:lastRow="0" w:firstColumn="0" w:lastColumn="0" w:oddVBand="0" w:evenVBand="0" w:oddHBand="0" w:evenHBand="0" w:firstRowFirstColumn="0" w:firstRowLastColumn="0" w:lastRowFirstColumn="0" w:lastRowLastColumn="0"/>
+              <w:rPr>
+                <w:sz w:val="18"/>
+                <w:szCs w:val="18"/>
+              </w:rPr>
+            </w:pPr>
+            <w:r>
+              <w:rPr>
+                <w:sz w:val="18"/>
+                <w:szCs w:val="18"/>
+              </w:rPr>
+              <w:t>Import</w:t>
+            </w:r>
+          </w:p>
+        </w:tc>
+      </w:tr>
+      <w:tr>
+        <w:trPr>
+          <w:cnfStyle w:val="000000100000" w:firstRow="0" w:lastRow="0" w:firstColumn="0" w:lastColumn="0" w:oddVBand="0" w:evenVBand="0" w:oddHBand="1" w:evenHBand="0" w:firstRowFirstColumn="0" w:firstRowLastColumn="0" w:lastRowFirstColumn="0" w:lastRowLastColumn="0"/>
+          <w:jc w:val="center"/>
+        </w:trPr>
+        <w:tc>
+          <w:tcPr>
+            <w:cnfStyle w:val="001000000000" w:firstRow="0" w:lastRow="0" w:firstColumn="1" w:lastColumn="0" w:oddVBand="0" w:evenVBand="0" w:oddHBand="0" w:evenHBand="0" w:firstRowFirstColumn="0" w:firstRowLastColumn="0" w:lastRowFirstColumn="0" w:lastRowLastColumn="0"/>
+            <w:tcW w:w="2570" w:type="dxa"/>
+          </w:tcPr>
+          <w:p>
+            <w:pPr>
+              <w:jc w:val="center"/>
+              <w:rPr>
+                <w:rFonts w:cs="Segoe UI"/>
+                <w:sz w:val="18"/>
+                <w:szCs w:val="18"/>
+              </w:rPr>
+            </w:pPr>
+            <w:r>
+              <w:rPr>
+                <w:rFonts w:cs="Segoe UI"/>
+                <w:sz w:val="18"/>
+                <w:szCs w:val="18"/>
+              </w:rPr>
+              <w:t>Commissioning Technician</w:t>
+            </w:r>
+          </w:p>
+        </w:tc>
+        <w:tc>
+          <w:tcPr>
+            <w:tcW w:w="1411" w:type="dxa"/>
+            <w:shd w:val="clear" w:color="auto" w:fill="FFC000"/>
+          </w:tcPr>
+          <w:p>
+            <w:pPr>
+              <w:jc w:val="center"/>
+              <w:cnfStyle w:val="000000100000" w:firstRow="0" w:lastRow="0" w:firstColumn="0" w:lastColumn="0" w:oddVBand="0" w:evenVBand="0" w:oddHBand="1" w:evenHBand="0" w:firstRowFirstColumn="0" w:firstRowLastColumn="0" w:lastRowFirstColumn="0" w:lastRowLastColumn="0"/>
+              <w:rPr>
+                <w:rFonts w:cs="Segoe UI"/>
+                <w:sz w:val="18"/>
+                <w:szCs w:val="18"/>
+              </w:rPr>
+            </w:pPr>
+            <w:r>
+              <w:rPr>
+                <w:rFonts w:cs="Segoe UI"/>
+                <w:sz w:val="18"/>
+                <w:szCs w:val="18"/>
+              </w:rPr>
+              <w:t>Attachments</w:t>
+            </w:r>
+          </w:p>
+          <w:p>
+            <w:pPr>
+              <w:jc w:val="center"/>
+              <w:cnfStyle w:val="000000100000" w:firstRow="0" w:lastRow="0" w:firstColumn="0" w:lastColumn="0" w:oddVBand="0" w:evenVBand="0" w:oddHBand="1" w:evenHBand="0" w:firstRowFirstColumn="0" w:firstRowLastColumn="0" w:lastRowFirstColumn="0" w:lastRowLastColumn="0"/>
+              <w:rPr>
+                <w:rFonts w:cs="Segoe UI"/>
+                <w:sz w:val="18"/>
+                <w:szCs w:val="18"/>
+              </w:rPr>
+            </w:pPr>
+            <w:r>
+              <w:rPr>
+                <w:rFonts w:cs="Segoe UI"/>
+                <w:sz w:val="18"/>
+                <w:szCs w:val="18"/>
+              </w:rPr>
+              <w:t>Punch Lists</w:t>
+            </w:r>
+          </w:p>
+        </w:tc>
+        <w:tc>
+          <w:tcPr>
+            <w:tcW w:w="1186" w:type="dxa"/>
+            <w:shd w:val="clear" w:color="auto" w:fill="FF0000"/>
+          </w:tcPr>
+          <w:p>
+            <w:pPr>
+              <w:jc w:val="center"/>
+              <w:cnfStyle w:val="000000100000" w:firstRow="0" w:lastRow="0" w:firstColumn="0" w:lastColumn="0" w:oddVBand="0" w:evenVBand="0" w:oddHBand="1" w:evenHBand="0" w:firstRowFirstColumn="0" w:firstRowLastColumn="0" w:lastRowFirstColumn="0" w:lastRowLastColumn="0"/>
+              <w:rPr>
+                <w:rFonts w:cs="Segoe UI"/>
+                <w:sz w:val="18"/>
+                <w:szCs w:val="18"/>
+              </w:rPr>
+            </w:pPr>
+            <w:r>
+              <w:rPr>
+                <w:rFonts w:cs="Segoe UI"/>
+                <w:sz w:val="18"/>
+                <w:szCs w:val="18"/>
+              </w:rPr>
+              <w:t>None</w:t>
+            </w:r>
+          </w:p>
+        </w:tc>
+        <w:tc>
+          <w:tcPr>
+            <w:tcW w:w="1223" w:type="dxa"/>
+            <w:shd w:val="clear" w:color="auto" w:fill="FF0000"/>
+          </w:tcPr>
+          <w:p>
+            <w:pPr>
+              <w:jc w:val="center"/>
+              <w:cnfStyle w:val="000000100000" w:firstRow="0" w:lastRow="0" w:firstColumn="0" w:lastColumn="0" w:oddVBand="0" w:evenVBand="0" w:oddHBand="1" w:evenHBand="0" w:firstRowFirstColumn="0" w:firstRowLastColumn="0" w:lastRowFirstColumn="0" w:lastRowLastColumn="0"/>
+              <w:rPr>
+                <w:rFonts w:cs="Segoe UI"/>
+                <w:sz w:val="18"/>
+                <w:szCs w:val="18"/>
+              </w:rPr>
+            </w:pPr>
+            <w:r>
+              <w:rPr>
+                <w:rFonts w:cs="Segoe UI"/>
+                <w:sz w:val="18"/>
+                <w:szCs w:val="18"/>
+              </w:rPr>
+              <w:t>None</w:t>
+            </w:r>
+          </w:p>
+        </w:tc>
+        <w:tc>
+          <w:tcPr>
+            <w:tcW w:w="1347" w:type="dxa"/>
+            <w:shd w:val="clear" w:color="auto" w:fill="FFC000"/>
+          </w:tcPr>
+          <w:p>
+            <w:pPr>
+              <w:jc w:val="center"/>
+              <w:cnfStyle w:val="000000100000" w:firstRow="0" w:lastRow="0" w:firstColumn="0" w:lastColumn="0" w:oddVBand="0" w:evenVBand="0" w:oddHBand="1" w:evenHBand="0" w:firstRowFirstColumn="0" w:firstRowLastColumn="0" w:lastRowFirstColumn="0" w:lastRowLastColumn="0"/>
+              <w:rPr>
+                <w:rFonts w:cs="Segoe UI"/>
+                <w:sz w:val="18"/>
+                <w:szCs w:val="18"/>
+              </w:rPr>
+            </w:pPr>
+            <w:r>
+              <w:rPr>
+                <w:rFonts w:cs="Segoe UI"/>
+                <w:sz w:val="18"/>
+                <w:szCs w:val="18"/>
+              </w:rPr>
+              <w:t>Job Cards</w:t>
+            </w:r>
+          </w:p>
+          <w:p>
+            <w:pPr>
+              <w:jc w:val="center"/>
+              <w:cnfStyle w:val="000000100000" w:firstRow="0" w:lastRow="0" w:firstColumn="0" w:lastColumn="0" w:oddVBand="0" w:evenVBand="0" w:oddHBand="1" w:evenHBand="0" w:firstRowFirstColumn="0" w:firstRowLastColumn="0" w:lastRowFirstColumn="0" w:lastRowLastColumn="0"/>
+              <w:rPr>
+                <w:rFonts w:cs="Segoe UI"/>
+                <w:sz w:val="18"/>
+                <w:szCs w:val="18"/>
+              </w:rPr>
+            </w:pPr>
+            <w:r>
+              <w:rPr>
+                <w:rFonts w:cs="Segoe UI"/>
+                <w:sz w:val="18"/>
+                <w:szCs w:val="18"/>
+              </w:rPr>
+              <w:t>MOC</w:t>
+            </w:r>
+          </w:p>
+          <w:p>
+            <w:pPr>
+              <w:jc w:val="center"/>
+              <w:cnfStyle w:val="000000100000" w:firstRow="0" w:lastRow="0" w:firstColumn="0" w:lastColumn="0" w:oddVBand="0" w:evenVBand="0" w:oddHBand="1" w:evenHBand="0" w:firstRowFirstColumn="0" w:firstRowLastColumn="0" w:lastRowFirstColumn="0" w:lastRowLastColumn="0"/>
+              <w:rPr>
+                <w:rFonts w:cs="Segoe UI"/>
+                <w:sz w:val="18"/>
+                <w:szCs w:val="18"/>
+              </w:rPr>
+            </w:pPr>
+            <w:r>
+              <w:rPr>
+                <w:rFonts w:cs="Segoe UI"/>
+                <w:sz w:val="18"/>
+                <w:szCs w:val="18"/>
+              </w:rPr>
+              <w:t>Procedures</w:t>
+            </w:r>
+          </w:p>
+          <w:p>
+            <w:pPr>
+              <w:jc w:val="center"/>
+              <w:cnfStyle w:val="000000100000" w:firstRow="0" w:lastRow="0" w:firstColumn="0" w:lastColumn="0" w:oddVBand="0" w:evenVBand="0" w:oddHBand="1" w:evenHBand="0" w:firstRowFirstColumn="0" w:firstRowLastColumn="0" w:lastRowFirstColumn="0" w:lastRowLastColumn="0"/>
+              <w:rPr>
+                <w:rFonts w:cs="Segoe UI"/>
+                <w:sz w:val="18"/>
+                <w:szCs w:val="18"/>
+              </w:rPr>
+            </w:pPr>
+            <w:r>
+              <w:rPr>
+                <w:rFonts w:cs="Segoe UI"/>
+                <w:sz w:val="18"/>
+                <w:szCs w:val="18"/>
+              </w:rPr>
+              <w:t>Punch Lists</w:t>
+            </w:r>
+          </w:p>
+          <w:p>
+            <w:pPr>
+              <w:jc w:val="center"/>
+              <w:cnfStyle w:val="000000100000" w:firstRow="0" w:lastRow="0" w:firstColumn="0" w:lastColumn="0" w:oddVBand="0" w:evenVBand="0" w:oddHBand="1" w:evenHBand="0" w:firstRowFirstColumn="0" w:firstRowLastColumn="0" w:lastRowFirstColumn="0" w:lastRowLastColumn="0"/>
+              <w:rPr>
+                <w:rFonts w:cs="Segoe UI"/>
+                <w:sz w:val="18"/>
+                <w:szCs w:val="18"/>
+              </w:rPr>
+            </w:pPr>
+            <w:r>
+              <w:rPr>
+                <w:rFonts w:cs="Segoe UI"/>
+                <w:sz w:val="18"/>
+                <w:szCs w:val="18"/>
+              </w:rPr>
+              <w:t>Tag ITRs</w:t>
+            </w:r>
+          </w:p>
+          <w:p>
+            <w:pPr>
+              <w:jc w:val="center"/>
+              <w:cnfStyle w:val="000000100000" w:firstRow="0" w:lastRow="0" w:firstColumn="0" w:lastColumn="0" w:oddVBand="0" w:evenVBand="0" w:oddHBand="1" w:evenHBand="0" w:firstRowFirstColumn="0" w:firstRowLastColumn="0" w:lastRowFirstColumn="0" w:lastRowLastColumn="0"/>
+              <w:rPr>
+                <w:rFonts w:cs="Segoe UI"/>
+                <w:sz w:val="18"/>
+                <w:szCs w:val="18"/>
+              </w:rPr>
+            </w:pPr>
+            <w:r>
+              <w:rPr>
+                <w:rFonts w:cs="Segoe UI"/>
+                <w:sz w:val="18"/>
+                <w:szCs w:val="18"/>
+              </w:rPr>
+              <w:t>Tag PWLs</w:t>
+            </w:r>
+          </w:p>
+          <w:p>
+            <w:pPr>
+              <w:jc w:val="center"/>
+              <w:cnfStyle w:val="000000100000" w:firstRow="0" w:lastRow="0" w:firstColumn="0" w:lastColumn="0" w:oddVBand="0" w:evenVBand="0" w:oddHBand="1" w:evenHBand="0" w:firstRowFirstColumn="0" w:firstRowLastColumn="0" w:lastRowFirstColumn="0" w:lastRowLastColumn="0"/>
+              <w:rPr>
+                <w:rFonts w:cs="Segoe UI"/>
+                <w:sz w:val="18"/>
+                <w:szCs w:val="18"/>
+              </w:rPr>
+            </w:pPr>
+            <w:r>
+              <w:rPr>
+                <w:rFonts w:cs="Segoe UI"/>
+                <w:sz w:val="18"/>
+                <w:szCs w:val="18"/>
+              </w:rPr>
+              <w:t>Work Packs</w:t>
+            </w:r>
+          </w:p>
+        </w:tc>
+        <w:tc>
+          <w:tcPr>
+            <w:tcW w:w="2856" w:type="dxa"/>
+            <w:shd w:val="clear" w:color="auto" w:fill="DDDDDD" w:themeFill="accent1"/>
+          </w:tcPr>
+          <w:p>
+            <w:pPr>
+              <w:cnfStyle w:val="000000100000" w:firstRow="0" w:lastRow="0" w:firstColumn="0" w:lastColumn="0" w:oddVBand="0" w:evenVBand="0" w:oddHBand="1" w:evenHBand="0" w:firstRowFirstColumn="0" w:firstRowLastColumn="0" w:lastRowFirstColumn="0" w:lastRowLastColumn="0"/>
+              <w:rPr>
+                <w:sz w:val="18"/>
+                <w:szCs w:val="18"/>
+              </w:rPr>
+            </w:pPr>
+          </w:p>
+        </w:tc>
+      </w:tr>
+      <w:tr>
+        <w:trPr>
+          <w:jc w:val="center"/>
+        </w:trPr>
+        <w:tc>
+          <w:tcPr>
+            <w:cnfStyle w:val="001000000000" w:firstRow="0" w:lastRow="0" w:firstColumn="1" w:lastColumn="0" w:oddVBand="0" w:evenVBand="0" w:oddHBand="0" w:evenHBand="0" w:firstRowFirstColumn="0" w:firstRowLastColumn="0" w:lastRowFirstColumn="0" w:lastRowLastColumn="0"/>
+            <w:tcW w:w="2570" w:type="dxa"/>
+          </w:tcPr>
+          <w:p>
+            <w:pPr>
+              <w:jc w:val="center"/>
+              <w:rPr>
+                <w:rFonts w:cs="Segoe UI"/>
+                <w:sz w:val="18"/>
+                <w:szCs w:val="18"/>
+              </w:rPr>
+            </w:pPr>
+            <w:r>
+              <w:rPr>
+                <w:rFonts w:cs="Segoe UI"/>
+                <w:sz w:val="18"/>
+                <w:szCs w:val="18"/>
+              </w:rPr>
+              <w:t>Completions Engineer</w:t>
+            </w:r>
+          </w:p>
+        </w:tc>
+        <w:tc>
+          <w:tcPr>
+            <w:tcW w:w="1411" w:type="dxa"/>
+            <w:shd w:val="clear" w:color="auto" w:fill="92D050"/>
+          </w:tcPr>
+          <w:p>
+            <w:pPr>
+              <w:jc w:val="center"/>
+              <w:cnfStyle w:val="000000000000" w:firstRow="0" w:lastRow="0" w:firstColumn="0" w:lastColumn="0" w:oddVBand="0" w:evenVBand="0" w:oddHBand="0" w:evenHBand="0" w:firstRowFirstColumn="0" w:firstRowLastColumn="0" w:lastRowFirstColumn="0" w:lastRowLastColumn="0"/>
+              <w:rPr>
+                <w:rFonts w:cs="Segoe UI"/>
+                <w:sz w:val="18"/>
+                <w:szCs w:val="18"/>
+              </w:rPr>
+            </w:pPr>
+            <w:r>
+              <w:rPr>
+                <w:rFonts w:cs="Segoe UI"/>
+                <w:sz w:val="18"/>
+                <w:szCs w:val="18"/>
+              </w:rPr>
+              <w:t>All</w:t>
+            </w:r>
+          </w:p>
+        </w:tc>
+        <w:tc>
+          <w:tcPr>
+            <w:tcW w:w="1186" w:type="dxa"/>
+            <w:shd w:val="clear" w:color="auto" w:fill="92D050"/>
+          </w:tcPr>
+          <w:p>
+            <w:pPr>
+              <w:jc w:val="center"/>
+              <w:cnfStyle w:val="000000000000" w:firstRow="0" w:lastRow="0" w:firstColumn="0" w:lastColumn="0" w:oddVBand="0" w:evenVBand="0" w:oddHBand="0" w:evenHBand="0" w:firstRowFirstColumn="0" w:firstRowLastColumn="0" w:lastRowFirstColumn="0" w:lastRowLastColumn="0"/>
+              <w:rPr>
+                <w:rFonts w:cs="Segoe UI"/>
+                <w:sz w:val="18"/>
+                <w:szCs w:val="18"/>
+              </w:rPr>
+            </w:pPr>
+            <w:r>
+              <w:rPr>
+                <w:rFonts w:cs="Segoe UI"/>
+                <w:sz w:val="18"/>
+                <w:szCs w:val="18"/>
+              </w:rPr>
+              <w:t>All</w:t>
+            </w:r>
+          </w:p>
+        </w:tc>
+        <w:tc>
+          <w:tcPr>
+            <w:tcW w:w="1223" w:type="dxa"/>
+            <w:shd w:val="clear" w:color="auto" w:fill="92D050"/>
+          </w:tcPr>
+          <w:p>
+            <w:pPr>
+              <w:jc w:val="center"/>
+              <w:cnfStyle w:val="000000000000" w:firstRow="0" w:lastRow="0" w:firstColumn="0" w:lastColumn="0" w:oddVBand="0" w:evenVBand="0" w:oddHBand="0" w:evenHBand="0" w:firstRowFirstColumn="0" w:firstRowLastColumn="0" w:lastRowFirstColumn="0" w:lastRowLastColumn="0"/>
+              <w:rPr>
+                <w:rFonts w:cs="Segoe UI"/>
+                <w:sz w:val="18"/>
+                <w:szCs w:val="18"/>
+              </w:rPr>
+            </w:pPr>
+            <w:r>
+              <w:rPr>
+                <w:rFonts w:cs="Segoe UI"/>
+                <w:sz w:val="18"/>
+                <w:szCs w:val="18"/>
+              </w:rPr>
+              <w:t>All</w:t>
+            </w:r>
+          </w:p>
+        </w:tc>
+        <w:tc>
+          <w:tcPr>
+            <w:tcW w:w="1347" w:type="dxa"/>
+            <w:shd w:val="clear" w:color="auto" w:fill="92D050"/>
+          </w:tcPr>
+          <w:p>
+            <w:pPr>
+              <w:jc w:val="center"/>
+              <w:cnfStyle w:val="000000000000" w:firstRow="0" w:lastRow="0" w:firstColumn="0" w:lastColumn="0" w:oddVBand="0" w:evenVBand="0" w:oddHBand="0" w:evenHBand="0" w:firstRowFirstColumn="0" w:firstRowLastColumn="0" w:lastRowFirstColumn="0" w:lastRowLastColumn="0"/>
+              <w:rPr>
+                <w:rFonts w:cs="Segoe UI"/>
+                <w:sz w:val="18"/>
+                <w:szCs w:val="18"/>
+              </w:rPr>
+            </w:pPr>
+            <w:r>
+              <w:rPr>
+                <w:rFonts w:cs="Segoe UI"/>
+                <w:sz w:val="18"/>
+                <w:szCs w:val="18"/>
+              </w:rPr>
+              <w:t>All</w:t>
+            </w:r>
+          </w:p>
+        </w:tc>
+        <w:tc>
+          <w:tcPr>
+            <w:tcW w:w="2856" w:type="dxa"/>
+            <w:shd w:val="clear" w:color="auto" w:fill="DDDDDD" w:themeFill="accent1"/>
+          </w:tcPr>
+          <w:p>
+            <w:pPr>
+              <w:cnfStyle w:val="000000000000" w:firstRow="0" w:lastRow="0" w:firstColumn="0" w:lastColumn="0" w:oddVBand="0" w:evenVBand="0" w:oddHBand="0" w:evenHBand="0" w:firstRowFirstColumn="0" w:firstRowLastColumn="0" w:lastRowFirstColumn="0" w:lastRowLastColumn="0"/>
+              <w:rPr>
+                <w:rFonts w:cs="Segoe UI"/>
+                <w:sz w:val="18"/>
+                <w:szCs w:val="18"/>
+              </w:rPr>
+            </w:pPr>
+            <w:r>
+              <w:rPr>
+                <w:rFonts w:cs="Segoe UI"/>
+                <w:sz w:val="18"/>
+                <w:szCs w:val="18"/>
+              </w:rPr>
+              <w:t>Custom Fields</w:t>
+            </w:r>
+          </w:p>
+          <w:p>
+            <w:pPr>
+              <w:cnfStyle w:val="000000000000" w:firstRow="0" w:lastRow="0" w:firstColumn="0" w:lastColumn="0" w:oddVBand="0" w:evenVBand="0" w:oddHBand="0" w:evenHBand="0" w:firstRowFirstColumn="0" w:firstRowLastColumn="0" w:lastRowFirstColumn="0" w:lastRowLastColumn="0"/>
+              <w:rPr>
+                <w:rFonts w:cs="Segoe UI"/>
+                <w:sz w:val="18"/>
+                <w:szCs w:val="18"/>
+              </w:rPr>
+            </w:pPr>
+            <w:r>
+              <w:rPr>
+                <w:rFonts w:cs="Segoe UI"/>
+                <w:sz w:val="18"/>
+                <w:szCs w:val="18"/>
+              </w:rPr>
+              <w:t>Digital Document Templates</w:t>
+            </w:r>
+          </w:p>
+          <w:p>
+            <w:pPr>
+              <w:cnfStyle w:val="000000000000" w:firstRow="0" w:lastRow="0" w:firstColumn="0" w:lastColumn="0" w:oddVBand="0" w:evenVBand="0" w:oddHBand="0" w:evenHBand="0" w:firstRowFirstColumn="0" w:firstRowLastColumn="0" w:lastRowFirstColumn="0" w:lastRowLastColumn="0"/>
+              <w:rPr>
+                <w:sz w:val="18"/>
+                <w:szCs w:val="18"/>
+              </w:rPr>
+            </w:pPr>
+            <w:r>
+              <w:rPr>
+                <w:sz w:val="18"/>
+                <w:szCs w:val="18"/>
+              </w:rPr>
+              <w:t>Import</w:t>
+            </w:r>
+          </w:p>
+        </w:tc>
+      </w:tr>
+      <w:tr>
+        <w:trPr>
+          <w:cnfStyle w:val="000000100000" w:firstRow="0" w:lastRow="0" w:firstColumn="0" w:lastColumn="0" w:oddVBand="0" w:evenVBand="0" w:oddHBand="1" w:evenHBand="0" w:firstRowFirstColumn="0" w:firstRowLastColumn="0" w:lastRowFirstColumn="0" w:lastRowLastColumn="0"/>
+          <w:jc w:val="center"/>
+        </w:trPr>
+        <w:tc>
+          <w:tcPr>
+            <w:cnfStyle w:val="001000000000" w:firstRow="0" w:lastRow="0" w:firstColumn="1" w:lastColumn="0" w:oddVBand="0" w:evenVBand="0" w:oddHBand="0" w:evenHBand="0" w:firstRowFirstColumn="0" w:firstRowLastColumn="0" w:lastRowFirstColumn="0" w:lastRowLastColumn="0"/>
+            <w:tcW w:w="2570" w:type="dxa"/>
+          </w:tcPr>
+          <w:p>
+            <w:pPr>
+              <w:jc w:val="center"/>
+              <w:rPr>
+                <w:rFonts w:cs="Segoe UI"/>
+                <w:sz w:val="18"/>
+                <w:szCs w:val="18"/>
+              </w:rPr>
+            </w:pPr>
+            <w:r>
+              <w:rPr>
+                <w:rFonts w:cs="Segoe UI"/>
+                <w:sz w:val="18"/>
+                <w:szCs w:val="18"/>
+              </w:rPr>
+              <w:t>Management</w:t>
+            </w:r>
+          </w:p>
+        </w:tc>
+        <w:tc>
+          <w:tcPr>
+            <w:tcW w:w="1411" w:type="dxa"/>
+            <w:shd w:val="clear" w:color="auto" w:fill="FFC000"/>
+          </w:tcPr>
+          <w:p>
+            <w:pPr>
+              <w:jc w:val="center"/>
+              <w:cnfStyle w:val="000000100000" w:firstRow="0" w:lastRow="0" w:firstColumn="0" w:lastColumn="0" w:oddVBand="0" w:evenVBand="0" w:oddHBand="1" w:evenHBand="0" w:firstRowFirstColumn="0" w:firstRowLastColumn="0" w:lastRowFirstColumn="0" w:lastRowLastColumn="0"/>
+              <w:rPr>
+                <w:rFonts w:cs="Segoe UI"/>
+                <w:sz w:val="18"/>
+                <w:szCs w:val="18"/>
+              </w:rPr>
+            </w:pPr>
+            <w:r>
+              <w:rPr>
+                <w:rFonts w:cs="Segoe UI"/>
+                <w:sz w:val="18"/>
+                <w:szCs w:val="18"/>
+              </w:rPr>
+              <w:t>Attachments</w:t>
+            </w:r>
+          </w:p>
+        </w:tc>
+        <w:tc>
+          <w:tcPr>
+            <w:tcW w:w="1186" w:type="dxa"/>
+            <w:shd w:val="clear" w:color="auto" w:fill="FF0000"/>
+          </w:tcPr>
+          <w:p>
+            <w:pPr>
+              <w:jc w:val="center"/>
+              <w:cnfStyle w:val="000000100000" w:firstRow="0" w:lastRow="0" w:firstColumn="0" w:lastColumn="0" w:oddVBand="0" w:evenVBand="0" w:oddHBand="1" w:evenHBand="0" w:firstRowFirstColumn="0" w:firstRowLastColumn="0" w:lastRowFirstColumn="0" w:lastRowLastColumn="0"/>
+              <w:rPr>
+                <w:rFonts w:cs="Segoe UI"/>
+                <w:sz w:val="18"/>
+                <w:szCs w:val="18"/>
+              </w:rPr>
+            </w:pPr>
+            <w:r>
+              <w:rPr>
+                <w:rFonts w:cs="Segoe UI"/>
+                <w:sz w:val="18"/>
+                <w:szCs w:val="18"/>
+              </w:rPr>
+              <w:t>None</w:t>
+            </w:r>
+          </w:p>
+        </w:tc>
+        <w:tc>
+          <w:tcPr>
+            <w:tcW w:w="1223" w:type="dxa"/>
+            <w:shd w:val="clear" w:color="auto" w:fill="FF0000"/>
+          </w:tcPr>
+          <w:p>
+            <w:pPr>
+              <w:jc w:val="center"/>
+              <w:cnfStyle w:val="000000100000" w:firstRow="0" w:lastRow="0" w:firstColumn="0" w:lastColumn="0" w:oddVBand="0" w:evenVBand="0" w:oddHBand="1" w:evenHBand="0" w:firstRowFirstColumn="0" w:firstRowLastColumn="0" w:lastRowFirstColumn="0" w:lastRowLastColumn="0"/>
+              <w:rPr>
+                <w:rFonts w:cs="Segoe UI"/>
+                <w:sz w:val="18"/>
+                <w:szCs w:val="18"/>
+              </w:rPr>
+            </w:pPr>
+            <w:r>
+              <w:rPr>
+                <w:rFonts w:cs="Segoe UI"/>
+                <w:sz w:val="18"/>
+                <w:szCs w:val="18"/>
+              </w:rPr>
+              <w:t>None</w:t>
+            </w:r>
+          </w:p>
+        </w:tc>
+        <w:tc>
+          <w:tcPr>
+            <w:tcW w:w="1347" w:type="dxa"/>
+            <w:shd w:val="clear" w:color="auto" w:fill="92D050"/>
+          </w:tcPr>
+          <w:p>
+            <w:pPr>
+              <w:jc w:val="center"/>
+              <w:cnfStyle w:val="000000100000" w:firstRow="0" w:lastRow="0" w:firstColumn="0" w:lastColumn="0" w:oddVBand="0" w:evenVBand="0" w:oddHBand="1" w:evenHBand="0" w:firstRowFirstColumn="0" w:firstRowLastColumn="0" w:lastRowFirstColumn="0" w:lastRowLastColumn="0"/>
+              <w:rPr>
+                <w:rFonts w:cs="Segoe UI"/>
+                <w:sz w:val="18"/>
+                <w:szCs w:val="18"/>
+              </w:rPr>
+            </w:pPr>
+            <w:r>
+              <w:rPr>
+                <w:rFonts w:cs="Segoe UI"/>
+                <w:sz w:val="18"/>
+                <w:szCs w:val="18"/>
+              </w:rPr>
+              <w:t>All</w:t>
+            </w:r>
+            <w:r>
+              <w:rPr>
+                <w:rFonts w:cs="Segoe UI"/>
+                <w:sz w:val="18"/>
+                <w:szCs w:val="18"/>
+              </w:rPr>
+              <w:t xml:space="preserve"> </w:t>
+            </w:r>
+          </w:p>
+        </w:tc>
+        <w:tc>
+          <w:tcPr>
+            <w:tcW w:w="2856" w:type="dxa"/>
+            <w:shd w:val="clear" w:color="auto" w:fill="DDDDDD" w:themeFill="accent1"/>
+          </w:tcPr>
+          <w:p>
+            <w:pPr>
+              <w:cnfStyle w:val="000000100000" w:firstRow="0" w:lastRow="0" w:firstColumn="0" w:lastColumn="0" w:oddVBand="0" w:evenVBand="0" w:oddHBand="1" w:evenHBand="0" w:firstRowFirstColumn="0" w:firstRowLastColumn="0" w:lastRowFirstColumn="0" w:lastRowLastColumn="0"/>
+              <w:rPr>
+                <w:sz w:val="18"/>
+                <w:szCs w:val="18"/>
+              </w:rPr>
+            </w:pPr>
+          </w:p>
+        </w:tc>
+      </w:tr>
+      <w:tr>
+        <w:trPr>
+          <w:jc w:val="center"/>
+        </w:trPr>
+        <w:tc>
+          <w:tcPr>
+            <w:cnfStyle w:val="001000000000" w:firstRow="0" w:lastRow="0" w:firstColumn="1" w:lastColumn="0" w:oddVBand="0" w:evenVBand="0" w:oddHBand="0" w:evenHBand="0" w:firstRowFirstColumn="0" w:firstRowLastColumn="0" w:lastRowFirstColumn="0" w:lastRowLastColumn="0"/>
+            <w:tcW w:w="2570" w:type="dxa"/>
+          </w:tcPr>
+          <w:p>
+            <w:pPr>
+              <w:jc w:val="center"/>
+              <w:rPr>
+                <w:rFonts w:cs="Segoe UI"/>
+                <w:sz w:val="18"/>
+                <w:szCs w:val="18"/>
+              </w:rPr>
+            </w:pPr>
+            <w:r>
+              <w:rPr>
+                <w:rFonts w:cs="Segoe UI"/>
+                <w:sz w:val="18"/>
+                <w:szCs w:val="18"/>
+              </w:rPr>
+              <w:t>Operations Supervisor</w:t>
+            </w:r>
+          </w:p>
+        </w:tc>
+        <w:tc>
+          <w:tcPr>
+            <w:tcW w:w="1411" w:type="dxa"/>
+            <w:shd w:val="clear" w:color="auto" w:fill="FFC000"/>
+          </w:tcPr>
+          <w:p>
+            <w:pPr>
+              <w:jc w:val="center"/>
+              <w:cnfStyle w:val="000000000000" w:firstRow="0" w:lastRow="0" w:firstColumn="0" w:lastColumn="0" w:oddVBand="0" w:evenVBand="0" w:oddHBand="0" w:evenHBand="0" w:firstRowFirstColumn="0" w:firstRowLastColumn="0" w:lastRowFirstColumn="0" w:lastRowLastColumn="0"/>
+              <w:rPr>
+                <w:rFonts w:cs="Segoe UI"/>
+                <w:sz w:val="18"/>
+                <w:szCs w:val="18"/>
+              </w:rPr>
+            </w:pPr>
+            <w:r>
+              <w:rPr>
+                <w:rFonts w:cs="Segoe UI"/>
+                <w:sz w:val="18"/>
+                <w:szCs w:val="18"/>
+              </w:rPr>
+              <w:t>Attachments</w:t>
+            </w:r>
+          </w:p>
+          <w:p>
+            <w:pPr>
+              <w:jc w:val="center"/>
+              <w:cnfStyle w:val="000000000000" w:firstRow="0" w:lastRow="0" w:firstColumn="0" w:lastColumn="0" w:oddVBand="0" w:evenVBand="0" w:oddHBand="0" w:evenHBand="0" w:firstRowFirstColumn="0" w:firstRowLastColumn="0" w:lastRowFirstColumn="0" w:lastRowLastColumn="0"/>
+              <w:rPr>
+                <w:rFonts w:cs="Segoe UI"/>
+                <w:sz w:val="18"/>
+                <w:szCs w:val="18"/>
+              </w:rPr>
+            </w:pPr>
+            <w:r>
+              <w:rPr>
+                <w:rFonts w:cs="Segoe UI"/>
+                <w:sz w:val="18"/>
+                <w:szCs w:val="18"/>
+              </w:rPr>
+              <w:t>Handovers</w:t>
+            </w:r>
+          </w:p>
+          <w:p>
+            <w:pPr>
+              <w:jc w:val="center"/>
+              <w:cnfStyle w:val="000000000000" w:firstRow="0" w:lastRow="0" w:firstColumn="0" w:lastColumn="0" w:oddVBand="0" w:evenVBand="0" w:oddHBand="0" w:evenHBand="0" w:firstRowFirstColumn="0" w:firstRowLastColumn="0" w:lastRowFirstColumn="0" w:lastRowLastColumn="0"/>
+              <w:rPr>
+                <w:rFonts w:cs="Segoe UI"/>
+                <w:sz w:val="18"/>
+                <w:szCs w:val="18"/>
+              </w:rPr>
+            </w:pPr>
+            <w:r>
+              <w:rPr>
+                <w:rFonts w:cs="Segoe UI"/>
+                <w:sz w:val="18"/>
+                <w:szCs w:val="18"/>
+              </w:rPr>
+              <w:t>Tags</w:t>
+            </w:r>
+          </w:p>
+        </w:tc>
+        <w:tc>
+          <w:tcPr>
+            <w:tcW w:w="1186" w:type="dxa"/>
+            <w:shd w:val="clear" w:color="auto" w:fill="FFC000"/>
+          </w:tcPr>
+          <w:p>
+            <w:pPr>
+              <w:jc w:val="center"/>
+              <w:cnfStyle w:val="000000000000" w:firstRow="0" w:lastRow="0" w:firstColumn="0" w:lastColumn="0" w:oddVBand="0" w:evenVBand="0" w:oddHBand="0" w:evenHBand="0" w:firstRowFirstColumn="0" w:firstRowLastColumn="0" w:lastRowFirstColumn="0" w:lastRowLastColumn="0"/>
+              <w:rPr>
+                <w:rFonts w:cs="Segoe UI"/>
+                <w:sz w:val="18"/>
+                <w:szCs w:val="18"/>
+              </w:rPr>
+            </w:pPr>
+            <w:r>
+              <w:rPr>
+                <w:rFonts w:cs="Segoe UI"/>
+                <w:sz w:val="18"/>
+                <w:szCs w:val="18"/>
+              </w:rPr>
+              <w:t>Handovers</w:t>
+            </w:r>
+          </w:p>
+          <w:p>
+            <w:pPr>
+              <w:jc w:val="center"/>
+              <w:cnfStyle w:val="000000000000" w:firstRow="0" w:lastRow="0" w:firstColumn="0" w:lastColumn="0" w:oddVBand="0" w:evenVBand="0" w:oddHBand="0" w:evenHBand="0" w:firstRowFirstColumn="0" w:firstRowLastColumn="0" w:lastRowFirstColumn="0" w:lastRowLastColumn="0"/>
+              <w:rPr>
+                <w:rFonts w:cs="Segoe UI"/>
+                <w:sz w:val="18"/>
+                <w:szCs w:val="18"/>
+              </w:rPr>
+            </w:pPr>
+            <w:r>
+              <w:rPr>
+                <w:rFonts w:cs="Segoe UI"/>
+                <w:sz w:val="18"/>
+                <w:szCs w:val="18"/>
+              </w:rPr>
+              <w:t>Tags</w:t>
+            </w:r>
+          </w:p>
+        </w:tc>
+        <w:tc>
+          <w:tcPr>
+            <w:tcW w:w="1223" w:type="dxa"/>
+            <w:shd w:val="clear" w:color="auto" w:fill="FFC000"/>
+          </w:tcPr>
+          <w:p>
+            <w:pPr>
+              <w:jc w:val="center"/>
+              <w:cnfStyle w:val="000000000000" w:firstRow="0" w:lastRow="0" w:firstColumn="0" w:lastColumn="0" w:oddVBand="0" w:evenVBand="0" w:oddHBand="0" w:evenHBand="0" w:firstRowFirstColumn="0" w:firstRowLastColumn="0" w:lastRowFirstColumn="0" w:lastRowLastColumn="0"/>
+              <w:rPr>
+                <w:rFonts w:cs="Segoe UI"/>
+                <w:sz w:val="18"/>
+                <w:szCs w:val="18"/>
+              </w:rPr>
+            </w:pPr>
+            <w:r>
+              <w:rPr>
+                <w:rFonts w:cs="Segoe UI"/>
+                <w:sz w:val="18"/>
+                <w:szCs w:val="18"/>
+              </w:rPr>
+              <w:t>Handovers</w:t>
+            </w:r>
+          </w:p>
+          <w:p>
+            <w:pPr>
+              <w:jc w:val="center"/>
+              <w:cnfStyle w:val="000000000000" w:firstRow="0" w:lastRow="0" w:firstColumn="0" w:lastColumn="0" w:oddVBand="0" w:evenVBand="0" w:oddHBand="0" w:evenHBand="0" w:firstRowFirstColumn="0" w:firstRowLastColumn="0" w:lastRowFirstColumn="0" w:lastRowLastColumn="0"/>
+              <w:rPr>
+                <w:rFonts w:cs="Segoe UI"/>
+                <w:sz w:val="18"/>
+                <w:szCs w:val="18"/>
+              </w:rPr>
+            </w:pPr>
+            <w:r>
+              <w:rPr>
+                <w:rFonts w:cs="Segoe UI"/>
+                <w:sz w:val="18"/>
+                <w:szCs w:val="18"/>
+              </w:rPr>
+              <w:t>Tags</w:t>
+            </w:r>
+          </w:p>
+        </w:tc>
+        <w:tc>
+          <w:tcPr>
+            <w:tcW w:w="1347" w:type="dxa"/>
+            <w:shd w:val="clear" w:color="auto" w:fill="92D050"/>
+          </w:tcPr>
+          <w:p>
+            <w:pPr>
+              <w:jc w:val="center"/>
+              <w:cnfStyle w:val="000000000000" w:firstRow="0" w:lastRow="0" w:firstColumn="0" w:lastColumn="0" w:oddVBand="0" w:evenVBand="0" w:oddHBand="0" w:evenHBand="0" w:firstRowFirstColumn="0" w:firstRowLastColumn="0" w:lastRowFirstColumn="0" w:lastRowLastColumn="0"/>
+              <w:rPr>
+                <w:rFonts w:cs="Segoe UI"/>
+                <w:sz w:val="18"/>
+                <w:szCs w:val="18"/>
+              </w:rPr>
+            </w:pPr>
+            <w:r>
+              <w:rPr>
+                <w:rFonts w:cs="Segoe UI"/>
+                <w:sz w:val="18"/>
+                <w:szCs w:val="18"/>
+              </w:rPr>
+              <w:t>All</w:t>
+            </w:r>
+          </w:p>
+        </w:tc>
+        <w:tc>
+          <w:tcPr>
+            <w:tcW w:w="2856" w:type="dxa"/>
+            <w:shd w:val="clear" w:color="auto" w:fill="DDDDDD" w:themeFill="accent1"/>
+          </w:tcPr>
+          <w:p>
+            <w:pPr>
+              <w:cnfStyle w:val="000000000000" w:firstRow="0" w:lastRow="0" w:firstColumn="0" w:lastColumn="0" w:oddVBand="0" w:evenVBand="0" w:oddHBand="0" w:evenHBand="0" w:firstRowFirstColumn="0" w:firstRowLastColumn="0" w:lastRowFirstColumn="0" w:lastRowLastColumn="0"/>
+              <w:rPr>
+                <w:sz w:val="18"/>
+                <w:szCs w:val="18"/>
+              </w:rPr>
+            </w:pPr>
+          </w:p>
+        </w:tc>
+      </w:tr>
+      <w:tr>
+        <w:trPr>
+          <w:cnfStyle w:val="000000100000" w:firstRow="0" w:lastRow="0" w:firstColumn="0" w:lastColumn="0" w:oddVBand="0" w:evenVBand="0" w:oddHBand="1" w:evenHBand="0" w:firstRowFirstColumn="0" w:firstRowLastColumn="0" w:lastRowFirstColumn="0" w:lastRowLastColumn="0"/>
+          <w:jc w:val="center"/>
+        </w:trPr>
+        <w:tc>
+          <w:tcPr>
+            <w:cnfStyle w:val="001000000000" w:firstRow="0" w:lastRow="0" w:firstColumn="1" w:lastColumn="0" w:oddVBand="0" w:evenVBand="0" w:oddHBand="0" w:evenHBand="0" w:firstRowFirstColumn="0" w:firstRowLastColumn="0" w:lastRowFirstColumn="0" w:lastRowLastColumn="0"/>
+            <w:tcW w:w="2570" w:type="dxa"/>
+          </w:tcPr>
+          <w:p>
+            <w:pPr>
+              <w:jc w:val="center"/>
+              <w:rPr>
+                <w:rFonts w:cs="Segoe UI"/>
+                <w:sz w:val="18"/>
+                <w:szCs w:val="18"/>
+              </w:rPr>
+            </w:pPr>
+            <w:r>
+              <w:rPr>
+                <w:rFonts w:cs="Segoe UI"/>
+                <w:sz w:val="18"/>
+                <w:szCs w:val="18"/>
+              </w:rPr>
+              <w:t>Project Engineer</w:t>
+            </w:r>
+          </w:p>
+        </w:tc>
+        <w:tc>
+          <w:tcPr>
+            <w:tcW w:w="1411" w:type="dxa"/>
+            <w:shd w:val="clear" w:color="auto" w:fill="FF0000"/>
+          </w:tcPr>
+          <w:p>
+            <w:pPr>
+              <w:jc w:val="center"/>
+              <w:cnfStyle w:val="000000100000" w:firstRow="0" w:lastRow="0" w:firstColumn="0" w:lastColumn="0" w:oddVBand="0" w:evenVBand="0" w:oddHBand="1" w:evenHBand="0" w:firstRowFirstColumn="0" w:firstRowLastColumn="0" w:lastRowFirstColumn="0" w:lastRowLastColumn="0"/>
+              <w:rPr>
+                <w:rFonts w:cs="Segoe UI"/>
+                <w:sz w:val="18"/>
+                <w:szCs w:val="18"/>
+              </w:rPr>
+            </w:pPr>
+            <w:r>
+              <w:rPr>
+                <w:rFonts w:cs="Segoe UI"/>
+                <w:sz w:val="18"/>
+                <w:szCs w:val="18"/>
+              </w:rPr>
+              <w:t>None</w:t>
+            </w:r>
+          </w:p>
+        </w:tc>
+        <w:tc>
+          <w:tcPr>
+            <w:tcW w:w="1186" w:type="dxa"/>
+            <w:shd w:val="clear" w:color="auto" w:fill="FF0000"/>
+          </w:tcPr>
+          <w:p>
+            <w:pPr>
+              <w:jc w:val="center"/>
+              <w:cnfStyle w:val="000000100000" w:firstRow="0" w:lastRow="0" w:firstColumn="0" w:lastColumn="0" w:oddVBand="0" w:evenVBand="0" w:oddHBand="1" w:evenHBand="0" w:firstRowFirstColumn="0" w:firstRowLastColumn="0" w:lastRowFirstColumn="0" w:lastRowLastColumn="0"/>
+              <w:rPr>
+                <w:rFonts w:cs="Segoe UI"/>
+                <w:sz w:val="18"/>
+                <w:szCs w:val="18"/>
+              </w:rPr>
+            </w:pPr>
+            <w:r>
+              <w:rPr>
+                <w:rFonts w:cs="Segoe UI"/>
+                <w:sz w:val="18"/>
+                <w:szCs w:val="18"/>
+              </w:rPr>
+              <w:t>None</w:t>
+            </w:r>
+          </w:p>
+        </w:tc>
+        <w:tc>
+          <w:tcPr>
+            <w:tcW w:w="1223" w:type="dxa"/>
+            <w:shd w:val="clear" w:color="auto" w:fill="FF0000"/>
+          </w:tcPr>
+          <w:p>
+            <w:pPr>
+              <w:jc w:val="center"/>
+              <w:cnfStyle w:val="000000100000" w:firstRow="0" w:lastRow="0" w:firstColumn="0" w:lastColumn="0" w:oddVBand="0" w:evenVBand="0" w:oddHBand="1" w:evenHBand="0" w:firstRowFirstColumn="0" w:firstRowLastColumn="0" w:lastRowFirstColumn="0" w:lastRowLastColumn="0"/>
+              <w:rPr>
+                <w:rFonts w:cs="Segoe UI"/>
+                <w:sz w:val="18"/>
+                <w:szCs w:val="18"/>
+              </w:rPr>
+            </w:pPr>
+            <w:r>
+              <w:rPr>
+                <w:rFonts w:cs="Segoe UI"/>
+                <w:sz w:val="18"/>
+                <w:szCs w:val="18"/>
+              </w:rPr>
+              <w:t>None</w:t>
+            </w:r>
+          </w:p>
+        </w:tc>
+        <w:tc>
+          <w:tcPr>
+            <w:tcW w:w="1347" w:type="dxa"/>
+            <w:shd w:val="clear" w:color="auto" w:fill="FFC000"/>
+          </w:tcPr>
+          <w:p>
+            <w:pPr>
+              <w:jc w:val="center"/>
+              <w:cnfStyle w:val="000000100000" w:firstRow="0" w:lastRow="0" w:firstColumn="0" w:lastColumn="0" w:oddVBand="0" w:evenVBand="0" w:oddHBand="1" w:evenHBand="0" w:firstRowFirstColumn="0" w:firstRowLastColumn="0" w:lastRowFirstColumn="0" w:lastRowLastColumn="0"/>
+              <w:rPr>
+                <w:rFonts w:cs="Segoe UI"/>
+                <w:sz w:val="18"/>
+                <w:szCs w:val="18"/>
+              </w:rPr>
+            </w:pPr>
+            <w:r>
+              <w:rPr>
+                <w:rFonts w:cs="Segoe UI"/>
+                <w:sz w:val="18"/>
+                <w:szCs w:val="18"/>
+              </w:rPr>
+              <w:t>MOC</w:t>
+            </w:r>
+          </w:p>
+          <w:p>
+            <w:pPr>
+              <w:jc w:val="center"/>
+              <w:cnfStyle w:val="000000100000" w:firstRow="0" w:lastRow="0" w:firstColumn="0" w:lastColumn="0" w:oddVBand="0" w:evenVBand="0" w:oddHBand="1" w:evenHBand="0" w:firstRowFirstColumn="0" w:firstRowLastColumn="0" w:lastRowFirstColumn="0" w:lastRowLastColumn="0"/>
+              <w:rPr>
+                <w:rFonts w:cs="Segoe UI"/>
+                <w:sz w:val="18"/>
+                <w:szCs w:val="18"/>
+              </w:rPr>
+            </w:pPr>
+            <w:r>
+              <w:rPr>
+                <w:rFonts w:cs="Segoe UI"/>
+                <w:sz w:val="18"/>
+                <w:szCs w:val="18"/>
+              </w:rPr>
+              <w:lastRenderedPageBreak/>
+              <w:t>Procedures</w:t>
+            </w:r>
+          </w:p>
+          <w:p>
+            <w:pPr>
+              <w:jc w:val="center"/>
+              <w:cnfStyle w:val="000000100000" w:firstRow="0" w:lastRow="0" w:firstColumn="0" w:lastColumn="0" w:oddVBand="0" w:evenVBand="0" w:oddHBand="1" w:evenHBand="0" w:firstRowFirstColumn="0" w:firstRowLastColumn="0" w:lastRowFirstColumn="0" w:lastRowLastColumn="0"/>
+              <w:rPr>
+                <w:rFonts w:cs="Segoe UI"/>
+                <w:sz w:val="18"/>
+                <w:szCs w:val="18"/>
+              </w:rPr>
+            </w:pPr>
+            <w:r>
+              <w:rPr>
+                <w:rFonts w:cs="Segoe UI"/>
+                <w:sz w:val="18"/>
+                <w:szCs w:val="18"/>
+              </w:rPr>
+              <w:t>Punch Lists</w:t>
+            </w:r>
+          </w:p>
+          <w:p>
+            <w:pPr>
+              <w:jc w:val="center"/>
+              <w:cnfStyle w:val="000000100000" w:firstRow="0" w:lastRow="0" w:firstColumn="0" w:lastColumn="0" w:oddVBand="0" w:evenVBand="0" w:oddHBand="1" w:evenHBand="0" w:firstRowFirstColumn="0" w:firstRowLastColumn="0" w:lastRowFirstColumn="0" w:lastRowLastColumn="0"/>
+              <w:rPr>
+                <w:rFonts w:cs="Segoe UI"/>
+                <w:sz w:val="18"/>
+                <w:szCs w:val="18"/>
+              </w:rPr>
+            </w:pPr>
+            <w:r>
+              <w:rPr>
+                <w:rFonts w:cs="Segoe UI"/>
+                <w:sz w:val="18"/>
+                <w:szCs w:val="18"/>
+              </w:rPr>
+              <w:t>Work Packs</w:t>
+            </w:r>
+          </w:p>
+          <w:p>
+            <w:pPr>
+              <w:jc w:val="center"/>
+              <w:cnfStyle w:val="000000100000" w:firstRow="0" w:lastRow="0" w:firstColumn="0" w:lastColumn="0" w:oddVBand="0" w:evenVBand="0" w:oddHBand="1" w:evenHBand="0" w:firstRowFirstColumn="0" w:firstRowLastColumn="0" w:lastRowFirstColumn="0" w:lastRowLastColumn="0"/>
+              <w:rPr>
+                <w:rFonts w:cs="Segoe UI"/>
+                <w:sz w:val="18"/>
+                <w:szCs w:val="18"/>
+              </w:rPr>
+            </w:pPr>
+          </w:p>
+        </w:tc>
+        <w:tc>
+          <w:tcPr>
+            <w:tcW w:w="2856" w:type="dxa"/>
+            <w:shd w:val="clear" w:color="auto" w:fill="DDDDDD" w:themeFill="accent1"/>
+          </w:tcPr>
+          <w:p>
+            <w:pPr>
+              <w:cnfStyle w:val="000000100000" w:firstRow="0" w:lastRow="0" w:firstColumn="0" w:lastColumn="0" w:oddVBand="0" w:evenVBand="0" w:oddHBand="1" w:evenHBand="0" w:firstRowFirstColumn="0" w:firstRowLastColumn="0" w:lastRowFirstColumn="0" w:lastRowLastColumn="0"/>
+              <w:rPr>
+                <w:sz w:val="18"/>
+                <w:szCs w:val="18"/>
+              </w:rPr>
+            </w:pPr>
+          </w:p>
+        </w:tc>
+      </w:tr>
+      <w:tr>
+        <w:trPr>
+          <w:jc w:val="center"/>
+        </w:trPr>
+        <w:tc>
+          <w:tcPr>
+            <w:cnfStyle w:val="001000000000" w:firstRow="0" w:lastRow="0" w:firstColumn="1" w:lastColumn="0" w:oddVBand="0" w:evenVBand="0" w:oddHBand="0" w:evenHBand="0" w:firstRowFirstColumn="0" w:firstRowLastColumn="0" w:lastRowFirstColumn="0" w:lastRowLastColumn="0"/>
+            <w:tcW w:w="2570" w:type="dxa"/>
+          </w:tcPr>
+          <w:p>
+            <w:pPr>
+              <w:jc w:val="center"/>
+              <w:rPr>
+                <w:rFonts w:cs="Segoe UI"/>
+                <w:sz w:val="18"/>
+                <w:szCs w:val="18"/>
+              </w:rPr>
+            </w:pPr>
+            <w:r>
+              <w:rPr>
+                <w:rFonts w:cs="Segoe UI"/>
+                <w:sz w:val="18"/>
+                <w:szCs w:val="18"/>
+              </w:rPr>
+              <w:t>Read Only</w:t>
+            </w:r>
+          </w:p>
+        </w:tc>
+        <w:tc>
+          <w:tcPr>
+            <w:tcW w:w="1411" w:type="dxa"/>
+            <w:shd w:val="clear" w:color="auto" w:fill="FF0000"/>
+          </w:tcPr>
+          <w:p>
+            <w:pPr>
+              <w:jc w:val="center"/>
+              <w:cnfStyle w:val="000000000000" w:firstRow="0" w:lastRow="0" w:firstColumn="0" w:lastColumn="0" w:oddVBand="0" w:evenVBand="0" w:oddHBand="0" w:evenHBand="0" w:firstRowFirstColumn="0" w:firstRowLastColumn="0" w:lastRowFirstColumn="0" w:lastRowLastColumn="0"/>
+              <w:rPr>
+                <w:rFonts w:cs="Segoe UI"/>
+                <w:sz w:val="18"/>
+                <w:szCs w:val="18"/>
+              </w:rPr>
+            </w:pPr>
+            <w:r>
+              <w:rPr>
+                <w:rFonts w:cs="Segoe UI"/>
+                <w:sz w:val="18"/>
+                <w:szCs w:val="18"/>
+              </w:rPr>
+              <w:t>None</w:t>
+            </w:r>
+          </w:p>
+        </w:tc>
+        <w:tc>
+          <w:tcPr>
+            <w:tcW w:w="1186" w:type="dxa"/>
+            <w:shd w:val="clear" w:color="auto" w:fill="FF0000"/>
+          </w:tcPr>
+          <w:p>
+            <w:pPr>
+              <w:jc w:val="center"/>
+              <w:cnfStyle w:val="000000000000" w:firstRow="0" w:lastRow="0" w:firstColumn="0" w:lastColumn="0" w:oddVBand="0" w:evenVBand="0" w:oddHBand="0" w:evenHBand="0" w:firstRowFirstColumn="0" w:firstRowLastColumn="0" w:lastRowFirstColumn="0" w:lastRowLastColumn="0"/>
+              <w:rPr>
+                <w:rFonts w:cs="Segoe UI"/>
+                <w:sz w:val="18"/>
+                <w:szCs w:val="18"/>
+              </w:rPr>
+            </w:pPr>
+            <w:r>
+              <w:rPr>
+                <w:rFonts w:cs="Segoe UI"/>
+                <w:sz w:val="18"/>
+                <w:szCs w:val="18"/>
+              </w:rPr>
+              <w:t>None</w:t>
+            </w:r>
+          </w:p>
+        </w:tc>
+        <w:tc>
+          <w:tcPr>
+            <w:tcW w:w="1223" w:type="dxa"/>
+            <w:shd w:val="clear" w:color="auto" w:fill="FF0000"/>
+          </w:tcPr>
+          <w:p>
+            <w:pPr>
+              <w:jc w:val="center"/>
+              <w:cnfStyle w:val="000000000000" w:firstRow="0" w:lastRow="0" w:firstColumn="0" w:lastColumn="0" w:oddVBand="0" w:evenVBand="0" w:oddHBand="0" w:evenHBand="0" w:firstRowFirstColumn="0" w:firstRowLastColumn="0" w:lastRowFirstColumn="0" w:lastRowLastColumn="0"/>
+              <w:rPr>
+                <w:rFonts w:cs="Segoe UI"/>
+                <w:sz w:val="18"/>
+                <w:szCs w:val="18"/>
+              </w:rPr>
+            </w:pPr>
+            <w:r>
+              <w:rPr>
+                <w:rFonts w:cs="Segoe UI"/>
+                <w:sz w:val="18"/>
+                <w:szCs w:val="18"/>
+              </w:rPr>
+              <w:t>None</w:t>
+            </w:r>
+          </w:p>
+        </w:tc>
+        <w:tc>
+          <w:tcPr>
+            <w:tcW w:w="1347" w:type="dxa"/>
+            <w:shd w:val="clear" w:color="auto" w:fill="FF0000"/>
+          </w:tcPr>
+          <w:p>
+            <w:pPr>
+              <w:jc w:val="center"/>
+              <w:cnfStyle w:val="000000000000" w:firstRow="0" w:lastRow="0" w:firstColumn="0" w:lastColumn="0" w:oddVBand="0" w:evenVBand="0" w:oddHBand="0" w:evenHBand="0" w:firstRowFirstColumn="0" w:firstRowLastColumn="0" w:lastRowFirstColumn="0" w:lastRowLastColumn="0"/>
+              <w:rPr>
+                <w:rFonts w:cs="Segoe UI"/>
+                <w:sz w:val="18"/>
+                <w:szCs w:val="18"/>
+              </w:rPr>
+            </w:pPr>
+            <w:r>
+              <w:rPr>
+                <w:rFonts w:cs="Segoe UI"/>
+                <w:sz w:val="18"/>
+                <w:szCs w:val="18"/>
+              </w:rPr>
+              <w:t>None</w:t>
+            </w:r>
+          </w:p>
+        </w:tc>
+        <w:tc>
+          <w:tcPr>
+            <w:tcW w:w="2856" w:type="dxa"/>
+            <w:shd w:val="clear" w:color="auto" w:fill="DDDDDD" w:themeFill="accent1"/>
+          </w:tcPr>
+          <w:p>
+            <w:pPr>
+              <w:cnfStyle w:val="000000000000" w:firstRow="0" w:lastRow="0" w:firstColumn="0" w:lastColumn="0" w:oddVBand="0" w:evenVBand="0" w:oddHBand="0" w:evenHBand="0" w:firstRowFirstColumn="0" w:firstRowLastColumn="0" w:lastRowFirstColumn="0" w:lastRowLastColumn="0"/>
+              <w:rPr>
+                <w:sz w:val="18"/>
+                <w:szCs w:val="18"/>
+              </w:rPr>
+            </w:pPr>
+          </w:p>
+        </w:tc>
+      </w:tr>
+      <w:tr>
+        <w:trPr>
+          <w:cnfStyle w:val="000000100000" w:firstRow="0" w:lastRow="0" w:firstColumn="0" w:lastColumn="0" w:oddVBand="0" w:evenVBand="0" w:oddHBand="1" w:evenHBand="0" w:firstRowFirstColumn="0" w:firstRowLastColumn="0" w:lastRowFirstColumn="0" w:lastRowLastColumn="0"/>
+          <w:jc w:val="center"/>
+        </w:trPr>
+        <w:tc>
+          <w:tcPr>
+            <w:cnfStyle w:val="001000000000" w:firstRow="0" w:lastRow="0" w:firstColumn="1" w:lastColumn="0" w:oddVBand="0" w:evenVBand="0" w:oddHBand="0" w:evenHBand="0" w:firstRowFirstColumn="0" w:firstRowLastColumn="0" w:lastRowFirstColumn="0" w:lastRowLastColumn="0"/>
+            <w:tcW w:w="2570" w:type="dxa"/>
+          </w:tcPr>
+          <w:p>
+            <w:pPr>
+              <w:jc w:val="center"/>
+              <w:rPr>
+                <w:rFonts w:cs="Segoe UI"/>
+                <w:sz w:val="18"/>
+                <w:szCs w:val="18"/>
+              </w:rPr>
+            </w:pPr>
+            <w:r>
+              <w:rPr>
+                <w:rFonts w:cs="Segoe UI"/>
+                <w:sz w:val="18"/>
+                <w:szCs w:val="18"/>
+              </w:rPr>
+              <w:t>Supervisor</w:t>
+            </w:r>
+          </w:p>
+        </w:tc>
+        <w:tc>
+          <w:tcPr>
+            <w:tcW w:w="1411" w:type="dxa"/>
+            <w:shd w:val="clear" w:color="auto" w:fill="FFC000"/>
+          </w:tcPr>
+          <w:p>
+            <w:pPr>
+              <w:jc w:val="center"/>
+              <w:cnfStyle w:val="000000100000" w:firstRow="0" w:lastRow="0" w:firstColumn="0" w:lastColumn="0" w:oddVBand="0" w:evenVBand="0" w:oddHBand="1" w:evenHBand="0" w:firstRowFirstColumn="0" w:firstRowLastColumn="0" w:lastRowFirstColumn="0" w:lastRowLastColumn="0"/>
+              <w:rPr>
+                <w:rFonts w:cs="Segoe UI"/>
+                <w:sz w:val="18"/>
+                <w:szCs w:val="18"/>
+              </w:rPr>
+            </w:pPr>
+            <w:r>
+              <w:rPr>
+                <w:rFonts w:cs="Segoe UI"/>
+                <w:sz w:val="18"/>
+                <w:szCs w:val="18"/>
+              </w:rPr>
+              <w:t>Punch Lists</w:t>
+            </w:r>
+          </w:p>
+        </w:tc>
+        <w:tc>
+          <w:tcPr>
+            <w:tcW w:w="1186" w:type="dxa"/>
+            <w:shd w:val="clear" w:color="auto" w:fill="FF0000"/>
+          </w:tcPr>
+          <w:p>
+            <w:pPr>
+              <w:jc w:val="center"/>
+              <w:cnfStyle w:val="000000100000" w:firstRow="0" w:lastRow="0" w:firstColumn="0" w:lastColumn="0" w:oddVBand="0" w:evenVBand="0" w:oddHBand="1" w:evenHBand="0" w:firstRowFirstColumn="0" w:firstRowLastColumn="0" w:lastRowFirstColumn="0" w:lastRowLastColumn="0"/>
+              <w:rPr>
+                <w:rFonts w:cs="Segoe UI"/>
+                <w:sz w:val="18"/>
+                <w:szCs w:val="18"/>
+              </w:rPr>
+            </w:pPr>
+            <w:r>
+              <w:rPr>
+                <w:rFonts w:cs="Segoe UI"/>
+                <w:sz w:val="18"/>
+                <w:szCs w:val="18"/>
+              </w:rPr>
+              <w:t>None</w:t>
+            </w:r>
+          </w:p>
+        </w:tc>
+        <w:tc>
+          <w:tcPr>
+            <w:tcW w:w="1223" w:type="dxa"/>
+            <w:shd w:val="clear" w:color="auto" w:fill="FF0000"/>
+          </w:tcPr>
+          <w:p>
+            <w:pPr>
+              <w:jc w:val="center"/>
+              <w:cnfStyle w:val="000000100000" w:firstRow="0" w:lastRow="0" w:firstColumn="0" w:lastColumn="0" w:oddVBand="0" w:evenVBand="0" w:oddHBand="1" w:evenHBand="0" w:firstRowFirstColumn="0" w:firstRowLastColumn="0" w:lastRowFirstColumn="0" w:lastRowLastColumn="0"/>
+              <w:rPr>
+                <w:rFonts w:cs="Segoe UI"/>
+                <w:sz w:val="18"/>
+                <w:szCs w:val="18"/>
+              </w:rPr>
+            </w:pPr>
+            <w:r>
+              <w:rPr>
+                <w:rFonts w:cs="Segoe UI"/>
+                <w:sz w:val="18"/>
+                <w:szCs w:val="18"/>
+              </w:rPr>
+              <w:t>None</w:t>
+            </w:r>
+          </w:p>
+        </w:tc>
+        <w:tc>
+          <w:tcPr>
+            <w:tcW w:w="1347" w:type="dxa"/>
+            <w:shd w:val="clear" w:color="auto" w:fill="92D050"/>
+          </w:tcPr>
+          <w:p>
+            <w:pPr>
+              <w:jc w:val="center"/>
+              <w:cnfStyle w:val="000000100000" w:firstRow="0" w:lastRow="0" w:firstColumn="0" w:lastColumn="0" w:oddVBand="0" w:evenVBand="0" w:oddHBand="1" w:evenHBand="0" w:firstRowFirstColumn="0" w:firstRowLastColumn="0" w:lastRowFirstColumn="0" w:lastRowLastColumn="0"/>
+              <w:rPr>
+                <w:rFonts w:cs="Segoe UI"/>
+                <w:sz w:val="18"/>
+                <w:szCs w:val="18"/>
+              </w:rPr>
+            </w:pPr>
+            <w:r>
+              <w:rPr>
+                <w:rFonts w:cs="Segoe UI"/>
+                <w:sz w:val="18"/>
+                <w:szCs w:val="18"/>
+              </w:rPr>
+              <w:t>All</w:t>
+            </w:r>
+          </w:p>
+        </w:tc>
+        <w:tc>
+          <w:tcPr>
+            <w:tcW w:w="2856" w:type="dxa"/>
+            <w:shd w:val="clear" w:color="auto" w:fill="DDDDDD" w:themeFill="accent1"/>
+          </w:tcPr>
+          <w:p>
+            <w:pPr>
+              <w:cnfStyle w:val="000000100000" w:firstRow="0" w:lastRow="0" w:firstColumn="0" w:lastColumn="0" w:oddVBand="0" w:evenVBand="0" w:oddHBand="1" w:evenHBand="0" w:firstRowFirstColumn="0" w:firstRowLastColumn="0" w:lastRowFirstColumn="0" w:lastRowLastColumn="0"/>
+              <w:rPr>
+                <w:sz w:val="18"/>
+                <w:szCs w:val="18"/>
+              </w:rPr>
+            </w:pPr>
+          </w:p>
+        </w:tc>
+      </w:tr>
+      <w:tr>
+        <w:trPr>
+          <w:jc w:val="center"/>
+        </w:trPr>
+        <w:tc>
+          <w:tcPr>
+            <w:cnfStyle w:val="001000000000" w:firstRow="0" w:lastRow="0" w:firstColumn="1" w:lastColumn="0" w:oddVBand="0" w:evenVBand="0" w:oddHBand="0" w:evenHBand="0" w:firstRowFirstColumn="0" w:firstRowLastColumn="0" w:lastRowFirstColumn="0" w:lastRowLastColumn="0"/>
+            <w:tcW w:w="2570" w:type="dxa"/>
+          </w:tcPr>
+          <w:p>
+            <w:pPr>
+              <w:jc w:val="center"/>
+              <w:rPr>
+                <w:rFonts w:cs="Segoe UI"/>
+                <w:sz w:val="18"/>
+                <w:szCs w:val="18"/>
+              </w:rPr>
+            </w:pPr>
+            <w:r>
+              <w:rPr>
+                <w:rFonts w:cs="Segoe UI"/>
+                <w:sz w:val="18"/>
+                <w:szCs w:val="18"/>
+              </w:rPr>
+              <w:t>TA</w:t>
+            </w:r>
+          </w:p>
+        </w:tc>
+        <w:tc>
+          <w:tcPr>
+            <w:tcW w:w="1411" w:type="dxa"/>
+            <w:shd w:val="clear" w:color="auto" w:fill="FFC000"/>
+          </w:tcPr>
+          <w:p>
+            <w:pPr>
+              <w:jc w:val="center"/>
+              <w:cnfStyle w:val="000000000000" w:firstRow="0" w:lastRow="0" w:firstColumn="0" w:lastColumn="0" w:oddVBand="0" w:evenVBand="0" w:oddHBand="0" w:evenHBand="0" w:firstRowFirstColumn="0" w:firstRowLastColumn="0" w:lastRowFirstColumn="0" w:lastRowLastColumn="0"/>
+              <w:rPr>
+                <w:rFonts w:cs="Segoe UI"/>
+                <w:sz w:val="18"/>
+                <w:szCs w:val="18"/>
+              </w:rPr>
+            </w:pPr>
+            <w:r>
+              <w:rPr>
+                <w:rFonts w:cs="Segoe UI"/>
+                <w:sz w:val="18"/>
+                <w:szCs w:val="18"/>
+              </w:rPr>
+              <w:t>Attachment</w:t>
+            </w:r>
+            <w:r>
+              <w:rPr>
+                <w:rFonts w:cs="Segoe UI"/>
+                <w:sz w:val="18"/>
+                <w:szCs w:val="18"/>
+              </w:rPr>
+              <w:t>s</w:t>
+            </w:r>
+          </w:p>
+          <w:p>
+            <w:pPr>
+              <w:jc w:val="center"/>
+              <w:cnfStyle w:val="000000000000" w:firstRow="0" w:lastRow="0" w:firstColumn="0" w:lastColumn="0" w:oddVBand="0" w:evenVBand="0" w:oddHBand="0" w:evenHBand="0" w:firstRowFirstColumn="0" w:firstRowLastColumn="0" w:lastRowFirstColumn="0" w:lastRowLastColumn="0"/>
+              <w:rPr>
+                <w:rFonts w:cs="Segoe UI"/>
+                <w:sz w:val="18"/>
+                <w:szCs w:val="18"/>
+              </w:rPr>
+            </w:pPr>
+            <w:r>
+              <w:rPr>
+                <w:rFonts w:cs="Segoe UI"/>
+                <w:sz w:val="18"/>
+                <w:szCs w:val="18"/>
+              </w:rPr>
+              <w:t>Punch List</w:t>
+            </w:r>
+            <w:r>
+              <w:rPr>
+                <w:rFonts w:cs="Segoe UI"/>
+                <w:sz w:val="18"/>
+                <w:szCs w:val="18"/>
+              </w:rPr>
+              <w:t>s</w:t>
+            </w:r>
+          </w:p>
+        </w:tc>
+        <w:tc>
+          <w:tcPr>
+            <w:tcW w:w="1186" w:type="dxa"/>
+            <w:shd w:val="clear" w:color="auto" w:fill="FF0000"/>
+          </w:tcPr>
+          <w:p>
+            <w:pPr>
+              <w:jc w:val="center"/>
+              <w:cnfStyle w:val="000000000000" w:firstRow="0" w:lastRow="0" w:firstColumn="0" w:lastColumn="0" w:oddVBand="0" w:evenVBand="0" w:oddHBand="0" w:evenHBand="0" w:firstRowFirstColumn="0" w:firstRowLastColumn="0" w:lastRowFirstColumn="0" w:lastRowLastColumn="0"/>
+              <w:rPr>
+                <w:rFonts w:cs="Segoe UI"/>
+                <w:sz w:val="18"/>
+                <w:szCs w:val="18"/>
+              </w:rPr>
+            </w:pPr>
+            <w:r>
+              <w:rPr>
+                <w:rFonts w:cs="Segoe UI"/>
+                <w:sz w:val="18"/>
+                <w:szCs w:val="18"/>
+              </w:rPr>
+              <w:t>None</w:t>
+            </w:r>
+          </w:p>
+        </w:tc>
+        <w:tc>
+          <w:tcPr>
+            <w:tcW w:w="1223" w:type="dxa"/>
+            <w:shd w:val="clear" w:color="auto" w:fill="FF0000"/>
+          </w:tcPr>
+          <w:p>
+            <w:pPr>
+              <w:jc w:val="center"/>
+              <w:cnfStyle w:val="000000000000" w:firstRow="0" w:lastRow="0" w:firstColumn="0" w:lastColumn="0" w:oddVBand="0" w:evenVBand="0" w:oddHBand="0" w:evenHBand="0" w:firstRowFirstColumn="0" w:firstRowLastColumn="0" w:lastRowFirstColumn="0" w:lastRowLastColumn="0"/>
+              <w:rPr>
+                <w:rFonts w:cs="Segoe UI"/>
+                <w:sz w:val="18"/>
+                <w:szCs w:val="18"/>
+              </w:rPr>
+            </w:pPr>
+            <w:r>
+              <w:rPr>
+                <w:rFonts w:cs="Segoe UI"/>
+                <w:sz w:val="18"/>
+                <w:szCs w:val="18"/>
+              </w:rPr>
+              <w:t>None</w:t>
+            </w:r>
+          </w:p>
+        </w:tc>
+        <w:tc>
+          <w:tcPr>
+            <w:tcW w:w="1347" w:type="dxa"/>
+            <w:shd w:val="clear" w:color="auto" w:fill="92D050"/>
+          </w:tcPr>
+          <w:p>
+            <w:pPr>
+              <w:jc w:val="center"/>
+              <w:cnfStyle w:val="000000000000" w:firstRow="0" w:lastRow="0" w:firstColumn="0" w:lastColumn="0" w:oddVBand="0" w:evenVBand="0" w:oddHBand="0" w:evenHBand="0" w:firstRowFirstColumn="0" w:firstRowLastColumn="0" w:lastRowFirstColumn="0" w:lastRowLastColumn="0"/>
+              <w:rPr>
+                <w:rFonts w:cs="Segoe UI"/>
+                <w:sz w:val="18"/>
+                <w:szCs w:val="18"/>
+              </w:rPr>
+            </w:pPr>
+            <w:r>
+              <w:rPr>
+                <w:rFonts w:cs="Segoe UI"/>
+                <w:sz w:val="18"/>
+                <w:szCs w:val="18"/>
+              </w:rPr>
+              <w:t>All</w:t>
+            </w:r>
+          </w:p>
+        </w:tc>
+        <w:tc>
+          <w:tcPr>
+            <w:tcW w:w="2856" w:type="dxa"/>
+            <w:shd w:val="clear" w:color="auto" w:fill="DDDDDD" w:themeFill="accent1"/>
+          </w:tcPr>
+          <w:p>
+            <w:pPr>
+              <w:cnfStyle w:val="000000000000" w:firstRow="0" w:lastRow="0" w:firstColumn="0" w:lastColumn="0" w:oddVBand="0" w:evenVBand="0" w:oddHBand="0" w:evenHBand="0" w:firstRowFirstColumn="0" w:firstRowLastColumn="0" w:lastRowFirstColumn="0" w:lastRowLastColumn="0"/>
+              <w:rPr>
+                <w:sz w:val="18"/>
+                <w:szCs w:val="18"/>
+              </w:rPr>
+            </w:pPr>
+          </w:p>
+        </w:tc>
+      </w:tr>
+      <w:tr>
+        <w:trPr>
+          <w:cnfStyle w:val="000000100000" w:firstRow="0" w:lastRow="0" w:firstColumn="0" w:lastColumn="0" w:oddVBand="0" w:evenVBand="0" w:oddHBand="1" w:evenHBand="0" w:firstRowFirstColumn="0" w:firstRowLastColumn="0" w:lastRowFirstColumn="0" w:lastRowLastColumn="0"/>
+          <w:jc w:val="center"/>
+        </w:trPr>
+        <w:tc>
+          <w:tcPr>
+            <w:cnfStyle w:val="001000000000" w:firstRow="0" w:lastRow="0" w:firstColumn="1" w:lastColumn="0" w:oddVBand="0" w:evenVBand="0" w:oddHBand="0" w:evenHBand="0" w:firstRowFirstColumn="0" w:firstRowLastColumn="0" w:lastRowFirstColumn="0" w:lastRowLastColumn="0"/>
+            <w:tcW w:w="2570" w:type="dxa"/>
+          </w:tcPr>
+          <w:p>
+            <w:pPr>
+              <w:jc w:val="center"/>
+              <w:rPr>
+                <w:rFonts w:cs="Segoe UI"/>
+                <w:sz w:val="18"/>
+                <w:szCs w:val="18"/>
+              </w:rPr>
+            </w:pPr>
+            <w:r>
+              <w:rPr>
+                <w:rFonts w:cs="Segoe UI"/>
+                <w:sz w:val="18"/>
+                <w:szCs w:val="18"/>
+              </w:rPr>
+              <w:t>Technician</w:t>
+            </w:r>
+          </w:p>
+        </w:tc>
+        <w:tc>
+          <w:tcPr>
+            <w:tcW w:w="1411" w:type="dxa"/>
+            <w:shd w:val="clear" w:color="auto" w:fill="FFC000"/>
+          </w:tcPr>
+          <w:p>
+            <w:pPr>
+              <w:jc w:val="center"/>
+              <w:cnfStyle w:val="000000100000" w:firstRow="0" w:lastRow="0" w:firstColumn="0" w:lastColumn="0" w:oddVBand="0" w:evenVBand="0" w:oddHBand="1" w:evenHBand="0" w:firstRowFirstColumn="0" w:firstRowLastColumn="0" w:lastRowFirstColumn="0" w:lastRowLastColumn="0"/>
+              <w:rPr>
+                <w:rFonts w:cs="Segoe UI"/>
+                <w:sz w:val="18"/>
+                <w:szCs w:val="18"/>
+              </w:rPr>
+            </w:pPr>
+            <w:r>
+              <w:rPr>
+                <w:rFonts w:cs="Segoe UI"/>
+                <w:sz w:val="18"/>
+                <w:szCs w:val="18"/>
+              </w:rPr>
+              <w:t>Attachments</w:t>
+            </w:r>
+          </w:p>
+          <w:p>
+            <w:pPr>
+              <w:jc w:val="center"/>
+              <w:cnfStyle w:val="000000100000" w:firstRow="0" w:lastRow="0" w:firstColumn="0" w:lastColumn="0" w:oddVBand="0" w:evenVBand="0" w:oddHBand="1" w:evenHBand="0" w:firstRowFirstColumn="0" w:firstRowLastColumn="0" w:lastRowFirstColumn="0" w:lastRowLastColumn="0"/>
+              <w:rPr>
+                <w:rFonts w:cs="Segoe UI"/>
+                <w:sz w:val="18"/>
+                <w:szCs w:val="18"/>
+              </w:rPr>
+            </w:pPr>
+            <w:r>
+              <w:rPr>
+                <w:rFonts w:cs="Segoe UI"/>
+                <w:sz w:val="18"/>
+                <w:szCs w:val="18"/>
+              </w:rPr>
+              <w:t>Punch Lists</w:t>
+            </w:r>
+          </w:p>
+        </w:tc>
+        <w:tc>
+          <w:tcPr>
+            <w:tcW w:w="1186" w:type="dxa"/>
+            <w:shd w:val="clear" w:color="auto" w:fill="FF0000"/>
+          </w:tcPr>
+          <w:p>
+            <w:pPr>
+              <w:jc w:val="center"/>
+              <w:cnfStyle w:val="000000100000" w:firstRow="0" w:lastRow="0" w:firstColumn="0" w:lastColumn="0" w:oddVBand="0" w:evenVBand="0" w:oddHBand="1" w:evenHBand="0" w:firstRowFirstColumn="0" w:firstRowLastColumn="0" w:lastRowFirstColumn="0" w:lastRowLastColumn="0"/>
+              <w:rPr>
+                <w:rFonts w:cs="Segoe UI"/>
+                <w:sz w:val="18"/>
+                <w:szCs w:val="18"/>
+              </w:rPr>
+            </w:pPr>
+            <w:r>
+              <w:rPr>
+                <w:rFonts w:cs="Segoe UI"/>
+                <w:sz w:val="18"/>
+                <w:szCs w:val="18"/>
+              </w:rPr>
+              <w:t>None</w:t>
+            </w:r>
+          </w:p>
+        </w:tc>
+        <w:tc>
+          <w:tcPr>
+            <w:tcW w:w="1223" w:type="dxa"/>
+            <w:shd w:val="clear" w:color="auto" w:fill="FF0000"/>
+          </w:tcPr>
+          <w:p>
+            <w:pPr>
+              <w:jc w:val="center"/>
+              <w:cnfStyle w:val="000000100000" w:firstRow="0" w:lastRow="0" w:firstColumn="0" w:lastColumn="0" w:oddVBand="0" w:evenVBand="0" w:oddHBand="1" w:evenHBand="0" w:firstRowFirstColumn="0" w:firstRowLastColumn="0" w:lastRowFirstColumn="0" w:lastRowLastColumn="0"/>
+              <w:rPr>
+                <w:rFonts w:cs="Segoe UI"/>
+                <w:sz w:val="18"/>
+                <w:szCs w:val="18"/>
+              </w:rPr>
+            </w:pPr>
+            <w:r>
+              <w:rPr>
+                <w:rFonts w:cs="Segoe UI"/>
+                <w:sz w:val="18"/>
+                <w:szCs w:val="18"/>
+              </w:rPr>
+              <w:t>None</w:t>
+            </w:r>
+          </w:p>
+        </w:tc>
+        <w:tc>
+          <w:tcPr>
+            <w:tcW w:w="1347" w:type="dxa"/>
+            <w:shd w:val="clear" w:color="auto" w:fill="FFC000"/>
+          </w:tcPr>
+          <w:p>
+            <w:pPr>
+              <w:jc w:val="center"/>
+              <w:cnfStyle w:val="000000100000" w:firstRow="0" w:lastRow="0" w:firstColumn="0" w:lastColumn="0" w:oddVBand="0" w:evenVBand="0" w:oddHBand="1" w:evenHBand="0" w:firstRowFirstColumn="0" w:firstRowLastColumn="0" w:lastRowFirstColumn="0" w:lastRowLastColumn="0"/>
+              <w:rPr>
+                <w:rFonts w:cs="Segoe UI"/>
+                <w:sz w:val="18"/>
+                <w:szCs w:val="18"/>
+              </w:rPr>
+            </w:pPr>
+            <w:r>
+              <w:rPr>
+                <w:rFonts w:cs="Segoe UI"/>
+                <w:sz w:val="18"/>
+                <w:szCs w:val="18"/>
+              </w:rPr>
+              <w:t>Job Cards</w:t>
+            </w:r>
+          </w:p>
+          <w:p>
+            <w:pPr>
+              <w:jc w:val="center"/>
+              <w:cnfStyle w:val="000000100000" w:firstRow="0" w:lastRow="0" w:firstColumn="0" w:lastColumn="0" w:oddVBand="0" w:evenVBand="0" w:oddHBand="1" w:evenHBand="0" w:firstRowFirstColumn="0" w:firstRowLastColumn="0" w:lastRowFirstColumn="0" w:lastRowLastColumn="0"/>
+              <w:rPr>
+                <w:rFonts w:cs="Segoe UI"/>
+                <w:sz w:val="18"/>
+                <w:szCs w:val="18"/>
+              </w:rPr>
+            </w:pPr>
+            <w:r>
+              <w:rPr>
+                <w:rFonts w:cs="Segoe UI"/>
+                <w:sz w:val="18"/>
+                <w:szCs w:val="18"/>
+              </w:rPr>
+              <w:t>Punch Lists</w:t>
+            </w:r>
+          </w:p>
+          <w:p>
+            <w:pPr>
+              <w:jc w:val="center"/>
+              <w:cnfStyle w:val="000000100000" w:firstRow="0" w:lastRow="0" w:firstColumn="0" w:lastColumn="0" w:oddVBand="0" w:evenVBand="0" w:oddHBand="1" w:evenHBand="0" w:firstRowFirstColumn="0" w:firstRowLastColumn="0" w:lastRowFirstColumn="0" w:lastRowLastColumn="0"/>
+              <w:rPr>
+                <w:rFonts w:cs="Segoe UI"/>
+                <w:sz w:val="18"/>
+                <w:szCs w:val="18"/>
+              </w:rPr>
+            </w:pPr>
+            <w:r>
+              <w:rPr>
+                <w:rFonts w:cs="Segoe UI"/>
+                <w:sz w:val="18"/>
+                <w:szCs w:val="18"/>
+              </w:rPr>
+              <w:t>Tag ITRs</w:t>
+            </w:r>
+          </w:p>
+          <w:p>
+            <w:pPr>
+              <w:jc w:val="center"/>
+              <w:cnfStyle w:val="000000100000" w:firstRow="0" w:lastRow="0" w:firstColumn="0" w:lastColumn="0" w:oddVBand="0" w:evenVBand="0" w:oddHBand="1" w:evenHBand="0" w:firstRowFirstColumn="0" w:firstRowLastColumn="0" w:lastRowFirstColumn="0" w:lastRowLastColumn="0"/>
+              <w:rPr>
+                <w:rFonts w:cs="Segoe UI"/>
+                <w:sz w:val="18"/>
+                <w:szCs w:val="18"/>
+              </w:rPr>
+            </w:pPr>
+            <w:r>
+              <w:rPr>
+                <w:rFonts w:cs="Segoe UI"/>
+                <w:sz w:val="18"/>
+                <w:szCs w:val="18"/>
+              </w:rPr>
+              <w:t>Tag PWLs</w:t>
+            </w:r>
+          </w:p>
+          <w:p>
+            <w:pPr>
+              <w:jc w:val="center"/>
+              <w:cnfStyle w:val="000000100000" w:firstRow="0" w:lastRow="0" w:firstColumn="0" w:lastColumn="0" w:oddVBand="0" w:evenVBand="0" w:oddHBand="1" w:evenHBand="0" w:firstRowFirstColumn="0" w:firstRowLastColumn="0" w:lastRowFirstColumn="0" w:lastRowLastColumn="0"/>
+              <w:rPr>
+                <w:rFonts w:cs="Segoe UI"/>
+                <w:sz w:val="18"/>
+                <w:szCs w:val="18"/>
+              </w:rPr>
+            </w:pPr>
+            <w:r>
+              <w:rPr>
+                <w:rFonts w:cs="Segoe UI"/>
+                <w:sz w:val="18"/>
+                <w:szCs w:val="18"/>
+              </w:rPr>
+              <w:t>Work Packs</w:t>
+            </w:r>
+          </w:p>
+        </w:tc>
+        <w:tc>
+          <w:tcPr>
+            <w:tcW w:w="2856" w:type="dxa"/>
+            <w:shd w:val="clear" w:color="auto" w:fill="DDDDDD" w:themeFill="accent1"/>
+          </w:tcPr>
+          <w:p>
+            <w:pPr>
+              <w:cnfStyle w:val="000000100000" w:firstRow="0" w:lastRow="0" w:firstColumn="0" w:lastColumn="0" w:oddVBand="0" w:evenVBand="0" w:oddHBand="1" w:evenHBand="0" w:firstRowFirstColumn="0" w:firstRowLastColumn="0" w:lastRowFirstColumn="0" w:lastRowLastColumn="0"/>
+              <w:rPr>
+                <w:sz w:val="18"/>
+                <w:szCs w:val="18"/>
+              </w:rPr>
+            </w:pPr>
+          </w:p>
+        </w:tc>
+      </w:tr>
+      <w:tr>
+        <w:trPr>
+          <w:jc w:val="center"/>
+        </w:trPr>
+        <w:tc>
+          <w:tcPr>
+            <w:cnfStyle w:val="001000000000" w:firstRow="0" w:lastRow="0" w:firstColumn="1" w:lastColumn="0" w:oddVBand="0" w:evenVBand="0" w:oddHBand="0" w:evenHBand="0" w:firstRowFirstColumn="0" w:firstRowLastColumn="0" w:lastRowFirstColumn="0" w:lastRowLastColumn="0"/>
+            <w:tcW w:w="2570" w:type="dxa"/>
+          </w:tcPr>
+          <w:p>
+            <w:pPr>
+              <w:jc w:val="center"/>
+              <w:rPr>
+                <w:rFonts w:cs="Segoe UI"/>
+                <w:sz w:val="18"/>
+                <w:szCs w:val="18"/>
+              </w:rPr>
+            </w:pPr>
+            <w:r>
+              <w:rPr>
+                <w:rFonts w:cs="Segoe UI"/>
+                <w:sz w:val="18"/>
+                <w:szCs w:val="18"/>
+              </w:rPr>
+              <w:t>W</w:t>
+            </w:r>
+            <w:r>
+              <w:rPr>
+                <w:rFonts w:cs="Segoe UI"/>
+                <w:sz w:val="18"/>
+                <w:szCs w:val="18"/>
+              </w:rPr>
+              <w:t xml:space="preserve">ork </w:t>
+            </w:r>
+            <w:r>
+              <w:rPr>
+                <w:rFonts w:cs="Segoe UI"/>
+                <w:sz w:val="18"/>
+                <w:szCs w:val="18"/>
+              </w:rPr>
+              <w:t>P</w:t>
+            </w:r>
+            <w:r>
+              <w:rPr>
+                <w:rFonts w:cs="Segoe UI"/>
+                <w:sz w:val="18"/>
+                <w:szCs w:val="18"/>
+              </w:rPr>
+              <w:t>ack</w:t>
+            </w:r>
+            <w:r>
+              <w:rPr>
+                <w:rFonts w:cs="Segoe UI"/>
+                <w:sz w:val="18"/>
+                <w:szCs w:val="18"/>
+              </w:rPr>
+              <w:t xml:space="preserve"> Engineer</w:t>
+            </w:r>
+          </w:p>
+        </w:tc>
+        <w:tc>
+          <w:tcPr>
+            <w:tcW w:w="1411" w:type="dxa"/>
+            <w:shd w:val="clear" w:color="auto" w:fill="FFC000"/>
+          </w:tcPr>
+          <w:p>
+            <w:pPr>
+              <w:jc w:val="center"/>
+              <w:cnfStyle w:val="000000000000" w:firstRow="0" w:lastRow="0" w:firstColumn="0" w:lastColumn="0" w:oddVBand="0" w:evenVBand="0" w:oddHBand="0" w:evenHBand="0" w:firstRowFirstColumn="0" w:firstRowLastColumn="0" w:lastRowFirstColumn="0" w:lastRowLastColumn="0"/>
+              <w:rPr>
+                <w:rFonts w:cs="Segoe UI"/>
+                <w:sz w:val="18"/>
+                <w:szCs w:val="18"/>
+              </w:rPr>
+            </w:pPr>
+            <w:r>
+              <w:rPr>
+                <w:rFonts w:cs="Segoe UI"/>
+                <w:sz w:val="18"/>
+                <w:szCs w:val="18"/>
+              </w:rPr>
+              <w:t>Punch Lists</w:t>
+            </w:r>
+          </w:p>
+          <w:p>
+            <w:pPr>
+              <w:jc w:val="center"/>
+              <w:cnfStyle w:val="000000000000" w:firstRow="0" w:lastRow="0" w:firstColumn="0" w:lastColumn="0" w:oddVBand="0" w:evenVBand="0" w:oddHBand="0" w:evenHBand="0" w:firstRowFirstColumn="0" w:firstRowLastColumn="0" w:lastRowFirstColumn="0" w:lastRowLastColumn="0"/>
+              <w:rPr>
+                <w:rFonts w:cs="Segoe UI"/>
+                <w:sz w:val="18"/>
+                <w:szCs w:val="18"/>
+              </w:rPr>
+            </w:pPr>
+            <w:r>
+              <w:rPr>
+                <w:rFonts w:cs="Segoe UI"/>
+                <w:sz w:val="18"/>
+                <w:szCs w:val="18"/>
+              </w:rPr>
+              <w:t>Tags</w:t>
+            </w:r>
+          </w:p>
+          <w:p>
+            <w:pPr>
+              <w:jc w:val="center"/>
+              <w:cnfStyle w:val="000000000000" w:firstRow="0" w:lastRow="0" w:firstColumn="0" w:lastColumn="0" w:oddVBand="0" w:evenVBand="0" w:oddHBand="0" w:evenHBand="0" w:firstRowFirstColumn="0" w:firstRowLastColumn="0" w:lastRowFirstColumn="0" w:lastRowLastColumn="0"/>
+              <w:rPr>
+                <w:rFonts w:cs="Segoe UI"/>
+                <w:sz w:val="18"/>
+                <w:szCs w:val="18"/>
+              </w:rPr>
+            </w:pPr>
+            <w:r>
+              <w:rPr>
+                <w:rFonts w:cs="Segoe UI"/>
+                <w:sz w:val="18"/>
+                <w:szCs w:val="18"/>
+              </w:rPr>
+              <w:t>Tag ITRs</w:t>
+            </w:r>
+          </w:p>
+          <w:p>
+            <w:pPr>
+              <w:jc w:val="center"/>
+              <w:cnfStyle w:val="000000000000" w:firstRow="0" w:lastRow="0" w:firstColumn="0" w:lastColumn="0" w:oddVBand="0" w:evenVBand="0" w:oddHBand="0" w:evenHBand="0" w:firstRowFirstColumn="0" w:firstRowLastColumn="0" w:lastRowFirstColumn="0" w:lastRowLastColumn="0"/>
+              <w:rPr>
+                <w:rFonts w:cs="Segoe UI"/>
+                <w:sz w:val="18"/>
+                <w:szCs w:val="18"/>
+              </w:rPr>
+            </w:pPr>
+            <w:r>
+              <w:rPr>
+                <w:rFonts w:cs="Segoe UI"/>
+                <w:sz w:val="18"/>
+                <w:szCs w:val="18"/>
+              </w:rPr>
+              <w:t>Work Packs</w:t>
+            </w:r>
+          </w:p>
+        </w:tc>
+        <w:tc>
+          <w:tcPr>
+            <w:tcW w:w="1186" w:type="dxa"/>
+            <w:shd w:val="clear" w:color="auto" w:fill="FFC000"/>
+          </w:tcPr>
+          <w:p>
+            <w:pPr>
+              <w:jc w:val="center"/>
+              <w:cnfStyle w:val="000000000000" w:firstRow="0" w:lastRow="0" w:firstColumn="0" w:lastColumn="0" w:oddVBand="0" w:evenVBand="0" w:oddHBand="0" w:evenHBand="0" w:firstRowFirstColumn="0" w:firstRowLastColumn="0" w:lastRowFirstColumn="0" w:lastRowLastColumn="0"/>
+              <w:rPr>
+                <w:rFonts w:cs="Segoe UI"/>
+                <w:sz w:val="18"/>
+                <w:szCs w:val="18"/>
+              </w:rPr>
+            </w:pPr>
+            <w:r>
+              <w:rPr>
+                <w:rFonts w:cs="Segoe UI"/>
+                <w:sz w:val="18"/>
+                <w:szCs w:val="18"/>
+              </w:rPr>
+              <w:t>Tags</w:t>
+            </w:r>
+          </w:p>
+          <w:p>
+            <w:pPr>
+              <w:jc w:val="center"/>
+              <w:cnfStyle w:val="000000000000" w:firstRow="0" w:lastRow="0" w:firstColumn="0" w:lastColumn="0" w:oddVBand="0" w:evenVBand="0" w:oddHBand="0" w:evenHBand="0" w:firstRowFirstColumn="0" w:firstRowLastColumn="0" w:lastRowFirstColumn="0" w:lastRowLastColumn="0"/>
+              <w:rPr>
+                <w:rFonts w:cs="Segoe UI"/>
+                <w:sz w:val="18"/>
+                <w:szCs w:val="18"/>
+              </w:rPr>
+            </w:pPr>
+            <w:r>
+              <w:rPr>
+                <w:rFonts w:cs="Segoe UI"/>
+                <w:sz w:val="18"/>
+                <w:szCs w:val="18"/>
+              </w:rPr>
+              <w:t>Tag ITRs</w:t>
+            </w:r>
+          </w:p>
+          <w:p>
+            <w:pPr>
+              <w:jc w:val="center"/>
+              <w:cnfStyle w:val="000000000000" w:firstRow="0" w:lastRow="0" w:firstColumn="0" w:lastColumn="0" w:oddVBand="0" w:evenVBand="0" w:oddHBand="0" w:evenHBand="0" w:firstRowFirstColumn="0" w:firstRowLastColumn="0" w:lastRowFirstColumn="0" w:lastRowLastColumn="0"/>
+              <w:rPr>
+                <w:rFonts w:cs="Segoe UI"/>
+                <w:sz w:val="18"/>
+                <w:szCs w:val="18"/>
+              </w:rPr>
+            </w:pPr>
+            <w:r>
+              <w:rPr>
+                <w:rFonts w:cs="Segoe UI"/>
+                <w:sz w:val="18"/>
+                <w:szCs w:val="18"/>
+              </w:rPr>
+              <w:t>Work Packs</w:t>
+            </w:r>
+          </w:p>
+        </w:tc>
+        <w:tc>
+          <w:tcPr>
+            <w:tcW w:w="1223" w:type="dxa"/>
+            <w:shd w:val="clear" w:color="auto" w:fill="FFC000"/>
+          </w:tcPr>
+          <w:p>
+            <w:pPr>
+              <w:jc w:val="center"/>
+              <w:cnfStyle w:val="000000000000" w:firstRow="0" w:lastRow="0" w:firstColumn="0" w:lastColumn="0" w:oddVBand="0" w:evenVBand="0" w:oddHBand="0" w:evenHBand="0" w:firstRowFirstColumn="0" w:firstRowLastColumn="0" w:lastRowFirstColumn="0" w:lastRowLastColumn="0"/>
+              <w:rPr>
+                <w:rFonts w:cs="Segoe UI"/>
+                <w:sz w:val="18"/>
+                <w:szCs w:val="18"/>
+              </w:rPr>
+            </w:pPr>
+            <w:r>
+              <w:rPr>
+                <w:rFonts w:cs="Segoe UI"/>
+                <w:sz w:val="18"/>
+                <w:szCs w:val="18"/>
+              </w:rPr>
+              <w:t>Tags</w:t>
+            </w:r>
+          </w:p>
+          <w:p>
+            <w:pPr>
+              <w:jc w:val="center"/>
+              <w:cnfStyle w:val="000000000000" w:firstRow="0" w:lastRow="0" w:firstColumn="0" w:lastColumn="0" w:oddVBand="0" w:evenVBand="0" w:oddHBand="0" w:evenHBand="0" w:firstRowFirstColumn="0" w:firstRowLastColumn="0" w:lastRowFirstColumn="0" w:lastRowLastColumn="0"/>
+              <w:rPr>
+                <w:rFonts w:cs="Segoe UI"/>
+                <w:sz w:val="18"/>
+                <w:szCs w:val="18"/>
+              </w:rPr>
+            </w:pPr>
+            <w:r>
+              <w:rPr>
+                <w:rFonts w:cs="Segoe UI"/>
+                <w:sz w:val="18"/>
+                <w:szCs w:val="18"/>
+              </w:rPr>
+              <w:t>Tag ITRs</w:t>
+            </w:r>
+          </w:p>
+          <w:p>
+            <w:pPr>
+              <w:jc w:val="center"/>
+              <w:cnfStyle w:val="000000000000" w:firstRow="0" w:lastRow="0" w:firstColumn="0" w:lastColumn="0" w:oddVBand="0" w:evenVBand="0" w:oddHBand="0" w:evenHBand="0" w:firstRowFirstColumn="0" w:firstRowLastColumn="0" w:lastRowFirstColumn="0" w:lastRowLastColumn="0"/>
+              <w:rPr>
+                <w:rFonts w:cs="Segoe UI"/>
+                <w:sz w:val="18"/>
+                <w:szCs w:val="18"/>
+              </w:rPr>
+            </w:pPr>
+            <w:r>
+              <w:rPr>
+                <w:rFonts w:cs="Segoe UI"/>
+                <w:sz w:val="18"/>
+                <w:szCs w:val="18"/>
+              </w:rPr>
+              <w:t>Work Packs</w:t>
+            </w:r>
+          </w:p>
+        </w:tc>
+        <w:tc>
+          <w:tcPr>
+            <w:tcW w:w="1347" w:type="dxa"/>
+            <w:shd w:val="clear" w:color="auto" w:fill="92D050"/>
+          </w:tcPr>
+          <w:p>
+            <w:pPr>
+              <w:jc w:val="center"/>
+              <w:cnfStyle w:val="000000000000" w:firstRow="0" w:lastRow="0" w:firstColumn="0" w:lastColumn="0" w:oddVBand="0" w:evenVBand="0" w:oddHBand="0" w:evenHBand="0" w:firstRowFirstColumn="0" w:firstRowLastColumn="0" w:lastRowFirstColumn="0" w:lastRowLastColumn="0"/>
+              <w:rPr>
+                <w:rFonts w:cs="Segoe UI"/>
+                <w:sz w:val="18"/>
+                <w:szCs w:val="18"/>
+              </w:rPr>
+            </w:pPr>
+            <w:r>
+              <w:rPr>
+                <w:rFonts w:cs="Segoe UI"/>
+                <w:sz w:val="18"/>
+                <w:szCs w:val="18"/>
+              </w:rPr>
+              <w:t>All</w:t>
+            </w:r>
+          </w:p>
+        </w:tc>
+        <w:tc>
+          <w:tcPr>
+            <w:tcW w:w="2856" w:type="dxa"/>
+            <w:shd w:val="clear" w:color="auto" w:fill="DDDDDD" w:themeFill="accent1"/>
+          </w:tcPr>
+          <w:p>
+            <w:pPr>
+              <w:cnfStyle w:val="000000000000" w:firstRow="0" w:lastRow="0" w:firstColumn="0" w:lastColumn="0" w:oddVBand="0" w:evenVBand="0" w:oddHBand="0" w:evenHBand="0" w:firstRowFirstColumn="0" w:firstRowLastColumn="0" w:lastRowFirstColumn="0" w:lastRowLastColumn="0"/>
+              <w:rPr>
+                <w:sz w:val="18"/>
+                <w:szCs w:val="18"/>
+              </w:rPr>
+            </w:pPr>
+          </w:p>
+        </w:tc>
+      </w:tr>
+    </w:tbl>
+    <w:p/>
+    <w:p>
+      <w:pPr>
+        <w:pStyle w:val="Heading2"/>
+      </w:pPr>
+      <w:r>
+        <w:t>Custom User Levels</w:t>
+      </w:r>
     </w:p>
     <w:p>
       <w:pPr>
@@ -5471,7 +8152,19 @@
         <w:rPr>
           <w:rFonts w:cs="Segoe UI"/>
         </w:rPr>
-        <w:t>Permissions within hub</w:t>
+        <w:t xml:space="preserve">Permissions within </w:t>
+      </w:r>
+      <w:r>
+        <w:rPr>
+          <w:rFonts w:cs="Segoe UI"/>
+        </w:rPr>
+        <w:t xml:space="preserve">GoTechnology </w:t>
+      </w:r>
+      <w:r>
+        <w:rPr>
+          <w:rFonts w:cs="Segoe UI"/>
+        </w:rPr>
+        <w:t>hub</w:t>
       </w:r>
       <w:r>
         <w:rPr>
@@ -5496,15 +8189,9 @@
     </w:p>
     <w:p>
       <w:pPr>
-        <w:pStyle w:val="Heading2"/>
-        <w:rPr>
-          <w:rFonts w:ascii="Segoe UI" w:hAnsi="Segoe UI" w:cs="Segoe UI"/>
-        </w:rPr>
-      </w:pPr>
-      <w:r>
-        <w:rPr>
-          <w:rFonts w:ascii="Segoe UI" w:hAnsi="Segoe UI" w:cs="Segoe UI"/>
-        </w:rPr>
+        <w:pStyle w:val="Heading3"/>
+      </w:pPr>
+      <w:r>
         <w:t>Part 1: Roles</w:t>
       </w:r>
     </w:p>
@@ -5542,7 +8229,14 @@
         <w:rPr>
           <w:rFonts w:cs="Segoe UI"/>
         </w:rPr>
-        <w:t xml:space="preserve"> – this is because the abilities of a Role are limited/linked to the Level it’s assigned to and it’s “children” (for example, Tags are managed at Level C. If we assign a role for creating tags, but only on a Level D or a Level E, then the User won’t be able to do anything.) </w:t>
+        <w:t xml:space="preserve"> – this is because the abilities of a Role are limited/linked to the Level it’s assigned to and it’s “children” </w:t>
+      </w:r>
+      <w:r>
+        <w:rPr>
+          <w:rFonts w:cs="Segoe UI"/>
+        </w:rPr>
+        <w:lastRenderedPageBreak/>
+        <w:t xml:space="preserve">(for example, Tags are managed at Level C. If we assign a role for creating tags, but only on a Level D or a Level E, then the User won’t be able to do anything.) </w:t>
       </w:r>
       <w:r>
         <w:rPr>
@@ -5970,7 +8664,6 @@
                 <w:rFonts w:ascii="Segoe UI" w:hAnsi="Segoe UI" w:cs="Segoe UI"/>
                 <w:lang w:val="en-US"/>
               </w:rPr>
-              <w:lastRenderedPageBreak/>
               <w:t>Delete</w:t>
             </w:r>
           </w:p>
@@ -6056,7 +8749,6 @@
                 <w:rFonts w:cs="Segoe UI"/>
                 <w:lang w:val="en-US"/>
               </w:rPr>
-              <w:lastRenderedPageBreak/>
               <w:t>Punch List Raise</w:t>
             </w:r>
           </w:p>
@@ -6386,6 +9078,7 @@
                 <w:rFonts w:ascii="Segoe UI" w:hAnsi="Segoe UI" w:cs="Segoe UI"/>
                 <w:lang w:val="en-US"/>
               </w:rPr>
+              <w:lastRenderedPageBreak/>
               <w:t>Sign Off</w:t>
             </w:r>
           </w:p>
@@ -6411,6 +9104,7 @@
                 <w:rFonts w:cs="Segoe UI"/>
                 <w:lang w:val="en-US"/>
               </w:rPr>
+              <w:lastRenderedPageBreak/>
               <w:t>Handover Full Permission</w:t>
             </w:r>
           </w:p>
@@ -6731,7 +9425,6 @@
                 <w:rFonts w:cs="Segoe UI"/>
                 <w:lang w:val="en-US"/>
               </w:rPr>
-              <w:lastRenderedPageBreak/>
               <w:t>Full Write Access</w:t>
             </w:r>
           </w:p>
@@ -7249,6 +9942,7 @@
         <w:rPr>
           <w:rFonts w:cs="Segoe UI"/>
         </w:rPr>
+        <w:lastRenderedPageBreak/>
         <w:t>As you can see, some of the roles overlap. That’s ok – it won’t cause any problem if someone has the “same” permission twice.</w:t>
       </w:r>
     </w:p>
@@ -7267,22 +9961,19 @@
     </w:p>
     <w:p>
       <w:pPr>
-        <w:pStyle w:val="Heading2"/>
-        <w:rPr>
-          <w:rFonts w:ascii="Segoe UI" w:hAnsi="Segoe UI" w:cs="Segoe UI"/>
+        <w:pStyle w:val="Heading3"/>
+        <w:rPr>
           <w:noProof/>
         </w:rPr>
       </w:pPr>
       <w:r>
         <w:rPr>
-          <w:rFonts w:ascii="Segoe UI" w:hAnsi="Segoe UI" w:cs="Segoe UI"/>
           <w:noProof/>
         </w:rPr>
         <w:t xml:space="preserve"> </w:t>
       </w:r>
       <w:r>
         <w:rPr>
-          <w:rFonts w:ascii="Segoe UI" w:hAnsi="Segoe UI" w:cs="Segoe UI"/>
           <w:noProof/>
         </w:rPr>
         <w:t>Part 2: Assignment</w:t>
@@ -7364,7 +10055,6 @@
           <w:rFonts w:cs="Segoe UI"/>
           <w:noProof/>
         </w:rPr>
-        <w:lastRenderedPageBreak/>
         <w:drawing>
           <wp:inline distT="0" distB="0" distL="0" distR="0" wp14:anchorId="55B9D453" wp14:editId="69CBFC4F">
             <wp:extent cx="6661150" cy="2551650"/>
@@ -7466,15 +10156,9 @@
     </w:p>
     <w:p>
       <w:pPr>
-        <w:pStyle w:val="Heading3"/>
-        <w:rPr>
-          <w:rFonts w:cs="Segoe UI"/>
-        </w:rPr>
-      </w:pPr>
-      <w:r>
-        <w:rPr>
-          <w:rFonts w:cs="Segoe UI"/>
-        </w:rPr>
+        <w:pStyle w:val="Heading4"/>
+      </w:pPr>
+      <w:r>
         <w:t xml:space="preserve">A simple example of assigning a role to multiple scopes. </w:t>
       </w:r>
     </w:p>
@@ -7637,7 +10321,6 @@
           <w:rFonts w:cs="Segoe UI"/>
           <w:noProof/>
         </w:rPr>
-        <w:lastRenderedPageBreak/>
         <w:drawing>
           <wp:inline distT="0" distB="0" distL="0" distR="0" wp14:anchorId="2F0972D5" wp14:editId="6CCA3EF3">
             <wp:extent cx="6661150" cy="2605405"/>
@@ -7821,15 +10504,10 @@
     </w:p>
     <w:p>
       <w:pPr>
-        <w:pStyle w:val="Heading3"/>
-        <w:rPr>
-          <w:rFonts w:cs="Segoe UI"/>
-        </w:rPr>
-      </w:pPr>
-      <w:r>
-        <w:rPr>
-          <w:rFonts w:cs="Segoe UI"/>
-        </w:rPr>
+        <w:pStyle w:val="Heading4"/>
+      </w:pPr>
+      <w:r>
+        <w:lastRenderedPageBreak/>
         <w:t>Achieving the same result in different ways</w:t>
       </w:r>
     </w:p>
@@ -7856,7 +10534,6 @@
         <w:rPr>
           <w:rFonts w:cs="Segoe UI"/>
         </w:rPr>
-        <w:lastRenderedPageBreak/>
         <w:t>Understanding this can help us grasp how the Permissions system works.</w:t>
       </w:r>
     </w:p>
@@ -8371,7 +11048,7 @@
           <w:rFonts w:cs="Segoe UI"/>
         </w:rPr>
       </w:pPr>
-      <w:bookmarkStart w:id="22" w:name="_Toc865339"/>
+      <w:bookmarkStart w:id="23" w:name="_Toc13573946"/>
       <w:r>
         <w:rPr>
           <w:rFonts w:cs="Segoe UI"/>
@@ -8390,7 +11067,7 @@
         </w:rPr>
         <w:t xml:space="preserve"> Structure of hub2</w:t>
       </w:r>
-      <w:bookmarkEnd w:id="22"/>
+      <w:bookmarkEnd w:id="23"/>
     </w:p>
     <w:p>
       <w:pPr>
@@ -8662,14 +11339,14 @@
           <w:rFonts w:cs="Segoe UI"/>
         </w:rPr>
       </w:pPr>
-      <w:bookmarkStart w:id="23" w:name="_Toc865340"/>
+      <w:bookmarkStart w:id="24" w:name="_Toc13573947"/>
       <w:r>
         <w:rPr>
           <w:rFonts w:cs="Segoe UI"/>
         </w:rPr>
         <w:t>Populating Data</w:t>
       </w:r>
-      <w:bookmarkEnd w:id="23"/>
+      <w:bookmarkEnd w:id="24"/>
     </w:p>
     <w:p>
       <w:pPr>
@@ -11149,34 +13826,7 @@
                                 <w:sz w:val="18"/>
                                 <w:szCs w:val="18"/>
                               </w:rPr>
-                              <w:t>A</w:t>
-                            </w:r>
-                            <w:r>
-                              <w:rPr>
-                                <w:rFonts w:cs="Segoe UI"/>
-                                <w:color w:val="595959" w:themeColor="text1" w:themeTint="A6"/>
-                                <w:sz w:val="18"/>
-                                <w:szCs w:val="18"/>
-                              </w:rPr>
-                              <w:t xml:space="preserve"> gold field</w:t>
-                            </w:r>
-                            <w:r>
-                              <w:rPr>
-                                <w:rFonts w:cs="Segoe UI"/>
-                                <w:color w:val="595959" w:themeColor="text1" w:themeTint="A6"/>
-                                <w:sz w:val="18"/>
-                                <w:szCs w:val="18"/>
-                              </w:rPr>
-                              <w:t xml:space="preserve"> is</w:t>
-                            </w:r>
-                            <w:r>
-                              <w:rPr>
-                                <w:rFonts w:cs="Segoe UI"/>
-                                <w:color w:val="595959" w:themeColor="text1" w:themeTint="A6"/>
-                                <w:sz w:val="18"/>
-                                <w:szCs w:val="18"/>
-                              </w:rPr>
-                              <w:t xml:space="preserve"> an </w:t>
+                              <w:t xml:space="preserve">A gold field is an </w:t>
                             </w:r>
                             <w:r>
                               <w:rPr>
@@ -11215,25 +13865,7 @@
                                 <w:sz w:val="18"/>
                                 <w:szCs w:val="18"/>
                               </w:rPr>
-                              <w:t xml:space="preserve">Imagine it this way: Your name is John Smith and you’ve just joined a new company. </w:t>
-                            </w:r>
-                            <w:r>
-                              <w:rPr>
-                                <w:rFonts w:cs="Segoe UI"/>
-                                <w:color w:val="595959" w:themeColor="text1" w:themeTint="A6"/>
-                                <w:sz w:val="18"/>
-                                <w:szCs w:val="18"/>
-                              </w:rPr>
-                              <w:t>Unfortunately,</w:t>
-                            </w:r>
-                            <w:r>
-                              <w:rPr>
-                                <w:rFonts w:cs="Segoe UI"/>
-                                <w:color w:val="595959" w:themeColor="text1" w:themeTint="A6"/>
-                                <w:sz w:val="18"/>
-                                <w:szCs w:val="18"/>
-                              </w:rPr>
-                              <w:t xml:space="preserve"> there’s already a John Smith there. As a way of telling the difference people might start using your middle name too. It’s an </w:t>
+                              <w:t xml:space="preserve">Imagine it this way: Your name is John Smith and you’ve just joined a new company. Unfortunately, there’s already a John Smith there. As a way of telling the difference people might start using your middle name too. It’s an </w:t>
                             </w:r>
                             <w:r>
                               <w:rPr>
@@ -11330,34 +13962,7 @@
                           <w:sz w:val="18"/>
                           <w:szCs w:val="18"/>
                         </w:rPr>
-                        <w:t>A</w:t>
-                      </w:r>
-                      <w:r>
-                        <w:rPr>
-                          <w:rFonts w:cs="Segoe UI"/>
-                          <w:color w:val="595959" w:themeColor="text1" w:themeTint="A6"/>
-                          <w:sz w:val="18"/>
-                          <w:szCs w:val="18"/>
-                        </w:rPr>
-                        <w:t xml:space="preserve"> gold field</w:t>
-                      </w:r>
-                      <w:r>
-                        <w:rPr>
-                          <w:rFonts w:cs="Segoe UI"/>
-                          <w:color w:val="595959" w:themeColor="text1" w:themeTint="A6"/>
-                          <w:sz w:val="18"/>
-                          <w:szCs w:val="18"/>
-                        </w:rPr>
-                        <w:t xml:space="preserve"> is</w:t>
-                      </w:r>
-                      <w:r>
-                        <w:rPr>
-                          <w:rFonts w:cs="Segoe UI"/>
-                          <w:color w:val="595959" w:themeColor="text1" w:themeTint="A6"/>
-                          <w:sz w:val="18"/>
-                          <w:szCs w:val="18"/>
-                        </w:rPr>
-                        <w:t xml:space="preserve"> an </w:t>
+                        <w:t xml:space="preserve">A gold field is an </w:t>
                       </w:r>
                       <w:r>
                         <w:rPr>
@@ -11396,25 +14001,7 @@
                           <w:sz w:val="18"/>
                           <w:szCs w:val="18"/>
                         </w:rPr>
-                        <w:t xml:space="preserve">Imagine it this way: Your name is John Smith and you’ve just joined a new company. </w:t>
-                      </w:r>
-                      <w:r>
-                        <w:rPr>
-                          <w:rFonts w:cs="Segoe UI"/>
-                          <w:color w:val="595959" w:themeColor="text1" w:themeTint="A6"/>
-                          <w:sz w:val="18"/>
-                          <w:szCs w:val="18"/>
-                        </w:rPr>
-                        <w:t>Unfortunately,</w:t>
-                      </w:r>
-                      <w:r>
-                        <w:rPr>
-                          <w:rFonts w:cs="Segoe UI"/>
-                          <w:color w:val="595959" w:themeColor="text1" w:themeTint="A6"/>
-                          <w:sz w:val="18"/>
-                          <w:szCs w:val="18"/>
-                        </w:rPr>
-                        <w:t xml:space="preserve"> there’s already a John Smith there. As a way of telling the difference people might start using your middle name too. It’s an </w:t>
+                        <w:t xml:space="preserve">Imagine it this way: Your name is John Smith and you’ve just joined a new company. Unfortunately, there’s already a John Smith there. As a way of telling the difference people might start using your middle name too. It’s an </w:t>
                       </w:r>
                       <w:r>
                         <w:rPr>
@@ -11536,8 +14123,6 @@
       <w:r>
         <w:t>Don’t try renaming the column names though; that won’t work.</w:t>
       </w:r>
-      <w:bookmarkStart w:id="24" w:name="_GoBack"/>
-      <w:bookmarkEnd w:id="24"/>
     </w:p>
     <w:p>
       <w:pPr>
@@ -11546,7 +14131,7 @@
           <w:rFonts w:cs="Segoe UI"/>
         </w:rPr>
       </w:pPr>
-      <w:bookmarkStart w:id="25" w:name="_Toc865341"/>
+      <w:bookmarkStart w:id="25" w:name="_Toc13573948"/>
       <w:r>
         <w:rPr>
           <w:rFonts w:cs="Segoe UI"/>
@@ -12846,7 +15431,7 @@
         </w:rPr>
       </w:pPr>
       <w:bookmarkStart w:id="51" w:name="_Ref513214589"/>
-      <w:bookmarkStart w:id="52" w:name="_Toc865342"/>
+      <w:bookmarkStart w:id="52" w:name="_Toc13573949"/>
       <w:r>
         <w:rPr>
           <w:rFonts w:cs="Segoe UI"/>
@@ -14599,7 +17184,7 @@
           <w:rFonts w:cs="Segoe UI"/>
         </w:rPr>
       </w:pPr>
-      <w:bookmarkStart w:id="108" w:name="_Toc865343"/>
+      <w:bookmarkStart w:id="108" w:name="_Toc13573950"/>
       <w:r>
         <w:rPr>
           <w:rFonts w:cs="Segoe UI"/>
@@ -15933,7 +18518,7 @@
           <w:rFonts w:cs="Segoe UI"/>
         </w:rPr>
       </w:pPr>
-      <w:bookmarkStart w:id="109" w:name="_Toc865344"/>
+      <w:bookmarkStart w:id="109" w:name="_Toc13573951"/>
       <w:r>
         <w:rPr>
           <w:rFonts w:cs="Segoe UI"/>
@@ -20453,7 +23038,7 @@
           <mc:AlternateContent>
             <mc:Choice Requires="wps">
               <w:drawing>
-                <wp:anchor distT="0" distB="0" distL="114300" distR="114300" simplePos="0" relativeHeight="251659264" behindDoc="0" locked="0" layoutInCell="1" allowOverlap="1" wp14:anchorId="51BD6A57" wp14:editId="06BD9C61">
+                <wp:anchor distT="0" distB="0" distL="114300" distR="114300" simplePos="0" relativeHeight="251659264" behindDoc="0" locked="0" layoutInCell="1" allowOverlap="1" wp14:anchorId="51BD6A57" wp14:editId="5F3FD665">
                   <wp:simplePos x="0" y="0"/>
                   <wp:positionH relativeFrom="page">
                     <wp:posOffset>6505576</wp:posOffset>
@@ -20499,46 +23084,48 @@
                               <w:pPr>
                                 <w:jc w:val="center"/>
                                 <w:rPr>
-                                  <w:sz w:val="16"/>
+                                  <w:rFonts w:cs="Segoe UI"/>
+                                  <w:sz w:val="14"/>
                                   <w:szCs w:val="72"/>
                                 </w:rPr>
                               </w:pPr>
                               <w:r>
                                 <w:rPr>
-                                  <w:rFonts w:asciiTheme="minorHAnsi" w:eastAsiaTheme="minorEastAsia" w:hAnsiTheme="minorHAnsi"/>
-                                  <w:sz w:val="16"/>
+                                  <w:rFonts w:eastAsiaTheme="minorEastAsia" w:cs="Segoe UI"/>
+                                  <w:sz w:val="14"/>
                                 </w:rPr>
                                 <w:fldChar w:fldCharType="begin"/>
                               </w:r>
                               <w:r>
                                 <w:rPr>
-                                  <w:sz w:val="16"/>
+                                  <w:rFonts w:cs="Segoe UI"/>
+                                  <w:sz w:val="14"/>
                                 </w:rPr>
                                 <w:instrText xml:space="preserve"> PAGE    \* MERGEFORMAT </w:instrText>
                               </w:r>
                               <w:r>
                                 <w:rPr>
-                                  <w:rFonts w:asciiTheme="minorHAnsi" w:eastAsiaTheme="minorEastAsia" w:hAnsiTheme="minorHAnsi"/>
-                                  <w:sz w:val="16"/>
+                                  <w:rFonts w:eastAsiaTheme="minorEastAsia" w:cs="Segoe UI"/>
+                                  <w:sz w:val="14"/>
                                 </w:rPr>
                                 <w:fldChar w:fldCharType="separate"/>
                               </w:r>
                               <w:r>
                                 <w:rPr>
-                                  <w:rFonts w:asciiTheme="majorHAnsi" w:eastAsiaTheme="majorEastAsia" w:hAnsiTheme="majorHAnsi" w:cstheme="majorBidi"/>
+                                  <w:rFonts w:eastAsiaTheme="majorEastAsia" w:cs="Segoe UI"/>
                                   <w:noProof/>
                                   <w:color w:val="FFFFFF" w:themeColor="background1"/>
-                                  <w:sz w:val="48"/>
+                                  <w:sz w:val="44"/>
                                   <w:szCs w:val="72"/>
                                 </w:rPr>
                                 <w:t>29</w:t>
                               </w:r>
                               <w:r>
                                 <w:rPr>
-                                  <w:rFonts w:asciiTheme="majorHAnsi" w:eastAsiaTheme="majorEastAsia" w:hAnsiTheme="majorHAnsi" w:cstheme="majorBidi"/>
+                                  <w:rFonts w:eastAsiaTheme="majorEastAsia" w:cs="Segoe UI"/>
                                   <w:noProof/>
                                   <w:color w:val="FFFFFF" w:themeColor="background1"/>
-                                  <w:sz w:val="48"/>
+                                  <w:sz w:val="44"/>
                                   <w:szCs w:val="72"/>
                                 </w:rPr>
                                 <w:fldChar w:fldCharType="end"/>
@@ -20582,46 +23169,48 @@
                         <w:pPr>
                           <w:jc w:val="center"/>
                           <w:rPr>
-                            <w:sz w:val="16"/>
+                            <w:rFonts w:cs="Segoe UI"/>
+                            <w:sz w:val="14"/>
                             <w:szCs w:val="72"/>
                           </w:rPr>
                         </w:pPr>
                         <w:r>
                           <w:rPr>
-                            <w:rFonts w:asciiTheme="minorHAnsi" w:eastAsiaTheme="minorEastAsia" w:hAnsiTheme="minorHAnsi"/>
-                            <w:sz w:val="16"/>
+                            <w:rFonts w:eastAsiaTheme="minorEastAsia" w:cs="Segoe UI"/>
+                            <w:sz w:val="14"/>
                           </w:rPr>
                           <w:fldChar w:fldCharType="begin"/>
                         </w:r>
                         <w:r>
                           <w:rPr>
-                            <w:sz w:val="16"/>
+                            <w:rFonts w:cs="Segoe UI"/>
+                            <w:sz w:val="14"/>
                           </w:rPr>
                           <w:instrText xml:space="preserve"> PAGE    \* MERGEFORMAT </w:instrText>
                         </w:r>
                         <w:r>
                           <w:rPr>
-                            <w:rFonts w:asciiTheme="minorHAnsi" w:eastAsiaTheme="minorEastAsia" w:hAnsiTheme="minorHAnsi"/>
-                            <w:sz w:val="16"/>
+                            <w:rFonts w:eastAsiaTheme="minorEastAsia" w:cs="Segoe UI"/>
+                            <w:sz w:val="14"/>
                           </w:rPr>
                           <w:fldChar w:fldCharType="separate"/>
                         </w:r>
                         <w:r>
                           <w:rPr>
-                            <w:rFonts w:asciiTheme="majorHAnsi" w:eastAsiaTheme="majorEastAsia" w:hAnsiTheme="majorHAnsi" w:cstheme="majorBidi"/>
+                            <w:rFonts w:eastAsiaTheme="majorEastAsia" w:cs="Segoe UI"/>
                             <w:noProof/>
                             <w:color w:val="FFFFFF" w:themeColor="background1"/>
-                            <w:sz w:val="48"/>
+                            <w:sz w:val="44"/>
                             <w:szCs w:val="72"/>
                           </w:rPr>
                           <w:t>29</w:t>
                         </w:r>
                         <w:r>
                           <w:rPr>
-                            <w:rFonts w:asciiTheme="majorHAnsi" w:eastAsiaTheme="majorEastAsia" w:hAnsiTheme="majorHAnsi" w:cstheme="majorBidi"/>
+                            <w:rFonts w:eastAsiaTheme="majorEastAsia" w:cs="Segoe UI"/>
                             <w:noProof/>
                             <w:color w:val="FFFFFF" w:themeColor="background1"/>
-                            <w:sz w:val="48"/>
+                            <w:sz w:val="44"/>
                             <w:szCs w:val="72"/>
                           </w:rPr>
                           <w:fldChar w:fldCharType="end"/>
@@ -23134,6 +25723,119 @@
     </w:lvl>
   </w:abstractNum>
   <w:abstractNum w:abstractNumId="23" w15:restartNumberingAfterBreak="0">
+    <w:nsid w:val="56C91C9C"/>
+    <w:multiLevelType w:val="hybridMultilevel"/>
+    <w:tmpl w:val="794CE208"/>
+    <w:lvl w:ilvl="0" w:tplc="08090001">
+      <w:start w:val="1"/>
+      <w:numFmt w:val="bullet"/>
+      <w:lvlText w:val=""/>
+      <w:lvlJc w:val="left"/>
+      <w:pPr>
+        <w:ind w:left="720" w:hanging="360"/>
+      </w:pPr>
+      <w:rPr>
+        <w:rFonts w:ascii="Symbol" w:hAnsi="Symbol" w:hint="default"/>
+      </w:rPr>
+    </w:lvl>
+    <w:lvl w:ilvl="1" w:tplc="08090003" w:tentative="1">
+      <w:start w:val="1"/>
+      <w:numFmt w:val="bullet"/>
+      <w:lvlText w:val="o"/>
+      <w:lvlJc w:val="left"/>
+      <w:pPr>
+        <w:ind w:left="1440" w:hanging="360"/>
+      </w:pPr>
+      <w:rPr>
+        <w:rFonts w:ascii="Courier New" w:hAnsi="Courier New" w:cs="Courier New" w:hint="default"/>
+      </w:rPr>
+    </w:lvl>
+    <w:lvl w:ilvl="2" w:tplc="08090005" w:tentative="1">
+      <w:start w:val="1"/>
+      <w:numFmt w:val="bullet"/>
+      <w:lvlText w:val=""/>
+      <w:lvlJc w:val="left"/>
+      <w:pPr>
+        <w:ind w:left="2160" w:hanging="360"/>
+      </w:pPr>
+      <w:rPr>
+        <w:rFonts w:ascii="Wingdings" w:hAnsi="Wingdings" w:hint="default"/>
+      </w:rPr>
+    </w:lvl>
+    <w:lvl w:ilvl="3" w:tplc="08090001" w:tentative="1">
+      <w:start w:val="1"/>
+      <w:numFmt w:val="bullet"/>
+      <w:lvlText w:val=""/>
+      <w:lvlJc w:val="left"/>
+      <w:pPr>
+        <w:ind w:left="2880" w:hanging="360"/>
+      </w:pPr>
+      <w:rPr>
+        <w:rFonts w:ascii="Symbol" w:hAnsi="Symbol" w:hint="default"/>
+      </w:rPr>
+    </w:lvl>
+    <w:lvl w:ilvl="4" w:tplc="08090003" w:tentative="1">
+      <w:start w:val="1"/>
+      <w:numFmt w:val="bullet"/>
+      <w:lvlText w:val="o"/>
+      <w:lvlJc w:val="left"/>
+      <w:pPr>
+        <w:ind w:left="3600" w:hanging="360"/>
+      </w:pPr>
+      <w:rPr>
+        <w:rFonts w:ascii="Courier New" w:hAnsi="Courier New" w:cs="Courier New" w:hint="default"/>
+      </w:rPr>
+    </w:lvl>
+    <w:lvl w:ilvl="5" w:tplc="08090005" w:tentative="1">
+      <w:start w:val="1"/>
+      <w:numFmt w:val="bullet"/>
+      <w:lvlText w:val=""/>
+      <w:lvlJc w:val="left"/>
+      <w:pPr>
+        <w:ind w:left="4320" w:hanging="360"/>
+      </w:pPr>
+      <w:rPr>
+        <w:rFonts w:ascii="Wingdings" w:hAnsi="Wingdings" w:hint="default"/>
+      </w:rPr>
+    </w:lvl>
+    <w:lvl w:ilvl="6" w:tplc="08090001" w:tentative="1">
+      <w:start w:val="1"/>
+      <w:numFmt w:val="bullet"/>
+      <w:lvlText w:val=""/>
+      <w:lvlJc w:val="left"/>
+      <w:pPr>
+        <w:ind w:left="5040" w:hanging="360"/>
+      </w:pPr>
+      <w:rPr>
+        <w:rFonts w:ascii="Symbol" w:hAnsi="Symbol" w:hint="default"/>
+      </w:rPr>
+    </w:lvl>
+    <w:lvl w:ilvl="7" w:tplc="08090003" w:tentative="1">
+      <w:start w:val="1"/>
+      <w:numFmt w:val="bullet"/>
+      <w:lvlText w:val="o"/>
+      <w:lvlJc w:val="left"/>
+      <w:pPr>
+        <w:ind w:left="5760" w:hanging="360"/>
+      </w:pPr>
+      <w:rPr>
+        <w:rFonts w:ascii="Courier New" w:hAnsi="Courier New" w:cs="Courier New" w:hint="default"/>
+      </w:rPr>
+    </w:lvl>
+    <w:lvl w:ilvl="8" w:tplc="08090005" w:tentative="1">
+      <w:start w:val="1"/>
+      <w:numFmt w:val="bullet"/>
+      <w:lvlText w:val=""/>
+      <w:lvlJc w:val="left"/>
+      <w:pPr>
+        <w:ind w:left="6480" w:hanging="360"/>
+      </w:pPr>
+      <w:rPr>
+        <w:rFonts w:ascii="Wingdings" w:hAnsi="Wingdings" w:hint="default"/>
+      </w:rPr>
+    </w:lvl>
+  </w:abstractNum>
+  <w:abstractNum w:abstractNumId="24" w15:restartNumberingAfterBreak="0">
     <w:nsid w:val="5F2B2DB2"/>
     <w:multiLevelType w:val="hybridMultilevel"/>
     <w:tmpl w:val="E64C8922"/>
@@ -23222,7 +25924,7 @@
       </w:pPr>
     </w:lvl>
   </w:abstractNum>
-  <w:abstractNum w:abstractNumId="24" w15:restartNumberingAfterBreak="0">
+  <w:abstractNum w:abstractNumId="25" w15:restartNumberingAfterBreak="0">
     <w:nsid w:val="61693FE8"/>
     <w:multiLevelType w:val="hybridMultilevel"/>
     <w:tmpl w:val="AD365B82"/>
@@ -23335,7 +26037,7 @@
       </w:rPr>
     </w:lvl>
   </w:abstractNum>
-  <w:abstractNum w:abstractNumId="25" w15:restartNumberingAfterBreak="0">
+  <w:abstractNum w:abstractNumId="26" w15:restartNumberingAfterBreak="0">
     <w:nsid w:val="62CE41B7"/>
     <w:multiLevelType w:val="hybridMultilevel"/>
     <w:tmpl w:val="D0E2FBD2"/>
@@ -23424,7 +26126,7 @@
       </w:pPr>
     </w:lvl>
   </w:abstractNum>
-  <w:abstractNum w:abstractNumId="26" w15:restartNumberingAfterBreak="0">
+  <w:abstractNum w:abstractNumId="27" w15:restartNumberingAfterBreak="0">
     <w:nsid w:val="66284D3F"/>
     <w:multiLevelType w:val="hybridMultilevel"/>
     <w:tmpl w:val="A490A114"/>
@@ -23513,7 +26215,7 @@
       </w:pPr>
     </w:lvl>
   </w:abstractNum>
-  <w:abstractNum w:abstractNumId="27" w15:restartNumberingAfterBreak="0">
+  <w:abstractNum w:abstractNumId="28" w15:restartNumberingAfterBreak="0">
     <w:nsid w:val="670D310F"/>
     <w:multiLevelType w:val="hybridMultilevel"/>
     <w:tmpl w:val="9C7A6438"/>
@@ -23626,7 +26328,7 @@
       </w:rPr>
     </w:lvl>
   </w:abstractNum>
-  <w:abstractNum w:abstractNumId="28" w15:restartNumberingAfterBreak="0">
+  <w:abstractNum w:abstractNumId="29" w15:restartNumberingAfterBreak="0">
     <w:nsid w:val="748024A1"/>
     <w:multiLevelType w:val="hybridMultilevel"/>
     <w:tmpl w:val="E6862358"/>
@@ -23739,7 +26441,7 @@
       </w:rPr>
     </w:lvl>
   </w:abstractNum>
-  <w:abstractNum w:abstractNumId="29" w15:restartNumberingAfterBreak="0">
+  <w:abstractNum w:abstractNumId="30" w15:restartNumberingAfterBreak="0">
     <w:nsid w:val="75DB2D6D"/>
     <w:multiLevelType w:val="multilevel"/>
     <w:tmpl w:val="AD1A64AE"/>
@@ -23832,7 +26534,7 @@
       </w:pPr>
     </w:lvl>
   </w:abstractNum>
-  <w:abstractNum w:abstractNumId="30" w15:restartNumberingAfterBreak="0">
+  <w:abstractNum w:abstractNumId="31" w15:restartNumberingAfterBreak="0">
     <w:nsid w:val="793E10FC"/>
     <w:multiLevelType w:val="hybridMultilevel"/>
     <w:tmpl w:val="75AE2DAE"/>
@@ -23945,7 +26647,7 @@
       </w:rPr>
     </w:lvl>
   </w:abstractNum>
-  <w:abstractNum w:abstractNumId="31" w15:restartNumberingAfterBreak="0">
+  <w:abstractNum w:abstractNumId="32" w15:restartNumberingAfterBreak="0">
     <w:nsid w:val="794B0150"/>
     <w:multiLevelType w:val="hybridMultilevel"/>
     <w:tmpl w:val="3D323456"/>
@@ -24031,7 +26733,7 @@
       </w:pPr>
     </w:lvl>
   </w:abstractNum>
-  <w:abstractNum w:abstractNumId="32" w15:restartNumberingAfterBreak="0">
+  <w:abstractNum w:abstractNumId="33" w15:restartNumberingAfterBreak="0">
     <w:nsid w:val="7CC31F24"/>
     <w:multiLevelType w:val="hybridMultilevel"/>
     <w:tmpl w:val="59BA899C"/>
@@ -24121,7 +26823,7 @@
     </w:lvl>
   </w:abstractNum>
   <w:num w:numId="1">
-    <w:abstractNumId w:val="27"/>
+    <w:abstractNumId w:val="28"/>
   </w:num>
   <w:num w:numId="2">
     <w:abstractNumId w:val="8"/>
@@ -24130,16 +26832,16 @@
     <w:abstractNumId w:val="19"/>
   </w:num>
   <w:num w:numId="4">
-    <w:abstractNumId w:val="25"/>
+    <w:abstractNumId w:val="26"/>
   </w:num>
   <w:num w:numId="5">
     <w:abstractNumId w:val="16"/>
   </w:num>
   <w:num w:numId="6">
-    <w:abstractNumId w:val="32"/>
+    <w:abstractNumId w:val="33"/>
   </w:num>
   <w:num w:numId="7">
-    <w:abstractNumId w:val="29"/>
+    <w:abstractNumId w:val="30"/>
   </w:num>
   <w:num w:numId="8">
     <w:abstractNumId w:val="18"/>
@@ -24172,16 +26874,16 @@
     <w:abstractNumId w:val="18"/>
   </w:num>
   <w:num w:numId="18">
-    <w:abstractNumId w:val="29"/>
+    <w:abstractNumId w:val="30"/>
   </w:num>
   <w:num w:numId="19">
-    <w:abstractNumId w:val="29"/>
+    <w:abstractNumId w:val="30"/>
   </w:num>
   <w:num w:numId="20">
-    <w:abstractNumId w:val="29"/>
+    <w:abstractNumId w:val="30"/>
   </w:num>
   <w:num w:numId="21">
-    <w:abstractNumId w:val="29"/>
+    <w:abstractNumId w:val="30"/>
   </w:num>
   <w:num w:numId="22">
     <w:abstractNumId w:val="11"/>
@@ -24208,7 +26910,7 @@
     <w:abstractNumId w:val="6"/>
   </w:num>
   <w:num w:numId="30">
-    <w:abstractNumId w:val="24"/>
+    <w:abstractNumId w:val="25"/>
   </w:num>
   <w:num w:numId="31">
     <w:abstractNumId w:val="9"/>
@@ -24223,28 +26925,31 @@
     <w:abstractNumId w:val="7"/>
   </w:num>
   <w:num w:numId="35">
-    <w:abstractNumId w:val="23"/>
+    <w:abstractNumId w:val="24"/>
   </w:num>
   <w:num w:numId="36">
     <w:abstractNumId w:val="1"/>
   </w:num>
   <w:num w:numId="37">
-    <w:abstractNumId w:val="31"/>
+    <w:abstractNumId w:val="32"/>
   </w:num>
   <w:num w:numId="38">
     <w:abstractNumId w:val="21"/>
   </w:num>
   <w:num w:numId="39">
-    <w:abstractNumId w:val="26"/>
+    <w:abstractNumId w:val="27"/>
   </w:num>
   <w:num w:numId="40">
-    <w:abstractNumId w:val="30"/>
+    <w:abstractNumId w:val="31"/>
   </w:num>
   <w:num w:numId="41">
     <w:abstractNumId w:val="20"/>
   </w:num>
   <w:num w:numId="42">
-    <w:abstractNumId w:val="28"/>
+    <w:abstractNumId w:val="29"/>
+  </w:num>
+  <w:num w:numId="43">
+    <w:abstractNumId w:val="23"/>
   </w:num>
 </w:numbering>
 </file>
@@ -27200,6 +29905,109 @@
       <w:shd w:val="clear" w:color="auto" w:fill="E6E6E6"/>
     </w:rPr>
   </w:style>
+  <w:style w:type="table" w:styleId="GridTable5Dark">
+    <w:name w:val="Grid Table 5 Dark"/>
+    <w:basedOn w:val="TableNormal"/>
+    <w:uiPriority w:val="50"/>
+    <w:rsid w:val="00706393"/>
+    <w:tblPr>
+      <w:tblStyleRowBandSize w:val="1"/>
+      <w:tblStyleColBandSize w:val="1"/>
+      <w:tblBorders>
+        <w:top w:val="single" w:sz="4" w:space="0" w:color="FFFFFF" w:themeColor="background1"/>
+        <w:left w:val="single" w:sz="4" w:space="0" w:color="FFFFFF" w:themeColor="background1"/>
+        <w:bottom w:val="single" w:sz="4" w:space="0" w:color="FFFFFF" w:themeColor="background1"/>
+        <w:right w:val="single" w:sz="4" w:space="0" w:color="FFFFFF" w:themeColor="background1"/>
+        <w:insideH w:val="single" w:sz="4" w:space="0" w:color="FFFFFF" w:themeColor="background1"/>
+        <w:insideV w:val="single" w:sz="4" w:space="0" w:color="FFFFFF" w:themeColor="background1"/>
+      </w:tblBorders>
+    </w:tblPr>
+    <w:tcPr>
+      <w:shd w:val="clear" w:color="auto" w:fill="CCCCCC" w:themeFill="text1" w:themeFillTint="33"/>
+    </w:tcPr>
+    <w:tblStylePr w:type="firstRow">
+      <w:rPr>
+        <w:b/>
+        <w:bCs/>
+        <w:color w:val="FFFFFF" w:themeColor="background1"/>
+      </w:rPr>
+      <w:tblPr/>
+      <w:tcPr>
+        <w:tcBorders>
+          <w:top w:val="single" w:sz="4" w:space="0" w:color="FFFFFF" w:themeColor="background1"/>
+          <w:left w:val="single" w:sz="4" w:space="0" w:color="FFFFFF" w:themeColor="background1"/>
+          <w:right w:val="single" w:sz="4" w:space="0" w:color="FFFFFF" w:themeColor="background1"/>
+          <w:insideH w:val="nil"/>
+          <w:insideV w:val="nil"/>
+        </w:tcBorders>
+        <w:shd w:val="clear" w:color="auto" w:fill="000000" w:themeFill="text1"/>
+      </w:tcPr>
+    </w:tblStylePr>
+    <w:tblStylePr w:type="lastRow">
+      <w:rPr>
+        <w:b/>
+        <w:bCs/>
+        <w:color w:val="FFFFFF" w:themeColor="background1"/>
+      </w:rPr>
+      <w:tblPr/>
+      <w:tcPr>
+        <w:tcBorders>
+          <w:left w:val="single" w:sz="4" w:space="0" w:color="FFFFFF" w:themeColor="background1"/>
+          <w:bottom w:val="single" w:sz="4" w:space="0" w:color="FFFFFF" w:themeColor="background1"/>
+          <w:right w:val="single" w:sz="4" w:space="0" w:color="FFFFFF" w:themeColor="background1"/>
+          <w:insideH w:val="nil"/>
+          <w:insideV w:val="nil"/>
+        </w:tcBorders>
+        <w:shd w:val="clear" w:color="auto" w:fill="000000" w:themeFill="text1"/>
+      </w:tcPr>
+    </w:tblStylePr>
+    <w:tblStylePr w:type="firstCol">
+      <w:rPr>
+        <w:b/>
+        <w:bCs/>
+        <w:color w:val="FFFFFF" w:themeColor="background1"/>
+      </w:rPr>
+      <w:tblPr/>
+      <w:tcPr>
+        <w:tcBorders>
+          <w:top w:val="single" w:sz="4" w:space="0" w:color="FFFFFF" w:themeColor="background1"/>
+          <w:left w:val="single" w:sz="4" w:space="0" w:color="FFFFFF" w:themeColor="background1"/>
+          <w:bottom w:val="single" w:sz="4" w:space="0" w:color="FFFFFF" w:themeColor="background1"/>
+          <w:insideV w:val="nil"/>
+        </w:tcBorders>
+        <w:shd w:val="clear" w:color="auto" w:fill="000000" w:themeFill="text1"/>
+      </w:tcPr>
+    </w:tblStylePr>
+    <w:tblStylePr w:type="lastCol">
+      <w:rPr>
+        <w:b/>
+        <w:bCs/>
+        <w:color w:val="FFFFFF" w:themeColor="background1"/>
+      </w:rPr>
+      <w:tblPr/>
+      <w:tcPr>
+        <w:tcBorders>
+          <w:top w:val="single" w:sz="4" w:space="0" w:color="FFFFFF" w:themeColor="background1"/>
+          <w:bottom w:val="single" w:sz="4" w:space="0" w:color="FFFFFF" w:themeColor="background1"/>
+          <w:right w:val="single" w:sz="4" w:space="0" w:color="FFFFFF" w:themeColor="background1"/>
+          <w:insideV w:val="nil"/>
+        </w:tcBorders>
+        <w:shd w:val="clear" w:color="auto" w:fill="000000" w:themeFill="text1"/>
+      </w:tcPr>
+    </w:tblStylePr>
+    <w:tblStylePr w:type="band1Vert">
+      <w:tblPr/>
+      <w:tcPr>
+        <w:shd w:val="clear" w:color="auto" w:fill="999999" w:themeFill="text1" w:themeFillTint="66"/>
+      </w:tcPr>
+    </w:tblStylePr>
+    <w:tblStylePr w:type="band1Horz">
+      <w:tblPr/>
+      <w:tcPr>
+        <w:shd w:val="clear" w:color="auto" w:fill="999999" w:themeFill="text1" w:themeFillTint="66"/>
+      </w:tcPr>
+    </w:tblStylePr>
+  </w:style>
 </w:styles>
 </file>
 
@@ -27694,7 +30502,7 @@
 </file>
 
 <file path=customXml/itemProps4.xml><?xml version="1.0" encoding="utf-8"?>
-<ds:datastoreItem xmlns:ds="http://schemas.openxmlformats.org/officeDocument/2006/customXml" ds:itemID="{2F13A8CB-CD6F-4C95-888E-6256ED29C75C}">
+<ds:datastoreItem xmlns:ds="http://schemas.openxmlformats.org/officeDocument/2006/customXml" ds:itemID="{7F50D85F-D68A-4453-9E95-969784F74AA8}">
   <ds:schemaRefs>
     <ds:schemaRef ds:uri="http://schemas.openxmlformats.org/officeDocument/2006/bibliography"/>
   </ds:schemaRefs>

</xml_diff>

<commit_message>
Fixing logo image distortion
</commit_message>
<xml_diff>
--- a/u/UserGuide.docx
+++ b/u/UserGuide.docx
@@ -1593,8 +1593,6 @@
           </wp:inline>
         </w:drawing>
       </w:r>
-      <w:bookmarkStart w:id="17" w:name="_GoBack"/>
-      <w:bookmarkEnd w:id="17"/>
     </w:p>
     <w:p>
       <w:pPr>
@@ -1878,7 +1876,7 @@
           <w:rFonts w:cs="Segoe UI"/>
         </w:rPr>
       </w:pPr>
-      <w:bookmarkStart w:id="18" w:name="_Toc13573943"/>
+      <w:bookmarkStart w:id="17" w:name="_Toc13573943"/>
       <w:r>
         <w:rPr>
           <w:rFonts w:cs="Segoe UI"/>
@@ -1886,7 +1884,7 @@
         <w:lastRenderedPageBreak/>
         <w:t>UI</w:t>
       </w:r>
-      <w:bookmarkEnd w:id="18"/>
+      <w:bookmarkEnd w:id="17"/>
     </w:p>
     <w:p>
       <w:pPr>
@@ -3450,16 +3448,16 @@
           <w:rFonts w:cs="Segoe UI"/>
         </w:rPr>
       </w:pPr>
-      <w:bookmarkStart w:id="19" w:name="_Ref512420894"/>
-      <w:bookmarkStart w:id="20" w:name="_Toc13573944"/>
+      <w:bookmarkStart w:id="18" w:name="_Ref512420894"/>
+      <w:bookmarkStart w:id="19" w:name="_Toc13573944"/>
       <w:r>
         <w:rPr>
           <w:rFonts w:cs="Segoe UI"/>
         </w:rPr>
         <w:t>Levels</w:t>
       </w:r>
+      <w:bookmarkEnd w:id="18"/>
       <w:bookmarkEnd w:id="19"/>
-      <w:bookmarkEnd w:id="20"/>
     </w:p>
     <w:p>
       <w:pPr>
@@ -5236,8 +5234,8 @@
           <w:rFonts w:cs="Segoe UI"/>
         </w:rPr>
       </w:pPr>
-      <w:bookmarkStart w:id="21" w:name="_Toc13573945"/>
-      <w:bookmarkStart w:id="22" w:name="_Ref513209717"/>
+      <w:bookmarkStart w:id="20" w:name="_Toc13573945"/>
+      <w:bookmarkStart w:id="21" w:name="_Ref513209717"/>
       <w:r>
         <w:rPr>
           <w:rFonts w:cs="Segoe UI"/>
@@ -5245,7 +5243,7 @@
         <w:lastRenderedPageBreak/>
         <w:t>Permissions</w:t>
       </w:r>
-      <w:bookmarkEnd w:id="21"/>
+      <w:bookmarkEnd w:id="20"/>
     </w:p>
     <w:p>
       <w:r>
@@ -11109,7 +11107,7 @@
           <w:rFonts w:cs="Segoe UI"/>
         </w:rPr>
       </w:pPr>
-      <w:bookmarkStart w:id="23" w:name="_Toc13573946"/>
+      <w:bookmarkStart w:id="22" w:name="_Toc13573946"/>
       <w:r>
         <w:rPr>
           <w:rFonts w:cs="Segoe UI"/>
@@ -11128,7 +11126,7 @@
         </w:rPr>
         <w:t xml:space="preserve"> Structure of hub2</w:t>
       </w:r>
-      <w:bookmarkEnd w:id="23"/>
+      <w:bookmarkEnd w:id="22"/>
     </w:p>
     <w:p>
       <w:pPr>
@@ -11400,14 +11398,14 @@
           <w:rFonts w:cs="Segoe UI"/>
         </w:rPr>
       </w:pPr>
-      <w:bookmarkStart w:id="24" w:name="_Toc13573947"/>
+      <w:bookmarkStart w:id="23" w:name="_Toc13573947"/>
       <w:r>
         <w:rPr>
           <w:rFonts w:cs="Segoe UI"/>
         </w:rPr>
         <w:t>Populating Data</w:t>
       </w:r>
-      <w:bookmarkEnd w:id="24"/>
+      <w:bookmarkEnd w:id="23"/>
     </w:p>
     <w:p>
       <w:pPr>
@@ -12739,16 +12737,7 @@
                                 <w:sz w:val="18"/>
                                 <w:szCs w:val="18"/>
                               </w:rPr>
-                              <w:t xml:space="preserve">If the </w:t>
-                            </w:r>
-                            <w:r>
-                              <w:rPr>
-                                <w:rFonts w:cs="Segoe UI"/>
-                                <w:color w:val="595959" w:themeColor="text1" w:themeTint="A6"/>
-                                <w:sz w:val="18"/>
-                                <w:szCs w:val="18"/>
-                              </w:rPr>
-                              <w:t>table you need to populate isn’t in the list then you might not have access to it. Talk to your GoTechnology focal point about it.</w:t>
+                              <w:t>If the table you need to populate isn’t in the list then you might not have access to it. Talk to your GoTechnology focal point about it.</w:t>
                             </w:r>
                           </w:p>
                           <w:p>
@@ -12856,16 +12845,7 @@
                           <w:sz w:val="18"/>
                           <w:szCs w:val="18"/>
                         </w:rPr>
-                        <w:t xml:space="preserve">If the </w:t>
-                      </w:r>
-                      <w:r>
-                        <w:rPr>
-                          <w:rFonts w:cs="Segoe UI"/>
-                          <w:color w:val="595959" w:themeColor="text1" w:themeTint="A6"/>
-                          <w:sz w:val="18"/>
-                          <w:szCs w:val="18"/>
-                        </w:rPr>
-                        <w:t>table you need to populate isn’t in the list then you might not have access to it. Talk to your GoTechnology focal point about it.</w:t>
+                        <w:t>If the table you need to populate isn’t in the list then you might not have access to it. Talk to your GoTechnology focal point about it.</w:t>
                       </w:r>
                     </w:p>
                     <w:p>
@@ -14130,15 +14110,15 @@
           <w:rFonts w:cs="Segoe UI"/>
         </w:rPr>
       </w:pPr>
-      <w:bookmarkStart w:id="25" w:name="_Toc13573948"/>
+      <w:bookmarkStart w:id="24" w:name="_Toc13573948"/>
       <w:r>
         <w:rPr>
           <w:rFonts w:cs="Segoe UI"/>
         </w:rPr>
         <w:t>Handovers</w:t>
       </w:r>
-      <w:bookmarkEnd w:id="22"/>
-      <w:bookmarkEnd w:id="25"/>
+      <w:bookmarkEnd w:id="21"/>
+      <w:bookmarkEnd w:id="24"/>
     </w:p>
     <w:p>
       <w:pPr>
@@ -14294,22 +14274,23 @@
           <w:rFonts w:cs="Segoe UI"/>
         </w:rPr>
       </w:pPr>
-      <w:bookmarkStart w:id="26" w:name="_Toc403998262"/>
-      <w:bookmarkStart w:id="27" w:name="_Toc473020768"/>
-      <w:bookmarkStart w:id="28" w:name="_Toc481570111"/>
-      <w:bookmarkStart w:id="29" w:name="_Toc481590431"/>
-      <w:bookmarkStart w:id="30" w:name="_Toc481593993"/>
-      <w:bookmarkStart w:id="31" w:name="_Toc481595329"/>
-      <w:bookmarkStart w:id="32" w:name="_Toc481669133"/>
-      <w:bookmarkStart w:id="33" w:name="_Toc481673399"/>
-      <w:bookmarkStart w:id="34" w:name="_Toc485810906"/>
-      <w:bookmarkStart w:id="35" w:name="_Toc503452418"/>
+      <w:bookmarkStart w:id="25" w:name="_Toc403998262"/>
+      <w:bookmarkStart w:id="26" w:name="_Toc473020768"/>
+      <w:bookmarkStart w:id="27" w:name="_Toc481570111"/>
+      <w:bookmarkStart w:id="28" w:name="_Toc481590431"/>
+      <w:bookmarkStart w:id="29" w:name="_Toc481593993"/>
+      <w:bookmarkStart w:id="30" w:name="_Toc481595329"/>
+      <w:bookmarkStart w:id="31" w:name="_Toc481669133"/>
+      <w:bookmarkStart w:id="32" w:name="_Toc481673399"/>
+      <w:bookmarkStart w:id="33" w:name="_Toc485810906"/>
+      <w:bookmarkStart w:id="34" w:name="_Toc503452418"/>
       <w:r>
         <w:rPr>
           <w:rFonts w:cs="Segoe UI"/>
         </w:rPr>
         <w:t>Grouping</w:t>
       </w:r>
+      <w:bookmarkEnd w:id="25"/>
       <w:bookmarkEnd w:id="26"/>
       <w:bookmarkEnd w:id="27"/>
       <w:bookmarkEnd w:id="28"/>
@@ -14319,7 +14300,6 @@
       <w:bookmarkEnd w:id="32"/>
       <w:bookmarkEnd w:id="33"/>
       <w:bookmarkEnd w:id="34"/>
-      <w:bookmarkEnd w:id="35"/>
     </w:p>
     <w:p>
       <w:pPr>
@@ -14528,22 +14508,23 @@
           <w:rFonts w:cs="Segoe UI"/>
         </w:rPr>
       </w:pPr>
-      <w:bookmarkStart w:id="36" w:name="_Toc403998263"/>
-      <w:bookmarkStart w:id="37" w:name="_Toc473020769"/>
-      <w:bookmarkStart w:id="38" w:name="_Toc481570112"/>
-      <w:bookmarkStart w:id="39" w:name="_Toc481590432"/>
-      <w:bookmarkStart w:id="40" w:name="_Toc481593994"/>
-      <w:bookmarkStart w:id="41" w:name="_Toc481595330"/>
-      <w:bookmarkStart w:id="42" w:name="_Toc481669134"/>
-      <w:bookmarkStart w:id="43" w:name="_Toc481673400"/>
-      <w:bookmarkStart w:id="44" w:name="_Toc485810907"/>
-      <w:bookmarkStart w:id="45" w:name="_Toc503452419"/>
+      <w:bookmarkStart w:id="35" w:name="_Toc403998263"/>
+      <w:bookmarkStart w:id="36" w:name="_Toc473020769"/>
+      <w:bookmarkStart w:id="37" w:name="_Toc481570112"/>
+      <w:bookmarkStart w:id="38" w:name="_Toc481590432"/>
+      <w:bookmarkStart w:id="39" w:name="_Toc481593994"/>
+      <w:bookmarkStart w:id="40" w:name="_Toc481595330"/>
+      <w:bookmarkStart w:id="41" w:name="_Toc481669134"/>
+      <w:bookmarkStart w:id="42" w:name="_Toc481673400"/>
+      <w:bookmarkStart w:id="43" w:name="_Toc485810907"/>
+      <w:bookmarkStart w:id="44" w:name="_Toc503452419"/>
       <w:r>
         <w:rPr>
           <w:rFonts w:cs="Segoe UI"/>
         </w:rPr>
         <w:t>Gating</w:t>
       </w:r>
+      <w:bookmarkEnd w:id="35"/>
       <w:bookmarkEnd w:id="36"/>
       <w:bookmarkEnd w:id="37"/>
       <w:bookmarkEnd w:id="38"/>
@@ -14553,64 +14534,63 @@
       <w:bookmarkEnd w:id="42"/>
       <w:bookmarkEnd w:id="43"/>
       <w:bookmarkEnd w:id="44"/>
+    </w:p>
+    <w:p>
+      <w:pPr>
+        <w:rPr>
+          <w:rFonts w:cs="Segoe UI"/>
+        </w:rPr>
+      </w:pPr>
+      <w:r>
+        <w:rPr>
+          <w:rFonts w:cs="Segoe UI"/>
+        </w:rPr>
+        <w:t>The Handover Gating determines the “which” (the ‘scope’) and “when” (the ‘ordering’) of the Handover within the overall project, serving to answer the questions “Which certificates/ITRs are covered by this Handover and when in the complete Handover process should this particular Handover occur?”</w:t>
+      </w:r>
+    </w:p>
+    <w:p>
+      <w:pPr>
+        <w:rPr>
+          <w:rFonts w:cs="Segoe UI"/>
+        </w:rPr>
+      </w:pPr>
+      <w:r>
+        <w:rPr>
+          <w:rFonts w:cs="Segoe UI"/>
+        </w:rPr>
+        <w:t>Both questions are answered with a single field: The Handover Gate Number.</w:t>
+      </w:r>
+    </w:p>
+    <w:p>
+      <w:pPr>
+        <w:rPr>
+          <w:rFonts w:cs="Segoe UI"/>
+        </w:rPr>
+      </w:pPr>
+      <w:r>
+        <w:rPr>
+          <w:rFonts w:cs="Segoe UI"/>
+        </w:rPr>
+        <w:t>This field acts as both a link between the Handover and the ITR Classes as well as means of ordering the Handover within the project.</w:t>
+      </w:r>
+    </w:p>
+    <w:p>
+      <w:pPr>
+        <w:pStyle w:val="Heading4"/>
+        <w:rPr>
+          <w:rFonts w:cs="Segoe UI"/>
+        </w:rPr>
+      </w:pPr>
+      <w:bookmarkStart w:id="45" w:name="_Toc485810908"/>
+      <w:bookmarkStart w:id="46" w:name="_Toc503452420"/>
+      <w:r>
+        <w:rPr>
+          <w:rFonts w:cs="Segoe UI"/>
+        </w:rPr>
+        <w:t>Example: How Gating affects ordering.</w:t>
+      </w:r>
       <w:bookmarkEnd w:id="45"/>
-    </w:p>
-    <w:p>
-      <w:pPr>
-        <w:rPr>
-          <w:rFonts w:cs="Segoe UI"/>
-        </w:rPr>
-      </w:pPr>
-      <w:r>
-        <w:rPr>
-          <w:rFonts w:cs="Segoe UI"/>
-        </w:rPr>
-        <w:t>The Handover Gating determines the “which” (the ‘scope’) and “when” (the ‘ordering’) of the Handover within the overall project, serving to answer the questions “Which certificates/ITRs are covered by this Handover and when in the complete Handover process should this particular Handover occur?”</w:t>
-      </w:r>
-    </w:p>
-    <w:p>
-      <w:pPr>
-        <w:rPr>
-          <w:rFonts w:cs="Segoe UI"/>
-        </w:rPr>
-      </w:pPr>
-      <w:r>
-        <w:rPr>
-          <w:rFonts w:cs="Segoe UI"/>
-        </w:rPr>
-        <w:t>Both questions are answered with a single field: The Handover Gate Number.</w:t>
-      </w:r>
-    </w:p>
-    <w:p>
-      <w:pPr>
-        <w:rPr>
-          <w:rFonts w:cs="Segoe UI"/>
-        </w:rPr>
-      </w:pPr>
-      <w:r>
-        <w:rPr>
-          <w:rFonts w:cs="Segoe UI"/>
-        </w:rPr>
-        <w:t>This field acts as both a link between the Handover and the ITR Classes as well as means of ordering the Handover within the project.</w:t>
-      </w:r>
-    </w:p>
-    <w:p>
-      <w:pPr>
-        <w:pStyle w:val="Heading4"/>
-        <w:rPr>
-          <w:rFonts w:cs="Segoe UI"/>
-        </w:rPr>
-      </w:pPr>
-      <w:bookmarkStart w:id="46" w:name="_Toc485810908"/>
-      <w:bookmarkStart w:id="47" w:name="_Toc503452420"/>
-      <w:r>
-        <w:rPr>
-          <w:rFonts w:cs="Segoe UI"/>
-        </w:rPr>
-        <w:t>Example: How Gating affects ordering.</w:t>
-      </w:r>
       <w:bookmarkEnd w:id="46"/>
-      <w:bookmarkEnd w:id="47"/>
     </w:p>
     <w:p>
       <w:pPr>
@@ -15114,16 +15094,16 @@
           <w:rFonts w:cs="Segoe UI"/>
         </w:rPr>
       </w:pPr>
-      <w:bookmarkStart w:id="48" w:name="_Toc485810909"/>
-      <w:bookmarkStart w:id="49" w:name="_Toc503452421"/>
+      <w:bookmarkStart w:id="47" w:name="_Toc485810909"/>
+      <w:bookmarkStart w:id="48" w:name="_Toc503452421"/>
       <w:r>
         <w:rPr>
           <w:rFonts w:cs="Segoe UI"/>
         </w:rPr>
         <w:t>Example: How Gating affects scoping.</w:t>
       </w:r>
+      <w:bookmarkEnd w:id="47"/>
       <w:bookmarkEnd w:id="48"/>
-      <w:bookmarkEnd w:id="49"/>
     </w:p>
     <w:p>
       <w:pPr>
@@ -15380,14 +15360,14 @@
         </w:rPr>
         <w:t xml:space="preserve"> </w:t>
       </w:r>
-      <w:bookmarkStart w:id="50" w:name="_Toc503452422"/>
+      <w:bookmarkStart w:id="49" w:name="_Toc503452422"/>
       <w:r>
         <w:rPr>
           <w:rFonts w:cs="Segoe UI"/>
         </w:rPr>
         <w:t>Walk Downs</w:t>
       </w:r>
-      <w:bookmarkEnd w:id="50"/>
+      <w:bookmarkEnd w:id="49"/>
     </w:p>
     <w:p>
       <w:pPr>
@@ -15429,8 +15409,8 @@
           <w:rFonts w:cs="Segoe UI"/>
         </w:rPr>
       </w:pPr>
-      <w:bookmarkStart w:id="51" w:name="_Ref513214589"/>
-      <w:bookmarkStart w:id="52" w:name="_Toc13573949"/>
+      <w:bookmarkStart w:id="50" w:name="_Ref513214589"/>
+      <w:bookmarkStart w:id="51" w:name="_Toc13573949"/>
       <w:r>
         <w:rPr>
           <w:rFonts w:cs="Segoe UI"/>
@@ -15438,8 +15418,8 @@
         <w:lastRenderedPageBreak/>
         <w:t>Preservation</w:t>
       </w:r>
+      <w:bookmarkEnd w:id="50"/>
       <w:bookmarkEnd w:id="51"/>
-      <w:bookmarkEnd w:id="52"/>
     </w:p>
     <w:p>
       <w:pPr>
@@ -15472,20 +15452,21 @@
           <w:rFonts w:cs="Segoe UI"/>
         </w:rPr>
       </w:pPr>
-      <w:bookmarkStart w:id="53" w:name="_Toc481570195"/>
-      <w:bookmarkStart w:id="54" w:name="_Toc481590515"/>
-      <w:bookmarkStart w:id="55" w:name="_Toc481594077"/>
-      <w:bookmarkStart w:id="56" w:name="_Toc481595413"/>
-      <w:bookmarkStart w:id="57" w:name="_Toc481669198"/>
-      <w:bookmarkStart w:id="58" w:name="_Toc481673480"/>
-      <w:bookmarkStart w:id="59" w:name="_Toc485811055"/>
-      <w:bookmarkStart w:id="60" w:name="_Toc503452612"/>
+      <w:bookmarkStart w:id="52" w:name="_Toc481570195"/>
+      <w:bookmarkStart w:id="53" w:name="_Toc481590515"/>
+      <w:bookmarkStart w:id="54" w:name="_Toc481594077"/>
+      <w:bookmarkStart w:id="55" w:name="_Toc481595413"/>
+      <w:bookmarkStart w:id="56" w:name="_Toc481669198"/>
+      <w:bookmarkStart w:id="57" w:name="_Toc481673480"/>
+      <w:bookmarkStart w:id="58" w:name="_Toc485811055"/>
+      <w:bookmarkStart w:id="59" w:name="_Toc503452612"/>
       <w:r>
         <w:rPr>
           <w:rFonts w:cs="Segoe UI"/>
         </w:rPr>
         <w:t>Preservation Work List (PWL)</w:t>
       </w:r>
+      <w:bookmarkEnd w:id="52"/>
       <w:bookmarkEnd w:id="53"/>
       <w:bookmarkEnd w:id="54"/>
       <w:bookmarkEnd w:id="55"/>
@@ -15493,7 +15474,6 @@
       <w:bookmarkEnd w:id="57"/>
       <w:bookmarkEnd w:id="58"/>
       <w:bookmarkEnd w:id="59"/>
-      <w:bookmarkEnd w:id="60"/>
     </w:p>
     <w:p>
       <w:pPr>
@@ -15538,22 +15518,22 @@
           <w:rFonts w:cs="Segoe UI"/>
         </w:rPr>
       </w:pPr>
-      <w:bookmarkStart w:id="61" w:name="_Toc485811056"/>
-      <w:bookmarkStart w:id="62" w:name="_Toc503452613"/>
-      <w:bookmarkStart w:id="63" w:name="_Toc481570196"/>
-      <w:bookmarkStart w:id="64" w:name="_Toc481590516"/>
-      <w:bookmarkStart w:id="65" w:name="_Toc481594078"/>
-      <w:bookmarkStart w:id="66" w:name="_Toc481595414"/>
-      <w:bookmarkStart w:id="67" w:name="_Toc481669199"/>
-      <w:bookmarkStart w:id="68" w:name="_Toc481673481"/>
+      <w:bookmarkStart w:id="60" w:name="_Toc485811056"/>
+      <w:bookmarkStart w:id="61" w:name="_Toc503452613"/>
+      <w:bookmarkStart w:id="62" w:name="_Toc481570196"/>
+      <w:bookmarkStart w:id="63" w:name="_Toc481590516"/>
+      <w:bookmarkStart w:id="64" w:name="_Toc481594078"/>
+      <w:bookmarkStart w:id="65" w:name="_Toc481595414"/>
+      <w:bookmarkStart w:id="66" w:name="_Toc481669199"/>
+      <w:bookmarkStart w:id="67" w:name="_Toc481673481"/>
       <w:r>
         <w:rPr>
           <w:rFonts w:cs="Segoe UI"/>
         </w:rPr>
         <w:t>Tag Preservation Work List (Tag PWL)</w:t>
       </w:r>
+      <w:bookmarkEnd w:id="60"/>
       <w:bookmarkEnd w:id="61"/>
-      <w:bookmarkEnd w:id="62"/>
     </w:p>
     <w:p>
       <w:pPr>
@@ -15592,14 +15572,15 @@
           <w:rFonts w:cs="Segoe UI"/>
         </w:rPr>
       </w:pPr>
-      <w:bookmarkStart w:id="69" w:name="_Toc485811057"/>
-      <w:bookmarkStart w:id="70" w:name="_Toc503452614"/>
+      <w:bookmarkStart w:id="68" w:name="_Toc485811057"/>
+      <w:bookmarkStart w:id="69" w:name="_Toc503452614"/>
       <w:r>
         <w:rPr>
           <w:rFonts w:cs="Segoe UI"/>
         </w:rPr>
         <w:t>Frequency</w:t>
       </w:r>
+      <w:bookmarkEnd w:id="62"/>
       <w:bookmarkEnd w:id="63"/>
       <w:bookmarkEnd w:id="64"/>
       <w:bookmarkEnd w:id="65"/>
@@ -15607,7 +15588,6 @@
       <w:bookmarkEnd w:id="67"/>
       <w:bookmarkEnd w:id="68"/>
       <w:bookmarkEnd w:id="69"/>
-      <w:bookmarkEnd w:id="70"/>
     </w:p>
     <w:p>
       <w:pPr>
@@ -15653,20 +15633,21 @@
           <w:rFonts w:cs="Segoe UI"/>
         </w:rPr>
       </w:pPr>
-      <w:bookmarkStart w:id="71" w:name="_Toc481570197"/>
-      <w:bookmarkStart w:id="72" w:name="_Toc481590517"/>
-      <w:bookmarkStart w:id="73" w:name="_Toc481594079"/>
-      <w:bookmarkStart w:id="74" w:name="_Toc481595415"/>
-      <w:bookmarkStart w:id="75" w:name="_Toc481669200"/>
-      <w:bookmarkStart w:id="76" w:name="_Toc481673482"/>
-      <w:bookmarkStart w:id="77" w:name="_Toc485811058"/>
-      <w:bookmarkStart w:id="78" w:name="_Toc503452615"/>
+      <w:bookmarkStart w:id="70" w:name="_Toc481570197"/>
+      <w:bookmarkStart w:id="71" w:name="_Toc481590517"/>
+      <w:bookmarkStart w:id="72" w:name="_Toc481594079"/>
+      <w:bookmarkStart w:id="73" w:name="_Toc481595415"/>
+      <w:bookmarkStart w:id="74" w:name="_Toc481669200"/>
+      <w:bookmarkStart w:id="75" w:name="_Toc481673482"/>
+      <w:bookmarkStart w:id="76" w:name="_Toc485811058"/>
+      <w:bookmarkStart w:id="77" w:name="_Toc503452615"/>
       <w:r>
         <w:rPr>
           <w:rFonts w:cs="Segoe UI"/>
         </w:rPr>
         <w:t>Due Date and Sign-Off Date</w:t>
       </w:r>
+      <w:bookmarkEnd w:id="70"/>
       <w:bookmarkEnd w:id="71"/>
       <w:bookmarkEnd w:id="72"/>
       <w:bookmarkEnd w:id="73"/>
@@ -15674,7 +15655,6 @@
       <w:bookmarkEnd w:id="75"/>
       <w:bookmarkEnd w:id="76"/>
       <w:bookmarkEnd w:id="77"/>
-      <w:bookmarkEnd w:id="78"/>
     </w:p>
     <w:p>
       <w:pPr>
@@ -15707,20 +15687,21 @@
           <w:rFonts w:cs="Segoe UI"/>
         </w:rPr>
       </w:pPr>
-      <w:bookmarkStart w:id="79" w:name="_Toc481570198"/>
-      <w:bookmarkStart w:id="80" w:name="_Toc481590518"/>
-      <w:bookmarkStart w:id="81" w:name="_Toc481594080"/>
-      <w:bookmarkStart w:id="82" w:name="_Toc481595416"/>
-      <w:bookmarkStart w:id="83" w:name="_Toc481669201"/>
-      <w:bookmarkStart w:id="84" w:name="_Toc481673483"/>
-      <w:bookmarkStart w:id="85" w:name="_Toc485811059"/>
-      <w:bookmarkStart w:id="86" w:name="_Toc503452616"/>
+      <w:bookmarkStart w:id="78" w:name="_Toc481570198"/>
+      <w:bookmarkStart w:id="79" w:name="_Toc481590518"/>
+      <w:bookmarkStart w:id="80" w:name="_Toc481594080"/>
+      <w:bookmarkStart w:id="81" w:name="_Toc481595416"/>
+      <w:bookmarkStart w:id="82" w:name="_Toc481669201"/>
+      <w:bookmarkStart w:id="83" w:name="_Toc481673483"/>
+      <w:bookmarkStart w:id="84" w:name="_Toc485811059"/>
+      <w:bookmarkStart w:id="85" w:name="_Toc503452616"/>
       <w:r>
         <w:rPr>
           <w:rFonts w:cs="Segoe UI"/>
         </w:rPr>
         <w:t>Preservation Window</w:t>
       </w:r>
+      <w:bookmarkEnd w:id="78"/>
       <w:bookmarkEnd w:id="79"/>
       <w:bookmarkEnd w:id="80"/>
       <w:bookmarkEnd w:id="81"/>
@@ -15728,7 +15709,6 @@
       <w:bookmarkEnd w:id="83"/>
       <w:bookmarkEnd w:id="84"/>
       <w:bookmarkEnd w:id="85"/>
-      <w:bookmarkEnd w:id="86"/>
     </w:p>
     <w:p>
       <w:pPr>
@@ -15775,26 +15755,26 @@
           <w:rFonts w:cs="Segoe UI"/>
         </w:rPr>
       </w:pPr>
-      <w:bookmarkStart w:id="87" w:name="_Toc481570199"/>
-      <w:bookmarkStart w:id="88" w:name="_Toc481590519"/>
-      <w:bookmarkStart w:id="89" w:name="_Toc481594081"/>
-      <w:bookmarkStart w:id="90" w:name="_Toc481595417"/>
-      <w:bookmarkStart w:id="91" w:name="_Toc481673484"/>
-      <w:bookmarkStart w:id="92" w:name="_Toc485811060"/>
-      <w:bookmarkStart w:id="93" w:name="_Toc503452617"/>
+      <w:bookmarkStart w:id="86" w:name="_Toc481570199"/>
+      <w:bookmarkStart w:id="87" w:name="_Toc481590519"/>
+      <w:bookmarkStart w:id="88" w:name="_Toc481594081"/>
+      <w:bookmarkStart w:id="89" w:name="_Toc481595417"/>
+      <w:bookmarkStart w:id="90" w:name="_Toc481673484"/>
+      <w:bookmarkStart w:id="91" w:name="_Toc485811060"/>
+      <w:bookmarkStart w:id="92" w:name="_Toc503452617"/>
       <w:r>
         <w:rPr>
           <w:rFonts w:cs="Segoe UI"/>
         </w:rPr>
         <w:t>Examples</w:t>
       </w:r>
+      <w:bookmarkEnd w:id="86"/>
       <w:bookmarkEnd w:id="87"/>
       <w:bookmarkEnd w:id="88"/>
       <w:bookmarkEnd w:id="89"/>
       <w:bookmarkEnd w:id="90"/>
       <w:bookmarkEnd w:id="91"/>
       <w:bookmarkEnd w:id="92"/>
-      <w:bookmarkEnd w:id="93"/>
     </w:p>
     <w:p>
       <w:pPr>
@@ -15807,26 +15787,26 @@
           <w:rFonts w:cs="Segoe UI"/>
         </w:rPr>
       </w:pPr>
-      <w:bookmarkStart w:id="94" w:name="_Toc481570200"/>
-      <w:bookmarkStart w:id="95" w:name="_Toc481590520"/>
-      <w:bookmarkStart w:id="96" w:name="_Toc481594082"/>
-      <w:bookmarkStart w:id="97" w:name="_Toc481595418"/>
-      <w:bookmarkStart w:id="98" w:name="_Toc481673485"/>
-      <w:bookmarkStart w:id="99" w:name="_Toc485811061"/>
-      <w:bookmarkStart w:id="100" w:name="_Toc503452618"/>
+      <w:bookmarkStart w:id="93" w:name="_Toc481570200"/>
+      <w:bookmarkStart w:id="94" w:name="_Toc481590520"/>
+      <w:bookmarkStart w:id="95" w:name="_Toc481594082"/>
+      <w:bookmarkStart w:id="96" w:name="_Toc481595418"/>
+      <w:bookmarkStart w:id="97" w:name="_Toc481673485"/>
+      <w:bookmarkStart w:id="98" w:name="_Toc485811061"/>
+      <w:bookmarkStart w:id="99" w:name="_Toc503452618"/>
       <w:r>
         <w:rPr>
           <w:rFonts w:cs="Segoe UI"/>
         </w:rPr>
         <w:t>Due Date: 14 February 2017</w:t>
       </w:r>
+      <w:bookmarkEnd w:id="93"/>
       <w:bookmarkEnd w:id="94"/>
       <w:bookmarkEnd w:id="95"/>
       <w:bookmarkEnd w:id="96"/>
       <w:bookmarkEnd w:id="97"/>
       <w:bookmarkEnd w:id="98"/>
       <w:bookmarkEnd w:id="99"/>
-      <w:bookmarkEnd w:id="100"/>
     </w:p>
     <w:tbl>
       <w:tblPr>
@@ -16334,26 +16314,26 @@
           <w:rFonts w:cs="Segoe UI"/>
         </w:rPr>
       </w:pPr>
-      <w:bookmarkStart w:id="101" w:name="_Toc481570201"/>
-      <w:bookmarkStart w:id="102" w:name="_Toc481590521"/>
-      <w:bookmarkStart w:id="103" w:name="_Toc481594083"/>
-      <w:bookmarkStart w:id="104" w:name="_Toc481595419"/>
-      <w:bookmarkStart w:id="105" w:name="_Toc481673486"/>
-      <w:bookmarkStart w:id="106" w:name="_Toc485811062"/>
-      <w:bookmarkStart w:id="107" w:name="_Toc503452619"/>
+      <w:bookmarkStart w:id="100" w:name="_Toc481570201"/>
+      <w:bookmarkStart w:id="101" w:name="_Toc481590521"/>
+      <w:bookmarkStart w:id="102" w:name="_Toc481594083"/>
+      <w:bookmarkStart w:id="103" w:name="_Toc481595419"/>
+      <w:bookmarkStart w:id="104" w:name="_Toc481673486"/>
+      <w:bookmarkStart w:id="105" w:name="_Toc485811062"/>
+      <w:bookmarkStart w:id="106" w:name="_Toc503452619"/>
       <w:r>
         <w:rPr>
           <w:rFonts w:cs="Segoe UI"/>
         </w:rPr>
         <w:t>Due Date: 20 March 2049</w:t>
       </w:r>
+      <w:bookmarkEnd w:id="100"/>
       <w:bookmarkEnd w:id="101"/>
       <w:bookmarkEnd w:id="102"/>
       <w:bookmarkEnd w:id="103"/>
       <w:bookmarkEnd w:id="104"/>
       <w:bookmarkEnd w:id="105"/>
       <w:bookmarkEnd w:id="106"/>
-      <w:bookmarkEnd w:id="107"/>
     </w:p>
     <w:tbl>
       <w:tblPr>
@@ -17155,14 +17135,14 @@
           <w:rFonts w:cs="Segoe UI"/>
         </w:rPr>
       </w:pPr>
-      <w:bookmarkStart w:id="108" w:name="_Toc13573950"/>
+      <w:bookmarkStart w:id="107" w:name="_Toc13573950"/>
       <w:r>
         <w:rPr>
           <w:rFonts w:cs="Segoe UI"/>
         </w:rPr>
         <w:t>Imports &amp; Exports</w:t>
       </w:r>
-      <w:bookmarkEnd w:id="108"/>
+      <w:bookmarkEnd w:id="107"/>
     </w:p>
     <w:p>
       <w:pPr>
@@ -18489,14 +18469,14 @@
           <w:rFonts w:cs="Segoe UI"/>
         </w:rPr>
       </w:pPr>
-      <w:bookmarkStart w:id="109" w:name="_Toc13573951"/>
+      <w:bookmarkStart w:id="108" w:name="_Toc13573951"/>
       <w:r>
         <w:rPr>
           <w:rFonts w:cs="Segoe UI"/>
         </w:rPr>
         <w:t>Glossary / Listing</w:t>
       </w:r>
-      <w:bookmarkEnd w:id="109"/>
+      <w:bookmarkEnd w:id="108"/>
     </w:p>
     <w:tbl>
       <w:tblPr>
@@ -18776,14 +18756,14 @@
                 <w:rFonts w:cs="Segoe UI"/>
               </w:rPr>
             </w:pPr>
-            <w:bookmarkStart w:id="110" w:name="_Hlk512869487"/>
+            <w:bookmarkStart w:id="109" w:name="_Hlk512869487"/>
             <w:r>
               <w:rPr>
                 <w:rFonts w:cs="Segoe UI"/>
               </w:rPr>
               <w:t>Physical space, usually used in conjunction with Module representing part of a floor, an entire floor or even a whole building or structure</w:t>
             </w:r>
-            <w:bookmarkEnd w:id="110"/>
+            <w:bookmarkEnd w:id="109"/>
             <w:r>
               <w:rPr>
                 <w:rFonts w:cs="Segoe UI"/>
@@ -20658,14 +20638,14 @@
                 <w:rFonts w:cs="Segoe UI"/>
               </w:rPr>
             </w:pPr>
-            <w:bookmarkStart w:id="111" w:name="_Hlk512870131"/>
+            <w:bookmarkStart w:id="110" w:name="_Hlk512870131"/>
             <w:r>
               <w:rPr>
                 <w:rFonts w:cs="Segoe UI"/>
               </w:rPr>
               <w:t>The use of Module can vary: It may be used in conjunction with Area to indicate a subdivision of the Area, such as a grouping of equipment or a room on a floor, or alternatively may be used to represent a vast physical component which is a major part of a facility or asset.</w:t>
             </w:r>
-            <w:bookmarkEnd w:id="111"/>
+            <w:bookmarkEnd w:id="110"/>
           </w:p>
         </w:tc>
         <w:tc>
@@ -22923,10 +22903,12 @@
       </w:pPr>
     </w:p>
     <w:sectPr>
-      <w:headerReference w:type="default" r:id="rId61"/>
-      <w:footerReference w:type="default" r:id="rId62"/>
-      <w:headerReference w:type="first" r:id="rId63"/>
-      <w:footerReference w:type="first" r:id="rId64"/>
+      <w:headerReference w:type="even" r:id="rId61"/>
+      <w:headerReference w:type="default" r:id="rId62"/>
+      <w:footerReference w:type="even" r:id="rId63"/>
+      <w:footerReference w:type="default" r:id="rId64"/>
+      <w:headerReference w:type="first" r:id="rId65"/>
+      <w:footerReference w:type="first" r:id="rId66"/>
       <w:pgSz w:w="11906" w:h="16838"/>
       <w:pgMar w:top="1560" w:right="707" w:bottom="1276" w:left="709" w:header="709" w:footer="856" w:gutter="0"/>
       <w:cols w:space="708"/>
@@ -22963,6 +22945,16 @@
 </file>
 
 <file path=word/footer1.xml><?xml version="1.0" encoding="utf-8"?>
+<w:ftr xmlns:wpc="http://schemas.microsoft.com/office/word/2010/wordprocessingCanvas" xmlns:cx="http://schemas.microsoft.com/office/drawing/2014/chartex" xmlns:cx1="http://schemas.microsoft.com/office/drawing/2015/9/8/chartex" xmlns:cx2="http://schemas.microsoft.com/office/drawing/2015/10/21/chartex" xmlns:cx3="http://schemas.microsoft.com/office/drawing/2016/5/9/chartex" xmlns:cx4="http://schemas.microsoft.com/office/drawing/2016/5/10/chartex" xmlns:cx5="http://schemas.microsoft.com/office/drawing/2016/5/11/chartex" xmlns:cx6="http://schemas.microsoft.com/office/drawing/2016/5/12/chartex" xmlns:cx7="http://schemas.microsoft.com/office/drawing/2016/5/13/chartex" xmlns:cx8="http://schemas.microsoft.com/office/drawing/2016/5/14/chartex" xmlns:mc="http://schemas.openxmlformats.org/markup-compatibility/2006" xmlns:aink="http://schemas.microsoft.com/office/drawing/2016/ink" xmlns:am3d="http://schemas.microsoft.com/office/drawing/2017/model3d" xmlns:o="urn:schemas-microsoft-com:office:office" xmlns:r="http://schemas.openxmlformats.org/officeDocument/2006/relationships" xmlns:m="http://schemas.openxmlformats.org/officeDocument/2006/math" xmlns:v="urn:schemas-microsoft-com:vml" xmlns:wp14="http://schemas.microsoft.com/office/word/2010/wordprocessingDrawing" xmlns:wp="http://schemas.openxmlformats.org/drawingml/2006/wordprocessingDrawing" xmlns:w10="urn:schemas-microsoft-com:office:word" xmlns:w="http://schemas.openxmlformats.org/wordprocessingml/2006/main" xmlns:w14="http://schemas.microsoft.com/office/word/2010/wordml" xmlns:w15="http://schemas.microsoft.com/office/word/2012/wordml" xmlns:w16cid="http://schemas.microsoft.com/office/word/2016/wordml/cid" xmlns:w16se="http://schemas.microsoft.com/office/word/2015/wordml/symex" xmlns:wpg="http://schemas.microsoft.com/office/word/2010/wordprocessingGroup" xmlns:wpi="http://schemas.microsoft.com/office/word/2010/wordprocessingInk" xmlns:wne="http://schemas.microsoft.com/office/word/2006/wordml" xmlns:wps="http://schemas.microsoft.com/office/word/2010/wordprocessingShape" mc:Ignorable="w14 w15 w16se w16cid wp14">
+  <w:p>
+    <w:pPr>
+      <w:pStyle w:val="Footer"/>
+    </w:pPr>
+  </w:p>
+</w:ftr>
+</file>
+
+<file path=word/footer2.xml><?xml version="1.0" encoding="utf-8"?>
 <w:ftr xmlns:wpc="http://schemas.microsoft.com/office/word/2010/wordprocessingCanvas" xmlns:cx="http://schemas.microsoft.com/office/drawing/2014/chartex" xmlns:cx1="http://schemas.microsoft.com/office/drawing/2015/9/8/chartex" xmlns:cx2="http://schemas.microsoft.com/office/drawing/2015/10/21/chartex" xmlns:cx3="http://schemas.microsoft.com/office/drawing/2016/5/9/chartex" xmlns:cx4="http://schemas.microsoft.com/office/drawing/2016/5/10/chartex" xmlns:cx5="http://schemas.microsoft.com/office/drawing/2016/5/11/chartex" xmlns:cx6="http://schemas.microsoft.com/office/drawing/2016/5/12/chartex" xmlns:cx7="http://schemas.microsoft.com/office/drawing/2016/5/13/chartex" xmlns:cx8="http://schemas.microsoft.com/office/drawing/2016/5/14/chartex" xmlns:mc="http://schemas.openxmlformats.org/markup-compatibility/2006" xmlns:aink="http://schemas.microsoft.com/office/drawing/2016/ink" xmlns:am3d="http://schemas.microsoft.com/office/drawing/2017/model3d" xmlns:o="urn:schemas-microsoft-com:office:office" xmlns:r="http://schemas.openxmlformats.org/officeDocument/2006/relationships" xmlns:m="http://schemas.openxmlformats.org/officeDocument/2006/math" xmlns:v="urn:schemas-microsoft-com:vml" xmlns:wp14="http://schemas.microsoft.com/office/word/2010/wordprocessingDrawing" xmlns:wp="http://schemas.openxmlformats.org/drawingml/2006/wordprocessingDrawing" xmlns:w10="urn:schemas-microsoft-com:office:word" xmlns:w="http://schemas.openxmlformats.org/wordprocessingml/2006/main" xmlns:w14="http://schemas.microsoft.com/office/word/2010/wordml" xmlns:w15="http://schemas.microsoft.com/office/word/2012/wordml" xmlns:w16cid="http://schemas.microsoft.com/office/word/2016/wordml/cid" xmlns:w16se="http://schemas.microsoft.com/office/word/2015/wordml/symex" xmlns:wpg="http://schemas.microsoft.com/office/word/2010/wordprocessingGroup" xmlns:wpi="http://schemas.microsoft.com/office/word/2010/wordprocessingInk" xmlns:wne="http://schemas.microsoft.com/office/word/2006/wordml" xmlns:wps="http://schemas.microsoft.com/office/word/2010/wordprocessingShape" mc:Ignorable="w14 w15 w16se w16cid wp14">
   <w:sdt>
     <w:sdtPr>
@@ -23202,7 +23194,7 @@
 </w:ftr>
 </file>
 
-<file path=word/footer2.xml><?xml version="1.0" encoding="utf-8"?>
+<file path=word/footer3.xml><?xml version="1.0" encoding="utf-8"?>
 <w:ftr xmlns:wpc="http://schemas.microsoft.com/office/word/2010/wordprocessingCanvas" xmlns:cx="http://schemas.microsoft.com/office/drawing/2014/chartex" xmlns:cx1="http://schemas.microsoft.com/office/drawing/2015/9/8/chartex" xmlns:cx2="http://schemas.microsoft.com/office/drawing/2015/10/21/chartex" xmlns:cx3="http://schemas.microsoft.com/office/drawing/2016/5/9/chartex" xmlns:cx4="http://schemas.microsoft.com/office/drawing/2016/5/10/chartex" xmlns:cx5="http://schemas.microsoft.com/office/drawing/2016/5/11/chartex" xmlns:cx6="http://schemas.microsoft.com/office/drawing/2016/5/12/chartex" xmlns:cx7="http://schemas.microsoft.com/office/drawing/2016/5/13/chartex" xmlns:cx8="http://schemas.microsoft.com/office/drawing/2016/5/14/chartex" xmlns:mc="http://schemas.openxmlformats.org/markup-compatibility/2006" xmlns:aink="http://schemas.microsoft.com/office/drawing/2016/ink" xmlns:am3d="http://schemas.microsoft.com/office/drawing/2017/model3d" xmlns:o="urn:schemas-microsoft-com:office:office" xmlns:r="http://schemas.openxmlformats.org/officeDocument/2006/relationships" xmlns:m="http://schemas.openxmlformats.org/officeDocument/2006/math" xmlns:v="urn:schemas-microsoft-com:vml" xmlns:wp14="http://schemas.microsoft.com/office/word/2010/wordprocessingDrawing" xmlns:wp="http://schemas.openxmlformats.org/drawingml/2006/wordprocessingDrawing" xmlns:w10="urn:schemas-microsoft-com:office:word" xmlns:w="http://schemas.openxmlformats.org/wordprocessingml/2006/main" xmlns:w14="http://schemas.microsoft.com/office/word/2010/wordml" xmlns:w15="http://schemas.microsoft.com/office/word/2012/wordml" xmlns:w16cid="http://schemas.microsoft.com/office/word/2016/wordml/cid" xmlns:w16se="http://schemas.microsoft.com/office/word/2015/wordml/symex" xmlns:wpg="http://schemas.microsoft.com/office/word/2010/wordprocessingGroup" xmlns:wpi="http://schemas.microsoft.com/office/word/2010/wordprocessingInk" xmlns:wne="http://schemas.microsoft.com/office/word/2006/wordml" xmlns:wps="http://schemas.microsoft.com/office/word/2010/wordprocessingShape" mc:Ignorable="w14 w15 w16se w16cid wp14">
   <w:p>
     <w:pPr>
@@ -23260,6 +23252,16 @@
 </file>
 
 <file path=word/header1.xml><?xml version="1.0" encoding="utf-8"?>
+<w:hdr xmlns:wpc="http://schemas.microsoft.com/office/word/2010/wordprocessingCanvas" xmlns:cx="http://schemas.microsoft.com/office/drawing/2014/chartex" xmlns:cx1="http://schemas.microsoft.com/office/drawing/2015/9/8/chartex" xmlns:cx2="http://schemas.microsoft.com/office/drawing/2015/10/21/chartex" xmlns:cx3="http://schemas.microsoft.com/office/drawing/2016/5/9/chartex" xmlns:cx4="http://schemas.microsoft.com/office/drawing/2016/5/10/chartex" xmlns:cx5="http://schemas.microsoft.com/office/drawing/2016/5/11/chartex" xmlns:cx6="http://schemas.microsoft.com/office/drawing/2016/5/12/chartex" xmlns:cx7="http://schemas.microsoft.com/office/drawing/2016/5/13/chartex" xmlns:cx8="http://schemas.microsoft.com/office/drawing/2016/5/14/chartex" xmlns:mc="http://schemas.openxmlformats.org/markup-compatibility/2006" xmlns:aink="http://schemas.microsoft.com/office/drawing/2016/ink" xmlns:am3d="http://schemas.microsoft.com/office/drawing/2017/model3d" xmlns:o="urn:schemas-microsoft-com:office:office" xmlns:r="http://schemas.openxmlformats.org/officeDocument/2006/relationships" xmlns:m="http://schemas.openxmlformats.org/officeDocument/2006/math" xmlns:v="urn:schemas-microsoft-com:vml" xmlns:wp14="http://schemas.microsoft.com/office/word/2010/wordprocessingDrawing" xmlns:wp="http://schemas.openxmlformats.org/drawingml/2006/wordprocessingDrawing" xmlns:w10="urn:schemas-microsoft-com:office:word" xmlns:w="http://schemas.openxmlformats.org/wordprocessingml/2006/main" xmlns:w14="http://schemas.microsoft.com/office/word/2010/wordml" xmlns:w15="http://schemas.microsoft.com/office/word/2012/wordml" xmlns:w16cid="http://schemas.microsoft.com/office/word/2016/wordml/cid" xmlns:w16se="http://schemas.microsoft.com/office/word/2015/wordml/symex" xmlns:wpg="http://schemas.microsoft.com/office/word/2010/wordprocessingGroup" xmlns:wpi="http://schemas.microsoft.com/office/word/2010/wordprocessingInk" xmlns:wne="http://schemas.microsoft.com/office/word/2006/wordml" xmlns:wps="http://schemas.microsoft.com/office/word/2010/wordprocessingShape" mc:Ignorable="w14 w15 w16se w16cid wp14">
+  <w:p>
+    <w:pPr>
+      <w:pStyle w:val="Header"/>
+    </w:pPr>
+  </w:p>
+</w:hdr>
+</file>
+
+<file path=word/header2.xml><?xml version="1.0" encoding="utf-8"?>
 <w:hdr xmlns:wpc="http://schemas.microsoft.com/office/word/2010/wordprocessingCanvas" xmlns:cx="http://schemas.microsoft.com/office/drawing/2014/chartex" xmlns:cx1="http://schemas.microsoft.com/office/drawing/2015/9/8/chartex" xmlns:cx2="http://schemas.microsoft.com/office/drawing/2015/10/21/chartex" xmlns:cx3="http://schemas.microsoft.com/office/drawing/2016/5/9/chartex" xmlns:cx4="http://schemas.microsoft.com/office/drawing/2016/5/10/chartex" xmlns:cx5="http://schemas.microsoft.com/office/drawing/2016/5/11/chartex" xmlns:cx6="http://schemas.microsoft.com/office/drawing/2016/5/12/chartex" xmlns:cx7="http://schemas.microsoft.com/office/drawing/2016/5/13/chartex" xmlns:cx8="http://schemas.microsoft.com/office/drawing/2016/5/14/chartex" xmlns:mc="http://schemas.openxmlformats.org/markup-compatibility/2006" xmlns:aink="http://schemas.microsoft.com/office/drawing/2016/ink" xmlns:am3d="http://schemas.microsoft.com/office/drawing/2017/model3d" xmlns:o="urn:schemas-microsoft-com:office:office" xmlns:r="http://schemas.openxmlformats.org/officeDocument/2006/relationships" xmlns:m="http://schemas.openxmlformats.org/officeDocument/2006/math" xmlns:v="urn:schemas-microsoft-com:vml" xmlns:wp14="http://schemas.microsoft.com/office/word/2010/wordprocessingDrawing" xmlns:wp="http://schemas.openxmlformats.org/drawingml/2006/wordprocessingDrawing" xmlns:w10="urn:schemas-microsoft-com:office:word" xmlns:w="http://schemas.openxmlformats.org/wordprocessingml/2006/main" xmlns:w14="http://schemas.microsoft.com/office/word/2010/wordml" xmlns:w15="http://schemas.microsoft.com/office/word/2012/wordml" xmlns:w16cid="http://schemas.microsoft.com/office/word/2016/wordml/cid" xmlns:w16se="http://schemas.microsoft.com/office/word/2015/wordml/symex" xmlns:wpg="http://schemas.microsoft.com/office/word/2010/wordprocessingGroup" xmlns:wpi="http://schemas.microsoft.com/office/word/2010/wordprocessingInk" xmlns:wne="http://schemas.microsoft.com/office/word/2006/wordml" xmlns:wps="http://schemas.microsoft.com/office/word/2010/wordprocessingShape" mc:Ignorable="w14 w15 w16se w16cid wp14">
   <w:p>
     <w:pPr>
@@ -23316,13 +23318,14 @@
 </w:hdr>
 </file>
 
-<file path=word/header2.xml><?xml version="1.0" encoding="utf-8"?>
+<file path=word/header3.xml><?xml version="1.0" encoding="utf-8"?>
 <w:hdr xmlns:wpc="http://schemas.microsoft.com/office/word/2010/wordprocessingCanvas" xmlns:cx="http://schemas.microsoft.com/office/drawing/2014/chartex" xmlns:cx1="http://schemas.microsoft.com/office/drawing/2015/9/8/chartex" xmlns:cx2="http://schemas.microsoft.com/office/drawing/2015/10/21/chartex" xmlns:cx3="http://schemas.microsoft.com/office/drawing/2016/5/9/chartex" xmlns:cx4="http://schemas.microsoft.com/office/drawing/2016/5/10/chartex" xmlns:cx5="http://schemas.microsoft.com/office/drawing/2016/5/11/chartex" xmlns:cx6="http://schemas.microsoft.com/office/drawing/2016/5/12/chartex" xmlns:cx7="http://schemas.microsoft.com/office/drawing/2016/5/13/chartex" xmlns:cx8="http://schemas.microsoft.com/office/drawing/2016/5/14/chartex" xmlns:mc="http://schemas.openxmlformats.org/markup-compatibility/2006" xmlns:aink="http://schemas.microsoft.com/office/drawing/2016/ink" xmlns:am3d="http://schemas.microsoft.com/office/drawing/2017/model3d" xmlns:o="urn:schemas-microsoft-com:office:office" xmlns:r="http://schemas.openxmlformats.org/officeDocument/2006/relationships" xmlns:m="http://schemas.openxmlformats.org/officeDocument/2006/math" xmlns:v="urn:schemas-microsoft-com:vml" xmlns:wp14="http://schemas.microsoft.com/office/word/2010/wordprocessingDrawing" xmlns:wp="http://schemas.openxmlformats.org/drawingml/2006/wordprocessingDrawing" xmlns:w10="urn:schemas-microsoft-com:office:word" xmlns:w="http://schemas.openxmlformats.org/wordprocessingml/2006/main" xmlns:w14="http://schemas.microsoft.com/office/word/2010/wordml" xmlns:w15="http://schemas.microsoft.com/office/word/2012/wordml" xmlns:w16cid="http://schemas.microsoft.com/office/word/2016/wordml/cid" xmlns:w16se="http://schemas.microsoft.com/office/word/2015/wordml/symex" xmlns:wpg="http://schemas.microsoft.com/office/word/2010/wordprocessingGroup" xmlns:wpi="http://schemas.microsoft.com/office/word/2010/wordprocessingInk" xmlns:wne="http://schemas.microsoft.com/office/word/2006/wordml" xmlns:wps="http://schemas.microsoft.com/office/word/2010/wordprocessingShape" mc:Ignorable="w14 w15 w16se w16cid wp14">
   <w:p>
     <w:pPr>
       <w:pStyle w:val="Header"/>
       <w:jc w:val="right"/>
     </w:pPr>
+    <w:bookmarkStart w:id="111" w:name="_GoBack"/>
     <w:r>
       <w:rPr>
         <w:noProof/>
@@ -23369,6 +23372,7 @@
         </wp:inline>
       </w:drawing>
     </w:r>
+    <w:bookmarkEnd w:id="111"/>
   </w:p>
 </w:hdr>
 </file>
@@ -36100,14 +36104,6 @@
 </file>
 
 <file path=customXml/item1.xml><?xml version="1.0" encoding="utf-8"?>
-<p:properties xmlns:p="http://schemas.microsoft.com/office/2006/metadata/properties" xmlns:xsi="http://www.w3.org/2001/XMLSchema-instance" xmlns:pc="http://schemas.microsoft.com/office/infopath/2007/PartnerControls">
-  <documentManagement>
-    <_Version xmlns="http://schemas.microsoft.com/sharepoint/v3/fields" xsi:nil="true"/>
-  </documentManagement>
-</p:properties>
-</file>
-
-<file path=customXml/item2.xml><?xml version="1.0" encoding="utf-8"?>
 <ct:contentTypeSchema xmlns:ct="http://schemas.microsoft.com/office/2006/metadata/contentType" xmlns:ma="http://schemas.microsoft.com/office/2006/metadata/properties/metaAttributes" ct:_="" ma:_="" ma:contentTypeName="Document" ma:contentTypeID="0x010100DB157BD05F2440419AB1FD48A2378BAB" ma:contentTypeVersion="5" ma:contentTypeDescription="Create a new document." ma:contentTypeScope="" ma:versionID="24d9f2d07237264d120e5209cc111244">
   <xsd:schema xmlns:xsd="http://www.w3.org/2001/XMLSchema" xmlns:xs="http://www.w3.org/2001/XMLSchema" xmlns:p="http://schemas.microsoft.com/office/2006/metadata/properties" xmlns:ns2="http://schemas.microsoft.com/sharepoint/v3/fields" targetNamespace="http://schemas.microsoft.com/office/2006/metadata/properties" ma:root="true" ma:fieldsID="ea0a8a0456d8961372683f4f1f16e3ef" ns2:_="">
     <xsd:import namespace="http://schemas.microsoft.com/sharepoint/v3/fields"/>
@@ -36233,6 +36229,14 @@
 </ct:contentTypeSchema>
 </file>
 
+<file path=customXml/item2.xml><?xml version="1.0" encoding="utf-8"?>
+<p:properties xmlns:p="http://schemas.microsoft.com/office/2006/metadata/properties" xmlns:xsi="http://www.w3.org/2001/XMLSchema-instance" xmlns:pc="http://schemas.microsoft.com/office/infopath/2007/PartnerControls">
+  <documentManagement>
+    <_Version xmlns="http://schemas.microsoft.com/sharepoint/v3/fields" xsi:nil="true"/>
+  </documentManagement>
+</p:properties>
+</file>
+
 <file path=customXml/item3.xml><?xml version="1.0" encoding="utf-8"?>
 <?mso-contentType ?>
 <FormTemplates xmlns="http://schemas.microsoft.com/sharepoint/v3/contenttype/forms">
@@ -36271,16 +36275,6 @@
 </file>
 
 <file path=customXml/itemProps1.xml><?xml version="1.0" encoding="utf-8"?>
-<ds:datastoreItem xmlns:ds="http://schemas.openxmlformats.org/officeDocument/2006/customXml" ds:itemID="{1762D7BF-66F4-45FB-AE58-76937C0BFE2A}">
-  <ds:schemaRefs>
-    <ds:schemaRef ds:uri="http://schemas.microsoft.com/office/2006/metadata/properties"/>
-    <ds:schemaRef ds:uri="http://schemas.microsoft.com/office/infopath/2007/PartnerControls"/>
-    <ds:schemaRef ds:uri="http://schemas.microsoft.com/sharepoint/v3/fields"/>
-  </ds:schemaRefs>
-</ds:datastoreItem>
-</file>
-
-<file path=customXml/itemProps2.xml><?xml version="1.0" encoding="utf-8"?>
 <ds:datastoreItem xmlns:ds="http://schemas.openxmlformats.org/officeDocument/2006/customXml" ds:itemID="{A2B0FB2E-D025-46DE-B266-EBD95209A551}">
   <ds:schemaRefs>
     <ds:schemaRef ds:uri="http://schemas.microsoft.com/office/2006/metadata/contentType"/>
@@ -36298,6 +36292,16 @@
 </ds:datastoreItem>
 </file>
 
+<file path=customXml/itemProps2.xml><?xml version="1.0" encoding="utf-8"?>
+<ds:datastoreItem xmlns:ds="http://schemas.openxmlformats.org/officeDocument/2006/customXml" ds:itemID="{1762D7BF-66F4-45FB-AE58-76937C0BFE2A}">
+  <ds:schemaRefs>
+    <ds:schemaRef ds:uri="http://schemas.microsoft.com/office/2006/metadata/properties"/>
+    <ds:schemaRef ds:uri="http://schemas.microsoft.com/office/infopath/2007/PartnerControls"/>
+    <ds:schemaRef ds:uri="http://schemas.microsoft.com/sharepoint/v3/fields"/>
+  </ds:schemaRefs>
+</ds:datastoreItem>
+</file>
+
 <file path=customXml/itemProps3.xml><?xml version="1.0" encoding="utf-8"?>
 <ds:datastoreItem xmlns:ds="http://schemas.openxmlformats.org/officeDocument/2006/customXml" ds:itemID="{AC602F26-C48F-403A-BEF1-BCDAF7782CCF}">
   <ds:schemaRefs>
@@ -36307,7 +36311,7 @@
 </file>
 
 <file path=customXml/itemProps4.xml><?xml version="1.0" encoding="utf-8"?>
-<ds:datastoreItem xmlns:ds="http://schemas.openxmlformats.org/officeDocument/2006/customXml" ds:itemID="{BB8C116C-9B77-4E94-887B-91D3EFA41DF2}">
+<ds:datastoreItem xmlns:ds="http://schemas.openxmlformats.org/officeDocument/2006/customXml" ds:itemID="{65FB027B-89FA-431E-9D47-E15FED971B60}">
   <ds:schemaRefs>
     <ds:schemaRef ds:uri="http://schemas.openxmlformats.org/officeDocument/2006/bibliography"/>
   </ds:schemaRefs>

</xml_diff>

<commit_message>
Added information about Import Types
</commit_message>
<xml_diff>
--- a/u/UserGuide.docx
+++ b/u/UserGuide.docx
@@ -154,6 +154,8 @@
       <w:bookmarkEnd w:id="3"/>
       <w:bookmarkEnd w:id="4"/>
     </w:p>
+    <w:bookmarkStart w:id="5" w:name="_GoBack"/>
+    <w:bookmarkEnd w:id="5"/>
     <w:p>
       <w:pPr>
         <w:pStyle w:val="TOC1"/>
@@ -184,7 +186,7 @@
         </w:rPr>
         <w:fldChar w:fldCharType="separate"/>
       </w:r>
-      <w:hyperlink w:anchor="_Toc13573942" w:history="1">
+      <w:hyperlink w:anchor="_Toc22221566" w:history="1">
         <w:r>
           <w:rPr>
             <w:rStyle w:val="Hyperlink"/>
@@ -231,7 +233,7 @@
             <w:noProof/>
             <w:webHidden/>
           </w:rPr>
-          <w:instrText xml:space="preserve"> PAGEREF _Toc13573942 \h </w:instrText>
+          <w:instrText xml:space="preserve"> PAGEREF _Toc22221566 \h </w:instrText>
         </w:r>
         <w:r>
           <w:rPr>
@@ -274,7 +276,7 @@
           <w:lang w:eastAsia="en-GB"/>
         </w:rPr>
       </w:pPr>
-      <w:hyperlink w:anchor="_Toc13573943" w:history="1">
+      <w:hyperlink w:anchor="_Toc22221567" w:history="1">
         <w:r>
           <w:rPr>
             <w:rStyle w:val="Hyperlink"/>
@@ -321,7 +323,7 @@
             <w:noProof/>
             <w:webHidden/>
           </w:rPr>
-          <w:instrText xml:space="preserve"> PAGEREF _Toc13573943 \h </w:instrText>
+          <w:instrText xml:space="preserve"> PAGEREF _Toc22221567 \h </w:instrText>
         </w:r>
         <w:r>
           <w:rPr>
@@ -364,7 +366,7 @@
           <w:lang w:eastAsia="en-GB"/>
         </w:rPr>
       </w:pPr>
-      <w:hyperlink w:anchor="_Toc13573944" w:history="1">
+      <w:hyperlink w:anchor="_Toc22221568" w:history="1">
         <w:r>
           <w:rPr>
             <w:rStyle w:val="Hyperlink"/>
@@ -411,7 +413,7 @@
             <w:noProof/>
             <w:webHidden/>
           </w:rPr>
-          <w:instrText xml:space="preserve"> PAGEREF _Toc13573944 \h </w:instrText>
+          <w:instrText xml:space="preserve"> PAGEREF _Toc22221568 \h </w:instrText>
         </w:r>
         <w:r>
           <w:rPr>
@@ -454,7 +456,7 @@
           <w:lang w:eastAsia="en-GB"/>
         </w:rPr>
       </w:pPr>
-      <w:hyperlink w:anchor="_Toc13573945" w:history="1">
+      <w:hyperlink w:anchor="_Toc22221569" w:history="1">
         <w:r>
           <w:rPr>
             <w:rStyle w:val="Hyperlink"/>
@@ -501,7 +503,7 @@
             <w:noProof/>
             <w:webHidden/>
           </w:rPr>
-          <w:instrText xml:space="preserve"> PAGEREF _Toc13573945 \h </w:instrText>
+          <w:instrText xml:space="preserve"> PAGEREF _Toc22221569 \h </w:instrText>
         </w:r>
         <w:r>
           <w:rPr>
@@ -544,7 +546,7 @@
           <w:lang w:eastAsia="en-GB"/>
         </w:rPr>
       </w:pPr>
-      <w:hyperlink w:anchor="_Toc13573946" w:history="1">
+      <w:hyperlink w:anchor="_Toc22221570" w:history="1">
         <w:r>
           <w:rPr>
             <w:rStyle w:val="Hyperlink"/>
@@ -591,7 +593,7 @@
             <w:noProof/>
             <w:webHidden/>
           </w:rPr>
-          <w:instrText xml:space="preserve"> PAGEREF _Toc13573946 \h </w:instrText>
+          <w:instrText xml:space="preserve"> PAGEREF _Toc22221570 \h </w:instrText>
         </w:r>
         <w:r>
           <w:rPr>
@@ -634,7 +636,7 @@
           <w:lang w:eastAsia="en-GB"/>
         </w:rPr>
       </w:pPr>
-      <w:hyperlink w:anchor="_Toc13573947" w:history="1">
+      <w:hyperlink w:anchor="_Toc22221571" w:history="1">
         <w:r>
           <w:rPr>
             <w:rStyle w:val="Hyperlink"/>
@@ -681,7 +683,7 @@
             <w:noProof/>
             <w:webHidden/>
           </w:rPr>
-          <w:instrText xml:space="preserve"> PAGEREF _Toc13573947 \h </w:instrText>
+          <w:instrText xml:space="preserve"> PAGEREF _Toc22221571 \h </w:instrText>
         </w:r>
         <w:r>
           <w:rPr>
@@ -724,7 +726,7 @@
           <w:lang w:eastAsia="en-GB"/>
         </w:rPr>
       </w:pPr>
-      <w:hyperlink w:anchor="_Toc13573948" w:history="1">
+      <w:hyperlink w:anchor="_Toc22221572" w:history="1">
         <w:r>
           <w:rPr>
             <w:rStyle w:val="Hyperlink"/>
@@ -771,7 +773,7 @@
             <w:noProof/>
             <w:webHidden/>
           </w:rPr>
-          <w:instrText xml:space="preserve"> PAGEREF _Toc13573948 \h </w:instrText>
+          <w:instrText xml:space="preserve"> PAGEREF _Toc22221572 \h </w:instrText>
         </w:r>
         <w:r>
           <w:rPr>
@@ -791,7 +793,7 @@
             <w:noProof/>
             <w:webHidden/>
           </w:rPr>
-          <w:t>33</w:t>
+          <w:t>35</w:t>
         </w:r>
         <w:r>
           <w:rPr>
@@ -814,7 +816,7 @@
           <w:lang w:eastAsia="en-GB"/>
         </w:rPr>
       </w:pPr>
-      <w:hyperlink w:anchor="_Toc13573949" w:history="1">
+      <w:hyperlink w:anchor="_Toc22221573" w:history="1">
         <w:r>
           <w:rPr>
             <w:rStyle w:val="Hyperlink"/>
@@ -861,7 +863,7 @@
             <w:noProof/>
             <w:webHidden/>
           </w:rPr>
-          <w:instrText xml:space="preserve"> PAGEREF _Toc13573949 \h </w:instrText>
+          <w:instrText xml:space="preserve"> PAGEREF _Toc22221573 \h </w:instrText>
         </w:r>
         <w:r>
           <w:rPr>
@@ -881,7 +883,7 @@
             <w:noProof/>
             <w:webHidden/>
           </w:rPr>
-          <w:t>36</w:t>
+          <w:t>37</w:t>
         </w:r>
         <w:r>
           <w:rPr>
@@ -904,7 +906,7 @@
           <w:lang w:eastAsia="en-GB"/>
         </w:rPr>
       </w:pPr>
-      <w:hyperlink w:anchor="_Toc13573950" w:history="1">
+      <w:hyperlink w:anchor="_Toc22221574" w:history="1">
         <w:r>
           <w:rPr>
             <w:rStyle w:val="Hyperlink"/>
@@ -930,7 +932,7 @@
             <w:rFonts w:cs="Segoe UI"/>
             <w:noProof/>
           </w:rPr>
-          <w:t>Imports &amp; Exports</w:t>
+          <w:t>What order do I load the data in?</w:t>
         </w:r>
         <w:r>
           <w:rPr>
@@ -951,7 +953,7 @@
             <w:noProof/>
             <w:webHidden/>
           </w:rPr>
-          <w:instrText xml:space="preserve"> PAGEREF _Toc13573950 \h </w:instrText>
+          <w:instrText xml:space="preserve"> PAGEREF _Toc22221574 \h </w:instrText>
         </w:r>
         <w:r>
           <w:rPr>
@@ -971,7 +973,7 @@
             <w:noProof/>
             <w:webHidden/>
           </w:rPr>
-          <w:t>38</w:t>
+          <w:t>39</w:t>
         </w:r>
         <w:r>
           <w:rPr>
@@ -994,7 +996,7 @@
           <w:lang w:eastAsia="en-GB"/>
         </w:rPr>
       </w:pPr>
-      <w:hyperlink w:anchor="_Toc13573951" w:history="1">
+      <w:hyperlink w:anchor="_Toc22221575" w:history="1">
         <w:r>
           <w:rPr>
             <w:rStyle w:val="Hyperlink"/>
@@ -1041,7 +1043,7 @@
             <w:noProof/>
             <w:webHidden/>
           </w:rPr>
-          <w:instrText xml:space="preserve"> PAGEREF _Toc13573951 \h </w:instrText>
+          <w:instrText xml:space="preserve"> PAGEREF _Toc22221575 \h </w:instrText>
         </w:r>
         <w:r>
           <w:rPr>
@@ -1061,7 +1063,7 @@
             <w:noProof/>
             <w:webHidden/>
           </w:rPr>
-          <w:t>40</w:t>
+          <w:t>41</w:t>
         </w:r>
         <w:r>
           <w:rPr>
@@ -1100,7 +1102,7 @@
           <w:rFonts w:cs="Segoe UI"/>
         </w:rPr>
       </w:pPr>
-      <w:bookmarkStart w:id="5" w:name="_Toc13573942"/>
+      <w:bookmarkStart w:id="6" w:name="_Toc22221566"/>
       <w:r>
         <w:rPr>
           <w:rFonts w:cs="Segoe UI"/>
@@ -1108,7 +1110,7 @@
         <w:lastRenderedPageBreak/>
         <w:t>About</w:t>
       </w:r>
-      <w:bookmarkEnd w:id="5"/>
+      <w:bookmarkEnd w:id="6"/>
       <w:r>
         <w:rPr>
           <w:rFonts w:cs="Segoe UI"/>
@@ -1123,24 +1125,23 @@
           <w:rFonts w:cs="Segoe UI"/>
         </w:rPr>
       </w:pPr>
-      <w:bookmarkStart w:id="6" w:name="_Toc473020526"/>
-      <w:bookmarkStart w:id="7" w:name="_Toc481569836"/>
-      <w:bookmarkStart w:id="8" w:name="_Toc481590157"/>
-      <w:bookmarkStart w:id="9" w:name="_Toc481593719"/>
-      <w:bookmarkStart w:id="10" w:name="_Toc481595055"/>
-      <w:bookmarkStart w:id="11" w:name="_Toc481668967"/>
-      <w:bookmarkStart w:id="12" w:name="_Toc481673125"/>
-      <w:bookmarkStart w:id="13" w:name="_Toc485810574"/>
-      <w:bookmarkStart w:id="14" w:name="_Toc510709633"/>
-      <w:bookmarkStart w:id="15" w:name="_Toc473020527"/>
-      <w:bookmarkStart w:id="16" w:name="_Toc479337730"/>
+      <w:bookmarkStart w:id="7" w:name="_Toc473020526"/>
+      <w:bookmarkStart w:id="8" w:name="_Toc481569836"/>
+      <w:bookmarkStart w:id="9" w:name="_Toc481590157"/>
+      <w:bookmarkStart w:id="10" w:name="_Toc481593719"/>
+      <w:bookmarkStart w:id="11" w:name="_Toc481595055"/>
+      <w:bookmarkStart w:id="12" w:name="_Toc481668967"/>
+      <w:bookmarkStart w:id="13" w:name="_Toc481673125"/>
+      <w:bookmarkStart w:id="14" w:name="_Toc485810574"/>
+      <w:bookmarkStart w:id="15" w:name="_Toc510709633"/>
+      <w:bookmarkStart w:id="16" w:name="_Toc473020527"/>
+      <w:bookmarkStart w:id="17" w:name="_Toc479337730"/>
       <w:r>
         <w:rPr>
           <w:rFonts w:cs="Segoe UI"/>
         </w:rPr>
         <w:t>Introduction</w:t>
       </w:r>
-      <w:bookmarkEnd w:id="6"/>
       <w:bookmarkEnd w:id="7"/>
       <w:bookmarkEnd w:id="8"/>
       <w:bookmarkEnd w:id="9"/>
@@ -1149,6 +1150,7 @@
       <w:bookmarkEnd w:id="12"/>
       <w:bookmarkEnd w:id="13"/>
       <w:bookmarkEnd w:id="14"/>
+      <w:bookmarkEnd w:id="15"/>
     </w:p>
     <w:p>
       <w:pPr>
@@ -1355,8 +1357,8 @@
         </w:rPr>
         <w:t>Intended Audience</w:t>
       </w:r>
-      <w:bookmarkEnd w:id="15"/>
       <w:bookmarkEnd w:id="16"/>
+      <w:bookmarkEnd w:id="17"/>
     </w:p>
     <w:p>
       <w:pPr>
@@ -1876,7 +1878,7 @@
           <w:rFonts w:cs="Segoe UI"/>
         </w:rPr>
       </w:pPr>
-      <w:bookmarkStart w:id="17" w:name="_Toc13573943"/>
+      <w:bookmarkStart w:id="18" w:name="_Toc22221567"/>
       <w:r>
         <w:rPr>
           <w:rFonts w:cs="Segoe UI"/>
@@ -1884,7 +1886,7 @@
         <w:lastRenderedPageBreak/>
         <w:t>UI</w:t>
       </w:r>
-      <w:bookmarkEnd w:id="17"/>
+      <w:bookmarkEnd w:id="18"/>
     </w:p>
     <w:p>
       <w:pPr>
@@ -3448,16 +3450,16 @@
           <w:rFonts w:cs="Segoe UI"/>
         </w:rPr>
       </w:pPr>
-      <w:bookmarkStart w:id="18" w:name="_Ref512420894"/>
-      <w:bookmarkStart w:id="19" w:name="_Toc13573944"/>
+      <w:bookmarkStart w:id="19" w:name="_Ref512420894"/>
+      <w:bookmarkStart w:id="20" w:name="_Toc22221568"/>
       <w:r>
         <w:rPr>
           <w:rFonts w:cs="Segoe UI"/>
         </w:rPr>
         <w:t>Levels</w:t>
       </w:r>
-      <w:bookmarkEnd w:id="18"/>
       <w:bookmarkEnd w:id="19"/>
+      <w:bookmarkEnd w:id="20"/>
     </w:p>
     <w:p>
       <w:pPr>
@@ -5234,8 +5236,8 @@
           <w:rFonts w:cs="Segoe UI"/>
         </w:rPr>
       </w:pPr>
-      <w:bookmarkStart w:id="20" w:name="_Toc13573945"/>
       <w:bookmarkStart w:id="21" w:name="_Ref513209717"/>
+      <w:bookmarkStart w:id="22" w:name="_Toc22221569"/>
       <w:r>
         <w:rPr>
           <w:rFonts w:cs="Segoe UI"/>
@@ -5243,7 +5245,7 @@
         <w:lastRenderedPageBreak/>
         <w:t>Permissions</w:t>
       </w:r>
-      <w:bookmarkEnd w:id="20"/>
+      <w:bookmarkEnd w:id="22"/>
     </w:p>
     <w:p>
       <w:r>
@@ -11107,7 +11109,7 @@
           <w:rFonts w:cs="Segoe UI"/>
         </w:rPr>
       </w:pPr>
-      <w:bookmarkStart w:id="22" w:name="_Toc13573946"/>
+      <w:bookmarkStart w:id="23" w:name="_Toc22221570"/>
       <w:r>
         <w:rPr>
           <w:rFonts w:cs="Segoe UI"/>
@@ -11126,7 +11128,7 @@
         </w:rPr>
         <w:t xml:space="preserve"> Structure of hub2</w:t>
       </w:r>
-      <w:bookmarkEnd w:id="22"/>
+      <w:bookmarkEnd w:id="23"/>
     </w:p>
     <w:p>
       <w:pPr>
@@ -11398,14 +11400,14 @@
           <w:rFonts w:cs="Segoe UI"/>
         </w:rPr>
       </w:pPr>
-      <w:bookmarkStart w:id="23" w:name="_Toc13573947"/>
+      <w:bookmarkStart w:id="24" w:name="_Toc22221571"/>
       <w:r>
         <w:rPr>
           <w:rFonts w:cs="Segoe UI"/>
         </w:rPr>
         <w:t>Populating Data</w:t>
       </w:r>
-      <w:bookmarkEnd w:id="23"/>
+      <w:bookmarkEnd w:id="24"/>
     </w:p>
     <w:p>
       <w:pPr>
@@ -14026,7 +14028,15 @@
         <w:t xml:space="preserve"> </w:t>
       </w:r>
       <w:r>
-        <w:t xml:space="preserve">This means that if we want to change an optional field such as Source Drawing </w:t>
+        <w:t xml:space="preserve">This means that if we want to change an optional field such as Source </w:t>
+      </w:r>
+      <w:proofErr w:type="gramStart"/>
+      <w:r>
+        <w:t>Drawing</w:t>
+      </w:r>
+      <w:proofErr w:type="gramEnd"/>
+      <w:r>
+        <w:t xml:space="preserve"> </w:t>
       </w:r>
       <w:r>
         <w:rPr>
@@ -14105,12 +14115,1156 @@
     </w:p>
     <w:p>
       <w:pPr>
+        <w:pStyle w:val="Heading3"/>
+      </w:pPr>
+      <w:r>
+        <w:lastRenderedPageBreak/>
+        <w:t>Import Types: Validate, Simulate and Full</w:t>
+      </w:r>
+    </w:p>
+    <w:p>
+      <w:r>
+        <w:rPr>
+          <w:noProof/>
+        </w:rPr>
+        <w:drawing>
+          <wp:inline distT="0" distB="0" distL="0" distR="0" wp14:anchorId="33335DE1" wp14:editId="54A5540F">
+            <wp:extent cx="6661150" cy="3376295"/>
+            <wp:effectExtent l="19050" t="19050" r="25400" b="14605"/>
+            <wp:docPr id="8" name="Picture 8"/>
+            <wp:cNvGraphicFramePr>
+              <a:graphicFrameLocks xmlns:a="http://schemas.openxmlformats.org/drawingml/2006/main" noChangeAspect="1"/>
+            </wp:cNvGraphicFramePr>
+            <a:graphic xmlns:a="http://schemas.openxmlformats.org/drawingml/2006/main">
+              <a:graphicData uri="http://schemas.openxmlformats.org/drawingml/2006/picture">
+                <pic:pic xmlns:pic="http://schemas.openxmlformats.org/drawingml/2006/picture">
+                  <pic:nvPicPr>
+                    <pic:cNvPr id="0" name="Picture 1"/>
+                    <pic:cNvPicPr>
+                      <a:picLocks noChangeAspect="1" noChangeArrowheads="1"/>
+                    </pic:cNvPicPr>
+                  </pic:nvPicPr>
+                  <pic:blipFill>
+                    <a:blip r:embed="rId61">
+                      <a:extLst>
+                        <a:ext uri="{28A0092B-C50C-407E-A947-70E740481C1C}">
+                          <a14:useLocalDpi xmlns:a14="http://schemas.microsoft.com/office/drawing/2010/main" val="0"/>
+                        </a:ext>
+                      </a:extLst>
+                    </a:blip>
+                    <a:srcRect/>
+                    <a:stretch>
+                      <a:fillRect/>
+                    </a:stretch>
+                  </pic:blipFill>
+                  <pic:spPr bwMode="auto">
+                    <a:xfrm>
+                      <a:off x="0" y="0"/>
+                      <a:ext cx="6661150" cy="3376295"/>
+                    </a:xfrm>
+                    <a:prstGeom prst="rect">
+                      <a:avLst/>
+                    </a:prstGeom>
+                    <a:noFill/>
+                    <a:ln>
+                      <a:solidFill>
+                        <a:schemeClr val="tx1"/>
+                      </a:solidFill>
+                    </a:ln>
+                  </pic:spPr>
+                </pic:pic>
+              </a:graphicData>
+            </a:graphic>
+          </wp:inline>
+        </w:drawing>
+      </w:r>
+    </w:p>
+    <w:p>
+      <w:r>
+        <w:t>You might have noticed that there are three different options when running an import:</w:t>
+      </w:r>
+    </w:p>
+    <w:p>
+      <w:pPr>
+        <w:pStyle w:val="ListParagraph"/>
+        <w:numPr>
+          <w:ilvl w:val="0"/>
+          <w:numId w:val="42"/>
+        </w:numPr>
+      </w:pPr>
+      <w:r>
+        <w:rPr>
+          <w:b/>
+        </w:rPr>
+        <w:t>Full:</w:t>
+      </w:r>
+      <w:r>
+        <w:t xml:space="preserve"> This is a standard import. Use this when you want to load the contents of the spreadsheet into the database. You get a results file at the end telling you what worked and what didn’t.</w:t>
+      </w:r>
+    </w:p>
+    <w:p>
+      <w:pPr>
+        <w:pStyle w:val="ListParagraph"/>
+        <w:numPr>
+          <w:ilvl w:val="0"/>
+          <w:numId w:val="42"/>
+        </w:numPr>
+      </w:pPr>
+      <w:r>
+        <w:rPr>
+          <w:b/>
+        </w:rPr>
+        <w:t>Simulate:</w:t>
+      </w:r>
+      <w:r>
+        <w:t xml:space="preserve"> Use this when you want to perform a “</w:t>
+      </w:r>
+      <w:r>
+        <w:rPr>
+          <w:b/>
+        </w:rPr>
+        <w:t>trial run</w:t>
+      </w:r>
+      <w:r>
+        <w:t xml:space="preserve">”. It acts like an </w:t>
+      </w:r>
+      <w:proofErr w:type="gramStart"/>
+      <w:r>
+        <w:t>import</w:t>
+      </w:r>
+      <w:proofErr w:type="gramEnd"/>
+      <w:r>
+        <w:t xml:space="preserve"> but it doesn’t actually change anything: You’ll get the results file telling you what </w:t>
+      </w:r>
+      <w:r>
+        <w:rPr>
+          <w:i/>
+        </w:rPr>
+        <w:t>would</w:t>
+      </w:r>
+      <w:r>
+        <w:t xml:space="preserve"> happen, </w:t>
+      </w:r>
+      <w:r>
+        <w:rPr>
+          <w:b/>
+        </w:rPr>
+        <w:t>but the data isn’t actually loaded into the database</w:t>
+      </w:r>
+      <w:r>
+        <w:t>. Think of it like a “what-if?” analysis, letting you catch any issues ahead of time.</w:t>
+      </w:r>
+    </w:p>
+    <w:p>
+      <w:pPr>
+        <w:pStyle w:val="ListParagraph"/>
+        <w:numPr>
+          <w:ilvl w:val="0"/>
+          <w:numId w:val="42"/>
+        </w:numPr>
+      </w:pPr>
+      <w:r>
+        <w:rPr>
+          <w:b/>
+        </w:rPr>
+        <w:t>Validate:</w:t>
+      </w:r>
+      <w:r>
+        <w:t xml:space="preserve"> This performs very limited, very basic checks: Is this a spreadsheet? Does it have headers that make sense? </w:t>
+      </w:r>
+      <w:r>
+        <w:t xml:space="preserve">Are dates in the right format? Do any of the fields contain too many characters? The difference with this and Simulate are that validate does not check the database. </w:t>
+      </w:r>
+    </w:p>
+    <w:p>
+      <w:r>
+        <w:t xml:space="preserve"> </w:t>
+      </w:r>
+      <w:r>
+        <w:rPr>
+          <w:rFonts w:cs="Segoe UI"/>
+          <w:noProof/>
+        </w:rPr>
+        <mc:AlternateContent>
+          <mc:Choice Requires="wps">
+            <w:drawing>
+              <wp:inline distT="0" distB="0" distL="0" distR="0" wp14:anchorId="336C8406" wp14:editId="49C30035">
+                <wp:extent cx="6661150" cy="2128727"/>
+                <wp:effectExtent l="19050" t="19050" r="44450" b="43180"/>
+                <wp:docPr id="33" name="Text Box 33"/>
+                <wp:cNvGraphicFramePr/>
+                <a:graphic xmlns:a="http://schemas.openxmlformats.org/drawingml/2006/main">
+                  <a:graphicData uri="http://schemas.microsoft.com/office/word/2010/wordprocessingShape">
+                    <wps:wsp>
+                      <wps:cNvSpPr txBox="1"/>
+                      <wps:spPr>
+                        <a:xfrm>
+                          <a:off x="0" y="0"/>
+                          <a:ext cx="6661150" cy="2128727"/>
+                        </a:xfrm>
+                        <a:prstGeom prst="rect">
+                          <a:avLst/>
+                        </a:prstGeom>
+                        <a:noFill/>
+                        <a:ln w="57150">
+                          <a:solidFill>
+                            <a:schemeClr val="tx1">
+                              <a:lumMod val="65000"/>
+                              <a:lumOff val="35000"/>
+                            </a:schemeClr>
+                          </a:solidFill>
+                        </a:ln>
+                        <a:effectLst/>
+                      </wps:spPr>
+                      <wps:style>
+                        <a:lnRef idx="0">
+                          <a:schemeClr val="accent1"/>
+                        </a:lnRef>
+                        <a:fillRef idx="0">
+                          <a:schemeClr val="accent1"/>
+                        </a:fillRef>
+                        <a:effectRef idx="0">
+                          <a:schemeClr val="accent1"/>
+                        </a:effectRef>
+                        <a:fontRef idx="minor">
+                          <a:schemeClr val="dk1"/>
+                        </a:fontRef>
+                      </wps:style>
+                      <wps:txbx>
+                        <w:txbxContent>
+                          <w:p>
+                            <w:pPr>
+                              <w:pBdr>
+                                <w:top w:val="single" w:sz="4" w:space="4" w:color="5F5F5F" w:themeColor="accent5"/>
+                                <w:left w:val="single" w:sz="4" w:space="4" w:color="5F5F5F" w:themeColor="accent5"/>
+                                <w:bottom w:val="single" w:sz="4" w:space="6" w:color="5F5F5F" w:themeColor="accent5"/>
+                                <w:right w:val="single" w:sz="4" w:space="4" w:color="5F5F5F" w:themeColor="accent5"/>
+                              </w:pBdr>
+                              <w:shd w:val="clear" w:color="auto" w:fill="5F5F5F" w:themeFill="accent5"/>
+                              <w:spacing w:line="240" w:lineRule="auto"/>
+                              <w:ind w:left="101" w:right="101"/>
+                              <w:jc w:val="center"/>
+                              <w:rPr>
+                                <w:rFonts w:ascii="Balsamiq Sans" w:hAnsi="Balsamiq Sans"/>
+                                <w:color w:val="FFFFFF" w:themeColor="background1"/>
+                                <w:sz w:val="24"/>
+                                <w:szCs w:val="28"/>
+                              </w:rPr>
+                            </w:pPr>
+                            <w:r>
+                              <w:rPr>
+                                <w:rFonts w:ascii="Balsamiq Sans" w:hAnsi="Balsamiq Sans"/>
+                                <w:color w:val="FFFFFF" w:themeColor="background1"/>
+                                <w:sz w:val="24"/>
+                                <w:szCs w:val="28"/>
+                              </w:rPr>
+                              <w:t>I don’t get the difference between Simulate and Validate.</w:t>
+                            </w:r>
+                          </w:p>
+                          <w:p>
+                            <w:pPr>
+                              <w:jc w:val="left"/>
+                              <w:rPr>
+                                <w:rFonts w:cs="Segoe UI"/>
+                                <w:color w:val="595959" w:themeColor="text1" w:themeTint="A6"/>
+                                <w:sz w:val="18"/>
+                                <w:szCs w:val="18"/>
+                              </w:rPr>
+                            </w:pPr>
+                            <w:r>
+                              <w:rPr>
+                                <w:rFonts w:cs="Segoe UI"/>
+                                <w:b/>
+                                <w:color w:val="595959" w:themeColor="text1" w:themeTint="A6"/>
+                                <w:sz w:val="18"/>
+                                <w:szCs w:val="18"/>
+                              </w:rPr>
+                              <w:t>Simulate</w:t>
+                            </w:r>
+                            <w:r>
+                              <w:rPr>
+                                <w:rFonts w:cs="Segoe UI"/>
+                                <w:color w:val="595959" w:themeColor="text1" w:themeTint="A6"/>
+                                <w:sz w:val="18"/>
+                                <w:szCs w:val="18"/>
+                              </w:rPr>
+                              <w:t xml:space="preserve"> performs everything </w:t>
+                            </w:r>
+                            <w:r>
+                              <w:rPr>
+                                <w:rFonts w:cs="Segoe UI"/>
+                                <w:b/>
+                                <w:color w:val="595959" w:themeColor="text1" w:themeTint="A6"/>
+                                <w:sz w:val="18"/>
+                                <w:szCs w:val="18"/>
+                                <w:u w:val="single"/>
+                              </w:rPr>
+                              <w:t>except</w:t>
+                            </w:r>
+                            <w:r>
+                              <w:rPr>
+                                <w:rFonts w:cs="Segoe UI"/>
+                                <w:color w:val="595959" w:themeColor="text1" w:themeTint="A6"/>
+                                <w:sz w:val="18"/>
+                                <w:szCs w:val="18"/>
+                              </w:rPr>
+                              <w:t xml:space="preserve"> actually adding the data to the database, that means it checks the basic rules </w:t>
+                            </w:r>
+                            <w:r>
+                              <w:rPr>
+                                <w:rFonts w:cs="Segoe UI"/>
+                                <w:b/>
+                                <w:color w:val="595959" w:themeColor="text1" w:themeTint="A6"/>
+                                <w:sz w:val="18"/>
+                                <w:szCs w:val="18"/>
+                              </w:rPr>
+                              <w:t>and</w:t>
+                            </w:r>
+                            <w:r>
+                              <w:rPr>
+                                <w:rFonts w:cs="Segoe UI"/>
+                                <w:color w:val="595959" w:themeColor="text1" w:themeTint="A6"/>
+                                <w:sz w:val="18"/>
+                                <w:szCs w:val="18"/>
+                              </w:rPr>
+                              <w:t xml:space="preserve"> whether </w:t>
+                            </w:r>
+                            <w:r>
+                              <w:rPr>
+                                <w:rFonts w:cs="Segoe UI"/>
+                                <w:color w:val="595959" w:themeColor="text1" w:themeTint="A6"/>
+                                <w:sz w:val="18"/>
+                                <w:szCs w:val="18"/>
+                              </w:rPr>
+                              <w:t>the required information exists in the database</w:t>
+                            </w:r>
+                            <w:r>
+                              <w:rPr>
+                                <w:rFonts w:cs="Segoe UI"/>
+                                <w:color w:val="595959" w:themeColor="text1" w:themeTint="A6"/>
+                                <w:sz w:val="18"/>
+                                <w:szCs w:val="18"/>
+                              </w:rPr>
+                              <w:t xml:space="preserve">. </w:t>
+                            </w:r>
+                            <w:r>
+                              <w:rPr>
+                                <w:rFonts w:cs="Segoe UI"/>
+                                <w:b/>
+                                <w:color w:val="595959" w:themeColor="text1" w:themeTint="A6"/>
+                                <w:sz w:val="18"/>
+                                <w:szCs w:val="18"/>
+                              </w:rPr>
+                              <w:t>Validate</w:t>
+                            </w:r>
+                            <w:r>
+                              <w:rPr>
+                                <w:rFonts w:cs="Segoe UI"/>
+                                <w:color w:val="595959" w:themeColor="text1" w:themeTint="A6"/>
+                                <w:sz w:val="18"/>
+                                <w:szCs w:val="18"/>
+                              </w:rPr>
+                              <w:t xml:space="preserve"> </w:t>
+                            </w:r>
+                            <w:r>
+                              <w:rPr>
+                                <w:rFonts w:cs="Segoe UI"/>
+                                <w:color w:val="595959" w:themeColor="text1" w:themeTint="A6"/>
+                                <w:sz w:val="18"/>
+                                <w:szCs w:val="18"/>
+                                <w:u w:val="single"/>
+                              </w:rPr>
+                              <w:t>only</w:t>
+                            </w:r>
+                            <w:r>
+                              <w:rPr>
+                                <w:rFonts w:cs="Segoe UI"/>
+                                <w:color w:val="595959" w:themeColor="text1" w:themeTint="A6"/>
+                                <w:sz w:val="18"/>
+                                <w:szCs w:val="18"/>
+                              </w:rPr>
+                              <w:t xml:space="preserve"> checks the basic rules. </w:t>
+                            </w:r>
+                          </w:p>
+                          <w:p>
+                            <w:pPr>
+                              <w:jc w:val="left"/>
+                              <w:rPr>
+                                <w:rFonts w:cs="Segoe UI"/>
+                                <w:color w:val="595959" w:themeColor="text1" w:themeTint="A6"/>
+                                <w:sz w:val="18"/>
+                                <w:szCs w:val="18"/>
+                              </w:rPr>
+                            </w:pPr>
+                            <w:r>
+                              <w:rPr>
+                                <w:rFonts w:cs="Segoe UI"/>
+                                <w:color w:val="595959" w:themeColor="text1" w:themeTint="A6"/>
+                                <w:sz w:val="18"/>
+                                <w:szCs w:val="18"/>
+                              </w:rPr>
+                              <w:t>That means if you try to assign a Tag to a Subsystem that doesn’t exist (let’s call it “</w:t>
+                            </w:r>
+                            <w:r>
+                              <w:rPr>
+                                <w:rFonts w:cs="Segoe UI"/>
+                                <w:color w:val="595959" w:themeColor="text1" w:themeTint="A6"/>
+                                <w:sz w:val="18"/>
+                                <w:szCs w:val="18"/>
+                              </w:rPr>
+                              <w:t xml:space="preserve">ASubSystemThatHasNotBeenAdded”) </w:t>
+                            </w:r>
+                            <w:r>
+                              <w:rPr>
+                                <w:rFonts w:cs="Segoe UI"/>
+                                <w:color w:val="595959" w:themeColor="text1" w:themeTint="A6"/>
+                                <w:sz w:val="18"/>
+                                <w:szCs w:val="18"/>
+                              </w:rPr>
+                              <w:t>a Validate import will say that’s OK: The name of the Subsystem is less than 50 characters.</w:t>
+                            </w:r>
+                            <w:r>
+                              <w:rPr>
+                                <w:rFonts w:cs="Segoe UI"/>
+                                <w:color w:val="595959" w:themeColor="text1" w:themeTint="A6"/>
+                                <w:sz w:val="18"/>
+                                <w:szCs w:val="18"/>
+                              </w:rPr>
+                              <w:t xml:space="preserve"> </w:t>
+                            </w:r>
+                          </w:p>
+                          <w:p>
+                            <w:pPr>
+                              <w:jc w:val="left"/>
+                              <w:rPr>
+                                <w:rFonts w:cs="Segoe UI"/>
+                                <w:color w:val="595959" w:themeColor="text1" w:themeTint="A6"/>
+                                <w:sz w:val="18"/>
+                                <w:szCs w:val="18"/>
+                              </w:rPr>
+                            </w:pPr>
+                            <w:r>
+                              <w:rPr>
+                                <w:rFonts w:cs="Segoe UI"/>
+                                <w:color w:val="595959" w:themeColor="text1" w:themeTint="A6"/>
+                                <w:sz w:val="18"/>
+                                <w:szCs w:val="18"/>
+                              </w:rPr>
+                              <w:t xml:space="preserve">On the other hand, if you ran a “Simulate” (or Full) the </w:t>
+                            </w:r>
+                            <w:r>
+                              <w:rPr>
+                                <w:rFonts w:cs="Segoe UI"/>
+                                <w:color w:val="595959" w:themeColor="text1" w:themeTint="A6"/>
+                                <w:sz w:val="18"/>
+                                <w:szCs w:val="18"/>
+                              </w:rPr>
+                              <w:t>results will say the record is invalid with the reason “</w:t>
+                            </w:r>
+                            <w:r>
+                              <w:rPr>
+                                <w:rFonts w:cs="Segoe UI"/>
+                                <w:color w:val="595959" w:themeColor="text1" w:themeTint="A6"/>
+                                <w:sz w:val="18"/>
+                                <w:szCs w:val="18"/>
+                              </w:rPr>
+                              <w:t>ASubsystemThatDoesNotExist is not a valid Sub System</w:t>
+                            </w:r>
+                            <w:r>
+                              <w:rPr>
+                                <w:rFonts w:cs="Segoe UI"/>
+                                <w:color w:val="595959" w:themeColor="text1" w:themeTint="A6"/>
+                                <w:sz w:val="18"/>
+                                <w:szCs w:val="18"/>
+                              </w:rPr>
+                              <w:t>”</w:t>
+                            </w:r>
+                          </w:p>
+                          <w:p>
+                            <w:pPr>
+                              <w:jc w:val="left"/>
+                              <w:rPr>
+                                <w:rFonts w:cs="Segoe UI"/>
+                                <w:color w:val="595959" w:themeColor="text1" w:themeTint="A6"/>
+                                <w:sz w:val="18"/>
+                                <w:szCs w:val="18"/>
+                              </w:rPr>
+                            </w:pPr>
+                            <w:r>
+                              <w:rPr>
+                                <w:rFonts w:cs="Segoe UI"/>
+                                <w:b/>
+                                <w:color w:val="595959" w:themeColor="text1" w:themeTint="A6"/>
+                                <w:sz w:val="18"/>
+                                <w:szCs w:val="18"/>
+                              </w:rPr>
+                              <w:t xml:space="preserve">You don’t </w:t>
+                            </w:r>
+                            <w:r>
+                              <w:rPr>
+                                <w:rFonts w:cs="Segoe UI"/>
+                                <w:b/>
+                                <w:color w:val="595959" w:themeColor="text1" w:themeTint="A6"/>
+                                <w:sz w:val="18"/>
+                                <w:szCs w:val="18"/>
+                                <w:u w:val="single"/>
+                              </w:rPr>
+                              <w:t>have</w:t>
+                            </w:r>
+                            <w:r>
+                              <w:rPr>
+                                <w:rFonts w:cs="Segoe UI"/>
+                                <w:b/>
+                                <w:color w:val="595959" w:themeColor="text1" w:themeTint="A6"/>
+                                <w:sz w:val="18"/>
+                                <w:szCs w:val="18"/>
+                              </w:rPr>
+                              <w:t xml:space="preserve"> to run Validate or Simulate. They’re just there to help you – if you feel confident you can run a Full Import straight away </w:t>
+                            </w:r>
+                            <w:r>
+                              <w:rPr>
+                                <w:rFonts w:cs="Segoe UI"/>
+                                <w:i/>
+                                <w:color w:val="595959" w:themeColor="text1" w:themeTint="A6"/>
+                                <w:sz w:val="18"/>
+                                <w:szCs w:val="18"/>
+                              </w:rPr>
+                              <w:t>(although personally we always like to run a Simulate first… We’re the cautious type!)</w:t>
+                            </w:r>
+                          </w:p>
+                          <w:p>
+                            <w:pPr>
+                              <w:jc w:val="left"/>
+                              <w:rPr>
+                                <w:rFonts w:cs="Segoe UI"/>
+                                <w:i/>
+                                <w:color w:val="595959" w:themeColor="text1" w:themeTint="A6"/>
+                                <w:sz w:val="18"/>
+                                <w:szCs w:val="18"/>
+                              </w:rPr>
+                            </w:pPr>
+                          </w:p>
+                        </w:txbxContent>
+                      </wps:txbx>
+                      <wps:bodyPr rot="0" spcFirstLastPara="0" vertOverflow="overflow" horzOverflow="overflow" vert="horz" wrap="square" lIns="0" tIns="0" rIns="0" bIns="0" numCol="1" spcCol="0" rtlCol="0" fromWordArt="0" anchor="t" anchorCtr="0" forceAA="0" compatLnSpc="1">
+                        <a:prstTxWarp prst="textNoShape">
+                          <a:avLst/>
+                        </a:prstTxWarp>
+                        <a:noAutofit/>
+                      </wps:bodyPr>
+                    </wps:wsp>
+                  </a:graphicData>
+                </a:graphic>
+              </wp:inline>
+            </w:drawing>
+          </mc:Choice>
+          <mc:Fallback>
+            <w:pict>
+              <v:shape w14:anchorId="336C8406" id="Text Box 33" o:spid="_x0000_s1033" type="#_x0000_t202" style="width:524.5pt;height:167.6pt;visibility:visible;mso-wrap-style:square;mso-left-percent:-10001;mso-top-percent:-10001;mso-position-horizontal:absolute;mso-position-horizontal-relative:char;mso-position-vertical:absolute;mso-position-vertical-relative:line;mso-left-percent:-10001;mso-top-percent:-10001;v-text-anchor:top" o:gfxdata="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" filled="f" strokecolor="#5a5a5a [2109]" strokeweight="4.5pt">
+                <v:textbox inset="0,0,0,0">
+                  <w:txbxContent>
+                    <w:p>
+                      <w:pPr>
+                        <w:pBdr>
+                          <w:top w:val="single" w:sz="4" w:space="4" w:color="5F5F5F" w:themeColor="accent5"/>
+                          <w:left w:val="single" w:sz="4" w:space="4" w:color="5F5F5F" w:themeColor="accent5"/>
+                          <w:bottom w:val="single" w:sz="4" w:space="6" w:color="5F5F5F" w:themeColor="accent5"/>
+                          <w:right w:val="single" w:sz="4" w:space="4" w:color="5F5F5F" w:themeColor="accent5"/>
+                        </w:pBdr>
+                        <w:shd w:val="clear" w:color="auto" w:fill="5F5F5F" w:themeFill="accent5"/>
+                        <w:spacing w:line="240" w:lineRule="auto"/>
+                        <w:ind w:left="101" w:right="101"/>
+                        <w:jc w:val="center"/>
+                        <w:rPr>
+                          <w:rFonts w:ascii="Balsamiq Sans" w:hAnsi="Balsamiq Sans"/>
+                          <w:color w:val="FFFFFF" w:themeColor="background1"/>
+                          <w:sz w:val="24"/>
+                          <w:szCs w:val="28"/>
+                        </w:rPr>
+                      </w:pPr>
+                      <w:r>
+                        <w:rPr>
+                          <w:rFonts w:ascii="Balsamiq Sans" w:hAnsi="Balsamiq Sans"/>
+                          <w:color w:val="FFFFFF" w:themeColor="background1"/>
+                          <w:sz w:val="24"/>
+                          <w:szCs w:val="28"/>
+                        </w:rPr>
+                        <w:t>I don’t get the difference between Simulate and Validate.</w:t>
+                      </w:r>
+                    </w:p>
+                    <w:p>
+                      <w:pPr>
+                        <w:jc w:val="left"/>
+                        <w:rPr>
+                          <w:rFonts w:cs="Segoe UI"/>
+                          <w:color w:val="595959" w:themeColor="text1" w:themeTint="A6"/>
+                          <w:sz w:val="18"/>
+                          <w:szCs w:val="18"/>
+                        </w:rPr>
+                      </w:pPr>
+                      <w:r>
+                        <w:rPr>
+                          <w:rFonts w:cs="Segoe UI"/>
+                          <w:b/>
+                          <w:color w:val="595959" w:themeColor="text1" w:themeTint="A6"/>
+                          <w:sz w:val="18"/>
+                          <w:szCs w:val="18"/>
+                        </w:rPr>
+                        <w:t>Simulate</w:t>
+                      </w:r>
+                      <w:r>
+                        <w:rPr>
+                          <w:rFonts w:cs="Segoe UI"/>
+                          <w:color w:val="595959" w:themeColor="text1" w:themeTint="A6"/>
+                          <w:sz w:val="18"/>
+                          <w:szCs w:val="18"/>
+                        </w:rPr>
+                        <w:t xml:space="preserve"> performs everything </w:t>
+                      </w:r>
+                      <w:r>
+                        <w:rPr>
+                          <w:rFonts w:cs="Segoe UI"/>
+                          <w:b/>
+                          <w:color w:val="595959" w:themeColor="text1" w:themeTint="A6"/>
+                          <w:sz w:val="18"/>
+                          <w:szCs w:val="18"/>
+                          <w:u w:val="single"/>
+                        </w:rPr>
+                        <w:t>except</w:t>
+                      </w:r>
+                      <w:r>
+                        <w:rPr>
+                          <w:rFonts w:cs="Segoe UI"/>
+                          <w:color w:val="595959" w:themeColor="text1" w:themeTint="A6"/>
+                          <w:sz w:val="18"/>
+                          <w:szCs w:val="18"/>
+                        </w:rPr>
+                        <w:t xml:space="preserve"> actually adding the data to the database, that means it checks the basic rules </w:t>
+                      </w:r>
+                      <w:r>
+                        <w:rPr>
+                          <w:rFonts w:cs="Segoe UI"/>
+                          <w:b/>
+                          <w:color w:val="595959" w:themeColor="text1" w:themeTint="A6"/>
+                          <w:sz w:val="18"/>
+                          <w:szCs w:val="18"/>
+                        </w:rPr>
+                        <w:t>and</w:t>
+                      </w:r>
+                      <w:r>
+                        <w:rPr>
+                          <w:rFonts w:cs="Segoe UI"/>
+                          <w:color w:val="595959" w:themeColor="text1" w:themeTint="A6"/>
+                          <w:sz w:val="18"/>
+                          <w:szCs w:val="18"/>
+                        </w:rPr>
+                        <w:t xml:space="preserve"> whether </w:t>
+                      </w:r>
+                      <w:r>
+                        <w:rPr>
+                          <w:rFonts w:cs="Segoe UI"/>
+                          <w:color w:val="595959" w:themeColor="text1" w:themeTint="A6"/>
+                          <w:sz w:val="18"/>
+                          <w:szCs w:val="18"/>
+                        </w:rPr>
+                        <w:t>the required information exists in the database</w:t>
+                      </w:r>
+                      <w:r>
+                        <w:rPr>
+                          <w:rFonts w:cs="Segoe UI"/>
+                          <w:color w:val="595959" w:themeColor="text1" w:themeTint="A6"/>
+                          <w:sz w:val="18"/>
+                          <w:szCs w:val="18"/>
+                        </w:rPr>
+                        <w:t xml:space="preserve">. </w:t>
+                      </w:r>
+                      <w:r>
+                        <w:rPr>
+                          <w:rFonts w:cs="Segoe UI"/>
+                          <w:b/>
+                          <w:color w:val="595959" w:themeColor="text1" w:themeTint="A6"/>
+                          <w:sz w:val="18"/>
+                          <w:szCs w:val="18"/>
+                        </w:rPr>
+                        <w:t>Validate</w:t>
+                      </w:r>
+                      <w:r>
+                        <w:rPr>
+                          <w:rFonts w:cs="Segoe UI"/>
+                          <w:color w:val="595959" w:themeColor="text1" w:themeTint="A6"/>
+                          <w:sz w:val="18"/>
+                          <w:szCs w:val="18"/>
+                        </w:rPr>
+                        <w:t xml:space="preserve"> </w:t>
+                      </w:r>
+                      <w:r>
+                        <w:rPr>
+                          <w:rFonts w:cs="Segoe UI"/>
+                          <w:color w:val="595959" w:themeColor="text1" w:themeTint="A6"/>
+                          <w:sz w:val="18"/>
+                          <w:szCs w:val="18"/>
+                          <w:u w:val="single"/>
+                        </w:rPr>
+                        <w:t>only</w:t>
+                      </w:r>
+                      <w:r>
+                        <w:rPr>
+                          <w:rFonts w:cs="Segoe UI"/>
+                          <w:color w:val="595959" w:themeColor="text1" w:themeTint="A6"/>
+                          <w:sz w:val="18"/>
+                          <w:szCs w:val="18"/>
+                        </w:rPr>
+                        <w:t xml:space="preserve"> checks the basic rules. </w:t>
+                      </w:r>
+                    </w:p>
+                    <w:p>
+                      <w:pPr>
+                        <w:jc w:val="left"/>
+                        <w:rPr>
+                          <w:rFonts w:cs="Segoe UI"/>
+                          <w:color w:val="595959" w:themeColor="text1" w:themeTint="A6"/>
+                          <w:sz w:val="18"/>
+                          <w:szCs w:val="18"/>
+                        </w:rPr>
+                      </w:pPr>
+                      <w:r>
+                        <w:rPr>
+                          <w:rFonts w:cs="Segoe UI"/>
+                          <w:color w:val="595959" w:themeColor="text1" w:themeTint="A6"/>
+                          <w:sz w:val="18"/>
+                          <w:szCs w:val="18"/>
+                        </w:rPr>
+                        <w:t>That means if you try to assign a Tag to a Subsystem that doesn’t exist (let’s call it “</w:t>
+                      </w:r>
+                      <w:r>
+                        <w:rPr>
+                          <w:rFonts w:cs="Segoe UI"/>
+                          <w:color w:val="595959" w:themeColor="text1" w:themeTint="A6"/>
+                          <w:sz w:val="18"/>
+                          <w:szCs w:val="18"/>
+                        </w:rPr>
+                        <w:t xml:space="preserve">ASubSystemThatHasNotBeenAdded”) </w:t>
+                      </w:r>
+                      <w:r>
+                        <w:rPr>
+                          <w:rFonts w:cs="Segoe UI"/>
+                          <w:color w:val="595959" w:themeColor="text1" w:themeTint="A6"/>
+                          <w:sz w:val="18"/>
+                          <w:szCs w:val="18"/>
+                        </w:rPr>
+                        <w:t>a Validate import will say that’s OK: The name of the Subsystem is less than 50 characters.</w:t>
+                      </w:r>
+                      <w:r>
+                        <w:rPr>
+                          <w:rFonts w:cs="Segoe UI"/>
+                          <w:color w:val="595959" w:themeColor="text1" w:themeTint="A6"/>
+                          <w:sz w:val="18"/>
+                          <w:szCs w:val="18"/>
+                        </w:rPr>
+                        <w:t xml:space="preserve"> </w:t>
+                      </w:r>
+                    </w:p>
+                    <w:p>
+                      <w:pPr>
+                        <w:jc w:val="left"/>
+                        <w:rPr>
+                          <w:rFonts w:cs="Segoe UI"/>
+                          <w:color w:val="595959" w:themeColor="text1" w:themeTint="A6"/>
+                          <w:sz w:val="18"/>
+                          <w:szCs w:val="18"/>
+                        </w:rPr>
+                      </w:pPr>
+                      <w:r>
+                        <w:rPr>
+                          <w:rFonts w:cs="Segoe UI"/>
+                          <w:color w:val="595959" w:themeColor="text1" w:themeTint="A6"/>
+                          <w:sz w:val="18"/>
+                          <w:szCs w:val="18"/>
+                        </w:rPr>
+                        <w:t xml:space="preserve">On the other hand, if you ran a “Simulate” (or Full) the </w:t>
+                      </w:r>
+                      <w:r>
+                        <w:rPr>
+                          <w:rFonts w:cs="Segoe UI"/>
+                          <w:color w:val="595959" w:themeColor="text1" w:themeTint="A6"/>
+                          <w:sz w:val="18"/>
+                          <w:szCs w:val="18"/>
+                        </w:rPr>
+                        <w:t>results will say the record is invalid with the reason “</w:t>
+                      </w:r>
+                      <w:r>
+                        <w:rPr>
+                          <w:rFonts w:cs="Segoe UI"/>
+                          <w:color w:val="595959" w:themeColor="text1" w:themeTint="A6"/>
+                          <w:sz w:val="18"/>
+                          <w:szCs w:val="18"/>
+                        </w:rPr>
+                        <w:t>ASubsystemThatDoesNotExist is not a valid Sub System</w:t>
+                      </w:r>
+                      <w:r>
+                        <w:rPr>
+                          <w:rFonts w:cs="Segoe UI"/>
+                          <w:color w:val="595959" w:themeColor="text1" w:themeTint="A6"/>
+                          <w:sz w:val="18"/>
+                          <w:szCs w:val="18"/>
+                        </w:rPr>
+                        <w:t>”</w:t>
+                      </w:r>
+                    </w:p>
+                    <w:p>
+                      <w:pPr>
+                        <w:jc w:val="left"/>
+                        <w:rPr>
+                          <w:rFonts w:cs="Segoe UI"/>
+                          <w:color w:val="595959" w:themeColor="text1" w:themeTint="A6"/>
+                          <w:sz w:val="18"/>
+                          <w:szCs w:val="18"/>
+                        </w:rPr>
+                      </w:pPr>
+                      <w:r>
+                        <w:rPr>
+                          <w:rFonts w:cs="Segoe UI"/>
+                          <w:b/>
+                          <w:color w:val="595959" w:themeColor="text1" w:themeTint="A6"/>
+                          <w:sz w:val="18"/>
+                          <w:szCs w:val="18"/>
+                        </w:rPr>
+                        <w:t xml:space="preserve">You don’t </w:t>
+                      </w:r>
+                      <w:r>
+                        <w:rPr>
+                          <w:rFonts w:cs="Segoe UI"/>
+                          <w:b/>
+                          <w:color w:val="595959" w:themeColor="text1" w:themeTint="A6"/>
+                          <w:sz w:val="18"/>
+                          <w:szCs w:val="18"/>
+                          <w:u w:val="single"/>
+                        </w:rPr>
+                        <w:t>have</w:t>
+                      </w:r>
+                      <w:r>
+                        <w:rPr>
+                          <w:rFonts w:cs="Segoe UI"/>
+                          <w:b/>
+                          <w:color w:val="595959" w:themeColor="text1" w:themeTint="A6"/>
+                          <w:sz w:val="18"/>
+                          <w:szCs w:val="18"/>
+                        </w:rPr>
+                        <w:t xml:space="preserve"> to run Validate or Simulate. They’re just there to help you – if you feel confident you can run a Full Import straight away </w:t>
+                      </w:r>
+                      <w:r>
+                        <w:rPr>
+                          <w:rFonts w:cs="Segoe UI"/>
+                          <w:i/>
+                          <w:color w:val="595959" w:themeColor="text1" w:themeTint="A6"/>
+                          <w:sz w:val="18"/>
+                          <w:szCs w:val="18"/>
+                        </w:rPr>
+                        <w:t>(although personally we always like to run a Simulate first… We’re the cautious type!)</w:t>
+                      </w:r>
+                    </w:p>
+                    <w:p>
+                      <w:pPr>
+                        <w:jc w:val="left"/>
+                        <w:rPr>
+                          <w:rFonts w:cs="Segoe UI"/>
+                          <w:i/>
+                          <w:color w:val="595959" w:themeColor="text1" w:themeTint="A6"/>
+                          <w:sz w:val="18"/>
+                          <w:szCs w:val="18"/>
+                        </w:rPr>
+                      </w:pPr>
+                    </w:p>
+                  </w:txbxContent>
+                </v:textbox>
+                <w10:anchorlock/>
+              </v:shape>
+            </w:pict>
+          </mc:Fallback>
+        </mc:AlternateContent>
+      </w:r>
+    </w:p>
+    <w:p/>
+    <w:tbl>
+      <w:tblPr>
+        <w:tblStyle w:val="GridTable4-Accent61"/>
+        <w:tblW w:w="0" w:type="auto"/>
+        <w:tblLook w:val="06A0" w:firstRow="1" w:lastRow="0" w:firstColumn="1" w:lastColumn="0" w:noHBand="1" w:noVBand="1"/>
+      </w:tblPr>
+      <w:tblGrid>
+        <w:gridCol w:w="2716"/>
+        <w:gridCol w:w="2588"/>
+        <w:gridCol w:w="2588"/>
+        <w:gridCol w:w="2588"/>
+      </w:tblGrid>
+      <w:tr>
+        <w:trPr>
+          <w:cnfStyle w:val="100000000000" w:firstRow="1" w:lastRow="0" w:firstColumn="0" w:lastColumn="0" w:oddVBand="0" w:evenVBand="0" w:oddHBand="0" w:evenHBand="0" w:firstRowFirstColumn="0" w:firstRowLastColumn="0" w:lastRowFirstColumn="0" w:lastRowLastColumn="0"/>
+        </w:trPr>
+        <w:tc>
+          <w:tcPr>
+            <w:cnfStyle w:val="001000000000" w:firstRow="0" w:lastRow="0" w:firstColumn="1" w:lastColumn="0" w:oddVBand="0" w:evenVBand="0" w:oddHBand="0" w:evenHBand="0" w:firstRowFirstColumn="0" w:firstRowLastColumn="0" w:lastRowFirstColumn="0" w:lastRowLastColumn="0"/>
+            <w:tcW w:w="2716" w:type="dxa"/>
+            <w:vAlign w:val="center"/>
+          </w:tcPr>
+          <w:p>
+            <w:pPr>
+              <w:jc w:val="center"/>
+            </w:pPr>
+            <w:r>
+              <w:lastRenderedPageBreak/>
+              <w:t>Type</w:t>
+            </w:r>
+          </w:p>
+        </w:tc>
+        <w:tc>
+          <w:tcPr>
+            <w:tcW w:w="2588" w:type="dxa"/>
+            <w:vAlign w:val="center"/>
+          </w:tcPr>
+          <w:p>
+            <w:pPr>
+              <w:jc w:val="center"/>
+              <w:cnfStyle w:val="100000000000" w:firstRow="1" w:lastRow="0" w:firstColumn="0" w:lastColumn="0" w:oddVBand="0" w:evenVBand="0" w:oddHBand="0" w:evenHBand="0" w:firstRowFirstColumn="0" w:firstRowLastColumn="0" w:lastRowFirstColumn="0" w:lastRowLastColumn="0"/>
+            </w:pPr>
+            <w:r>
+              <w:t>Basic Checks</w:t>
+            </w:r>
+          </w:p>
+        </w:tc>
+        <w:tc>
+          <w:tcPr>
+            <w:tcW w:w="2588" w:type="dxa"/>
+            <w:vAlign w:val="center"/>
+          </w:tcPr>
+          <w:p>
+            <w:pPr>
+              <w:jc w:val="center"/>
+              <w:cnfStyle w:val="100000000000" w:firstRow="1" w:lastRow="0" w:firstColumn="0" w:lastColumn="0" w:oddVBand="0" w:evenVBand="0" w:oddHBand="0" w:evenHBand="0" w:firstRowFirstColumn="0" w:firstRowLastColumn="0" w:lastRowFirstColumn="0" w:lastRowLastColumn="0"/>
+            </w:pPr>
+            <w:r>
+              <w:t>Reference Checks</w:t>
+            </w:r>
+          </w:p>
+        </w:tc>
+        <w:tc>
+          <w:tcPr>
+            <w:tcW w:w="2588" w:type="dxa"/>
+            <w:vAlign w:val="center"/>
+          </w:tcPr>
+          <w:p>
+            <w:pPr>
+              <w:jc w:val="center"/>
+              <w:cnfStyle w:val="100000000000" w:firstRow="1" w:lastRow="0" w:firstColumn="0" w:lastColumn="0" w:oddVBand="0" w:evenVBand="0" w:oddHBand="0" w:evenHBand="0" w:firstRowFirstColumn="0" w:firstRowLastColumn="0" w:lastRowFirstColumn="0" w:lastRowLastColumn="0"/>
+            </w:pPr>
+            <w:r>
+              <w:t>Adds Data to Database</w:t>
+            </w:r>
+          </w:p>
+        </w:tc>
+      </w:tr>
+      <w:tr>
+        <w:tc>
+          <w:tcPr>
+            <w:cnfStyle w:val="001000000000" w:firstRow="0" w:lastRow="0" w:firstColumn="1" w:lastColumn="0" w:oddVBand="0" w:evenVBand="0" w:oddHBand="0" w:evenHBand="0" w:firstRowFirstColumn="0" w:firstRowLastColumn="0" w:lastRowFirstColumn="0" w:lastRowLastColumn="0"/>
+            <w:tcW w:w="2716" w:type="dxa"/>
+            <w:vAlign w:val="center"/>
+          </w:tcPr>
+          <w:p>
+            <w:pPr>
+              <w:jc w:val="center"/>
+            </w:pPr>
+            <w:r>
+              <w:t>Validate</w:t>
+            </w:r>
+          </w:p>
+        </w:tc>
+        <w:tc>
+          <w:tcPr>
+            <w:tcW w:w="2588" w:type="dxa"/>
+            <w:shd w:val="clear" w:color="auto" w:fill="FFFF00"/>
+            <w:vAlign w:val="center"/>
+          </w:tcPr>
+          <w:p>
+            <w:pPr>
+              <w:jc w:val="center"/>
+              <w:cnfStyle w:val="000000000000" w:firstRow="0" w:lastRow="0" w:firstColumn="0" w:lastColumn="0" w:oddVBand="0" w:evenVBand="0" w:oddHBand="0" w:evenHBand="0" w:firstRowFirstColumn="0" w:firstRowLastColumn="0" w:lastRowFirstColumn="0" w:lastRowLastColumn="0"/>
+            </w:pPr>
+            <w:r>
+              <w:t>Yes</w:t>
+            </w:r>
+          </w:p>
+        </w:tc>
+        <w:tc>
+          <w:tcPr>
+            <w:tcW w:w="2588" w:type="dxa"/>
+            <w:vAlign w:val="center"/>
+          </w:tcPr>
+          <w:p>
+            <w:pPr>
+              <w:jc w:val="center"/>
+              <w:cnfStyle w:val="000000000000" w:firstRow="0" w:lastRow="0" w:firstColumn="0" w:lastColumn="0" w:oddVBand="0" w:evenVBand="0" w:oddHBand="0" w:evenHBand="0" w:firstRowFirstColumn="0" w:firstRowLastColumn="0" w:lastRowFirstColumn="0" w:lastRowLastColumn="0"/>
+            </w:pPr>
+            <w:r>
+              <w:t>No</w:t>
+            </w:r>
+          </w:p>
+        </w:tc>
+        <w:tc>
+          <w:tcPr>
+            <w:tcW w:w="2588" w:type="dxa"/>
+            <w:vAlign w:val="center"/>
+          </w:tcPr>
+          <w:p>
+            <w:pPr>
+              <w:jc w:val="center"/>
+              <w:cnfStyle w:val="000000000000" w:firstRow="0" w:lastRow="0" w:firstColumn="0" w:lastColumn="0" w:oddVBand="0" w:evenVBand="0" w:oddHBand="0" w:evenHBand="0" w:firstRowFirstColumn="0" w:firstRowLastColumn="0" w:lastRowFirstColumn="0" w:lastRowLastColumn="0"/>
+            </w:pPr>
+            <w:r>
+              <w:t>No</w:t>
+            </w:r>
+          </w:p>
+        </w:tc>
+      </w:tr>
+      <w:tr>
+        <w:tc>
+          <w:tcPr>
+            <w:cnfStyle w:val="001000000000" w:firstRow="0" w:lastRow="0" w:firstColumn="1" w:lastColumn="0" w:oddVBand="0" w:evenVBand="0" w:oddHBand="0" w:evenHBand="0" w:firstRowFirstColumn="0" w:firstRowLastColumn="0" w:lastRowFirstColumn="0" w:lastRowLastColumn="0"/>
+            <w:tcW w:w="2716" w:type="dxa"/>
+            <w:vAlign w:val="center"/>
+          </w:tcPr>
+          <w:p>
+            <w:pPr>
+              <w:jc w:val="center"/>
+            </w:pPr>
+            <w:r>
+              <w:t>Simulate</w:t>
+            </w:r>
+          </w:p>
+        </w:tc>
+        <w:tc>
+          <w:tcPr>
+            <w:tcW w:w="2588" w:type="dxa"/>
+            <w:shd w:val="clear" w:color="auto" w:fill="FFFF00"/>
+            <w:vAlign w:val="center"/>
+          </w:tcPr>
+          <w:p>
+            <w:pPr>
+              <w:jc w:val="center"/>
+              <w:cnfStyle w:val="000000000000" w:firstRow="0" w:lastRow="0" w:firstColumn="0" w:lastColumn="0" w:oddVBand="0" w:evenVBand="0" w:oddHBand="0" w:evenHBand="0" w:firstRowFirstColumn="0" w:firstRowLastColumn="0" w:lastRowFirstColumn="0" w:lastRowLastColumn="0"/>
+            </w:pPr>
+            <w:r>
+              <w:t>Yes</w:t>
+            </w:r>
+          </w:p>
+        </w:tc>
+        <w:tc>
+          <w:tcPr>
+            <w:tcW w:w="2588" w:type="dxa"/>
+            <w:shd w:val="clear" w:color="auto" w:fill="FFFF00"/>
+            <w:vAlign w:val="center"/>
+          </w:tcPr>
+          <w:p>
+            <w:pPr>
+              <w:jc w:val="center"/>
+              <w:cnfStyle w:val="000000000000" w:firstRow="0" w:lastRow="0" w:firstColumn="0" w:lastColumn="0" w:oddVBand="0" w:evenVBand="0" w:oddHBand="0" w:evenHBand="0" w:firstRowFirstColumn="0" w:firstRowLastColumn="0" w:lastRowFirstColumn="0" w:lastRowLastColumn="0"/>
+            </w:pPr>
+            <w:r>
+              <w:t>Yes</w:t>
+            </w:r>
+          </w:p>
+        </w:tc>
+        <w:tc>
+          <w:tcPr>
+            <w:tcW w:w="2588" w:type="dxa"/>
+            <w:vAlign w:val="center"/>
+          </w:tcPr>
+          <w:p>
+            <w:pPr>
+              <w:jc w:val="center"/>
+              <w:cnfStyle w:val="000000000000" w:firstRow="0" w:lastRow="0" w:firstColumn="0" w:lastColumn="0" w:oddVBand="0" w:evenVBand="0" w:oddHBand="0" w:evenHBand="0" w:firstRowFirstColumn="0" w:firstRowLastColumn="0" w:lastRowFirstColumn="0" w:lastRowLastColumn="0"/>
+            </w:pPr>
+            <w:r>
+              <w:t>No</w:t>
+            </w:r>
+          </w:p>
+        </w:tc>
+      </w:tr>
+      <w:tr>
+        <w:tc>
+          <w:tcPr>
+            <w:cnfStyle w:val="001000000000" w:firstRow="0" w:lastRow="0" w:firstColumn="1" w:lastColumn="0" w:oddVBand="0" w:evenVBand="0" w:oddHBand="0" w:evenHBand="0" w:firstRowFirstColumn="0" w:firstRowLastColumn="0" w:lastRowFirstColumn="0" w:lastRowLastColumn="0"/>
+            <w:tcW w:w="2716" w:type="dxa"/>
+            <w:vAlign w:val="center"/>
+          </w:tcPr>
+          <w:p>
+            <w:pPr>
+              <w:jc w:val="center"/>
+            </w:pPr>
+            <w:r>
+              <w:t>Full</w:t>
+            </w:r>
+          </w:p>
+        </w:tc>
+        <w:tc>
+          <w:tcPr>
+            <w:tcW w:w="2588" w:type="dxa"/>
+            <w:shd w:val="clear" w:color="auto" w:fill="FFFF00"/>
+            <w:vAlign w:val="center"/>
+          </w:tcPr>
+          <w:p>
+            <w:pPr>
+              <w:jc w:val="center"/>
+              <w:cnfStyle w:val="000000000000" w:firstRow="0" w:lastRow="0" w:firstColumn="0" w:lastColumn="0" w:oddVBand="0" w:evenVBand="0" w:oddHBand="0" w:evenHBand="0" w:firstRowFirstColumn="0" w:firstRowLastColumn="0" w:lastRowFirstColumn="0" w:lastRowLastColumn="0"/>
+            </w:pPr>
+            <w:r>
+              <w:t>Yes</w:t>
+            </w:r>
+          </w:p>
+        </w:tc>
+        <w:tc>
+          <w:tcPr>
+            <w:tcW w:w="2588" w:type="dxa"/>
+            <w:shd w:val="clear" w:color="auto" w:fill="FFFF00"/>
+            <w:vAlign w:val="center"/>
+          </w:tcPr>
+          <w:p>
+            <w:pPr>
+              <w:jc w:val="center"/>
+              <w:cnfStyle w:val="000000000000" w:firstRow="0" w:lastRow="0" w:firstColumn="0" w:lastColumn="0" w:oddVBand="0" w:evenVBand="0" w:oddHBand="0" w:evenHBand="0" w:firstRowFirstColumn="0" w:firstRowLastColumn="0" w:lastRowFirstColumn="0" w:lastRowLastColumn="0"/>
+            </w:pPr>
+            <w:r>
+              <w:t>Yes</w:t>
+            </w:r>
+          </w:p>
+        </w:tc>
+        <w:tc>
+          <w:tcPr>
+            <w:tcW w:w="2588" w:type="dxa"/>
+            <w:shd w:val="clear" w:color="auto" w:fill="FFFF00"/>
+            <w:vAlign w:val="center"/>
+          </w:tcPr>
+          <w:p>
+            <w:pPr>
+              <w:jc w:val="center"/>
+              <w:cnfStyle w:val="000000000000" w:firstRow="0" w:lastRow="0" w:firstColumn="0" w:lastColumn="0" w:oddVBand="0" w:evenVBand="0" w:oddHBand="0" w:evenHBand="0" w:firstRowFirstColumn="0" w:firstRowLastColumn="0" w:lastRowFirstColumn="0" w:lastRowLastColumn="0"/>
+            </w:pPr>
+            <w:r>
+              <w:t>Yes</w:t>
+            </w:r>
+          </w:p>
+        </w:tc>
+      </w:tr>
+    </w:tbl>
+    <w:p/>
+    <w:p>
+      <w:pPr>
         <w:pStyle w:val="Heading1"/>
         <w:rPr>
           <w:rFonts w:cs="Segoe UI"/>
         </w:rPr>
       </w:pPr>
-      <w:bookmarkStart w:id="24" w:name="_Toc13573948"/>
+      <w:bookmarkStart w:id="25" w:name="_Toc22221572"/>
       <w:r>
         <w:rPr>
           <w:rFonts w:cs="Segoe UI"/>
@@ -14118,7 +15272,7 @@
         <w:t>Handovers</w:t>
       </w:r>
       <w:bookmarkEnd w:id="21"/>
-      <w:bookmarkEnd w:id="24"/>
+      <w:bookmarkEnd w:id="25"/>
     </w:p>
     <w:p>
       <w:pPr>
@@ -14143,14 +15297,7 @@
         <w:rPr>
           <w:rFonts w:cs="Segoe UI"/>
         </w:rPr>
-        <w:t xml:space="preserve">Exactly what is being handed over, and when, varies between company, project and geographic location. Because of this, GoTechnology applications have a flexible approach, with a variety of configurations which </w:t>
-      </w:r>
-      <w:r>
-        <w:rPr>
-          <w:rFonts w:cs="Segoe UI"/>
-        </w:rPr>
-        <w:lastRenderedPageBreak/>
-        <w:t xml:space="preserve">can be used on a “per-project” basis (Level D within </w:t>
+        <w:t xml:space="preserve">Exactly what is being handed over, and when, varies between company, project and geographic location. Because of this, GoTechnology applications have a flexible approach, with a variety of configurations which can be used on a “per-project” basis (Level D within </w:t>
       </w:r>
       <w:r>
         <w:rPr>
@@ -14274,23 +15421,22 @@
           <w:rFonts w:cs="Segoe UI"/>
         </w:rPr>
       </w:pPr>
-      <w:bookmarkStart w:id="25" w:name="_Toc403998262"/>
-      <w:bookmarkStart w:id="26" w:name="_Toc473020768"/>
-      <w:bookmarkStart w:id="27" w:name="_Toc481570111"/>
-      <w:bookmarkStart w:id="28" w:name="_Toc481590431"/>
-      <w:bookmarkStart w:id="29" w:name="_Toc481593993"/>
-      <w:bookmarkStart w:id="30" w:name="_Toc481595329"/>
-      <w:bookmarkStart w:id="31" w:name="_Toc481669133"/>
-      <w:bookmarkStart w:id="32" w:name="_Toc481673399"/>
-      <w:bookmarkStart w:id="33" w:name="_Toc485810906"/>
-      <w:bookmarkStart w:id="34" w:name="_Toc503452418"/>
+      <w:bookmarkStart w:id="26" w:name="_Toc403998262"/>
+      <w:bookmarkStart w:id="27" w:name="_Toc473020768"/>
+      <w:bookmarkStart w:id="28" w:name="_Toc481570111"/>
+      <w:bookmarkStart w:id="29" w:name="_Toc481590431"/>
+      <w:bookmarkStart w:id="30" w:name="_Toc481593993"/>
+      <w:bookmarkStart w:id="31" w:name="_Toc481595329"/>
+      <w:bookmarkStart w:id="32" w:name="_Toc481669133"/>
+      <w:bookmarkStart w:id="33" w:name="_Toc481673399"/>
+      <w:bookmarkStart w:id="34" w:name="_Toc485810906"/>
+      <w:bookmarkStart w:id="35" w:name="_Toc503452418"/>
       <w:r>
         <w:rPr>
           <w:rFonts w:cs="Segoe UI"/>
         </w:rPr>
         <w:t>Grouping</w:t>
       </w:r>
-      <w:bookmarkEnd w:id="25"/>
       <w:bookmarkEnd w:id="26"/>
       <w:bookmarkEnd w:id="27"/>
       <w:bookmarkEnd w:id="28"/>
@@ -14300,6 +15446,7 @@
       <w:bookmarkEnd w:id="32"/>
       <w:bookmarkEnd w:id="33"/>
       <w:bookmarkEnd w:id="34"/>
+      <w:bookmarkEnd w:id="35"/>
     </w:p>
     <w:p>
       <w:pPr>
@@ -14508,23 +15655,23 @@
           <w:rFonts w:cs="Segoe UI"/>
         </w:rPr>
       </w:pPr>
-      <w:bookmarkStart w:id="35" w:name="_Toc403998263"/>
-      <w:bookmarkStart w:id="36" w:name="_Toc473020769"/>
-      <w:bookmarkStart w:id="37" w:name="_Toc481570112"/>
-      <w:bookmarkStart w:id="38" w:name="_Toc481590432"/>
-      <w:bookmarkStart w:id="39" w:name="_Toc481593994"/>
-      <w:bookmarkStart w:id="40" w:name="_Toc481595330"/>
-      <w:bookmarkStart w:id="41" w:name="_Toc481669134"/>
-      <w:bookmarkStart w:id="42" w:name="_Toc481673400"/>
-      <w:bookmarkStart w:id="43" w:name="_Toc485810907"/>
-      <w:bookmarkStart w:id="44" w:name="_Toc503452419"/>
-      <w:r>
-        <w:rPr>
-          <w:rFonts w:cs="Segoe UI"/>
-        </w:rPr>
+      <w:bookmarkStart w:id="36" w:name="_Toc403998263"/>
+      <w:bookmarkStart w:id="37" w:name="_Toc473020769"/>
+      <w:bookmarkStart w:id="38" w:name="_Toc481570112"/>
+      <w:bookmarkStart w:id="39" w:name="_Toc481590432"/>
+      <w:bookmarkStart w:id="40" w:name="_Toc481593994"/>
+      <w:bookmarkStart w:id="41" w:name="_Toc481595330"/>
+      <w:bookmarkStart w:id="42" w:name="_Toc481669134"/>
+      <w:bookmarkStart w:id="43" w:name="_Toc481673400"/>
+      <w:bookmarkStart w:id="44" w:name="_Toc485810907"/>
+      <w:bookmarkStart w:id="45" w:name="_Toc503452419"/>
+      <w:r>
+        <w:rPr>
+          <w:rFonts w:cs="Segoe UI"/>
+        </w:rPr>
+        <w:lastRenderedPageBreak/>
         <w:t>Gating</w:t>
       </w:r>
-      <w:bookmarkEnd w:id="35"/>
       <w:bookmarkEnd w:id="36"/>
       <w:bookmarkEnd w:id="37"/>
       <w:bookmarkEnd w:id="38"/>
@@ -14534,6 +15681,7 @@
       <w:bookmarkEnd w:id="42"/>
       <w:bookmarkEnd w:id="43"/>
       <w:bookmarkEnd w:id="44"/>
+      <w:bookmarkEnd w:id="45"/>
     </w:p>
     <w:p>
       <w:pPr>
@@ -14581,16 +15729,16 @@
           <w:rFonts w:cs="Segoe UI"/>
         </w:rPr>
       </w:pPr>
-      <w:bookmarkStart w:id="45" w:name="_Toc485810908"/>
-      <w:bookmarkStart w:id="46" w:name="_Toc503452420"/>
+      <w:bookmarkStart w:id="46" w:name="_Toc485810908"/>
+      <w:bookmarkStart w:id="47" w:name="_Toc503452420"/>
       <w:r>
         <w:rPr>
           <w:rFonts w:cs="Segoe UI"/>
         </w:rPr>
         <w:t>Example: How Gating affects ordering.</w:t>
       </w:r>
-      <w:bookmarkEnd w:id="45"/>
       <w:bookmarkEnd w:id="46"/>
+      <w:bookmarkEnd w:id="47"/>
     </w:p>
     <w:p>
       <w:pPr>
@@ -14683,7 +15831,6 @@
               <w:rPr>
                 <w:rFonts w:cs="Segoe UI"/>
               </w:rPr>
-              <w:lastRenderedPageBreak/>
               <w:t>HOC</w:t>
             </w:r>
           </w:p>
@@ -15094,16 +16241,16 @@
           <w:rFonts w:cs="Segoe UI"/>
         </w:rPr>
       </w:pPr>
-      <w:bookmarkStart w:id="47" w:name="_Toc485810909"/>
-      <w:bookmarkStart w:id="48" w:name="_Toc503452421"/>
+      <w:bookmarkStart w:id="48" w:name="_Toc485810909"/>
+      <w:bookmarkStart w:id="49" w:name="_Toc503452421"/>
       <w:r>
         <w:rPr>
           <w:rFonts w:cs="Segoe UI"/>
         </w:rPr>
         <w:t>Example: How Gating affects scoping.</w:t>
       </w:r>
-      <w:bookmarkEnd w:id="47"/>
       <w:bookmarkEnd w:id="48"/>
+      <w:bookmarkEnd w:id="49"/>
     </w:p>
     <w:p>
       <w:pPr>
@@ -15255,6 +16402,7 @@
               <w:rPr>
                 <w:rFonts w:cs="Segoe UI"/>
               </w:rPr>
+              <w:lastRenderedPageBreak/>
               <w:t>MC</w:t>
             </w:r>
           </w:p>
@@ -15360,14 +16508,14 @@
         </w:rPr>
         <w:t xml:space="preserve"> </w:t>
       </w:r>
-      <w:bookmarkStart w:id="49" w:name="_Toc503452422"/>
+      <w:bookmarkStart w:id="50" w:name="_Toc503452422"/>
       <w:r>
         <w:rPr>
           <w:rFonts w:cs="Segoe UI"/>
         </w:rPr>
         <w:t>Walk Downs</w:t>
       </w:r>
-      <w:bookmarkEnd w:id="49"/>
+      <w:bookmarkEnd w:id="50"/>
     </w:p>
     <w:p>
       <w:pPr>
@@ -15409,17 +16557,16 @@
           <w:rFonts w:cs="Segoe UI"/>
         </w:rPr>
       </w:pPr>
-      <w:bookmarkStart w:id="50" w:name="_Ref513214589"/>
-      <w:bookmarkStart w:id="51" w:name="_Toc13573949"/>
-      <w:r>
-        <w:rPr>
-          <w:rFonts w:cs="Segoe UI"/>
-        </w:rPr>
-        <w:lastRenderedPageBreak/>
+      <w:bookmarkStart w:id="51" w:name="_Ref513214589"/>
+      <w:bookmarkStart w:id="52" w:name="_Toc22221573"/>
+      <w:r>
+        <w:rPr>
+          <w:rFonts w:cs="Segoe UI"/>
+        </w:rPr>
         <w:t>Preservation</w:t>
       </w:r>
-      <w:bookmarkEnd w:id="50"/>
       <w:bookmarkEnd w:id="51"/>
+      <w:bookmarkEnd w:id="52"/>
     </w:p>
     <w:p>
       <w:pPr>
@@ -15452,21 +16599,20 @@
           <w:rFonts w:cs="Segoe UI"/>
         </w:rPr>
       </w:pPr>
-      <w:bookmarkStart w:id="52" w:name="_Toc481570195"/>
-      <w:bookmarkStart w:id="53" w:name="_Toc481590515"/>
-      <w:bookmarkStart w:id="54" w:name="_Toc481594077"/>
-      <w:bookmarkStart w:id="55" w:name="_Toc481595413"/>
-      <w:bookmarkStart w:id="56" w:name="_Toc481669198"/>
-      <w:bookmarkStart w:id="57" w:name="_Toc481673480"/>
-      <w:bookmarkStart w:id="58" w:name="_Toc485811055"/>
-      <w:bookmarkStart w:id="59" w:name="_Toc503452612"/>
+      <w:bookmarkStart w:id="53" w:name="_Toc481570195"/>
+      <w:bookmarkStart w:id="54" w:name="_Toc481590515"/>
+      <w:bookmarkStart w:id="55" w:name="_Toc481594077"/>
+      <w:bookmarkStart w:id="56" w:name="_Toc481595413"/>
+      <w:bookmarkStart w:id="57" w:name="_Toc481669198"/>
+      <w:bookmarkStart w:id="58" w:name="_Toc481673480"/>
+      <w:bookmarkStart w:id="59" w:name="_Toc485811055"/>
+      <w:bookmarkStart w:id="60" w:name="_Toc503452612"/>
       <w:r>
         <w:rPr>
           <w:rFonts w:cs="Segoe UI"/>
         </w:rPr>
         <w:t>Preservation Work List (PWL)</w:t>
       </w:r>
-      <w:bookmarkEnd w:id="52"/>
       <w:bookmarkEnd w:id="53"/>
       <w:bookmarkEnd w:id="54"/>
       <w:bookmarkEnd w:id="55"/>
@@ -15474,6 +16620,7 @@
       <w:bookmarkEnd w:id="57"/>
       <w:bookmarkEnd w:id="58"/>
       <w:bookmarkEnd w:id="59"/>
+      <w:bookmarkEnd w:id="60"/>
     </w:p>
     <w:p>
       <w:pPr>
@@ -15518,22 +16665,22 @@
           <w:rFonts w:cs="Segoe UI"/>
         </w:rPr>
       </w:pPr>
-      <w:bookmarkStart w:id="60" w:name="_Toc485811056"/>
-      <w:bookmarkStart w:id="61" w:name="_Toc503452613"/>
-      <w:bookmarkStart w:id="62" w:name="_Toc481570196"/>
-      <w:bookmarkStart w:id="63" w:name="_Toc481590516"/>
-      <w:bookmarkStart w:id="64" w:name="_Toc481594078"/>
-      <w:bookmarkStart w:id="65" w:name="_Toc481595414"/>
-      <w:bookmarkStart w:id="66" w:name="_Toc481669199"/>
-      <w:bookmarkStart w:id="67" w:name="_Toc481673481"/>
+      <w:bookmarkStart w:id="61" w:name="_Toc485811056"/>
+      <w:bookmarkStart w:id="62" w:name="_Toc503452613"/>
+      <w:bookmarkStart w:id="63" w:name="_Toc481570196"/>
+      <w:bookmarkStart w:id="64" w:name="_Toc481590516"/>
+      <w:bookmarkStart w:id="65" w:name="_Toc481594078"/>
+      <w:bookmarkStart w:id="66" w:name="_Toc481595414"/>
+      <w:bookmarkStart w:id="67" w:name="_Toc481669199"/>
+      <w:bookmarkStart w:id="68" w:name="_Toc481673481"/>
       <w:r>
         <w:rPr>
           <w:rFonts w:cs="Segoe UI"/>
         </w:rPr>
         <w:t>Tag Preservation Work List (Tag PWL)</w:t>
       </w:r>
-      <w:bookmarkEnd w:id="60"/>
       <w:bookmarkEnd w:id="61"/>
+      <w:bookmarkEnd w:id="62"/>
     </w:p>
     <w:p>
       <w:pPr>
@@ -15572,15 +16719,15 @@
           <w:rFonts w:cs="Segoe UI"/>
         </w:rPr>
       </w:pPr>
-      <w:bookmarkStart w:id="68" w:name="_Toc485811057"/>
-      <w:bookmarkStart w:id="69" w:name="_Toc503452614"/>
-      <w:r>
-        <w:rPr>
-          <w:rFonts w:cs="Segoe UI"/>
-        </w:rPr>
+      <w:bookmarkStart w:id="69" w:name="_Toc485811057"/>
+      <w:bookmarkStart w:id="70" w:name="_Toc503452614"/>
+      <w:r>
+        <w:rPr>
+          <w:rFonts w:cs="Segoe UI"/>
+        </w:rPr>
+        <w:lastRenderedPageBreak/>
         <w:t>Frequency</w:t>
       </w:r>
-      <w:bookmarkEnd w:id="62"/>
       <w:bookmarkEnd w:id="63"/>
       <w:bookmarkEnd w:id="64"/>
       <w:bookmarkEnd w:id="65"/>
@@ -15588,6 +16735,7 @@
       <w:bookmarkEnd w:id="67"/>
       <w:bookmarkEnd w:id="68"/>
       <w:bookmarkEnd w:id="69"/>
+      <w:bookmarkEnd w:id="70"/>
     </w:p>
     <w:p>
       <w:pPr>
@@ -15633,21 +16781,20 @@
           <w:rFonts w:cs="Segoe UI"/>
         </w:rPr>
       </w:pPr>
-      <w:bookmarkStart w:id="70" w:name="_Toc481570197"/>
-      <w:bookmarkStart w:id="71" w:name="_Toc481590517"/>
-      <w:bookmarkStart w:id="72" w:name="_Toc481594079"/>
-      <w:bookmarkStart w:id="73" w:name="_Toc481595415"/>
-      <w:bookmarkStart w:id="74" w:name="_Toc481669200"/>
-      <w:bookmarkStart w:id="75" w:name="_Toc481673482"/>
-      <w:bookmarkStart w:id="76" w:name="_Toc485811058"/>
-      <w:bookmarkStart w:id="77" w:name="_Toc503452615"/>
+      <w:bookmarkStart w:id="71" w:name="_Toc481570197"/>
+      <w:bookmarkStart w:id="72" w:name="_Toc481590517"/>
+      <w:bookmarkStart w:id="73" w:name="_Toc481594079"/>
+      <w:bookmarkStart w:id="74" w:name="_Toc481595415"/>
+      <w:bookmarkStart w:id="75" w:name="_Toc481669200"/>
+      <w:bookmarkStart w:id="76" w:name="_Toc481673482"/>
+      <w:bookmarkStart w:id="77" w:name="_Toc485811058"/>
+      <w:bookmarkStart w:id="78" w:name="_Toc503452615"/>
       <w:r>
         <w:rPr>
           <w:rFonts w:cs="Segoe UI"/>
         </w:rPr>
         <w:t>Due Date and Sign-Off Date</w:t>
       </w:r>
-      <w:bookmarkEnd w:id="70"/>
       <w:bookmarkEnd w:id="71"/>
       <w:bookmarkEnd w:id="72"/>
       <w:bookmarkEnd w:id="73"/>
@@ -15655,6 +16802,7 @@
       <w:bookmarkEnd w:id="75"/>
       <w:bookmarkEnd w:id="76"/>
       <w:bookmarkEnd w:id="77"/>
+      <w:bookmarkEnd w:id="78"/>
     </w:p>
     <w:p>
       <w:pPr>
@@ -15687,21 +16835,20 @@
           <w:rFonts w:cs="Segoe UI"/>
         </w:rPr>
       </w:pPr>
-      <w:bookmarkStart w:id="78" w:name="_Toc481570198"/>
-      <w:bookmarkStart w:id="79" w:name="_Toc481590518"/>
-      <w:bookmarkStart w:id="80" w:name="_Toc481594080"/>
-      <w:bookmarkStart w:id="81" w:name="_Toc481595416"/>
-      <w:bookmarkStart w:id="82" w:name="_Toc481669201"/>
-      <w:bookmarkStart w:id="83" w:name="_Toc481673483"/>
-      <w:bookmarkStart w:id="84" w:name="_Toc485811059"/>
-      <w:bookmarkStart w:id="85" w:name="_Toc503452616"/>
+      <w:bookmarkStart w:id="79" w:name="_Toc481570198"/>
+      <w:bookmarkStart w:id="80" w:name="_Toc481590518"/>
+      <w:bookmarkStart w:id="81" w:name="_Toc481594080"/>
+      <w:bookmarkStart w:id="82" w:name="_Toc481595416"/>
+      <w:bookmarkStart w:id="83" w:name="_Toc481669201"/>
+      <w:bookmarkStart w:id="84" w:name="_Toc481673483"/>
+      <w:bookmarkStart w:id="85" w:name="_Toc485811059"/>
+      <w:bookmarkStart w:id="86" w:name="_Toc503452616"/>
       <w:r>
         <w:rPr>
           <w:rFonts w:cs="Segoe UI"/>
         </w:rPr>
         <w:t>Preservation Window</w:t>
       </w:r>
-      <w:bookmarkEnd w:id="78"/>
       <w:bookmarkEnd w:id="79"/>
       <w:bookmarkEnd w:id="80"/>
       <w:bookmarkEnd w:id="81"/>
@@ -15709,6 +16856,7 @@
       <w:bookmarkEnd w:id="83"/>
       <w:bookmarkEnd w:id="84"/>
       <w:bookmarkEnd w:id="85"/>
+      <w:bookmarkEnd w:id="86"/>
     </w:p>
     <w:p>
       <w:pPr>
@@ -15733,7 +16881,6 @@
         <w:rPr>
           <w:rFonts w:cs="Segoe UI"/>
         </w:rPr>
-        <w:lastRenderedPageBreak/>
         <w:t>The settings allow the Preservation Window to be restrict how many days before and how many days after the Due Date is acceptable. These values can be different. If either (or both) value is left blank, then no restriction applies.</w:t>
       </w:r>
     </w:p>
@@ -15755,26 +16902,26 @@
           <w:rFonts w:cs="Segoe UI"/>
         </w:rPr>
       </w:pPr>
-      <w:bookmarkStart w:id="86" w:name="_Toc481570199"/>
-      <w:bookmarkStart w:id="87" w:name="_Toc481590519"/>
-      <w:bookmarkStart w:id="88" w:name="_Toc481594081"/>
-      <w:bookmarkStart w:id="89" w:name="_Toc481595417"/>
-      <w:bookmarkStart w:id="90" w:name="_Toc481673484"/>
-      <w:bookmarkStart w:id="91" w:name="_Toc485811060"/>
-      <w:bookmarkStart w:id="92" w:name="_Toc503452617"/>
+      <w:bookmarkStart w:id="87" w:name="_Toc481570199"/>
+      <w:bookmarkStart w:id="88" w:name="_Toc481590519"/>
+      <w:bookmarkStart w:id="89" w:name="_Toc481594081"/>
+      <w:bookmarkStart w:id="90" w:name="_Toc481595417"/>
+      <w:bookmarkStart w:id="91" w:name="_Toc481673484"/>
+      <w:bookmarkStart w:id="92" w:name="_Toc485811060"/>
+      <w:bookmarkStart w:id="93" w:name="_Toc503452617"/>
       <w:r>
         <w:rPr>
           <w:rFonts w:cs="Segoe UI"/>
         </w:rPr>
         <w:t>Examples</w:t>
       </w:r>
-      <w:bookmarkEnd w:id="86"/>
       <w:bookmarkEnd w:id="87"/>
       <w:bookmarkEnd w:id="88"/>
       <w:bookmarkEnd w:id="89"/>
       <w:bookmarkEnd w:id="90"/>
       <w:bookmarkEnd w:id="91"/>
       <w:bookmarkEnd w:id="92"/>
+      <w:bookmarkEnd w:id="93"/>
     </w:p>
     <w:p>
       <w:pPr>
@@ -15787,26 +16934,26 @@
           <w:rFonts w:cs="Segoe UI"/>
         </w:rPr>
       </w:pPr>
-      <w:bookmarkStart w:id="93" w:name="_Toc481570200"/>
-      <w:bookmarkStart w:id="94" w:name="_Toc481590520"/>
-      <w:bookmarkStart w:id="95" w:name="_Toc481594082"/>
-      <w:bookmarkStart w:id="96" w:name="_Toc481595418"/>
-      <w:bookmarkStart w:id="97" w:name="_Toc481673485"/>
-      <w:bookmarkStart w:id="98" w:name="_Toc485811061"/>
-      <w:bookmarkStart w:id="99" w:name="_Toc503452618"/>
+      <w:bookmarkStart w:id="94" w:name="_Toc481570200"/>
+      <w:bookmarkStart w:id="95" w:name="_Toc481590520"/>
+      <w:bookmarkStart w:id="96" w:name="_Toc481594082"/>
+      <w:bookmarkStart w:id="97" w:name="_Toc481595418"/>
+      <w:bookmarkStart w:id="98" w:name="_Toc481673485"/>
+      <w:bookmarkStart w:id="99" w:name="_Toc485811061"/>
+      <w:bookmarkStart w:id="100" w:name="_Toc503452618"/>
       <w:r>
         <w:rPr>
           <w:rFonts w:cs="Segoe UI"/>
         </w:rPr>
         <w:t>Due Date: 14 February 2017</w:t>
       </w:r>
-      <w:bookmarkEnd w:id="93"/>
       <w:bookmarkEnd w:id="94"/>
       <w:bookmarkEnd w:id="95"/>
       <w:bookmarkEnd w:id="96"/>
       <w:bookmarkEnd w:id="97"/>
       <w:bookmarkEnd w:id="98"/>
       <w:bookmarkEnd w:id="99"/>
+      <w:bookmarkEnd w:id="100"/>
     </w:p>
     <w:tbl>
       <w:tblPr>
@@ -16314,26 +17461,27 @@
           <w:rFonts w:cs="Segoe UI"/>
         </w:rPr>
       </w:pPr>
-      <w:bookmarkStart w:id="100" w:name="_Toc481570201"/>
-      <w:bookmarkStart w:id="101" w:name="_Toc481590521"/>
-      <w:bookmarkStart w:id="102" w:name="_Toc481594083"/>
-      <w:bookmarkStart w:id="103" w:name="_Toc481595419"/>
-      <w:bookmarkStart w:id="104" w:name="_Toc481673486"/>
-      <w:bookmarkStart w:id="105" w:name="_Toc485811062"/>
-      <w:bookmarkStart w:id="106" w:name="_Toc503452619"/>
-      <w:r>
-        <w:rPr>
-          <w:rFonts w:cs="Segoe UI"/>
-        </w:rPr>
+      <w:bookmarkStart w:id="101" w:name="_Toc481570201"/>
+      <w:bookmarkStart w:id="102" w:name="_Toc481590521"/>
+      <w:bookmarkStart w:id="103" w:name="_Toc481594083"/>
+      <w:bookmarkStart w:id="104" w:name="_Toc481595419"/>
+      <w:bookmarkStart w:id="105" w:name="_Toc481673486"/>
+      <w:bookmarkStart w:id="106" w:name="_Toc485811062"/>
+      <w:bookmarkStart w:id="107" w:name="_Toc503452619"/>
+      <w:r>
+        <w:rPr>
+          <w:rFonts w:cs="Segoe UI"/>
+        </w:rPr>
+        <w:lastRenderedPageBreak/>
         <w:t>Due Date: 20 March 2049</w:t>
       </w:r>
-      <w:bookmarkEnd w:id="100"/>
       <w:bookmarkEnd w:id="101"/>
       <w:bookmarkEnd w:id="102"/>
       <w:bookmarkEnd w:id="103"/>
       <w:bookmarkEnd w:id="104"/>
       <w:bookmarkEnd w:id="105"/>
       <w:bookmarkEnd w:id="106"/>
+      <w:bookmarkEnd w:id="107"/>
     </w:p>
     <w:tbl>
       <w:tblPr>
@@ -16896,7 +18044,6 @@
               <w:rPr>
                 <w:rFonts w:cs="Segoe UI"/>
               </w:rPr>
-              <w:lastRenderedPageBreak/>
               <w:t>Preservation Progress Method</w:t>
             </w:r>
           </w:p>
@@ -17135,14 +18282,14 @@
           <w:rFonts w:cs="Segoe UI"/>
         </w:rPr>
       </w:pPr>
-      <w:bookmarkStart w:id="107" w:name="_Toc13573950"/>
-      <w:r>
-        <w:rPr>
-          <w:rFonts w:cs="Segoe UI"/>
-        </w:rPr>
-        <w:t>Imports &amp; Exports</w:t>
-      </w:r>
-      <w:bookmarkEnd w:id="107"/>
+      <w:bookmarkStart w:id="108" w:name="_Toc22221574"/>
+      <w:r>
+        <w:rPr>
+          <w:rFonts w:cs="Segoe UI"/>
+        </w:rPr>
+        <w:t>What order do I load the data in?</w:t>
+      </w:r>
+      <w:bookmarkEnd w:id="108"/>
     </w:p>
     <w:p>
       <w:pPr>
@@ -17182,7 +18329,7 @@
         <w:rPr>
           <w:rFonts w:ascii="Segoe UI" w:hAnsi="Segoe UI" w:cs="Segoe UI"/>
         </w:rPr>
-        <w:t>Import Ordering</w:t>
+        <w:t>Ordering</w:t>
       </w:r>
     </w:p>
     <w:p>
@@ -17279,6 +18426,7 @@
         <w:rPr>
           <w:rFonts w:ascii="Segoe UI" w:hAnsi="Segoe UI" w:cs="Segoe UI"/>
         </w:rPr>
+        <w:lastRenderedPageBreak/>
         <w:t>Secondary Handover (if applicable)</w:t>
       </w:r>
     </w:p>
@@ -17627,7 +18775,6 @@
           <w:b/>
           <w:u w:val="single"/>
         </w:rPr>
-        <w:lastRenderedPageBreak/>
         <w:t>Punch List Item Category</w:t>
       </w:r>
     </w:p>
@@ -18062,6 +19209,7 @@
         <w:rPr>
           <w:rFonts w:ascii="Segoe UI" w:hAnsi="Segoe UI" w:cs="Segoe UI"/>
         </w:rPr>
+        <w:lastRenderedPageBreak/>
         <w:t>Procedure System</w:t>
       </w:r>
     </w:p>
@@ -18386,7 +19534,6 @@
         <w:rPr>
           <w:rFonts w:ascii="Segoe UI" w:hAnsi="Segoe UI" w:cs="Segoe UI"/>
         </w:rPr>
-        <w:lastRenderedPageBreak/>
         <w:t>MOC Secondary Handover</w:t>
       </w:r>
     </w:p>
@@ -18469,14 +19616,14 @@
           <w:rFonts w:cs="Segoe UI"/>
         </w:rPr>
       </w:pPr>
-      <w:bookmarkStart w:id="108" w:name="_Toc13573951"/>
+      <w:bookmarkStart w:id="109" w:name="_Toc22221575"/>
       <w:r>
         <w:rPr>
           <w:rFonts w:cs="Segoe UI"/>
         </w:rPr>
         <w:t>Glossary / Listing</w:t>
       </w:r>
-      <w:bookmarkEnd w:id="108"/>
+      <w:bookmarkEnd w:id="109"/>
     </w:p>
     <w:tbl>
       <w:tblPr>
@@ -18739,6 +19886,7 @@
               <w:rPr>
                 <w:rFonts w:cs="Segoe UI"/>
               </w:rPr>
+              <w:lastRenderedPageBreak/>
               <w:t>Area</w:t>
             </w:r>
           </w:p>
@@ -18756,14 +19904,14 @@
                 <w:rFonts w:cs="Segoe UI"/>
               </w:rPr>
             </w:pPr>
-            <w:bookmarkStart w:id="109" w:name="_Hlk512869487"/>
+            <w:bookmarkStart w:id="110" w:name="_Hlk512869487"/>
             <w:r>
               <w:rPr>
                 <w:rFonts w:cs="Segoe UI"/>
               </w:rPr>
               <w:t>Physical space, usually used in conjunction with Module representing part of a floor, an entire floor or even a whole building or structure</w:t>
             </w:r>
-            <w:bookmarkEnd w:id="109"/>
+            <w:bookmarkEnd w:id="110"/>
             <w:r>
               <w:rPr>
                 <w:rFonts w:cs="Segoe UI"/>
@@ -19123,14 +20271,7 @@
               <w:rPr>
                 <w:rFonts w:cs="Segoe UI"/>
               </w:rPr>
-              <w:t xml:space="preserve">In simple terms Cables are collections of one or more lengths of electrically conductive materials that are contained within protective and non-conductive coatings. The coatings are commonly known as </w:t>
-            </w:r>
-            <w:r>
-              <w:rPr>
-                <w:rFonts w:cs="Segoe UI"/>
-              </w:rPr>
-              <w:lastRenderedPageBreak/>
-              <w:t>‘Sheaths’. Each conductive-material-and-Sheath combination is known as a Core.</w:t>
+              <w:t>In simple terms Cables are collections of one or more lengths of electrically conductive materials that are contained within protective and non-conductive coatings. The coatings are commonly known as ‘Sheaths’. Each conductive-material-and-Sheath combination is known as a Core.</w:t>
             </w:r>
           </w:p>
           <w:p>
@@ -19173,7 +20314,6 @@
               <w:rPr>
                 <w:rFonts w:cs="Segoe UI"/>
               </w:rPr>
-              <w:lastRenderedPageBreak/>
               <w:t>Tagged Items</w:t>
             </w:r>
           </w:p>
@@ -19352,7 +20492,14 @@
               <w:rPr>
                 <w:rFonts w:cs="Segoe UI"/>
               </w:rPr>
-              <w:t>Within hub2 the Discipline will be recorded against items such as tagged equipment (Tags), Punch List Items and Inspection and Test Records (ITRs). This can then be used to filter and subdivide information, as well as to assign permissions and responsibilities to authorised individuals, with the full details of these functions being detailed in the relevant sections.</w:t>
+              <w:t xml:space="preserve">Within hub2 the Discipline will be recorded against items such as tagged equipment (Tags), Punch List Items and Inspection and Test </w:t>
+            </w:r>
+            <w:r>
+              <w:rPr>
+                <w:rFonts w:cs="Segoe UI"/>
+              </w:rPr>
+              <w:lastRenderedPageBreak/>
+              <w:t>Records (ITRs). This can then be used to filter and subdivide information, as well as to assign permissions and responsibilities to authorised individuals, with the full details of these functions being detailed in the relevant sections.</w:t>
             </w:r>
           </w:p>
           <w:p>
@@ -19380,6 +20527,7 @@
               <w:rPr>
                 <w:rFonts w:cs="Segoe UI"/>
               </w:rPr>
+              <w:lastRenderedPageBreak/>
               <w:t>Reference Tables</w:t>
             </w:r>
           </w:p>
@@ -19552,7 +20700,6 @@
               <w:rPr>
                 <w:rFonts w:cs="Segoe UI"/>
               </w:rPr>
-              <w:lastRenderedPageBreak/>
               <w:t xml:space="preserve">Equipment Status represents a further subdivision of </w:t>
             </w:r>
             <w:proofErr w:type="gramStart"/>
@@ -19586,7 +20733,6 @@
               <w:rPr>
                 <w:rFonts w:cs="Segoe UI"/>
               </w:rPr>
-              <w:lastRenderedPageBreak/>
               <w:t>Reference Tables</w:t>
             </w:r>
           </w:p>
@@ -19880,6 +21026,7 @@
               <w:rPr>
                 <w:rFonts w:cs="Segoe UI"/>
               </w:rPr>
+              <w:lastRenderedPageBreak/>
               <w:t>While the design, content, naming and terminology of ITRs will vary between different companies, locations and projects their ultimate purpose is the same: To ensure the safety of equipment being certified.</w:t>
             </w:r>
           </w:p>
@@ -19908,6 +21055,7 @@
               <w:rPr>
                 <w:rFonts w:cs="Segoe UI"/>
               </w:rPr>
+              <w:lastRenderedPageBreak/>
               <w:t>Reference Tables</w:t>
             </w:r>
           </w:p>
@@ -20135,7 +21283,6 @@
               <w:rPr>
                 <w:rFonts w:cs="Segoe UI"/>
               </w:rPr>
-              <w:lastRenderedPageBreak/>
               <w:t>Location</w:t>
             </w:r>
           </w:p>
@@ -20451,7 +21598,14 @@
               <w:rPr>
                 <w:rFonts w:cs="Segoe UI"/>
               </w:rPr>
-              <w:t>The MOC section may record queries being raised by site personnel about deviations (e.g. if a piece of equipment is different than expected) or instructions from the site (e.g. expect the equipment to be different).</w:t>
+              <w:t xml:space="preserve">The MOC section may record queries being raised by site personnel about deviations (e.g. if a piece of equipment is different than </w:t>
+            </w:r>
+            <w:r>
+              <w:rPr>
+                <w:rFonts w:cs="Segoe UI"/>
+              </w:rPr>
+              <w:lastRenderedPageBreak/>
+              <w:t>expected) or instructions from the site (e.g. expect the equipment to be different).</w:t>
             </w:r>
           </w:p>
           <w:p>
@@ -20494,6 +21648,7 @@
               <w:rPr>
                 <w:rFonts w:cs="Segoe UI"/>
               </w:rPr>
+              <w:lastRenderedPageBreak/>
               <w:t>Changes</w:t>
             </w:r>
           </w:p>
@@ -20638,14 +21793,14 @@
                 <w:rFonts w:cs="Segoe UI"/>
               </w:rPr>
             </w:pPr>
-            <w:bookmarkStart w:id="110" w:name="_Hlk512870131"/>
+            <w:bookmarkStart w:id="111" w:name="_Hlk512870131"/>
             <w:r>
               <w:rPr>
                 <w:rFonts w:cs="Segoe UI"/>
               </w:rPr>
               <w:t>The use of Module can vary: It may be used in conjunction with Area to indicate a subdivision of the Area, such as a grouping of equipment or a room on a floor, or alternatively may be used to represent a vast physical component which is a major part of a facility or asset.</w:t>
             </w:r>
-            <w:bookmarkEnd w:id="110"/>
+            <w:bookmarkEnd w:id="111"/>
           </w:p>
         </w:tc>
         <w:tc>
@@ -20726,14 +21881,7 @@
               <w:rPr>
                 <w:rFonts w:cs="Segoe UI"/>
               </w:rPr>
-              <w:t xml:space="preserve">An Operation represents an item of work on a Job Card and is usually associated with a Tag ITR. Both are intended to represent </w:t>
-            </w:r>
-            <w:r>
-              <w:rPr>
-                <w:rFonts w:cs="Segoe UI"/>
-              </w:rPr>
-              <w:lastRenderedPageBreak/>
-              <w:t>Level 5 of a Work Break Down Structure. In effect the Tag ITR is the deliverable while the Operation is the time spent producing the deliverable.</w:t>
+              <w:t>An Operation represents an item of work on a Job Card and is usually associated with a Tag ITR. Both are intended to represent Level 5 of a Work Break Down Structure. In effect the Tag ITR is the deliverable while the Operation is the time spent producing the deliverable.</w:t>
             </w:r>
           </w:p>
         </w:tc>
@@ -20752,7 +21900,6 @@
               <w:rPr>
                 <w:rFonts w:cs="Segoe UI"/>
               </w:rPr>
-              <w:lastRenderedPageBreak/>
               <w:t>Planning</w:t>
             </w:r>
           </w:p>
@@ -21174,6 +22321,7 @@
               <w:rPr>
                 <w:rFonts w:cs="Segoe UI"/>
               </w:rPr>
+              <w:lastRenderedPageBreak/>
               <w:t>Procedure</w:t>
             </w:r>
           </w:p>
@@ -21529,14 +22677,7 @@
               <w:rPr>
                 <w:rFonts w:cs="Segoe UI"/>
               </w:rPr>
-              <w:t xml:space="preserve">Punch Lists Items are used to record items of outstanding work which should have been completed previously. This could include examples such as missing insulation or trace heating on pipework, painting not complete or paint touch-ups required, outstanding </w:t>
-            </w:r>
-            <w:r>
-              <w:rPr>
-                <w:rFonts w:cs="Segoe UI"/>
-              </w:rPr>
-              <w:lastRenderedPageBreak/>
-              <w:t>earthing of instruments or junction boxes, amongst many others. Each of these examples could be raised as a Punch List Item (PLI).</w:t>
+              <w:t>Punch Lists Items are used to record items of outstanding work which should have been completed previously. This could include examples such as missing insulation or trace heating on pipework, painting not complete or paint touch-ups required, outstanding earthing of instruments or junction boxes, amongst many others. Each of these examples could be raised as a Punch List Item (PLI).</w:t>
             </w:r>
           </w:p>
           <w:p>
@@ -21672,7 +22813,14 @@
               <w:rPr>
                 <w:rFonts w:cs="Segoe UI"/>
               </w:rPr>
-              <w:t>When a PLI is considered complete by the person responsible for undertaking the work it is reported as ‘Cleared’. After this, if it is agreed by the responsible parties that the item is complete and requires no further action it is ‘Accepted’.</w:t>
+              <w:t xml:space="preserve">When a PLI is considered complete by the person responsible for undertaking the work it is reported as ‘Cleared’. After this, if it is </w:t>
+            </w:r>
+            <w:r>
+              <w:rPr>
+                <w:rFonts w:cs="Segoe UI"/>
+              </w:rPr>
+              <w:lastRenderedPageBreak/>
+              <w:t>agreed by the responsible parties that the item is complete and requires no further action it is ‘Accepted’.</w:t>
             </w:r>
           </w:p>
         </w:tc>
@@ -22113,7 +23261,6 @@
               <w:rPr>
                 <w:rFonts w:cs="Segoe UI"/>
               </w:rPr>
-              <w:lastRenderedPageBreak/>
               <w:t>System</w:t>
             </w:r>
           </w:p>
@@ -22361,7 +23508,14 @@
               <w:rPr>
                 <w:rFonts w:cs="Segoe UI"/>
               </w:rPr>
-              <w:t>Tag ITRs represent an actual instance of an ITR (a check sheet used to record test results) assigned to a tagged-item (such as a Tag, which represents a piece of equipment, or a Test Pack which is a dossier of information representing a section of pipework to be tested).</w:t>
+              <w:t xml:space="preserve">Tag ITRs represent an actual instance of an ITR (a check sheet used to record test results) assigned to a tagged-item (such as a Tag, </w:t>
+            </w:r>
+            <w:r>
+              <w:rPr>
+                <w:rFonts w:cs="Segoe UI"/>
+              </w:rPr>
+              <w:lastRenderedPageBreak/>
+              <w:t>which represents a piece of equipment, or a Test Pack which is a dossier of information representing a section of pipework to be tested).</w:t>
             </w:r>
           </w:p>
           <w:p>
@@ -22433,6 +23587,7 @@
               <w:rPr>
                 <w:rFonts w:cs="Segoe UI"/>
               </w:rPr>
+              <w:lastRenderedPageBreak/>
               <w:t>Certification</w:t>
             </w:r>
           </w:p>
@@ -22511,7 +23666,6 @@
               <w:rPr>
                 <w:rFonts w:cs="Segoe UI"/>
               </w:rPr>
-              <w:lastRenderedPageBreak/>
               <w:t xml:space="preserve">Preservation is described in more detail in </w:t>
             </w:r>
             <w:r>
@@ -22613,7 +23767,6 @@
               <w:rPr>
                 <w:rFonts w:cs="Segoe UI"/>
               </w:rPr>
-              <w:lastRenderedPageBreak/>
               <w:t>Preservation</w:t>
             </w:r>
           </w:p>
@@ -22903,12 +24056,12 @@
       </w:pPr>
     </w:p>
     <w:sectPr>
-      <w:headerReference w:type="even" r:id="rId61"/>
-      <w:headerReference w:type="default" r:id="rId62"/>
-      <w:footerReference w:type="even" r:id="rId63"/>
-      <w:footerReference w:type="default" r:id="rId64"/>
-      <w:headerReference w:type="first" r:id="rId65"/>
-      <w:footerReference w:type="first" r:id="rId66"/>
+      <w:headerReference w:type="even" r:id="rId62"/>
+      <w:headerReference w:type="default" r:id="rId63"/>
+      <w:footerReference w:type="even" r:id="rId64"/>
+      <w:footerReference w:type="default" r:id="rId65"/>
+      <w:headerReference w:type="first" r:id="rId66"/>
+      <w:footerReference w:type="first" r:id="rId67"/>
       <w:pgSz w:w="11906" w:h="16838"/>
       <w:pgMar w:top="1560" w:right="707" w:bottom="1276" w:left="709" w:header="709" w:footer="856" w:gutter="0"/>
       <w:cols w:space="708"/>
@@ -23111,7 +24264,7 @@
                     <v:h position="#0,topLeft" xrange="0,21600"/>
                   </v:handles>
                 </v:shapetype>
-                <v:shape id="Isosceles Triangle 18" o:spid="_x0000_s1033" type="#_x0000_t5" style="position:absolute;left:0;text-align:left;margin-left:512.25pt;margin-top:-.15pt;width:83.4pt;height:65.05pt;z-index:251659264;visibility:visible;mso-wrap-style:square;mso-width-percent:0;mso-height-percent:0;mso-wrap-distance-left:9pt;mso-wrap-distance-top:0;mso-wrap-distance-right:9pt;mso-wrap-distance-bottom:0;mso-position-horizontal:absolute;mso-position-horizontal-relative:page;mso-position-vertical:absolute;mso-position-vertical-relative:bottom-margin-area;mso-width-percent:0;mso-height-percent:0;mso-width-relative:page;mso-height-relative:page;v-text-anchor:top" o:gfxdata="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" adj="21600" fillcolor="#d8d8d8 [2732]" stroked="f">
+                <v:shape id="Isosceles Triangle 18" o:spid="_x0000_s1034" type="#_x0000_t5" style="position:absolute;left:0;text-align:left;margin-left:512.25pt;margin-top:-.15pt;width:83.4pt;height:65.05pt;z-index:251659264;visibility:visible;mso-wrap-style:square;mso-width-percent:0;mso-height-percent:0;mso-wrap-distance-left:9pt;mso-wrap-distance-top:0;mso-wrap-distance-right:9pt;mso-wrap-distance-bottom:0;mso-position-horizontal:absolute;mso-position-horizontal-relative:page;mso-position-vertical:absolute;mso-position-vertical-relative:bottom-margin-area;mso-width-percent:0;mso-height-percent:0;mso-width-relative:page;mso-height-relative:page;v-text-anchor:top" o:gfxdata="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" adj="21600" fillcolor="#d8d8d8 [2732]" stroked="f">
                   <v:textbox>
                     <w:txbxContent>
                       <w:p>
@@ -23325,7 +24478,6 @@
       <w:pStyle w:val="Header"/>
       <w:jc w:val="right"/>
     </w:pPr>
-    <w:bookmarkStart w:id="111" w:name="_GoBack"/>
     <w:r>
       <w:rPr>
         <w:noProof/>
@@ -23372,7 +24524,6 @@
         </wp:inline>
       </w:drawing>
     </w:r>
-    <w:bookmarkEnd w:id="111"/>
   </w:p>
 </w:hdr>
 </file>
@@ -36311,7 +37462,7 @@
 </file>
 
 <file path=customXml/itemProps4.xml><?xml version="1.0" encoding="utf-8"?>
-<ds:datastoreItem xmlns:ds="http://schemas.openxmlformats.org/officeDocument/2006/customXml" ds:itemID="{65FB027B-89FA-431E-9D47-E15FED971B60}">
+<ds:datastoreItem xmlns:ds="http://schemas.openxmlformats.org/officeDocument/2006/customXml" ds:itemID="{5A0E2C6D-5E45-48CB-A59A-FDB23A610B85}">
   <ds:schemaRefs>
     <ds:schemaRef ds:uri="http://schemas.openxmlformats.org/officeDocument/2006/bibliography"/>
   </ds:schemaRefs>

</xml_diff>